<commit_message>
Specifikacija zahtjeva - update1
</commit_message>
<xml_diff>
--- a/Dokumenti/Specifikacija zahtjeva.docx
+++ b/Dokumenti/Specifikacija zahtjeva.docx
@@ -135,8 +135,6 @@
         </w:rPr>
         <w:t>0</w:t>
       </w:r>
-      <w:bookmarkStart w:id="0" w:name="_GoBack"/>
-      <w:bookmarkEnd w:id="0"/>
       <w:r>
         <w:rPr>
           <w:rFonts w:ascii="Arial" w:hAnsi="Arial" w:cs="Arial"/>
@@ -1050,48 +1048,30 @@
     </w:p>
     <w:p>
       <w:pPr>
-        <w:spacing w:after="120"/>
-        <w:rPr>
-          <w:rFonts w:ascii="Times New Roman" w:hAnsi="Times New Roman" w:cs="Times New Roman"/>
-          <w:sz w:val="24"/>
-          <w:szCs w:val="20"/>
-        </w:rPr>
-      </w:pPr>
-      <w:r>
-        <w:rPr>
-          <w:rFonts w:ascii="Times New Roman" w:hAnsi="Times New Roman" w:cs="Times New Roman"/>
-          <w:sz w:val="24"/>
-          <w:szCs w:val="20"/>
-        </w:rPr>
-        <w:t>Tema ovog projekta je Association Rule Mining. To je metoda za otkrivanje relacija između vrijednosti atributa u velikim bazama podataka. Pronalaze se pravila o vezama između vrijednosti atributa pomoću kojih se može predvidjeti vrijednosti atributa na temelju vrijednosti drugog atributa. Dobili smo bazu podataka u kojoj su evidentirane reakcije policije na pozive građana u Seattleu. Nadalje, trebamo otkriti vezu između različitih događaja te njihovih atributa.</w:t>
-      </w:r>
-    </w:p>
-    <w:p>
-      <w:pPr>
-        <w:spacing w:after="120"/>
-        <w:rPr>
-          <w:rFonts w:ascii="Times New Roman" w:hAnsi="Times New Roman" w:cs="Times New Roman"/>
-          <w:sz w:val="24"/>
-          <w:szCs w:val="20"/>
-        </w:rPr>
-      </w:pPr>
-      <w:r>
-        <w:rPr>
-          <w:rFonts w:ascii="Times New Roman" w:hAnsi="Times New Roman" w:cs="Times New Roman"/>
-          <w:sz w:val="24"/>
-          <w:szCs w:val="20"/>
-        </w:rPr>
-        <w:t>U našem slučaju ciljana publika su profesor i asistent koji pregledavaju naše rješenje te predanu dokumentaciju. U stvarnom svijetu to bi bili potencijalni kupci koji su zainteresirani za naš proizvod.</w:t>
-      </w:r>
-    </w:p>
-    <w:p>
-      <w:pPr>
-        <w:rPr>
-          <w:rFonts w:ascii="Times New Roman" w:hAnsi="Times New Roman" w:cs="Times New Roman"/>
-          <w:sz w:val="24"/>
-          <w:szCs w:val="20"/>
-        </w:rPr>
-      </w:pPr>
+        <w:rPr>
+          <w:rFonts w:ascii="Times New Roman" w:hAnsi="Times New Roman" w:cs="Times New Roman"/>
+          <w:sz w:val="24"/>
+          <w:szCs w:val="20"/>
+        </w:rPr>
+      </w:pPr>
+      <w:r>
+        <w:rPr>
+          <w:rFonts w:ascii="Times New Roman" w:hAnsi="Times New Roman" w:cs="Times New Roman"/>
+          <w:sz w:val="24"/>
+          <w:szCs w:val="20"/>
+        </w:rPr>
+        <w:t>(...</w:t>
+      </w:r>
+      <w:bookmarkStart w:id="0" w:name="_GoBack"/>
+      <w:bookmarkEnd w:id="0"/>
+      <w:r>
+        <w:rPr>
+          <w:rFonts w:ascii="Times New Roman" w:hAnsi="Times New Roman" w:cs="Times New Roman"/>
+          <w:sz w:val="24"/>
+          <w:szCs w:val="20"/>
+        </w:rPr>
+        <w:t>)</w:t>
+      </w:r>
       <w:r>
         <w:rPr>
           <w:rFonts w:ascii="Times New Roman" w:hAnsi="Times New Roman" w:cs="Times New Roman"/>
@@ -1463,79 +1443,7 @@
           <w:sz w:val="24"/>
           <w:szCs w:val="20"/>
         </w:rPr>
-        <w:t>S</w:t>
-      </w:r>
-      <w:r>
-        <w:rPr>
-          <w:rFonts w:ascii="Times New Roman" w:hAnsi="Times New Roman" w:cs="Times New Roman"/>
-          <w:sz w:val="24"/>
-          <w:szCs w:val="20"/>
-        </w:rPr>
-        <w:t xml:space="preserve">oftver smatramo pouzdanim ukoliko </w:t>
-      </w:r>
-      <w:r>
-        <w:rPr>
-          <w:rFonts w:ascii="Times New Roman" w:hAnsi="Times New Roman" w:cs="Times New Roman"/>
-          <w:sz w:val="24"/>
-          <w:szCs w:val="20"/>
-        </w:rPr>
-        <w:t>obavlja svoju zadaću u skladu sa specifikacijom bez grešaka koje mogu dovesti do než</w:t>
-      </w:r>
-      <w:r>
-        <w:rPr>
-          <w:rFonts w:ascii="Times New Roman" w:hAnsi="Times New Roman" w:cs="Times New Roman"/>
-          <w:sz w:val="24"/>
-          <w:szCs w:val="20"/>
-        </w:rPr>
-        <w:t>e</w:t>
-      </w:r>
-      <w:r>
-        <w:rPr>
-          <w:rFonts w:ascii="Times New Roman" w:hAnsi="Times New Roman" w:cs="Times New Roman"/>
-          <w:sz w:val="24"/>
-          <w:szCs w:val="20"/>
-        </w:rPr>
-        <w:t xml:space="preserve">ljenih rezultata ili potpunog </w:t>
-      </w:r>
-      <w:r>
-        <w:rPr>
-          <w:rFonts w:ascii="Times New Roman" w:hAnsi="Times New Roman" w:cs="Times New Roman"/>
-          <w:sz w:val="24"/>
-          <w:szCs w:val="20"/>
-        </w:rPr>
-        <w:t xml:space="preserve">prestanka rada sustava. </w:t>
-      </w:r>
-      <w:r>
-        <w:rPr>
-          <w:rFonts w:ascii="Times New Roman" w:hAnsi="Times New Roman" w:cs="Times New Roman"/>
-          <w:sz w:val="24"/>
-          <w:szCs w:val="20"/>
-        </w:rPr>
-        <w:t>U praksi softversku pouzdanost češće izražavamo kao pos</w:t>
-      </w:r>
-      <w:r>
-        <w:rPr>
-          <w:rFonts w:ascii="Times New Roman" w:hAnsi="Times New Roman" w:cs="Times New Roman"/>
-          <w:sz w:val="24"/>
-          <w:szCs w:val="20"/>
-        </w:rPr>
-        <w:t>totak ili o</w:t>
-      </w:r>
-      <w:r>
-        <w:rPr>
-          <w:rFonts w:ascii="Times New Roman" w:hAnsi="Times New Roman" w:cs="Times New Roman"/>
-          <w:sz w:val="24"/>
-          <w:szCs w:val="20"/>
-        </w:rPr>
-        <w:t>čekivano vrijeme rada bez greš</w:t>
-      </w:r>
-      <w:r>
-        <w:rPr>
-          <w:rFonts w:ascii="Times New Roman" w:hAnsi="Times New Roman" w:cs="Times New Roman"/>
-          <w:sz w:val="24"/>
-          <w:szCs w:val="20"/>
-        </w:rPr>
-        <w:t>aka.</w:t>
+        <w:t>Softver smatramo pouzdanim ukoliko obavlja svoju zadaću u skladu sa specifikacijom bez grešaka koje mogu dovesti do neželjenih rezultata ili potpunog prestanka rada sustava. U praksi softversku pouzdanost češće izražavamo kao postotak ili očekivano vrijeme rada bez grešaka.</w:t>
       </w:r>
     </w:p>
     <w:p>
@@ -3725,7 +3633,7 @@
   <a:extraClrSchemeLst/>
   <a:extLst>
     <a:ext uri="{05A4C25C-085E-4340-85A3-A5531E510DB2}">
-      <thm15:themeFamily xmlns="" xmlns:thm15="http://schemas.microsoft.com/office/thememl/2012/main" name="Office Theme" id="{62F939B6-93AF-4DB8-9C6B-D6C7DFDC589F}" vid="{4A3C46E8-61CC-4603-A589-7422A47A8E4A}"/>
+      <thm15:themeFamily xmlns:thm15="http://schemas.microsoft.com/office/thememl/2012/main" xmlns="" name="Office Theme" id="{62F939B6-93AF-4DB8-9C6B-D6C7DFDC589F}" vid="{4A3C46E8-61CC-4603-A589-7422A47A8E4A}"/>
     </a:ext>
   </a:extLst>
 </a:theme>
@@ -3736,7 +3644,7 @@
 </file>
 
 <file path=customXml/itemProps1.xml><?xml version="1.0" encoding="utf-8"?>
-<ds:datastoreItem xmlns:ds="http://schemas.openxmlformats.org/officeDocument/2006/customXml" ds:itemID="{16021EE4-D7C2-489C-960A-7F5BE12D139C}">
+<ds:datastoreItem xmlns:ds="http://schemas.openxmlformats.org/officeDocument/2006/customXml" ds:itemID="{C903C1F3-D6A3-4901-9645-FF315A6D9584}">
   <ds:schemaRefs>
     <ds:schemaRef ds:uri="http://schemas.openxmlformats.org/officeDocument/2006/bibliography"/>
   </ds:schemaRefs>

</xml_diff>

<commit_message>
Ubacivanje dijagrama u specifikaciju
</commit_message>
<xml_diff>
--- a/Dokumenti/Specifikacija zahtjeva.docx
+++ b/Dokumenti/Specifikacija zahtjeva.docx
@@ -1280,31 +1280,7 @@
         <w:rPr>
           <w:rFonts w:ascii="Times New Roman" w:hAnsi="Times New Roman" w:cs="Times New Roman"/>
         </w:rPr>
-        <w:t>C</w:t>
-      </w:r>
-      <w:r>
-        <w:rPr>
-          <w:rFonts w:ascii="Times New Roman" w:hAnsi="Times New Roman" w:cs="Times New Roman"/>
-        </w:rPr>
-        <w:t>iljana publika</w:t>
-      </w:r>
-      <w:r>
-        <w:rPr>
-          <w:rFonts w:ascii="Times New Roman" w:hAnsi="Times New Roman" w:cs="Times New Roman"/>
-        </w:rPr>
-        <w:t xml:space="preserve"> ovog dokumenta</w:t>
-      </w:r>
-      <w:r>
-        <w:rPr>
-          <w:rFonts w:ascii="Times New Roman" w:hAnsi="Times New Roman" w:cs="Times New Roman"/>
-        </w:rPr>
-        <w:t xml:space="preserve"> su profesor i asistent koji pregledavaju naše rješenje te predanu dokumentaciju</w:t>
-      </w:r>
-      <w:r>
-        <w:rPr>
-          <w:rFonts w:ascii="Times New Roman" w:hAnsi="Times New Roman" w:cs="Times New Roman"/>
-        </w:rPr>
-        <w:t xml:space="preserve"> te svaki inženjer koji nadopunjuje produkt i korisnici.</w:t>
+        <w:t>Ciljana publika ovog dokumenta su profesor i asistent koji pregledavaju naše rješenje te predanu dokumentaciju te svaki inženjer koji nadopunjuje produkt i korisnici.</w:t>
       </w:r>
       <w:r>
         <w:rPr>
@@ -1415,6 +1391,269 @@
     </w:p>
     <w:p>
       <w:pPr>
+        <w:spacing w:after="120"/>
+        <w:ind w:left="360"/>
+        <w:rPr>
+          <w:rFonts w:ascii="Arial" w:hAnsi="Arial" w:cs="Arial"/>
+          <w:sz w:val="24"/>
+          <w:szCs w:val="26"/>
+        </w:rPr>
+      </w:pPr>
+      <w:r>
+        <w:rPr>
+          <w:noProof/>
+          <w:lang w:eastAsia="hr-HR"/>
+        </w:rPr>
+        <w:drawing>
+          <wp:inline distT="0" distB="0" distL="0" distR="0" wp14:anchorId="0EC3D1DA" wp14:editId="4F8D8C8D">
+            <wp:extent cx="5314950" cy="2905125"/>
+            <wp:effectExtent l="0" t="0" r="0" b="9525"/>
+            <wp:docPr id="2" name="Picture 2"/>
+            <wp:cNvGraphicFramePr>
+              <a:graphicFrameLocks xmlns:a="http://schemas.openxmlformats.org/drawingml/2006/main" noChangeAspect="1"/>
+            </wp:cNvGraphicFramePr>
+            <a:graphic xmlns:a="http://schemas.openxmlformats.org/drawingml/2006/main">
+              <a:graphicData uri="http://schemas.openxmlformats.org/drawingml/2006/picture">
+                <pic:pic xmlns:pic="http://schemas.openxmlformats.org/drawingml/2006/picture">
+                  <pic:nvPicPr>
+                    <pic:cNvPr id="0" name=""/>
+                    <pic:cNvPicPr/>
+                  </pic:nvPicPr>
+                  <pic:blipFill>
+                    <a:blip r:embed="rId9"/>
+                    <a:stretch>
+                      <a:fillRect/>
+                    </a:stretch>
+                  </pic:blipFill>
+                  <pic:spPr>
+                    <a:xfrm>
+                      <a:off x="0" y="0"/>
+                      <a:ext cx="5314950" cy="2905125"/>
+                    </a:xfrm>
+                    <a:prstGeom prst="rect">
+                      <a:avLst/>
+                    </a:prstGeom>
+                  </pic:spPr>
+                </pic:pic>
+              </a:graphicData>
+            </a:graphic>
+          </wp:inline>
+        </w:drawing>
+      </w:r>
+    </w:p>
+    <w:p>
+      <w:pPr>
+        <w:spacing w:after="120"/>
+        <w:ind w:left="360"/>
+        <w:rPr>
+          <w:rFonts w:ascii="Arial" w:hAnsi="Arial" w:cs="Arial"/>
+          <w:sz w:val="24"/>
+          <w:szCs w:val="26"/>
+        </w:rPr>
+      </w:pPr>
+      <w:r>
+        <w:rPr>
+          <w:noProof/>
+          <w:lang w:eastAsia="hr-HR"/>
+        </w:rPr>
+        <w:drawing>
+          <wp:inline distT="0" distB="0" distL="0" distR="0" wp14:anchorId="2D7BC1A5" wp14:editId="1AAA5B1B">
+            <wp:extent cx="5760720" cy="4519512"/>
+            <wp:effectExtent l="0" t="0" r="0" b="0"/>
+            <wp:docPr id="3" name="Picture 3"/>
+            <wp:cNvGraphicFramePr>
+              <a:graphicFrameLocks xmlns:a="http://schemas.openxmlformats.org/drawingml/2006/main" noChangeAspect="1"/>
+            </wp:cNvGraphicFramePr>
+            <a:graphic xmlns:a="http://schemas.openxmlformats.org/drawingml/2006/main">
+              <a:graphicData uri="http://schemas.openxmlformats.org/drawingml/2006/picture">
+                <pic:pic xmlns:pic="http://schemas.openxmlformats.org/drawingml/2006/picture">
+                  <pic:nvPicPr>
+                    <pic:cNvPr id="0" name=""/>
+                    <pic:cNvPicPr/>
+                  </pic:nvPicPr>
+                  <pic:blipFill>
+                    <a:blip r:embed="rId10"/>
+                    <a:stretch>
+                      <a:fillRect/>
+                    </a:stretch>
+                  </pic:blipFill>
+                  <pic:spPr>
+                    <a:xfrm>
+                      <a:off x="0" y="0"/>
+                      <a:ext cx="5760720" cy="4519512"/>
+                    </a:xfrm>
+                    <a:prstGeom prst="rect">
+                      <a:avLst/>
+                    </a:prstGeom>
+                  </pic:spPr>
+                </pic:pic>
+              </a:graphicData>
+            </a:graphic>
+          </wp:inline>
+        </w:drawing>
+      </w:r>
+    </w:p>
+    <w:p>
+      <w:pPr>
+        <w:spacing w:after="120"/>
+        <w:ind w:left="360"/>
+        <w:rPr>
+          <w:rFonts w:ascii="Arial" w:hAnsi="Arial" w:cs="Arial"/>
+          <w:sz w:val="24"/>
+          <w:szCs w:val="26"/>
+        </w:rPr>
+      </w:pPr>
+      <w:r>
+        <w:rPr>
+          <w:noProof/>
+          <w:lang w:eastAsia="hr-HR"/>
+        </w:rPr>
+        <w:lastRenderedPageBreak/>
+        <w:drawing>
+          <wp:inline distT="0" distB="0" distL="0" distR="0" wp14:anchorId="34F6FA12" wp14:editId="2D342CE2">
+            <wp:extent cx="5238750" cy="3000375"/>
+            <wp:effectExtent l="0" t="0" r="0" b="9525"/>
+            <wp:docPr id="4" name="Picture 4"/>
+            <wp:cNvGraphicFramePr>
+              <a:graphicFrameLocks xmlns:a="http://schemas.openxmlformats.org/drawingml/2006/main" noChangeAspect="1"/>
+            </wp:cNvGraphicFramePr>
+            <a:graphic xmlns:a="http://schemas.openxmlformats.org/drawingml/2006/main">
+              <a:graphicData uri="http://schemas.openxmlformats.org/drawingml/2006/picture">
+                <pic:pic xmlns:pic="http://schemas.openxmlformats.org/drawingml/2006/picture">
+                  <pic:nvPicPr>
+                    <pic:cNvPr id="0" name=""/>
+                    <pic:cNvPicPr/>
+                  </pic:nvPicPr>
+                  <pic:blipFill>
+                    <a:blip r:embed="rId11"/>
+                    <a:stretch>
+                      <a:fillRect/>
+                    </a:stretch>
+                  </pic:blipFill>
+                  <pic:spPr>
+                    <a:xfrm>
+                      <a:off x="0" y="0"/>
+                      <a:ext cx="5238750" cy="3000375"/>
+                    </a:xfrm>
+                    <a:prstGeom prst="rect">
+                      <a:avLst/>
+                    </a:prstGeom>
+                  </pic:spPr>
+                </pic:pic>
+              </a:graphicData>
+            </a:graphic>
+          </wp:inline>
+        </w:drawing>
+      </w:r>
+    </w:p>
+    <w:p>
+      <w:pPr>
+        <w:spacing w:after="120"/>
+        <w:ind w:left="360"/>
+        <w:jc w:val="center"/>
+        <w:rPr>
+          <w:rFonts w:ascii="Arial" w:hAnsi="Arial" w:cs="Arial"/>
+          <w:sz w:val="24"/>
+          <w:szCs w:val="26"/>
+        </w:rPr>
+      </w:pPr>
+      <w:r>
+        <w:rPr>
+          <w:noProof/>
+          <w:lang w:eastAsia="hr-HR"/>
+        </w:rPr>
+        <w:drawing>
+          <wp:inline distT="0" distB="0" distL="0" distR="0" wp14:anchorId="49A3A2EF" wp14:editId="45528640">
+            <wp:extent cx="4857750" cy="5267325"/>
+            <wp:effectExtent l="0" t="0" r="0" b="9525"/>
+            <wp:docPr id="1" name="Picture 1"/>
+            <wp:cNvGraphicFramePr>
+              <a:graphicFrameLocks xmlns:a="http://schemas.openxmlformats.org/drawingml/2006/main" noChangeAspect="1"/>
+            </wp:cNvGraphicFramePr>
+            <a:graphic xmlns:a="http://schemas.openxmlformats.org/drawingml/2006/main">
+              <a:graphicData uri="http://schemas.openxmlformats.org/drawingml/2006/picture">
+                <pic:pic xmlns:pic="http://schemas.openxmlformats.org/drawingml/2006/picture">
+                  <pic:nvPicPr>
+                    <pic:cNvPr id="0" name=""/>
+                    <pic:cNvPicPr/>
+                  </pic:nvPicPr>
+                  <pic:blipFill>
+                    <a:blip r:embed="rId12"/>
+                    <a:stretch>
+                      <a:fillRect/>
+                    </a:stretch>
+                  </pic:blipFill>
+                  <pic:spPr>
+                    <a:xfrm>
+                      <a:off x="0" y="0"/>
+                      <a:ext cx="4864685" cy="5274845"/>
+                    </a:xfrm>
+                    <a:prstGeom prst="rect">
+                      <a:avLst/>
+                    </a:prstGeom>
+                  </pic:spPr>
+                </pic:pic>
+              </a:graphicData>
+            </a:graphic>
+          </wp:inline>
+        </w:drawing>
+      </w:r>
+    </w:p>
+    <w:p>
+      <w:pPr>
+        <w:spacing w:after="120"/>
+        <w:ind w:left="360"/>
+        <w:rPr>
+          <w:rFonts w:ascii="Arial" w:hAnsi="Arial" w:cs="Arial"/>
+          <w:sz w:val="24"/>
+          <w:szCs w:val="26"/>
+        </w:rPr>
+      </w:pPr>
+      <w:r>
+        <w:rPr>
+          <w:noProof/>
+          <w:lang w:eastAsia="hr-HR"/>
+        </w:rPr>
+        <w:lastRenderedPageBreak/>
+        <w:drawing>
+          <wp:inline distT="0" distB="0" distL="0" distR="0" wp14:anchorId="510CA131" wp14:editId="68676ABC">
+            <wp:extent cx="5762625" cy="2847975"/>
+            <wp:effectExtent l="0" t="0" r="9525" b="9525"/>
+            <wp:docPr id="7" name="Picture 7"/>
+            <wp:cNvGraphicFramePr>
+              <a:graphicFrameLocks xmlns:a="http://schemas.openxmlformats.org/drawingml/2006/main" noChangeAspect="1"/>
+            </wp:cNvGraphicFramePr>
+            <a:graphic xmlns:a="http://schemas.openxmlformats.org/drawingml/2006/main">
+              <a:graphicData uri="http://schemas.openxmlformats.org/drawingml/2006/picture">
+                <pic:pic xmlns:pic="http://schemas.openxmlformats.org/drawingml/2006/picture">
+                  <pic:nvPicPr>
+                    <pic:cNvPr id="0" name=""/>
+                    <pic:cNvPicPr/>
+                  </pic:nvPicPr>
+                  <pic:blipFill>
+                    <a:blip r:embed="rId13"/>
+                    <a:stretch>
+                      <a:fillRect/>
+                    </a:stretch>
+                  </pic:blipFill>
+                  <pic:spPr>
+                    <a:xfrm>
+                      <a:off x="0" y="0"/>
+                      <a:ext cx="5762625" cy="2847975"/>
+                    </a:xfrm>
+                    <a:prstGeom prst="rect">
+                      <a:avLst/>
+                    </a:prstGeom>
+                  </pic:spPr>
+                </pic:pic>
+              </a:graphicData>
+            </a:graphic>
+          </wp:inline>
+        </w:drawing>
+      </w:r>
+    </w:p>
+    <w:p>
+      <w:pPr>
         <w:pStyle w:val="ListParagraph"/>
         <w:numPr>
           <w:ilvl w:val="2"/>
@@ -1643,7 +1882,7 @@
       <w:pPr>
         <w:pStyle w:val="ListParagraph"/>
         <w:numPr>
-          <w:ilvl w:val="2"/>
+          <w:ilvl w:val="1"/>
           <w:numId w:val="2"/>
         </w:numPr>
         <w:spacing w:after="120"/>
@@ -1651,48 +1890,60 @@
           <w:rFonts w:ascii="Arial" w:hAnsi="Arial" w:cs="Arial"/>
           <w:b/>
           <w:sz w:val="24"/>
-          <w:szCs w:val="20"/>
-        </w:rPr>
-      </w:pPr>
-      <w:r>
-        <w:rPr>
-          <w:rFonts w:ascii="Arial" w:hAnsi="Arial" w:cs="Arial"/>
-          <w:b/>
-          <w:sz w:val="24"/>
-          <w:szCs w:val="20"/>
-        </w:rPr>
-        <w:t>Komunikacijski protokoli</w:t>
-      </w:r>
-    </w:p>
-    <w:p>
-      <w:pPr>
-        <w:spacing w:after="120"/>
-        <w:ind w:left="720"/>
-        <w:rPr>
-          <w:rFonts w:ascii="Arial" w:hAnsi="Arial" w:cs="Arial"/>
-          <w:sz w:val="24"/>
-          <w:szCs w:val="20"/>
-        </w:rPr>
-      </w:pPr>
-      <w:r>
-        <w:rPr>
-          <w:rFonts w:ascii="Times New Roman" w:hAnsi="Times New Roman" w:cs="Times New Roman"/>
-        </w:rPr>
-        <w:t>(</w:t>
-      </w:r>
-      <w:r>
-        <w:rPr>
-          <w:rFonts w:ascii="Times New Roman" w:hAnsi="Times New Roman" w:cs="Times New Roman"/>
-        </w:rPr>
-        <w:t>ukoliko postoje</w:t>
-      </w:r>
-      <w:r>
-        <w:rPr>
-          <w:rFonts w:ascii="Arial" w:hAnsi="Arial" w:cs="Arial"/>
-          <w:sz w:val="24"/>
-          <w:szCs w:val="20"/>
-        </w:rPr>
-        <w:t>)</w:t>
+          <w:szCs w:val="26"/>
+        </w:rPr>
+      </w:pPr>
+      <w:r>
+        <w:rPr>
+          <w:rFonts w:ascii="Arial" w:hAnsi="Arial" w:cs="Arial"/>
+          <w:b/>
+          <w:sz w:val="24"/>
+          <w:szCs w:val="26"/>
+        </w:rPr>
+        <w:t>Svojstva softwareskog produkta</w:t>
+      </w:r>
+    </w:p>
+    <w:p>
+      <w:pPr>
+        <w:spacing w:after="120"/>
+        <w:ind w:left="360"/>
+        <w:rPr>
+          <w:rFonts w:ascii="Times New Roman" w:hAnsi="Times New Roman" w:cs="Times New Roman"/>
+        </w:rPr>
+      </w:pPr>
+      <w:r>
+        <w:rPr>
+          <w:rFonts w:ascii="Times New Roman" w:hAnsi="Times New Roman" w:cs="Times New Roman"/>
+        </w:rPr>
+        <w:t>Glavna funkcija aplikacije je stvaranje veza (</w:t>
+      </w:r>
+      <w:r>
+        <w:rPr>
+          <w:rFonts w:ascii="Times New Roman" w:hAnsi="Times New Roman" w:cs="Times New Roman"/>
+          <w:i/>
+        </w:rPr>
+        <w:t>rule mining</w:t>
+      </w:r>
+      <w:r>
+        <w:rPr>
+          <w:rFonts w:ascii="Times New Roman" w:hAnsi="Times New Roman" w:cs="Times New Roman"/>
+        </w:rPr>
+        <w:t xml:space="preserve">) između atributa nekog objekta na nekom setu podataka. Što je taj set veći, krajnji rezultat je precizniji. </w:t>
+      </w:r>
+    </w:p>
+    <w:p>
+      <w:pPr>
+        <w:spacing w:after="120"/>
+        <w:ind w:left="360"/>
+        <w:rPr>
+          <w:rFonts w:ascii="Times New Roman" w:hAnsi="Times New Roman" w:cs="Times New Roman"/>
+        </w:rPr>
+      </w:pPr>
+      <w:r>
+        <w:rPr>
+          <w:rFonts w:ascii="Times New Roman" w:hAnsi="Times New Roman" w:cs="Times New Roman"/>
+        </w:rPr>
+        <w:t>Kao sporedne funkcije aplikacije možemo navesti odabir atributa nekog objekta. Korisnik prije pokretanja glavne funkcije aplikacije odabire atribute koje smatra korisnima i odbacuje one koji mu nisu važni u trenutku izvođenja programa. Na taj način smo osigurali da će se aplikacija moći koristiti na više različitih setova podataka te na taj način povećavamo broj potencijalnih kupaca.</w:t>
       </w:r>
     </w:p>
     <w:p>
@@ -1713,74 +1964,6 @@
       <w:r>
         <w:rPr>
           <w:rFonts w:ascii="Arial" w:hAnsi="Arial" w:cs="Arial"/>
-          <w:b/>
-          <w:sz w:val="24"/>
-          <w:szCs w:val="26"/>
-        </w:rPr>
-        <w:t>Svojstva softwareskog produkta</w:t>
-      </w:r>
-    </w:p>
-    <w:p>
-      <w:pPr>
-        <w:spacing w:after="120"/>
-        <w:ind w:left="360"/>
-        <w:rPr>
-          <w:rFonts w:ascii="Times New Roman" w:hAnsi="Times New Roman" w:cs="Times New Roman"/>
-        </w:rPr>
-      </w:pPr>
-      <w:r>
-        <w:rPr>
-          <w:rFonts w:ascii="Times New Roman" w:hAnsi="Times New Roman" w:cs="Times New Roman"/>
-        </w:rPr>
-        <w:t>Glavna funkcija aplikacije je stvaranje veza (</w:t>
-      </w:r>
-      <w:r>
-        <w:rPr>
-          <w:rFonts w:ascii="Times New Roman" w:hAnsi="Times New Roman" w:cs="Times New Roman"/>
-          <w:i/>
-        </w:rPr>
-        <w:t>rule mining</w:t>
-      </w:r>
-      <w:r>
-        <w:rPr>
-          <w:rFonts w:ascii="Times New Roman" w:hAnsi="Times New Roman" w:cs="Times New Roman"/>
-        </w:rPr>
-        <w:t xml:space="preserve">) između atributa nekog objekta na nekom setu podataka. Što je taj set veći, krajnji rezultat je precizniji. </w:t>
-      </w:r>
-    </w:p>
-    <w:p>
-      <w:pPr>
-        <w:spacing w:after="120"/>
-        <w:ind w:left="360"/>
-        <w:rPr>
-          <w:rFonts w:ascii="Times New Roman" w:hAnsi="Times New Roman" w:cs="Times New Roman"/>
-        </w:rPr>
-      </w:pPr>
-      <w:r>
-        <w:rPr>
-          <w:rFonts w:ascii="Times New Roman" w:hAnsi="Times New Roman" w:cs="Times New Roman"/>
-        </w:rPr>
-        <w:t>Kao sporedne funkcije aplikacije možemo navesti odabir atributa nekog objekta. Korisnik prije pokretanja glavne funkcije aplikacije odabire atribute koje smatra korisnima i odbacuje one koji mu nisu važni u trenutku izvođenja programa. Na taj način smo osigurali da će se aplikacija moći koristiti na više različitih setova podataka te na taj način povećavamo broj potencijalnih kupaca.</w:t>
-      </w:r>
-    </w:p>
-    <w:p>
-      <w:pPr>
-        <w:pStyle w:val="ListParagraph"/>
-        <w:numPr>
-          <w:ilvl w:val="1"/>
-          <w:numId w:val="2"/>
-        </w:numPr>
-        <w:spacing w:after="120"/>
-        <w:rPr>
-          <w:rFonts w:ascii="Arial" w:hAnsi="Arial" w:cs="Arial"/>
-          <w:b/>
-          <w:sz w:val="24"/>
-          <w:szCs w:val="26"/>
-        </w:rPr>
-      </w:pPr>
-      <w:r>
-        <w:rPr>
-          <w:rFonts w:ascii="Arial" w:hAnsi="Arial" w:cs="Arial"/>
           <w:sz w:val="24"/>
           <w:szCs w:val="26"/>
         </w:rPr>
@@ -1849,6 +2032,7 @@
         <w:rPr>
           <w:rFonts w:ascii="Times New Roman" w:hAnsi="Times New Roman" w:cs="Times New Roman"/>
         </w:rPr>
+        <w:lastRenderedPageBreak/>
         <w:t xml:space="preserve">Program je pouzdan zbog toga što ima točno definiranu zadaću. Nakon što korisnik izabere željene atribute na početku, program uzima podatke iz baze podataka, obrađuje ih te ispisuje u sučelju programa. </w:t>
       </w:r>
     </w:p>
@@ -1874,7 +2058,18 @@
           <w:sz w:val="24"/>
           <w:szCs w:val="20"/>
         </w:rPr>
-        <w:t>Dostupnost</w:t>
+        <w:t>Dostupn</w:t>
+      </w:r>
+      <w:bookmarkStart w:id="0" w:name="_GoBack"/>
+      <w:bookmarkEnd w:id="0"/>
+      <w:r>
+        <w:rPr>
+          <w:rFonts w:ascii="Times New Roman" w:hAnsi="Times New Roman" w:cs="Times New Roman"/>
+          <w:b/>
+          <w:sz w:val="24"/>
+          <w:szCs w:val="20"/>
+        </w:rPr>
+        <w:t>ost</w:t>
       </w:r>
     </w:p>
     <w:p>
@@ -1915,7 +2110,6 @@
           <w:sz w:val="24"/>
           <w:szCs w:val="20"/>
         </w:rPr>
-        <w:lastRenderedPageBreak/>
         <w:t>Sigurnost</w:t>
       </w:r>
     </w:p>
@@ -1931,19 +2125,7 @@
         <w:rPr>
           <w:rFonts w:ascii="Times New Roman" w:hAnsi="Times New Roman" w:cs="Times New Roman"/>
         </w:rPr>
-        <w:t xml:space="preserve">Program je vrlo siguran. </w:t>
-      </w:r>
-      <w:r>
-        <w:rPr>
-          <w:rFonts w:ascii="Times New Roman" w:hAnsi="Times New Roman" w:cs="Times New Roman"/>
-        </w:rPr>
-        <w:t>Korisnik pri instalaciji dobiva svoje korisničko ime i lozinku</w:t>
-      </w:r>
-      <w:r>
-        <w:rPr>
-          <w:rFonts w:ascii="Times New Roman" w:hAnsi="Times New Roman" w:cs="Times New Roman"/>
-        </w:rPr>
-        <w:t xml:space="preserve"> koju može naknadno promijeniti. Ostatak sigurnosti ovisi sigurnosti baze podataka i operativnog sustava.</w:t>
+        <w:t>Program je vrlo siguran. Korisnik pri instalaciji dobiva svoje korisničko ime i lozinku koju može naknadno promijeniti. Ostatak sigurnosti ovisi sigurnosti baze podataka i operativnog sustava.</w:t>
       </w:r>
     </w:p>
     <w:p>
@@ -2042,15 +2224,7 @@
         <w:rPr>
           <w:rFonts w:ascii="Times New Roman" w:hAnsi="Times New Roman" w:cs="Times New Roman"/>
         </w:rPr>
-        <w:t>Kako je aplikacija izrađena u Java pro</w:t>
-      </w:r>
-      <w:bookmarkStart w:id="0" w:name="_GoBack"/>
-      <w:bookmarkEnd w:id="0"/>
-      <w:r>
-        <w:rPr>
-          <w:rFonts w:ascii="Times New Roman" w:hAnsi="Times New Roman" w:cs="Times New Roman"/>
-        </w:rPr>
-        <w:t xml:space="preserve">gramskoj okolini, tako i njezino pokretanje zahtijeva prijašnju instalaciju </w:t>
+        <w:t xml:space="preserve">Kako je aplikacija izrađena u Java programskoj okolini, tako i njezino pokretanje zahtijeva prijašnju instalaciju </w:t>
       </w:r>
       <w:r>
         <w:rPr>
@@ -2124,61 +2298,6 @@
         </w:rPr>
         <w:t>(...)</w:t>
       </w:r>
-    </w:p>
-    <w:p>
-      <w:pPr>
-        <w:pStyle w:val="ListParagraph"/>
-        <w:rPr>
-          <w:rFonts w:ascii="Arial" w:hAnsi="Arial" w:cs="Arial"/>
-          <w:b/>
-          <w:sz w:val="24"/>
-          <w:szCs w:val="20"/>
-        </w:rPr>
-      </w:pPr>
-    </w:p>
-    <w:p>
-      <w:pPr>
-        <w:pStyle w:val="ListParagraph"/>
-        <w:numPr>
-          <w:ilvl w:val="1"/>
-          <w:numId w:val="2"/>
-        </w:numPr>
-        <w:spacing w:after="120"/>
-        <w:rPr>
-          <w:rFonts w:ascii="Arial" w:hAnsi="Arial" w:cs="Arial"/>
-          <w:b/>
-          <w:sz w:val="24"/>
-          <w:szCs w:val="20"/>
-        </w:rPr>
-      </w:pPr>
-      <w:r>
-        <w:rPr>
-          <w:rFonts w:ascii="Arial" w:hAnsi="Arial" w:cs="Arial"/>
-          <w:b/>
-          <w:sz w:val="24"/>
-          <w:szCs w:val="20"/>
-        </w:rPr>
-        <w:t>Zahtjevi baze podataka</w:t>
-      </w:r>
-      <w:r>
-        <w:rPr>
-          <w:rFonts w:ascii="Arial" w:hAnsi="Arial" w:cs="Arial"/>
-          <w:b/>
-          <w:sz w:val="24"/>
-          <w:szCs w:val="20"/>
-        </w:rPr>
-        <w:t xml:space="preserve"> (ukoliko postoje)</w:t>
-      </w:r>
-    </w:p>
-    <w:p>
-      <w:pPr>
-        <w:rPr>
-          <w:rFonts w:ascii="Arial" w:hAnsi="Arial" w:cs="Arial"/>
-          <w:b/>
-          <w:sz w:val="24"/>
-          <w:szCs w:val="20"/>
-        </w:rPr>
-      </w:pPr>
       <w:r>
         <w:rPr>
           <w:rFonts w:ascii="Arial" w:hAnsi="Arial" w:cs="Arial"/>
@@ -4028,7 +4147,7 @@
   <a:extraClrSchemeLst/>
   <a:extLst>
     <a:ext uri="{05A4C25C-085E-4340-85A3-A5531E510DB2}">
-      <thm15:themeFamily xmlns="" xmlns:thm15="http://schemas.microsoft.com/office/thememl/2012/main" name="Office Theme" id="{62F939B6-93AF-4DB8-9C6B-D6C7DFDC589F}" vid="{4A3C46E8-61CC-4603-A589-7422A47A8E4A}"/>
+      <thm15:themeFamily xmlns:thm15="http://schemas.microsoft.com/office/thememl/2012/main" xmlns="" name="Office Theme" id="{62F939B6-93AF-4DB8-9C6B-D6C7DFDC589F}" vid="{4A3C46E8-61CC-4603-A589-7422A47A8E4A}"/>
     </a:ext>
   </a:extLst>
 </a:theme>
@@ -4039,7 +4158,7 @@
 </file>
 
 <file path=customXml/itemProps1.xml><?xml version="1.0" encoding="utf-8"?>
-<ds:datastoreItem xmlns:ds="http://schemas.openxmlformats.org/officeDocument/2006/customXml" ds:itemID="{034C70D3-BDCC-496A-8F76-DF00BB4EEB46}">
+<ds:datastoreItem xmlns:ds="http://schemas.openxmlformats.org/officeDocument/2006/customXml" ds:itemID="{AB41ABBB-D5CA-46B5-BF84-825D05DC4A82}">
   <ds:schemaRefs>
     <ds:schemaRef ds:uri="http://schemas.openxmlformats.org/officeDocument/2006/bibliography"/>
   </ds:schemaRefs>

</xml_diff>

<commit_message>
Dodan sadržaj u specifikaciju zahtjeva
</commit_message>
<xml_diff>
--- a/Dokumenti/Specifikacija zahtjeva.docx
+++ b/Dokumenti/Specifikacija zahtjeva.docx
@@ -489,26 +489,14 @@
         <w:spacing w:after="120" w:line="312" w:lineRule="auto"/>
         <w:jc w:val="both"/>
         <w:rPr>
-          <w:rFonts w:ascii="Times New Roman" w:hAnsi="Times New Roman" w:cs="Times New Roman"/>
-        </w:rPr>
-      </w:pPr>
-      <w:r>
-        <w:rPr>
-          <w:rFonts w:ascii="Times New Roman" w:hAnsi="Times New Roman" w:cs="Times New Roman"/>
-        </w:rPr>
-        <w:t>Tema ovog projekta je Association Rule Mining. To je metoda za otkrivanje relacija između vrijednosti atributa u velikim bazama podataka. Pronalaze se pravila o vezama između vrijednosti atributa pomoću kojih se može predvidjeti vrijednosti atributa na temelju vrijednosti drugog atributa. Dobili smo bazu podataka u kojoj su evidentirane reakcije policije na pozive građana u Seattleu. Nadalje, trebamo otkriti vezu između</w:t>
-      </w:r>
-      <w:r>
-        <w:rPr>
-          <w:rFonts w:ascii="Times New Roman" w:hAnsi="Times New Roman" w:cs="Times New Roman"/>
-        </w:rPr>
-        <w:t xml:space="preserve"> različitih događaja te njihovih atributa</w:t>
-      </w:r>
-      <w:r>
-        <w:rPr>
-          <w:rFonts w:ascii="Times New Roman" w:hAnsi="Times New Roman" w:cs="Times New Roman"/>
-        </w:rPr>
-        <w:t>.</w:t>
+          <w:rFonts w:ascii="Arial" w:hAnsi="Arial" w:cs="Arial"/>
+        </w:rPr>
+      </w:pPr>
+      <w:r>
+        <w:rPr>
+          <w:rFonts w:ascii="Arial" w:hAnsi="Arial" w:cs="Arial"/>
+        </w:rPr>
+        <w:t>Tema ovog projekta je Association Rule Mining. To je metoda za otkrivanje relacija između vrijednosti atributa u velikim bazama podataka. Pronalaze se pravila o vezama između vrijednosti atributa pomoću kojih se može predvidjeti vrijednosti atributa na temelju vrijednosti drugog atributa. Dobili smo bazu podataka u kojoj su evidentirane reakcije policije na pozive građana u Seattleu. Nadalje, trebamo otkriti vezu između različitih događaja te njihovih atributa.</w:t>
       </w:r>
     </w:p>
     <w:p>
@@ -544,48 +532,36 @@
         <w:spacing w:after="120" w:line="312" w:lineRule="auto"/>
         <w:jc w:val="both"/>
         <w:rPr>
-          <w:rFonts w:ascii="Times New Roman" w:hAnsi="Times New Roman" w:cs="Times New Roman"/>
-        </w:rPr>
-      </w:pPr>
-      <w:r>
-        <w:rPr>
-          <w:rFonts w:ascii="Times New Roman" w:hAnsi="Times New Roman" w:cs="Times New Roman"/>
+          <w:rFonts w:ascii="Arial" w:hAnsi="Arial" w:cs="Arial"/>
+        </w:rPr>
+      </w:pPr>
+      <w:r>
+        <w:rPr>
+          <w:rFonts w:ascii="Arial" w:hAnsi="Arial" w:cs="Arial"/>
         </w:rPr>
         <w:t>U našem slučaju ciljana publika su profesor i asistent koji pregledavaju naše rješenje te predanu dokumentaciju. U stvarnom svijetu to bi bili potencijalni kupci koji su zainteresirani za naš proizvod.</w:t>
       </w:r>
       <w:r>
         <w:rPr>
-          <w:rFonts w:ascii="Times New Roman" w:hAnsi="Times New Roman" w:cs="Times New Roman"/>
-        </w:rPr>
-        <w:t xml:space="preserve"> Također, ovaj dokument je namijenjen i svim </w:t>
-      </w:r>
-      <w:r>
-        <w:rPr>
-          <w:rFonts w:ascii="Times New Roman" w:hAnsi="Times New Roman" w:cs="Times New Roman"/>
-        </w:rPr>
-        <w:t>inženjeri</w:t>
-      </w:r>
-      <w:r>
-        <w:rPr>
-          <w:rFonts w:ascii="Times New Roman" w:hAnsi="Times New Roman" w:cs="Times New Roman"/>
-        </w:rPr>
-        <w:t>ma</w:t>
-      </w:r>
-      <w:r>
-        <w:rPr>
-          <w:rFonts w:ascii="Times New Roman" w:hAnsi="Times New Roman" w:cs="Times New Roman"/>
-        </w:rPr>
-        <w:t xml:space="preserve"> </w:t>
-      </w:r>
-      <w:r>
-        <w:rPr>
-          <w:rFonts w:ascii="Times New Roman" w:hAnsi="Times New Roman" w:cs="Times New Roman"/>
-        </w:rPr>
-        <w:t>koji izvode validaciju sustava te menadžerima.</w:t>
-      </w:r>
-    </w:p>
-    <w:p/>
-    <w:p/>
+          <w:rFonts w:ascii="Arial" w:hAnsi="Arial" w:cs="Arial"/>
+        </w:rPr>
+        <w:t xml:space="preserve"> Također, ovaj dokument je namijenjen i svim inženjerima koji izvode validaciju sustava te menadžerima.</w:t>
+      </w:r>
+    </w:p>
+    <w:p>
+      <w:pPr>
+        <w:rPr>
+          <w:rFonts w:ascii="Arial" w:hAnsi="Arial" w:cs="Arial"/>
+        </w:rPr>
+      </w:pPr>
+    </w:p>
+    <w:p>
+      <w:pPr>
+        <w:rPr>
+          <w:rFonts w:ascii="Arial" w:hAnsi="Arial" w:cs="Arial"/>
+        </w:rPr>
+      </w:pPr>
+    </w:p>
     <w:p>
       <w:pPr>
         <w:rPr>
@@ -610,12 +586,12 @@
         <w:spacing w:after="120" w:line="312" w:lineRule="auto"/>
         <w:jc w:val="both"/>
         <w:rPr>
-          <w:rFonts w:ascii="Times New Roman" w:hAnsi="Times New Roman" w:cs="Times New Roman"/>
-        </w:rPr>
-      </w:pPr>
-      <w:r>
-        <w:rPr>
-          <w:rFonts w:ascii="Times New Roman" w:hAnsi="Times New Roman" w:cs="Times New Roman"/>
+          <w:rFonts w:ascii="Arial" w:hAnsi="Arial" w:cs="Arial"/>
+        </w:rPr>
+      </w:pPr>
+      <w:r>
+        <w:rPr>
+          <w:rFonts w:ascii="Arial" w:hAnsi="Arial" w:cs="Arial"/>
         </w:rPr>
         <w:t xml:space="preserve">1. Projektni manager – Luka Babić  </w:t>
       </w:r>
@@ -625,12 +601,12 @@
         <w:spacing w:after="120" w:line="312" w:lineRule="auto"/>
         <w:jc w:val="both"/>
         <w:rPr>
-          <w:rFonts w:ascii="Times New Roman" w:hAnsi="Times New Roman" w:cs="Times New Roman"/>
-        </w:rPr>
-      </w:pPr>
-      <w:r>
-        <w:rPr>
-          <w:rFonts w:ascii="Times New Roman" w:hAnsi="Times New Roman" w:cs="Times New Roman"/>
+          <w:rFonts w:ascii="Arial" w:hAnsi="Arial" w:cs="Arial"/>
+        </w:rPr>
+      </w:pPr>
+      <w:r>
+        <w:rPr>
+          <w:rFonts w:ascii="Arial" w:hAnsi="Arial" w:cs="Arial"/>
         </w:rPr>
         <w:t>2. Stručnjak za specifikaciju – Borna Gilja</w:t>
       </w:r>
@@ -640,12 +616,12 @@
         <w:spacing w:after="120" w:line="312" w:lineRule="auto"/>
         <w:jc w:val="both"/>
         <w:rPr>
-          <w:rFonts w:ascii="Times New Roman" w:hAnsi="Times New Roman" w:cs="Times New Roman"/>
-        </w:rPr>
-      </w:pPr>
-      <w:r>
-        <w:rPr>
-          <w:rFonts w:ascii="Times New Roman" w:hAnsi="Times New Roman" w:cs="Times New Roman"/>
+          <w:rFonts w:ascii="Arial" w:hAnsi="Arial" w:cs="Arial"/>
+        </w:rPr>
+      </w:pPr>
+      <w:r>
+        <w:rPr>
+          <w:rFonts w:ascii="Arial" w:hAnsi="Arial" w:cs="Arial"/>
         </w:rPr>
         <w:t>3. Stručnjak za oblikovanje – Kristijan Knežić</w:t>
       </w:r>
@@ -655,12 +631,12 @@
         <w:spacing w:after="120" w:line="312" w:lineRule="auto"/>
         <w:jc w:val="both"/>
         <w:rPr>
-          <w:rFonts w:ascii="Times New Roman" w:hAnsi="Times New Roman" w:cs="Times New Roman"/>
-        </w:rPr>
-      </w:pPr>
-      <w:r>
-        <w:rPr>
-          <w:rFonts w:ascii="Times New Roman" w:hAnsi="Times New Roman" w:cs="Times New Roman"/>
+          <w:rFonts w:ascii="Arial" w:hAnsi="Arial" w:cs="Arial"/>
+        </w:rPr>
+      </w:pPr>
+      <w:r>
+        <w:rPr>
+          <w:rFonts w:ascii="Arial" w:hAnsi="Arial" w:cs="Arial"/>
         </w:rPr>
         <w:t>4. Stručnjak za testiranje – Luka Šarlija</w:t>
       </w:r>
@@ -670,12 +646,12 @@
         <w:spacing w:after="120" w:line="312" w:lineRule="auto"/>
         <w:jc w:val="both"/>
         <w:rPr>
-          <w:rFonts w:ascii="Times New Roman" w:hAnsi="Times New Roman" w:cs="Times New Roman"/>
-        </w:rPr>
-      </w:pPr>
-      <w:r>
-        <w:rPr>
-          <w:rFonts w:ascii="Times New Roman" w:hAnsi="Times New Roman" w:cs="Times New Roman"/>
+          <w:rFonts w:ascii="Arial" w:hAnsi="Arial" w:cs="Arial"/>
+        </w:rPr>
+      </w:pPr>
+      <w:r>
+        <w:rPr>
+          <w:rFonts w:ascii="Arial" w:hAnsi="Arial" w:cs="Arial"/>
         </w:rPr>
         <w:t>5. Stručnjak za integraciju – Marin Markanjević</w:t>
       </w:r>
@@ -1170,6 +1146,529 @@
         </w:rPr>
       </w:pPr>
     </w:p>
+    <w:sdt>
+      <w:sdtPr>
+        <w:rPr>
+          <w:rFonts w:ascii="Arial" w:hAnsi="Arial" w:cs="Arial"/>
+        </w:rPr>
+        <w:id w:val="106249541"/>
+        <w:docPartObj>
+          <w:docPartGallery w:val="Table of Contents"/>
+          <w:docPartUnique/>
+        </w:docPartObj>
+      </w:sdtPr>
+      <w:sdtEndPr>
+        <w:rPr>
+          <w:rFonts w:eastAsiaTheme="minorHAnsi"/>
+          <w:b/>
+          <w:bCs/>
+          <w:caps/>
+          <w:color w:val="auto"/>
+          <w:sz w:val="24"/>
+          <w:szCs w:val="24"/>
+          <w:lang w:val="hr-HR"/>
+        </w:rPr>
+      </w:sdtEndPr>
+      <w:sdtContent>
+        <w:p>
+          <w:pPr>
+            <w:pStyle w:val="TOCHeading"/>
+            <w:numPr>
+              <w:ilvl w:val="0"/>
+              <w:numId w:val="0"/>
+            </w:numPr>
+            <w:ind w:left="720" w:hanging="360"/>
+            <w:rPr>
+              <w:rFonts w:ascii="Arial" w:hAnsi="Arial" w:cs="Arial"/>
+              <w:b/>
+              <w:color w:val="000000" w:themeColor="text1"/>
+            </w:rPr>
+          </w:pPr>
+          <w:proofErr w:type="spellStart"/>
+          <w:r>
+            <w:rPr>
+              <w:rFonts w:ascii="Arial" w:hAnsi="Arial" w:cs="Arial"/>
+              <w:b/>
+              <w:color w:val="000000" w:themeColor="text1"/>
+            </w:rPr>
+            <w:t>Sadržaj</w:t>
+          </w:r>
+          <w:proofErr w:type="spellEnd"/>
+        </w:p>
+        <w:p>
+          <w:pPr>
+            <w:pStyle w:val="TOC1"/>
+            <w:rPr>
+              <w:rFonts w:ascii="Arial" w:hAnsi="Arial" w:cs="Arial"/>
+              <w:sz w:val="28"/>
+            </w:rPr>
+          </w:pPr>
+          <w:r>
+            <w:rPr>
+              <w:rFonts w:ascii="Arial" w:hAnsi="Arial" w:cs="Arial"/>
+              <w:bCs w:val="0"/>
+              <w:sz w:val="28"/>
+            </w:rPr>
+            <w:t>Uvod</w:t>
+          </w:r>
+          <w:r>
+            <w:rPr>
+              <w:rFonts w:ascii="Arial" w:hAnsi="Arial" w:cs="Arial"/>
+              <w:sz w:val="28"/>
+            </w:rPr>
+            <w:ptab w:relativeTo="margin" w:alignment="right" w:leader="dot"/>
+          </w:r>
+          <w:r>
+            <w:rPr>
+              <w:rFonts w:ascii="Arial" w:hAnsi="Arial" w:cs="Arial"/>
+              <w:sz w:val="28"/>
+            </w:rPr>
+            <w:t>3</w:t>
+          </w:r>
+        </w:p>
+        <w:p>
+          <w:pPr>
+            <w:pStyle w:val="TOC2"/>
+            <w:ind w:left="216"/>
+            <w:rPr>
+              <w:rFonts w:ascii="Arial" w:hAnsi="Arial" w:cs="Arial"/>
+              <w:sz w:val="22"/>
+            </w:rPr>
+          </w:pPr>
+          <w:r>
+            <w:rPr>
+              <w:rFonts w:ascii="Arial" w:hAnsi="Arial" w:cs="Arial"/>
+              <w:sz w:val="22"/>
+            </w:rPr>
+            <w:t>Sažetak produkta</w:t>
+          </w:r>
+          <w:r>
+            <w:rPr>
+              <w:rFonts w:ascii="Arial" w:hAnsi="Arial" w:cs="Arial"/>
+              <w:sz w:val="22"/>
+            </w:rPr>
+            <w:ptab w:relativeTo="margin" w:alignment="right" w:leader="dot"/>
+          </w:r>
+          <w:r>
+            <w:rPr>
+              <w:rFonts w:ascii="Arial" w:hAnsi="Arial" w:cs="Arial"/>
+              <w:sz w:val="22"/>
+            </w:rPr>
+            <w:t>3</w:t>
+          </w:r>
+        </w:p>
+        <w:p>
+          <w:pPr>
+            <w:pStyle w:val="TOC1"/>
+            <w:rPr>
+              <w:rFonts w:ascii="Arial" w:hAnsi="Arial" w:cs="Arial"/>
+              <w:sz w:val="28"/>
+            </w:rPr>
+          </w:pPr>
+          <w:r>
+            <w:rPr>
+              <w:rFonts w:ascii="Arial" w:hAnsi="Arial" w:cs="Arial"/>
+              <w:sz w:val="28"/>
+              <w:szCs w:val="20"/>
+            </w:rPr>
+            <w:t>SPECIFIČNI ZAHTJEVI</w:t>
+          </w:r>
+          <w:r>
+            <w:rPr>
+              <w:rFonts w:ascii="Arial" w:hAnsi="Arial" w:cs="Arial"/>
+              <w:sz w:val="28"/>
+              <w:szCs w:val="20"/>
+            </w:rPr>
+            <w:t xml:space="preserve"> </w:t>
+          </w:r>
+          <w:r>
+            <w:rPr>
+              <w:rFonts w:ascii="Arial" w:hAnsi="Arial" w:cs="Arial"/>
+              <w:sz w:val="28"/>
+            </w:rPr>
+            <w:ptab w:relativeTo="margin" w:alignment="right" w:leader="dot"/>
+          </w:r>
+          <w:r>
+            <w:rPr>
+              <w:rFonts w:ascii="Arial" w:hAnsi="Arial" w:cs="Arial"/>
+              <w:sz w:val="28"/>
+            </w:rPr>
+            <w:t>4</w:t>
+          </w:r>
+        </w:p>
+        <w:p>
+          <w:pPr>
+            <w:pStyle w:val="TOC2"/>
+            <w:ind w:left="216"/>
+            <w:rPr>
+              <w:rFonts w:ascii="Arial" w:hAnsi="Arial" w:cs="Arial"/>
+              <w:sz w:val="22"/>
+            </w:rPr>
+          </w:pPr>
+          <w:r>
+            <w:rPr>
+              <w:rFonts w:ascii="Arial" w:hAnsi="Arial" w:cs="Arial"/>
+              <w:sz w:val="22"/>
+            </w:rPr>
+            <w:t>Zahtjevi vanjskog sučelja</w:t>
+          </w:r>
+          <w:r>
+            <w:rPr>
+              <w:rFonts w:ascii="Arial" w:hAnsi="Arial" w:cs="Arial"/>
+              <w:sz w:val="22"/>
+            </w:rPr>
+            <w:ptab w:relativeTo="margin" w:alignment="right" w:leader="dot"/>
+          </w:r>
+          <w:r>
+            <w:rPr>
+              <w:rFonts w:ascii="Arial" w:hAnsi="Arial" w:cs="Arial"/>
+              <w:sz w:val="22"/>
+            </w:rPr>
+            <w:t>4</w:t>
+          </w:r>
+        </w:p>
+        <w:p>
+          <w:pPr>
+            <w:pStyle w:val="TOC3"/>
+            <w:ind w:left="446"/>
+            <w:rPr>
+              <w:rFonts w:ascii="Arial" w:hAnsi="Arial" w:cs="Arial"/>
+              <w:sz w:val="22"/>
+            </w:rPr>
+          </w:pPr>
+          <w:r>
+            <w:rPr>
+              <w:rFonts w:ascii="Arial" w:hAnsi="Arial" w:cs="Arial"/>
+              <w:sz w:val="22"/>
+            </w:rPr>
+            <w:t>Korisničko sučelje</w:t>
+          </w:r>
+          <w:r>
+            <w:rPr>
+              <w:rFonts w:ascii="Arial" w:hAnsi="Arial" w:cs="Arial"/>
+              <w:sz w:val="22"/>
+            </w:rPr>
+            <w:ptab w:relativeTo="margin" w:alignment="right" w:leader="dot"/>
+          </w:r>
+          <w:r>
+            <w:rPr>
+              <w:rFonts w:ascii="Arial" w:hAnsi="Arial" w:cs="Arial"/>
+              <w:sz w:val="22"/>
+            </w:rPr>
+            <w:t>6</w:t>
+          </w:r>
+        </w:p>
+        <w:p>
+          <w:pPr>
+            <w:pStyle w:val="TOC3"/>
+            <w:ind w:left="446"/>
+            <w:rPr>
+              <w:rFonts w:ascii="Arial" w:hAnsi="Arial" w:cs="Arial"/>
+              <w:sz w:val="22"/>
+            </w:rPr>
+          </w:pPr>
+          <w:r>
+            <w:rPr>
+              <w:rFonts w:ascii="Arial" w:hAnsi="Arial" w:cs="Arial"/>
+              <w:sz w:val="22"/>
+            </w:rPr>
+            <w:t>Hardwaersko sučelje</w:t>
+          </w:r>
+          <w:r>
+            <w:rPr>
+              <w:rFonts w:ascii="Arial" w:hAnsi="Arial" w:cs="Arial"/>
+              <w:sz w:val="22"/>
+            </w:rPr>
+            <w:ptab w:relativeTo="margin" w:alignment="right" w:leader="dot"/>
+          </w:r>
+          <w:r>
+            <w:rPr>
+              <w:rFonts w:ascii="Arial" w:hAnsi="Arial" w:cs="Arial"/>
+              <w:sz w:val="22"/>
+            </w:rPr>
+            <w:t>6</w:t>
+          </w:r>
+        </w:p>
+        <w:p>
+          <w:pPr>
+            <w:pStyle w:val="TOC3"/>
+            <w:ind w:left="446"/>
+            <w:rPr>
+              <w:rFonts w:ascii="Arial" w:hAnsi="Arial" w:cs="Arial"/>
+              <w:sz w:val="22"/>
+            </w:rPr>
+          </w:pPr>
+          <w:r>
+            <w:rPr>
+              <w:rFonts w:ascii="Arial" w:hAnsi="Arial" w:cs="Arial"/>
+              <w:sz w:val="22"/>
+            </w:rPr>
+            <w:t>Softwaersko sučelje</w:t>
+          </w:r>
+          <w:r>
+            <w:rPr>
+              <w:rFonts w:ascii="Arial" w:hAnsi="Arial" w:cs="Arial"/>
+              <w:sz w:val="22"/>
+            </w:rPr>
+            <w:ptab w:relativeTo="margin" w:alignment="right" w:leader="dot"/>
+          </w:r>
+          <w:r>
+            <w:rPr>
+              <w:rFonts w:ascii="Arial" w:hAnsi="Arial" w:cs="Arial"/>
+              <w:sz w:val="22"/>
+            </w:rPr>
+            <w:t>6</w:t>
+          </w:r>
+        </w:p>
+        <w:p>
+          <w:pPr>
+            <w:pStyle w:val="TOC2"/>
+            <w:ind w:left="216"/>
+            <w:rPr>
+              <w:rFonts w:ascii="Arial" w:hAnsi="Arial" w:cs="Arial"/>
+              <w:sz w:val="22"/>
+            </w:rPr>
+          </w:pPr>
+          <w:r>
+            <w:rPr>
+              <w:rFonts w:ascii="Arial" w:hAnsi="Arial" w:cs="Arial"/>
+              <w:sz w:val="22"/>
+            </w:rPr>
+            <w:t>Svojstva softwaerskog produkta</w:t>
+          </w:r>
+          <w:r>
+            <w:rPr>
+              <w:rFonts w:ascii="Arial" w:hAnsi="Arial" w:cs="Arial"/>
+              <w:sz w:val="22"/>
+            </w:rPr>
+            <w:ptab w:relativeTo="margin" w:alignment="right" w:leader="dot"/>
+          </w:r>
+          <w:r>
+            <w:rPr>
+              <w:rFonts w:ascii="Arial" w:hAnsi="Arial" w:cs="Arial"/>
+              <w:sz w:val="22"/>
+            </w:rPr>
+            <w:t>6</w:t>
+          </w:r>
+        </w:p>
+        <w:p>
+          <w:pPr>
+            <w:pStyle w:val="TOC2"/>
+            <w:ind w:left="216"/>
+            <w:rPr>
+              <w:rFonts w:ascii="Arial" w:hAnsi="Arial" w:cs="Arial"/>
+              <w:sz w:val="22"/>
+            </w:rPr>
+          </w:pPr>
+          <w:r>
+            <w:rPr>
+              <w:rFonts w:ascii="Arial" w:hAnsi="Arial" w:cs="Arial"/>
+              <w:sz w:val="22"/>
+            </w:rPr>
+            <w:t>Atributi softwaerskog produkta</w:t>
+          </w:r>
+          <w:r>
+            <w:rPr>
+              <w:rFonts w:ascii="Arial" w:hAnsi="Arial" w:cs="Arial"/>
+              <w:sz w:val="22"/>
+            </w:rPr>
+            <w:ptab w:relativeTo="margin" w:alignment="right" w:leader="dot"/>
+          </w:r>
+          <w:r>
+            <w:rPr>
+              <w:rFonts w:ascii="Arial" w:hAnsi="Arial" w:cs="Arial"/>
+              <w:sz w:val="22"/>
+            </w:rPr>
+            <w:t>6</w:t>
+          </w:r>
+        </w:p>
+        <w:p>
+          <w:pPr>
+            <w:pStyle w:val="TOC3"/>
+            <w:ind w:left="446"/>
+            <w:rPr>
+              <w:rFonts w:ascii="Arial" w:hAnsi="Arial" w:cs="Arial"/>
+              <w:sz w:val="22"/>
+            </w:rPr>
+          </w:pPr>
+          <w:r>
+            <w:rPr>
+              <w:rFonts w:ascii="Arial" w:hAnsi="Arial" w:cs="Arial"/>
+              <w:sz w:val="22"/>
+            </w:rPr>
+            <w:t>Pouzdanost</w:t>
+          </w:r>
+          <w:r>
+            <w:rPr>
+              <w:rFonts w:ascii="Arial" w:hAnsi="Arial" w:cs="Arial"/>
+              <w:sz w:val="22"/>
+            </w:rPr>
+            <w:ptab w:relativeTo="margin" w:alignment="right" w:leader="dot"/>
+          </w:r>
+          <w:r>
+            <w:rPr>
+              <w:rFonts w:ascii="Arial" w:hAnsi="Arial" w:cs="Arial"/>
+              <w:sz w:val="22"/>
+            </w:rPr>
+            <w:t>6</w:t>
+          </w:r>
+        </w:p>
+        <w:p>
+          <w:pPr>
+            <w:pStyle w:val="TOC3"/>
+            <w:ind w:left="446"/>
+            <w:rPr>
+              <w:rFonts w:ascii="Arial" w:hAnsi="Arial" w:cs="Arial"/>
+              <w:sz w:val="22"/>
+            </w:rPr>
+          </w:pPr>
+          <w:r>
+            <w:rPr>
+              <w:rFonts w:ascii="Arial" w:hAnsi="Arial" w:cs="Arial"/>
+              <w:sz w:val="22"/>
+            </w:rPr>
+            <w:t>Dostupnost</w:t>
+          </w:r>
+          <w:r>
+            <w:rPr>
+              <w:rFonts w:ascii="Arial" w:hAnsi="Arial" w:cs="Arial"/>
+              <w:sz w:val="22"/>
+            </w:rPr>
+            <w:ptab w:relativeTo="margin" w:alignment="right" w:leader="dot"/>
+          </w:r>
+          <w:r>
+            <w:rPr>
+              <w:rFonts w:ascii="Arial" w:hAnsi="Arial" w:cs="Arial"/>
+              <w:sz w:val="22"/>
+            </w:rPr>
+            <w:t>7</w:t>
+          </w:r>
+        </w:p>
+        <w:p>
+          <w:pPr>
+            <w:pStyle w:val="TOC3"/>
+            <w:ind w:left="446"/>
+            <w:rPr>
+              <w:rFonts w:ascii="Arial" w:hAnsi="Arial" w:cs="Arial"/>
+              <w:sz w:val="22"/>
+            </w:rPr>
+          </w:pPr>
+          <w:r>
+            <w:rPr>
+              <w:rFonts w:ascii="Arial" w:hAnsi="Arial" w:cs="Arial"/>
+              <w:sz w:val="22"/>
+            </w:rPr>
+            <w:t>Sigurnost</w:t>
+          </w:r>
+          <w:r>
+            <w:rPr>
+              <w:rFonts w:ascii="Arial" w:hAnsi="Arial" w:cs="Arial"/>
+              <w:sz w:val="22"/>
+            </w:rPr>
+            <w:ptab w:relativeTo="margin" w:alignment="right" w:leader="dot"/>
+          </w:r>
+          <w:r>
+            <w:rPr>
+              <w:rFonts w:ascii="Arial" w:hAnsi="Arial" w:cs="Arial"/>
+              <w:sz w:val="22"/>
+            </w:rPr>
+            <w:t>7</w:t>
+          </w:r>
+        </w:p>
+        <w:p>
+          <w:pPr>
+            <w:pStyle w:val="TOC3"/>
+            <w:ind w:left="446"/>
+            <w:rPr>
+              <w:rFonts w:ascii="Arial" w:hAnsi="Arial" w:cs="Arial"/>
+              <w:sz w:val="22"/>
+            </w:rPr>
+          </w:pPr>
+          <w:r>
+            <w:rPr>
+              <w:rFonts w:ascii="Arial" w:hAnsi="Arial" w:cs="Arial"/>
+              <w:sz w:val="22"/>
+            </w:rPr>
+            <w:t>Održivost</w:t>
+          </w:r>
+          <w:r>
+            <w:rPr>
+              <w:rFonts w:ascii="Arial" w:hAnsi="Arial" w:cs="Arial"/>
+              <w:sz w:val="22"/>
+            </w:rPr>
+            <w:ptab w:relativeTo="margin" w:alignment="right" w:leader="dot"/>
+          </w:r>
+          <w:r>
+            <w:rPr>
+              <w:rFonts w:ascii="Arial" w:hAnsi="Arial" w:cs="Arial"/>
+              <w:sz w:val="22"/>
+            </w:rPr>
+            <w:t>7</w:t>
+          </w:r>
+        </w:p>
+        <w:p>
+          <w:pPr>
+            <w:pStyle w:val="TOC3"/>
+            <w:ind w:left="446"/>
+            <w:rPr>
+              <w:rFonts w:ascii="Arial" w:hAnsi="Arial" w:cs="Arial"/>
+              <w:sz w:val="22"/>
+            </w:rPr>
+          </w:pPr>
+          <w:r>
+            <w:rPr>
+              <w:rFonts w:ascii="Arial" w:hAnsi="Arial" w:cs="Arial"/>
+              <w:sz w:val="22"/>
+            </w:rPr>
+            <w:t>Prenosivost</w:t>
+          </w:r>
+          <w:r>
+            <w:rPr>
+              <w:rFonts w:ascii="Arial" w:hAnsi="Arial" w:cs="Arial"/>
+              <w:sz w:val="22"/>
+            </w:rPr>
+            <w:ptab w:relativeTo="margin" w:alignment="right" w:leader="dot"/>
+          </w:r>
+          <w:r>
+            <w:rPr>
+              <w:rFonts w:ascii="Arial" w:hAnsi="Arial" w:cs="Arial"/>
+              <w:sz w:val="22"/>
+            </w:rPr>
+            <w:t>7</w:t>
+          </w:r>
+        </w:p>
+        <w:p>
+          <w:pPr>
+            <w:pStyle w:val="TOC1"/>
+            <w:rPr>
+              <w:rFonts w:ascii="Arial" w:hAnsi="Arial" w:cs="Arial"/>
+            </w:rPr>
+          </w:pPr>
+          <w:r>
+            <w:rPr>
+              <w:rFonts w:ascii="Arial" w:hAnsi="Arial" w:cs="Arial"/>
+              <w:bCs w:val="0"/>
+              <w:sz w:val="28"/>
+            </w:rPr>
+            <w:t>Prilozi</w:t>
+          </w:r>
+          <w:r>
+            <w:rPr>
+              <w:rFonts w:ascii="Arial" w:hAnsi="Arial" w:cs="Arial"/>
+              <w:sz w:val="28"/>
+            </w:rPr>
+            <w:ptab w:relativeTo="margin" w:alignment="right" w:leader="dot"/>
+          </w:r>
+          <w:r>
+            <w:rPr>
+              <w:rFonts w:ascii="Arial" w:hAnsi="Arial" w:cs="Arial"/>
+              <w:sz w:val="28"/>
+            </w:rPr>
+            <w:t>8</w:t>
+          </w:r>
+        </w:p>
+      </w:sdtContent>
+    </w:sdt>
     <w:p>
       <w:pPr>
         <w:rPr>
@@ -1255,12 +1754,12 @@
         <w:spacing w:after="120"/>
         <w:ind w:left="360"/>
         <w:rPr>
-          <w:rFonts w:ascii="Times New Roman" w:hAnsi="Times New Roman" w:cs="Times New Roman"/>
-        </w:rPr>
-      </w:pPr>
-      <w:r>
-        <w:rPr>
-          <w:rFonts w:ascii="Times New Roman" w:hAnsi="Times New Roman" w:cs="Times New Roman"/>
+          <w:rFonts w:ascii="Arial" w:hAnsi="Arial" w:cs="Arial"/>
+        </w:rPr>
+      </w:pPr>
+      <w:r>
+        <w:rPr>
+          <w:rFonts w:ascii="Arial" w:hAnsi="Arial" w:cs="Arial"/>
         </w:rPr>
         <w:t xml:space="preserve">Tema ovog projekta je Association Rule Mining. To je pojam otkrivanje relacija između vrijednosti atributa u velikim bazama podataka. Pronalaze se pravila o vezama između vrijednosti atributa pomoću kojih se može predvidjeti vrijednosti atributa na temelju vrijednosti drugog atributa. </w:t>
       </w:r>
@@ -1278,13 +1777,15 @@
       </w:pPr>
       <w:r>
         <w:rPr>
-          <w:rFonts w:ascii="Times New Roman" w:hAnsi="Times New Roman" w:cs="Times New Roman"/>
+          <w:rFonts w:ascii="Arial" w:hAnsi="Arial" w:cs="Arial"/>
         </w:rPr>
         <w:t>Ciljana publika ovog dokumenta su profesor i asistent koji pregledavaju naše rješenje te predanu dokumentaciju te svaki inženjer koji nadopunjuje produkt i korisnici.</w:t>
       </w:r>
-      <w:r>
-        <w:rPr>
-          <w:rFonts w:ascii="Times New Roman" w:hAnsi="Times New Roman" w:cs="Times New Roman"/>
+      <w:bookmarkStart w:id="0" w:name="_GoBack"/>
+      <w:bookmarkEnd w:id="0"/>
+      <w:r>
+        <w:rPr>
+          <w:rFonts w:ascii="Arial" w:hAnsi="Arial" w:cs="Arial"/>
           <w:sz w:val="24"/>
           <w:szCs w:val="20"/>
         </w:rPr>
@@ -1295,7 +1796,7 @@
       <w:pPr>
         <w:spacing w:after="120"/>
         <w:rPr>
-          <w:rFonts w:ascii="Times New Roman" w:hAnsi="Times New Roman" w:cs="Times New Roman"/>
+          <w:rFonts w:ascii="Arial" w:hAnsi="Arial" w:cs="Arial"/>
           <w:sz w:val="24"/>
           <w:szCs w:val="20"/>
         </w:rPr>
@@ -1378,6 +1879,9 @@
         <w:t>(</w:t>
       </w:r>
       <w:r>
+        <w:rPr>
+          <w:rFonts w:ascii="Arial" w:hAnsi="Arial" w:cs="Arial"/>
+        </w:rPr>
         <w:t>Use case dijagram i use case narrative, activity dijagram</w:t>
       </w:r>
       <w:r>
@@ -1401,11 +1905,12 @@
       </w:pPr>
       <w:r>
         <w:rPr>
+          <w:rFonts w:ascii="Arial" w:hAnsi="Arial" w:cs="Arial"/>
           <w:noProof/>
           <w:lang w:eastAsia="hr-HR"/>
         </w:rPr>
         <w:drawing>
-          <wp:inline distT="0" distB="0" distL="0" distR="0" wp14:anchorId="0EC3D1DA" wp14:editId="4F8D8C8D">
+          <wp:inline distT="0" distB="0" distL="0" distR="0" wp14:anchorId="0F697723" wp14:editId="5C0C3B80">
             <wp:extent cx="5314950" cy="2905125"/>
             <wp:effectExtent l="0" t="0" r="0" b="9525"/>
             <wp:docPr id="2" name="Picture 2"/>
@@ -1453,11 +1958,12 @@
       </w:pPr>
       <w:r>
         <w:rPr>
+          <w:rFonts w:ascii="Arial" w:hAnsi="Arial" w:cs="Arial"/>
           <w:noProof/>
           <w:lang w:eastAsia="hr-HR"/>
         </w:rPr>
         <w:drawing>
-          <wp:inline distT="0" distB="0" distL="0" distR="0" wp14:anchorId="2D7BC1A5" wp14:editId="1AAA5B1B">
+          <wp:inline distT="0" distB="0" distL="0" distR="0" wp14:anchorId="5C5389C5" wp14:editId="0BD93677">
             <wp:extent cx="5760720" cy="4519512"/>
             <wp:effectExtent l="0" t="0" r="0" b="0"/>
             <wp:docPr id="3" name="Picture 3"/>
@@ -1505,12 +2011,13 @@
       </w:pPr>
       <w:r>
         <w:rPr>
+          <w:rFonts w:ascii="Arial" w:hAnsi="Arial" w:cs="Arial"/>
           <w:noProof/>
           <w:lang w:eastAsia="hr-HR"/>
         </w:rPr>
         <w:lastRenderedPageBreak/>
         <w:drawing>
-          <wp:inline distT="0" distB="0" distL="0" distR="0" wp14:anchorId="34F6FA12" wp14:editId="2D342CE2">
+          <wp:inline distT="0" distB="0" distL="0" distR="0" wp14:anchorId="270B3C4A" wp14:editId="75149A2D">
             <wp:extent cx="5238750" cy="3000375"/>
             <wp:effectExtent l="0" t="0" r="0" b="9525"/>
             <wp:docPr id="4" name="Picture 4"/>
@@ -1559,11 +2066,12 @@
       </w:pPr>
       <w:r>
         <w:rPr>
+          <w:rFonts w:ascii="Arial" w:hAnsi="Arial" w:cs="Arial"/>
           <w:noProof/>
           <w:lang w:eastAsia="hr-HR"/>
         </w:rPr>
         <w:drawing>
-          <wp:inline distT="0" distB="0" distL="0" distR="0" wp14:anchorId="49A3A2EF" wp14:editId="45528640">
+          <wp:inline distT="0" distB="0" distL="0" distR="0" wp14:anchorId="326BB280" wp14:editId="68AB9F9B">
             <wp:extent cx="4857750" cy="5267325"/>
             <wp:effectExtent l="0" t="0" r="0" b="9525"/>
             <wp:docPr id="1" name="Picture 1"/>
@@ -1611,12 +2119,13 @@
       </w:pPr>
       <w:r>
         <w:rPr>
+          <w:rFonts w:ascii="Arial" w:hAnsi="Arial" w:cs="Arial"/>
           <w:noProof/>
           <w:lang w:eastAsia="hr-HR"/>
         </w:rPr>
         <w:lastRenderedPageBreak/>
         <w:drawing>
-          <wp:inline distT="0" distB="0" distL="0" distR="0" wp14:anchorId="510CA131" wp14:editId="68676ABC">
+          <wp:inline distT="0" distB="0" distL="0" distR="0" wp14:anchorId="1B16E59D" wp14:editId="58736584">
             <wp:extent cx="5762625" cy="2847975"/>
             <wp:effectExtent l="0" t="0" r="9525" b="9525"/>
             <wp:docPr id="7" name="Picture 7"/>
@@ -1682,25 +2191,25 @@
         <w:spacing w:after="120"/>
         <w:ind w:left="720"/>
         <w:rPr>
-          <w:rFonts w:ascii="Times New Roman" w:hAnsi="Times New Roman" w:cs="Times New Roman"/>
-        </w:rPr>
-      </w:pPr>
-      <w:r>
-        <w:rPr>
-          <w:rFonts w:ascii="Times New Roman" w:hAnsi="Times New Roman" w:cs="Times New Roman"/>
+          <w:rFonts w:ascii="Arial" w:hAnsi="Arial" w:cs="Arial"/>
+        </w:rPr>
+      </w:pPr>
+      <w:r>
+        <w:rPr>
+          <w:rFonts w:ascii="Arial" w:hAnsi="Arial" w:cs="Arial"/>
         </w:rPr>
         <w:t>Nakon pokretanja proizvoda otvara se korisničko sučelje koje se sadrži od nekoliko funkcijskih tipki, tablice za ispis rezultata te teksta koji obaviještava korisnika o napredovanju programa pri izvođenju operacija nad podacima (</w:t>
       </w:r>
       <w:r>
         <w:rPr>
-          <w:rFonts w:ascii="Times New Roman" w:hAnsi="Times New Roman" w:cs="Times New Roman"/>
+          <w:rFonts w:ascii="Arial" w:hAnsi="Arial" w:cs="Arial"/>
           <w:i/>
         </w:rPr>
         <w:t>progress information</w:t>
       </w:r>
       <w:r>
         <w:rPr>
-          <w:rFonts w:ascii="Times New Roman" w:hAnsi="Times New Roman" w:cs="Times New Roman"/>
+          <w:rFonts w:ascii="Arial" w:hAnsi="Arial" w:cs="Arial"/>
         </w:rPr>
         <w:t>).</w:t>
       </w:r>
@@ -1710,57 +2219,57 @@
         <w:spacing w:after="120"/>
         <w:ind w:left="720"/>
         <w:rPr>
-          <w:rFonts w:ascii="Times New Roman" w:hAnsi="Times New Roman" w:cs="Times New Roman"/>
-        </w:rPr>
-      </w:pPr>
-      <w:r>
-        <w:rPr>
-          <w:rFonts w:ascii="Times New Roman" w:hAnsi="Times New Roman" w:cs="Times New Roman"/>
+          <w:rFonts w:ascii="Arial" w:hAnsi="Arial" w:cs="Arial"/>
+        </w:rPr>
+      </w:pPr>
+      <w:r>
+        <w:rPr>
+          <w:rFonts w:ascii="Arial" w:hAnsi="Arial" w:cs="Arial"/>
         </w:rPr>
         <w:t>Pod funkcijske tipke ubrajamo tipku za odabir željenih atributa (odbacivanje nepotrebnih stupaca iz tablice)</w:t>
       </w:r>
       <w:r>
         <w:rPr>
-          <w:rFonts w:ascii="Times New Roman" w:hAnsi="Times New Roman" w:cs="Times New Roman"/>
+          <w:rFonts w:ascii="Arial" w:hAnsi="Arial" w:cs="Arial"/>
         </w:rPr>
         <w:t xml:space="preserve">, tipke za početak izvođenja i prisilni prekid izvođenja programa te </w:t>
       </w:r>
       <w:r>
         <w:rPr>
-          <w:rFonts w:ascii="Times New Roman" w:hAnsi="Times New Roman" w:cs="Times New Roman"/>
+          <w:rFonts w:ascii="Arial" w:hAnsi="Arial" w:cs="Arial"/>
           <w:i/>
         </w:rPr>
         <w:t>minimize</w:t>
       </w:r>
       <w:r>
         <w:rPr>
-          <w:rFonts w:ascii="Times New Roman" w:hAnsi="Times New Roman" w:cs="Times New Roman"/>
+          <w:rFonts w:ascii="Arial" w:hAnsi="Arial" w:cs="Arial"/>
         </w:rPr>
         <w:t xml:space="preserve">, </w:t>
       </w:r>
       <w:r>
         <w:rPr>
-          <w:rFonts w:ascii="Times New Roman" w:hAnsi="Times New Roman" w:cs="Times New Roman"/>
+          <w:rFonts w:ascii="Arial" w:hAnsi="Arial" w:cs="Arial"/>
           <w:i/>
         </w:rPr>
         <w:t>maximize /restore</w:t>
       </w:r>
       <w:r>
         <w:rPr>
-          <w:rFonts w:ascii="Times New Roman" w:hAnsi="Times New Roman" w:cs="Times New Roman"/>
+          <w:rFonts w:ascii="Arial" w:hAnsi="Arial" w:cs="Arial"/>
         </w:rPr>
         <w:t xml:space="preserve"> </w:t>
       </w:r>
       <w:r>
         <w:rPr>
-          <w:rFonts w:ascii="Times New Roman" w:hAnsi="Times New Roman" w:cs="Times New Roman"/>
+          <w:rFonts w:ascii="Arial" w:hAnsi="Arial" w:cs="Arial"/>
           <w:i/>
         </w:rPr>
         <w:t>down</w:t>
       </w:r>
       <w:r>
         <w:rPr>
-          <w:rFonts w:ascii="Times New Roman" w:hAnsi="Times New Roman" w:cs="Times New Roman"/>
+          <w:rFonts w:ascii="Arial" w:hAnsi="Arial" w:cs="Arial"/>
         </w:rPr>
         <w:t xml:space="preserve"> i close tipke okvira sučelja za upravljanje programom.</w:t>
       </w:r>
@@ -1770,24 +2279,24 @@
         <w:spacing w:after="120"/>
         <w:ind w:left="720"/>
         <w:rPr>
-          <w:rFonts w:ascii="Times New Roman" w:hAnsi="Times New Roman" w:cs="Times New Roman"/>
-        </w:rPr>
-      </w:pPr>
-      <w:r>
-        <w:rPr>
-          <w:rFonts w:ascii="Times New Roman" w:hAnsi="Times New Roman" w:cs="Times New Roman"/>
+          <w:rFonts w:ascii="Arial" w:hAnsi="Arial" w:cs="Arial"/>
+        </w:rPr>
+      </w:pPr>
+      <w:r>
+        <w:rPr>
+          <w:rFonts w:ascii="Arial" w:hAnsi="Arial" w:cs="Arial"/>
         </w:rPr>
         <w:t xml:space="preserve">Tablica ispisa se popunjava na samom kraju izvođenja programa te njezina veličina ovisi o samom datasetu i korisničkim </w:t>
       </w:r>
       <w:r>
         <w:rPr>
-          <w:rFonts w:ascii="Times New Roman" w:hAnsi="Times New Roman" w:cs="Times New Roman"/>
+          <w:rFonts w:ascii="Arial" w:hAnsi="Arial" w:cs="Arial"/>
         </w:rPr>
         <w:t>odabirom atributa prije početka izvođenja</w:t>
       </w:r>
       <w:r>
         <w:rPr>
-          <w:rFonts w:ascii="Times New Roman" w:hAnsi="Times New Roman" w:cs="Times New Roman"/>
+          <w:rFonts w:ascii="Arial" w:hAnsi="Arial" w:cs="Arial"/>
         </w:rPr>
         <w:t>.</w:t>
       </w:r>
@@ -1822,12 +2331,12 @@
         <w:spacing w:after="120"/>
         <w:ind w:left="720"/>
         <w:rPr>
-          <w:rFonts w:ascii="Times New Roman" w:hAnsi="Times New Roman" w:cs="Times New Roman"/>
-        </w:rPr>
-      </w:pPr>
-      <w:r>
-        <w:rPr>
-          <w:rFonts w:ascii="Times New Roman" w:hAnsi="Times New Roman" w:cs="Times New Roman"/>
+          <w:rFonts w:ascii="Arial" w:hAnsi="Arial" w:cs="Arial"/>
+        </w:rPr>
+      </w:pPr>
+      <w:r>
+        <w:rPr>
+          <w:rFonts w:ascii="Arial" w:hAnsi="Arial" w:cs="Arial"/>
         </w:rPr>
         <w:t>Logičke veze hardwera i softwera ne postoje.</w:t>
       </w:r>
@@ -1862,18 +2371,18 @@
         <w:spacing w:after="120"/>
         <w:ind w:left="720"/>
         <w:rPr>
-          <w:rFonts w:ascii="Times New Roman" w:hAnsi="Times New Roman" w:cs="Times New Roman"/>
-        </w:rPr>
-      </w:pPr>
-      <w:r>
-        <w:rPr>
-          <w:rFonts w:ascii="Times New Roman" w:hAnsi="Times New Roman" w:cs="Times New Roman"/>
+          <w:rFonts w:ascii="Arial" w:hAnsi="Arial" w:cs="Arial"/>
+        </w:rPr>
+      </w:pPr>
+      <w:r>
+        <w:rPr>
+          <w:rFonts w:ascii="Arial" w:hAnsi="Arial" w:cs="Arial"/>
         </w:rPr>
         <w:t>Kako ovaj proizvod koristi unutarnju bazu podataka</w:t>
       </w:r>
       <w:r>
         <w:rPr>
-          <w:rFonts w:ascii="Times New Roman" w:hAnsi="Times New Roman" w:cs="Times New Roman"/>
+          <w:rFonts w:ascii="Arial" w:hAnsi="Arial" w:cs="Arial"/>
         </w:rPr>
         <w:t>, program radi zajedno sa bazom podataka te se očekuje da će korisnik napuniti bazu podacima ili će ubaciti već gotovu tablicu u bazu podataka. Program povlači podatke iz tablice.</w:t>
       </w:r>
@@ -1908,25 +2417,25 @@
         <w:spacing w:after="120"/>
         <w:ind w:left="360"/>
         <w:rPr>
-          <w:rFonts w:ascii="Times New Roman" w:hAnsi="Times New Roman" w:cs="Times New Roman"/>
-        </w:rPr>
-      </w:pPr>
-      <w:r>
-        <w:rPr>
-          <w:rFonts w:ascii="Times New Roman" w:hAnsi="Times New Roman" w:cs="Times New Roman"/>
+          <w:rFonts w:ascii="Arial" w:hAnsi="Arial" w:cs="Arial"/>
+        </w:rPr>
+      </w:pPr>
+      <w:r>
+        <w:rPr>
+          <w:rFonts w:ascii="Arial" w:hAnsi="Arial" w:cs="Arial"/>
         </w:rPr>
         <w:t>Glavna funkcija aplikacije je stvaranje veza (</w:t>
       </w:r>
       <w:r>
         <w:rPr>
-          <w:rFonts w:ascii="Times New Roman" w:hAnsi="Times New Roman" w:cs="Times New Roman"/>
+          <w:rFonts w:ascii="Arial" w:hAnsi="Arial" w:cs="Arial"/>
           <w:i/>
         </w:rPr>
         <w:t>rule mining</w:t>
       </w:r>
       <w:r>
         <w:rPr>
-          <w:rFonts w:ascii="Times New Roman" w:hAnsi="Times New Roman" w:cs="Times New Roman"/>
+          <w:rFonts w:ascii="Arial" w:hAnsi="Arial" w:cs="Arial"/>
         </w:rPr>
         <w:t xml:space="preserve">) između atributa nekog objekta na nekom setu podataka. Što je taj set veći, krajnji rezultat je precizniji. </w:t>
       </w:r>
@@ -1936,12 +2445,12 @@
         <w:spacing w:after="120"/>
         <w:ind w:left="360"/>
         <w:rPr>
-          <w:rFonts w:ascii="Times New Roman" w:hAnsi="Times New Roman" w:cs="Times New Roman"/>
-        </w:rPr>
-      </w:pPr>
-      <w:r>
-        <w:rPr>
-          <w:rFonts w:ascii="Times New Roman" w:hAnsi="Times New Roman" w:cs="Times New Roman"/>
+          <w:rFonts w:ascii="Arial" w:hAnsi="Arial" w:cs="Arial"/>
+        </w:rPr>
+      </w:pPr>
+      <w:r>
+        <w:rPr>
+          <w:rFonts w:ascii="Arial" w:hAnsi="Arial" w:cs="Arial"/>
         </w:rPr>
         <w:t>Kao sporedne funkcije aplikacije možemo navesti odabir atributa nekog objekta. Korisnik prije pokretanja glavne funkcije aplikacije odabire atribute koje smatra korisnima i odbacuje one koji mu nisu važni u trenutku izvođenja programa. Na taj način smo osigurali da će se aplikacija moći koristiti na više različitih setova podataka te na taj način povećavamo broj potencijalnih kupaca.</w:t>
       </w:r>
@@ -2010,14 +2519,21 @@
         <w:ind w:left="720"/>
         <w:jc w:val="both"/>
         <w:rPr>
-          <w:rFonts w:ascii="Times New Roman" w:hAnsi="Times New Roman" w:cs="Times New Roman"/>
-        </w:rPr>
-      </w:pPr>
-      <w:r>
-        <w:rPr>
-          <w:rFonts w:ascii="Times New Roman" w:hAnsi="Times New Roman" w:cs="Times New Roman"/>
-        </w:rPr>
-        <w:t>Softver smatramo pouzdanim ukoliko obavlja svoju zadaću u skladu sa specifikacijom bez grešaka koje mogu dovesti do neželjenih rezultata ili potpunog prestanka rada sustava. U praksi softversku pouzdanost češće izražavamo kao postotak ili očekivano vrijeme rada bez grešaka.</w:t>
+          <w:rFonts w:ascii="Arial" w:hAnsi="Arial" w:cs="Arial"/>
+        </w:rPr>
+      </w:pPr>
+      <w:r>
+        <w:rPr>
+          <w:rFonts w:ascii="Arial" w:hAnsi="Arial" w:cs="Arial"/>
+        </w:rPr>
+        <w:t xml:space="preserve">Softver smatramo pouzdanim ukoliko obavlja svoju zadaću u skladu sa specifikacijom bez grešaka koje mogu dovesti do neželjenih rezultata ili potpunog prestanka rada </w:t>
+      </w:r>
+      <w:r>
+        <w:rPr>
+          <w:rFonts w:ascii="Arial" w:hAnsi="Arial" w:cs="Arial"/>
+        </w:rPr>
+        <w:lastRenderedPageBreak/>
+        <w:t>sustava. U praksi softversku pouzdanost češće izražavamo kao postotak ili očekivano vrijeme rada bez grešaka.</w:t>
       </w:r>
     </w:p>
     <w:p>
@@ -2025,14 +2541,13 @@
         <w:spacing w:after="120"/>
         <w:ind w:left="720"/>
         <w:rPr>
-          <w:rFonts w:ascii="Times New Roman" w:hAnsi="Times New Roman" w:cs="Times New Roman"/>
-        </w:rPr>
-      </w:pPr>
-      <w:r>
-        <w:rPr>
-          <w:rFonts w:ascii="Times New Roman" w:hAnsi="Times New Roman" w:cs="Times New Roman"/>
-        </w:rPr>
-        <w:lastRenderedPageBreak/>
+          <w:rFonts w:ascii="Arial" w:hAnsi="Arial" w:cs="Arial"/>
+        </w:rPr>
+      </w:pPr>
+      <w:r>
+        <w:rPr>
+          <w:rFonts w:ascii="Arial" w:hAnsi="Arial" w:cs="Arial"/>
+        </w:rPr>
         <w:t xml:space="preserve">Program je pouzdan zbog toga što ima točno definiranu zadaću. Nakon što korisnik izabere željene atribute na početku, program uzima podatke iz baze podataka, obrađuje ih te ispisuje u sučelju programa. </w:t>
       </w:r>
     </w:p>
@@ -2045,31 +2560,20 @@
         </w:numPr>
         <w:spacing w:after="120"/>
         <w:rPr>
-          <w:rFonts w:ascii="Times New Roman" w:hAnsi="Times New Roman" w:cs="Times New Roman"/>
-          <w:b/>
-          <w:sz w:val="24"/>
-          <w:szCs w:val="20"/>
-        </w:rPr>
-      </w:pPr>
-      <w:r>
-        <w:rPr>
-          <w:rFonts w:ascii="Times New Roman" w:hAnsi="Times New Roman" w:cs="Times New Roman"/>
-          <w:b/>
-          <w:sz w:val="24"/>
-          <w:szCs w:val="20"/>
-        </w:rPr>
-        <w:t>Dostupn</w:t>
-      </w:r>
-      <w:bookmarkStart w:id="0" w:name="_GoBack"/>
-      <w:bookmarkEnd w:id="0"/>
-      <w:r>
-        <w:rPr>
-          <w:rFonts w:ascii="Times New Roman" w:hAnsi="Times New Roman" w:cs="Times New Roman"/>
-          <w:b/>
-          <w:sz w:val="24"/>
-          <w:szCs w:val="20"/>
-        </w:rPr>
-        <w:t>ost</w:t>
+          <w:rFonts w:ascii="Arial" w:hAnsi="Arial" w:cs="Arial"/>
+          <w:b/>
+          <w:sz w:val="24"/>
+          <w:szCs w:val="20"/>
+        </w:rPr>
+      </w:pPr>
+      <w:r>
+        <w:rPr>
+          <w:rFonts w:ascii="Arial" w:hAnsi="Arial" w:cs="Arial"/>
+          <w:b/>
+          <w:sz w:val="24"/>
+          <w:szCs w:val="20"/>
+        </w:rPr>
+        <w:t>Dostupnost</w:t>
       </w:r>
     </w:p>
     <w:p>
@@ -2078,12 +2582,12 @@
         <w:ind w:left="720"/>
         <w:jc w:val="both"/>
         <w:rPr>
-          <w:rFonts w:ascii="Times New Roman" w:hAnsi="Times New Roman" w:cs="Times New Roman"/>
-        </w:rPr>
-      </w:pPr>
-      <w:r>
-        <w:rPr>
-          <w:rFonts w:ascii="Times New Roman" w:hAnsi="Times New Roman" w:cs="Times New Roman"/>
+          <w:rFonts w:ascii="Arial" w:hAnsi="Arial" w:cs="Arial"/>
+        </w:rPr>
+      </w:pPr>
+      <w:r>
+        <w:rPr>
+          <w:rFonts w:ascii="Arial" w:hAnsi="Arial" w:cs="Arial"/>
         </w:rPr>
         <w:t xml:space="preserve">Programski proizvod može se koristiti (i biti će spreman za rad) odmah nakon preuzimanja te kako je to prenosiv proizvod, ne zahtijeva instalaciju prije korištenja. </w:t>
       </w:r>
@@ -2097,15 +2601,15 @@
         </w:numPr>
         <w:spacing w:after="120"/>
         <w:rPr>
-          <w:rFonts w:ascii="Times New Roman" w:hAnsi="Times New Roman" w:cs="Times New Roman"/>
-          <w:b/>
-          <w:sz w:val="24"/>
-          <w:szCs w:val="20"/>
-        </w:rPr>
-      </w:pPr>
-      <w:r>
-        <w:rPr>
-          <w:rFonts w:ascii="Times New Roman" w:hAnsi="Times New Roman" w:cs="Times New Roman"/>
+          <w:rFonts w:ascii="Arial" w:hAnsi="Arial" w:cs="Arial"/>
+          <w:b/>
+          <w:sz w:val="24"/>
+          <w:szCs w:val="20"/>
+        </w:rPr>
+      </w:pPr>
+      <w:r>
+        <w:rPr>
+          <w:rFonts w:ascii="Arial" w:hAnsi="Arial" w:cs="Arial"/>
           <w:b/>
           <w:sz w:val="24"/>
           <w:szCs w:val="20"/>
@@ -2118,12 +2622,12 @@
         <w:spacing w:after="120"/>
         <w:ind w:left="720"/>
         <w:rPr>
-          <w:rFonts w:ascii="Times New Roman" w:hAnsi="Times New Roman" w:cs="Times New Roman"/>
-        </w:rPr>
-      </w:pPr>
-      <w:r>
-        <w:rPr>
-          <w:rFonts w:ascii="Times New Roman" w:hAnsi="Times New Roman" w:cs="Times New Roman"/>
+          <w:rFonts w:ascii="Arial" w:hAnsi="Arial" w:cs="Arial"/>
+        </w:rPr>
+      </w:pPr>
+      <w:r>
+        <w:rPr>
+          <w:rFonts w:ascii="Arial" w:hAnsi="Arial" w:cs="Arial"/>
         </w:rPr>
         <w:t>Program je vrlo siguran. Korisnik pri instalaciji dobiva svoje korisničko ime i lozinku koju može naknadno promijeniti. Ostatak sigurnosti ovisi sigurnosti baze podataka i operativnog sustava.</w:t>
       </w:r>
@@ -2137,15 +2641,15 @@
         </w:numPr>
         <w:spacing w:after="120"/>
         <w:rPr>
-          <w:rFonts w:ascii="Times New Roman" w:hAnsi="Times New Roman" w:cs="Times New Roman"/>
-          <w:b/>
-          <w:sz w:val="24"/>
-          <w:szCs w:val="20"/>
-        </w:rPr>
-      </w:pPr>
-      <w:r>
-        <w:rPr>
-          <w:rFonts w:ascii="Times New Roman" w:hAnsi="Times New Roman" w:cs="Times New Roman"/>
+          <w:rFonts w:ascii="Arial" w:hAnsi="Arial" w:cs="Arial"/>
+          <w:b/>
+          <w:sz w:val="24"/>
+          <w:szCs w:val="20"/>
+        </w:rPr>
+      </w:pPr>
+      <w:r>
+        <w:rPr>
+          <w:rFonts w:ascii="Arial" w:hAnsi="Arial" w:cs="Arial"/>
           <w:b/>
           <w:sz w:val="24"/>
           <w:szCs w:val="20"/>
@@ -2158,18 +2662,18 @@
         <w:spacing w:after="120"/>
         <w:ind w:left="720"/>
         <w:rPr>
-          <w:rFonts w:ascii="Times New Roman" w:hAnsi="Times New Roman" w:cs="Times New Roman"/>
-        </w:rPr>
-      </w:pPr>
-      <w:r>
-        <w:rPr>
-          <w:rFonts w:ascii="Times New Roman" w:hAnsi="Times New Roman" w:cs="Times New Roman"/>
+          <w:rFonts w:ascii="Arial" w:hAnsi="Arial" w:cs="Arial"/>
+        </w:rPr>
+      </w:pPr>
+      <w:r>
+        <w:rPr>
+          <w:rFonts w:ascii="Arial" w:hAnsi="Arial" w:cs="Arial"/>
         </w:rPr>
         <w:t xml:space="preserve">Na žalost, ako dođe do kvara prilikom </w:t>
       </w:r>
       <w:r>
         <w:rPr>
-          <w:rFonts w:ascii="Times New Roman" w:hAnsi="Times New Roman" w:cs="Times New Roman"/>
+          <w:rFonts w:ascii="Arial" w:hAnsi="Arial" w:cs="Arial"/>
         </w:rPr>
         <w:t xml:space="preserve">izvođenja glavne funkcije aplikacije, program neće biti u mogućnosti nastaviti izvođenje nego će morati ponovno započeti. </w:t>
       </w:r>
@@ -2183,15 +2687,15 @@
         </w:numPr>
         <w:spacing w:after="120"/>
         <w:rPr>
-          <w:rFonts w:ascii="Times New Roman" w:hAnsi="Times New Roman" w:cs="Times New Roman"/>
-          <w:b/>
-          <w:sz w:val="24"/>
-          <w:szCs w:val="20"/>
-        </w:rPr>
-      </w:pPr>
-      <w:r>
-        <w:rPr>
-          <w:rFonts w:ascii="Times New Roman" w:hAnsi="Times New Roman" w:cs="Times New Roman"/>
+          <w:rFonts w:ascii="Arial" w:hAnsi="Arial" w:cs="Arial"/>
+          <w:b/>
+          <w:sz w:val="24"/>
+          <w:szCs w:val="20"/>
+        </w:rPr>
+      </w:pPr>
+      <w:r>
+        <w:rPr>
+          <w:rFonts w:ascii="Arial" w:hAnsi="Arial" w:cs="Arial"/>
           <w:b/>
           <w:sz w:val="24"/>
           <w:szCs w:val="20"/>
@@ -2205,37 +2709,37 @@
         <w:ind w:left="720"/>
         <w:jc w:val="both"/>
         <w:rPr>
-          <w:rFonts w:ascii="Times New Roman" w:hAnsi="Times New Roman" w:cs="Times New Roman"/>
-        </w:rPr>
-      </w:pPr>
-      <w:r>
-        <w:rPr>
-          <w:rFonts w:ascii="Times New Roman" w:hAnsi="Times New Roman" w:cs="Times New Roman"/>
+          <w:rFonts w:ascii="Arial" w:hAnsi="Arial" w:cs="Arial"/>
+        </w:rPr>
+      </w:pPr>
+      <w:r>
+        <w:rPr>
+          <w:rFonts w:ascii="Arial" w:hAnsi="Arial" w:cs="Arial"/>
         </w:rPr>
         <w:t xml:space="preserve">Aplikacija je u potpunosti prenosiva. </w:t>
       </w:r>
       <w:r>
         <w:rPr>
-          <w:rFonts w:ascii="Times New Roman" w:hAnsi="Times New Roman" w:cs="Times New Roman"/>
+          <w:rFonts w:ascii="Arial" w:hAnsi="Arial" w:cs="Arial"/>
         </w:rPr>
         <w:t xml:space="preserve">Programski proizvod je moguće pokretati sa različitih operativnih sustava (Windows, Linux, Mac, ...). </w:t>
       </w:r>
       <w:r>
         <w:rPr>
-          <w:rFonts w:ascii="Times New Roman" w:hAnsi="Times New Roman" w:cs="Times New Roman"/>
+          <w:rFonts w:ascii="Arial" w:hAnsi="Arial" w:cs="Arial"/>
         </w:rPr>
         <w:t xml:space="preserve">Kako je aplikacija izrađena u Java programskoj okolini, tako i njezino pokretanje zahtijeva prijašnju instalaciju </w:t>
       </w:r>
       <w:r>
         <w:rPr>
-          <w:rFonts w:ascii="Times New Roman" w:hAnsi="Times New Roman" w:cs="Times New Roman"/>
+          <w:rFonts w:ascii="Arial" w:hAnsi="Arial" w:cs="Arial"/>
         </w:rPr>
         <w:t>programskog proizvoda JRE (</w:t>
       </w:r>
       <w:r>
         <w:rPr>
           <w:rStyle w:val="Strong"/>
-          <w:rFonts w:ascii="Times New Roman" w:hAnsi="Times New Roman" w:cs="Times New Roman"/>
+          <w:rFonts w:ascii="Arial" w:hAnsi="Arial" w:cs="Arial"/>
           <w:color w:val="242729"/>
           <w:bdr w:val="none" w:sz="0" w:space="0" w:color="auto" w:frame="1"/>
           <w:shd w:val="clear" w:color="auto" w:fill="FFFFFF"/>
@@ -2244,59 +2748,15 @@
       </w:r>
       <w:r>
         <w:rPr>
-          <w:rFonts w:ascii="Times New Roman" w:hAnsi="Times New Roman" w:cs="Times New Roman"/>
+          <w:rFonts w:ascii="Arial" w:hAnsi="Arial" w:cs="Arial"/>
         </w:rPr>
         <w:t>). JRE postavlja nekoliko hardwareskih uvjeta, ali uvjeti su takvi da veliki br</w:t>
       </w:r>
       <w:r>
         <w:rPr>
-          <w:rFonts w:ascii="Times New Roman" w:hAnsi="Times New Roman" w:cs="Times New Roman"/>
+          <w:rFonts w:ascii="Arial" w:hAnsi="Arial" w:cs="Arial"/>
         </w:rPr>
         <w:t>oj uređaja ispunjava te uvjete.</w:t>
-      </w:r>
-    </w:p>
-    <w:p>
-      <w:pPr>
-        <w:pStyle w:val="ListParagraph"/>
-        <w:numPr>
-          <w:ilvl w:val="2"/>
-          <w:numId w:val="2"/>
-        </w:numPr>
-        <w:spacing w:after="120"/>
-        <w:rPr>
-          <w:rFonts w:ascii="Arial" w:hAnsi="Arial" w:cs="Arial"/>
-          <w:b/>
-          <w:sz w:val="24"/>
-          <w:szCs w:val="20"/>
-        </w:rPr>
-      </w:pPr>
-      <w:r>
-        <w:rPr>
-          <w:rFonts w:ascii="Arial" w:hAnsi="Arial" w:cs="Arial"/>
-          <w:b/>
-          <w:sz w:val="24"/>
-          <w:szCs w:val="20"/>
-        </w:rPr>
-        <w:t>Preostale performanse</w:t>
-      </w:r>
-    </w:p>
-    <w:p>
-      <w:pPr>
-        <w:spacing w:after="120"/>
-        <w:ind w:left="720"/>
-        <w:rPr>
-          <w:rFonts w:ascii="Arial" w:hAnsi="Arial" w:cs="Arial"/>
-          <w:sz w:val="24"/>
-          <w:szCs w:val="20"/>
-        </w:rPr>
-      </w:pPr>
-      <w:r>
-        <w:rPr>
-          <w:rFonts w:ascii="Arial" w:hAnsi="Arial" w:cs="Arial"/>
-          <w:sz w:val="24"/>
-          <w:szCs w:val="20"/>
-        </w:rPr>
-        <w:t>(...)</w:t>
       </w:r>
       <w:r>
         <w:rPr>
@@ -2335,9 +2795,12 @@
       </w:r>
     </w:p>
     <w:sectPr>
+      <w:footerReference w:type="default" r:id="rId14"/>
       <w:pgSz w:w="11906" w:h="16838"/>
       <w:pgMar w:top="1417" w:right="1417" w:bottom="1417" w:left="1417" w:header="708" w:footer="708" w:gutter="0"/>
+      <w:pgNumType w:start="0"/>
       <w:cols w:space="708"/>
+      <w:titlePg/>
       <w:docGrid w:linePitch="360"/>
     </w:sectPr>
   </w:body>
@@ -2367,6 +2830,59 @@
     </w:p>
   </w:endnote>
 </w:endnotes>
+</file>
+
+<file path=word/footer1.xml><?xml version="1.0" encoding="utf-8"?>
+<w:ftr xmlns:wpc="http://schemas.microsoft.com/office/word/2010/wordprocessingCanvas" xmlns:mc="http://schemas.openxmlformats.org/markup-compatibility/2006" xmlns:o="urn:schemas-microsoft-com:office:office" xmlns:r="http://schemas.openxmlformats.org/officeDocument/2006/relationships" xmlns:m="http://schemas.openxmlformats.org/officeDocument/2006/math" xmlns:v="urn:schemas-microsoft-com:vml" xmlns:wp14="http://schemas.microsoft.com/office/word/2010/wordprocessingDrawing" xmlns:wp="http://schemas.openxmlformats.org/drawingml/2006/wordprocessingDrawing" xmlns:w10="urn:schemas-microsoft-com:office:word" xmlns:w="http://schemas.openxmlformats.org/wordprocessingml/2006/main" xmlns:w14="http://schemas.microsoft.com/office/word/2010/wordml" xmlns:wpg="http://schemas.microsoft.com/office/word/2010/wordprocessingGroup" xmlns:wpi="http://schemas.microsoft.com/office/word/2010/wordprocessingInk" xmlns:wne="http://schemas.microsoft.com/office/word/2006/wordml" xmlns:wps="http://schemas.microsoft.com/office/word/2010/wordprocessingShape" mc:Ignorable="w14 wp14">
+  <w:sdt>
+    <w:sdtPr>
+      <w:id w:val="-315723610"/>
+      <w:docPartObj>
+        <w:docPartGallery w:val="Page Numbers (Bottom of Page)"/>
+        <w:docPartUnique/>
+      </w:docPartObj>
+    </w:sdtPr>
+    <w:sdtEndPr>
+      <w:rPr>
+        <w:noProof/>
+      </w:rPr>
+    </w:sdtEndPr>
+    <w:sdtContent>
+      <w:p>
+        <w:pPr>
+          <w:pStyle w:val="Footer"/>
+          <w:jc w:val="right"/>
+        </w:pPr>
+        <w:r>
+          <w:fldChar w:fldCharType="begin"/>
+        </w:r>
+        <w:r>
+          <w:instrText xml:space="preserve"> PAGE   \* MERGEFORMAT </w:instrText>
+        </w:r>
+        <w:r>
+          <w:fldChar w:fldCharType="separate"/>
+        </w:r>
+        <w:r>
+          <w:rPr>
+            <w:noProof/>
+          </w:rPr>
+          <w:t>2</w:t>
+        </w:r>
+        <w:r>
+          <w:rPr>
+            <w:noProof/>
+          </w:rPr>
+          <w:fldChar w:fldCharType="end"/>
+        </w:r>
+      </w:p>
+    </w:sdtContent>
+  </w:sdt>
+  <w:p>
+    <w:pPr>
+      <w:pStyle w:val="Footer"/>
+    </w:pPr>
+  </w:p>
+</w:ftr>
 </file>
 
 <file path=word/footnotes.xml><?xml version="1.0" encoding="utf-8"?>
@@ -2751,6 +3267,95 @@
       </w:pPr>
     </w:lvl>
   </w:abstractNum>
+  <w:abstractNum w:abstractNumId="4">
+    <w:nsid w:val="70EF6343"/>
+    <w:multiLevelType w:val="hybridMultilevel"/>
+    <w:tmpl w:val="FC783C74"/>
+    <w:lvl w:ilvl="0" w:tplc="041A000F">
+      <w:start w:val="1"/>
+      <w:numFmt w:val="decimal"/>
+      <w:lvlText w:val="%1."/>
+      <w:lvlJc w:val="left"/>
+      <w:pPr>
+        <w:ind w:left="720" w:hanging="360"/>
+      </w:pPr>
+      <w:rPr>
+        <w:rFonts w:hint="default"/>
+      </w:rPr>
+    </w:lvl>
+    <w:lvl w:ilvl="1" w:tplc="041A0019" w:tentative="1">
+      <w:start w:val="1"/>
+      <w:numFmt w:val="lowerLetter"/>
+      <w:lvlText w:val="%2."/>
+      <w:lvlJc w:val="left"/>
+      <w:pPr>
+        <w:ind w:left="1440" w:hanging="360"/>
+      </w:pPr>
+    </w:lvl>
+    <w:lvl w:ilvl="2" w:tplc="041A001B" w:tentative="1">
+      <w:start w:val="1"/>
+      <w:numFmt w:val="lowerRoman"/>
+      <w:lvlText w:val="%3."/>
+      <w:lvlJc w:val="right"/>
+      <w:pPr>
+        <w:ind w:left="2160" w:hanging="180"/>
+      </w:pPr>
+    </w:lvl>
+    <w:lvl w:ilvl="3" w:tplc="041A000F" w:tentative="1">
+      <w:start w:val="1"/>
+      <w:numFmt w:val="decimal"/>
+      <w:lvlText w:val="%4."/>
+      <w:lvlJc w:val="left"/>
+      <w:pPr>
+        <w:ind w:left="2880" w:hanging="360"/>
+      </w:pPr>
+    </w:lvl>
+    <w:lvl w:ilvl="4" w:tplc="041A0019" w:tentative="1">
+      <w:start w:val="1"/>
+      <w:numFmt w:val="lowerLetter"/>
+      <w:lvlText w:val="%5."/>
+      <w:lvlJc w:val="left"/>
+      <w:pPr>
+        <w:ind w:left="3600" w:hanging="360"/>
+      </w:pPr>
+    </w:lvl>
+    <w:lvl w:ilvl="5" w:tplc="041A001B" w:tentative="1">
+      <w:start w:val="1"/>
+      <w:numFmt w:val="lowerRoman"/>
+      <w:lvlText w:val="%6."/>
+      <w:lvlJc w:val="right"/>
+      <w:pPr>
+        <w:ind w:left="4320" w:hanging="180"/>
+      </w:pPr>
+    </w:lvl>
+    <w:lvl w:ilvl="6" w:tplc="041A000F" w:tentative="1">
+      <w:start w:val="1"/>
+      <w:numFmt w:val="decimal"/>
+      <w:lvlText w:val="%7."/>
+      <w:lvlJc w:val="left"/>
+      <w:pPr>
+        <w:ind w:left="5040" w:hanging="360"/>
+      </w:pPr>
+    </w:lvl>
+    <w:lvl w:ilvl="7" w:tplc="041A0019" w:tentative="1">
+      <w:start w:val="1"/>
+      <w:numFmt w:val="lowerLetter"/>
+      <w:lvlText w:val="%8."/>
+      <w:lvlJc w:val="left"/>
+      <w:pPr>
+        <w:ind w:left="5760" w:hanging="360"/>
+      </w:pPr>
+    </w:lvl>
+    <w:lvl w:ilvl="8" w:tplc="041A001B" w:tentative="1">
+      <w:start w:val="1"/>
+      <w:numFmt w:val="lowerRoman"/>
+      <w:lvlText w:val="%9."/>
+      <w:lvlJc w:val="right"/>
+      <w:pPr>
+        <w:ind w:left="6480" w:hanging="180"/>
+      </w:pPr>
+    </w:lvl>
+  </w:abstractNum>
   <w:num w:numId="1">
     <w:abstractNumId w:val="2"/>
   </w:num>
@@ -2762,6 +3367,9 @@
   </w:num>
   <w:num w:numId="4">
     <w:abstractNumId w:val="1"/>
+  </w:num>
+  <w:num w:numId="5">
+    <w:abstractNumId w:val="4"/>
   </w:num>
 </w:numbering>
 </file>
@@ -3326,6 +3934,50 @@
       <w:bCs/>
     </w:rPr>
   </w:style>
+  <w:style w:type="paragraph" w:styleId="Header">
+    <w:name w:val="header"/>
+    <w:basedOn w:val="Normal"/>
+    <w:link w:val="HeaderChar"/>
+    <w:uiPriority w:val="99"/>
+    <w:unhideWhenUsed/>
+    <w:rsid w:val="0056327E"/>
+    <w:pPr>
+      <w:tabs>
+        <w:tab w:val="center" w:pos="4536"/>
+        <w:tab w:val="right" w:pos="9072"/>
+      </w:tabs>
+      <w:spacing w:after="0" w:line="240" w:lineRule="auto"/>
+    </w:pPr>
+  </w:style>
+  <w:style w:type="character" w:customStyle="1" w:styleId="HeaderChar">
+    <w:name w:val="Header Char"/>
+    <w:basedOn w:val="DefaultParagraphFont"/>
+    <w:link w:val="Header"/>
+    <w:uiPriority w:val="99"/>
+    <w:rsid w:val="0056327E"/>
+  </w:style>
+  <w:style w:type="paragraph" w:styleId="Footer">
+    <w:name w:val="footer"/>
+    <w:basedOn w:val="Normal"/>
+    <w:link w:val="FooterChar"/>
+    <w:uiPriority w:val="99"/>
+    <w:unhideWhenUsed/>
+    <w:rsid w:val="0056327E"/>
+    <w:pPr>
+      <w:tabs>
+        <w:tab w:val="center" w:pos="4536"/>
+        <w:tab w:val="right" w:pos="9072"/>
+      </w:tabs>
+      <w:spacing w:after="0" w:line="240" w:lineRule="auto"/>
+    </w:pPr>
+  </w:style>
+  <w:style w:type="character" w:customStyle="1" w:styleId="FooterChar">
+    <w:name w:val="Footer Char"/>
+    <w:basedOn w:val="DefaultParagraphFont"/>
+    <w:link w:val="Footer"/>
+    <w:uiPriority w:val="99"/>
+    <w:rsid w:val="0056327E"/>
+  </w:style>
 </w:styles>
 </file>
 
@@ -3889,7 +4541,591 @@
       <w:bCs/>
     </w:rPr>
   </w:style>
+  <w:style w:type="paragraph" w:styleId="Header">
+    <w:name w:val="header"/>
+    <w:basedOn w:val="Normal"/>
+    <w:link w:val="HeaderChar"/>
+    <w:uiPriority w:val="99"/>
+    <w:unhideWhenUsed/>
+    <w:rsid w:val="0056327E"/>
+    <w:pPr>
+      <w:tabs>
+        <w:tab w:val="center" w:pos="4536"/>
+        <w:tab w:val="right" w:pos="9072"/>
+      </w:tabs>
+      <w:spacing w:after="0" w:line="240" w:lineRule="auto"/>
+    </w:pPr>
+  </w:style>
+  <w:style w:type="character" w:customStyle="1" w:styleId="HeaderChar">
+    <w:name w:val="Header Char"/>
+    <w:basedOn w:val="DefaultParagraphFont"/>
+    <w:link w:val="Header"/>
+    <w:uiPriority w:val="99"/>
+    <w:rsid w:val="0056327E"/>
+  </w:style>
+  <w:style w:type="paragraph" w:styleId="Footer">
+    <w:name w:val="footer"/>
+    <w:basedOn w:val="Normal"/>
+    <w:link w:val="FooterChar"/>
+    <w:uiPriority w:val="99"/>
+    <w:unhideWhenUsed/>
+    <w:rsid w:val="0056327E"/>
+    <w:pPr>
+      <w:tabs>
+        <w:tab w:val="center" w:pos="4536"/>
+        <w:tab w:val="right" w:pos="9072"/>
+      </w:tabs>
+      <w:spacing w:after="0" w:line="240" w:lineRule="auto"/>
+    </w:pPr>
+  </w:style>
+  <w:style w:type="character" w:customStyle="1" w:styleId="FooterChar">
+    <w:name w:val="Footer Char"/>
+    <w:basedOn w:val="DefaultParagraphFont"/>
+    <w:link w:val="Footer"/>
+    <w:uiPriority w:val="99"/>
+    <w:rsid w:val="0056327E"/>
+  </w:style>
 </w:styles>
+</file>
+
+<file path=word/glossary/document.xml><?xml version="1.0" encoding="utf-8"?>
+<w:glossaryDocument xmlns:wpc="http://schemas.microsoft.com/office/word/2010/wordprocessingCanvas" xmlns:mc="http://schemas.openxmlformats.org/markup-compatibility/2006" xmlns:o="urn:schemas-microsoft-com:office:office" xmlns:r="http://schemas.openxmlformats.org/officeDocument/2006/relationships" xmlns:m="http://schemas.openxmlformats.org/officeDocument/2006/math" xmlns:v="urn:schemas-microsoft-com:vml" xmlns:wp14="http://schemas.microsoft.com/office/word/2010/wordprocessingDrawing" xmlns:wp="http://schemas.openxmlformats.org/drawingml/2006/wordprocessingDrawing" xmlns:w10="urn:schemas-microsoft-com:office:word" xmlns:w="http://schemas.openxmlformats.org/wordprocessingml/2006/main" xmlns:w14="http://schemas.microsoft.com/office/word/2010/wordml" xmlns:wpg="http://schemas.microsoft.com/office/word/2010/wordprocessingGroup" xmlns:wpi="http://schemas.microsoft.com/office/word/2010/wordprocessingInk" xmlns:wne="http://schemas.microsoft.com/office/word/2006/wordml" xmlns:wps="http://schemas.microsoft.com/office/word/2010/wordprocessingShape" mc:Ignorable="w14 wp14"/>
+</file>
+
+<file path=word/glossary/fontTable.xml><?xml version="1.0" encoding="utf-8"?>
+<w:fonts xmlns:mc="http://schemas.openxmlformats.org/markup-compatibility/2006" xmlns:r="http://schemas.openxmlformats.org/officeDocument/2006/relationships" xmlns:w="http://schemas.openxmlformats.org/wordprocessingml/2006/main" xmlns:w14="http://schemas.microsoft.com/office/word/2010/wordml" mc:Ignorable="w14">
+  <w:font w:name="Times New Roman">
+    <w:panose1 w:val="02020603050405020304"/>
+    <w:charset w:val="EE"/>
+    <w:family w:val="roman"/>
+    <w:pitch w:val="variable"/>
+    <w:sig w:usb0="E0002EFF" w:usb1="C0007843" w:usb2="00000009" w:usb3="00000000" w:csb0="000001FF" w:csb1="00000000"/>
+  </w:font>
+  <w:font w:name="Calibri">
+    <w:panose1 w:val="020F0502020204030204"/>
+    <w:charset w:val="EE"/>
+    <w:family w:val="swiss"/>
+    <w:pitch w:val="variable"/>
+    <w:sig w:usb0="E00002FF" w:usb1="4000ACFF" w:usb2="00000001" w:usb3="00000000" w:csb0="0000019F" w:csb1="00000000"/>
+  </w:font>
+  <w:font w:name="Calibri Light">
+    <w:panose1 w:val="020F0302020204030204"/>
+    <w:charset w:val="EE"/>
+    <w:family w:val="swiss"/>
+    <w:pitch w:val="variable"/>
+    <w:sig w:usb0="A00002EF" w:usb1="4000207B" w:usb2="00000000" w:usb3="00000000" w:csb0="0000019F" w:csb1="00000000"/>
+  </w:font>
+  <w:font w:name="Tahoma">
+    <w:panose1 w:val="020B0604030504040204"/>
+    <w:charset w:val="EE"/>
+    <w:family w:val="swiss"/>
+    <w:pitch w:val="variable"/>
+    <w:sig w:usb0="E1002EFF" w:usb1="C000605B" w:usb2="00000029" w:usb3="00000000" w:csb0="000101FF" w:csb1="00000000"/>
+  </w:font>
+  <w:font w:name="Arial">
+    <w:panose1 w:val="020B0604020202020204"/>
+    <w:charset w:val="EE"/>
+    <w:family w:val="swiss"/>
+    <w:pitch w:val="variable"/>
+    <w:sig w:usb0="E0002EFF" w:usb1="C0007843" w:usb2="00000009" w:usb3="00000000" w:csb0="000001FF" w:csb1="00000000"/>
+  </w:font>
+  <w:font w:name="Cambria">
+    <w:panose1 w:val="02040503050406030204"/>
+    <w:charset w:val="EE"/>
+    <w:family w:val="roman"/>
+    <w:pitch w:val="variable"/>
+    <w:sig w:usb0="E00002FF" w:usb1="400004FF" w:usb2="00000000" w:usb3="00000000" w:csb0="0000019F" w:csb1="00000000"/>
+  </w:font>
+</w:fonts>
+</file>
+
+<file path=word/glossary/settings.xml><?xml version="1.0" encoding="utf-8"?>
+<w:settings xmlns:mc="http://schemas.openxmlformats.org/markup-compatibility/2006" xmlns:o="urn:schemas-microsoft-com:office:office" xmlns:r="http://schemas.openxmlformats.org/officeDocument/2006/relationships" xmlns:m="http://schemas.openxmlformats.org/officeDocument/2006/math" xmlns:v="urn:schemas-microsoft-com:vml" xmlns:w10="urn:schemas-microsoft-com:office:word" xmlns:w="http://schemas.openxmlformats.org/wordprocessingml/2006/main" xmlns:w14="http://schemas.microsoft.com/office/word/2010/wordml" xmlns:sl="http://schemas.openxmlformats.org/schemaLibrary/2006/main" mc:Ignorable="w14">
+  <w:view w:val="normal"/>
+  <w:defaultTabStop w:val="708"/>
+  <w:hyphenationZone w:val="425"/>
+  <w:characterSpacingControl w:val="doNotCompress"/>
+  <w:compat>
+    <w:useFELayout/>
+    <w:compatSetting w:name="compatibilityMode" w:uri="http://schemas.microsoft.com/office/word" w:val="14"/>
+    <w:compatSetting w:name="overrideTableStyleFontSizeAndJustification" w:uri="http://schemas.microsoft.com/office/word" w:val="1"/>
+    <w:compatSetting w:name="enableOpenTypeFeatures" w:uri="http://schemas.microsoft.com/office/word" w:val="1"/>
+    <w:compatSetting w:name="doNotFlipMirrorIndents" w:uri="http://schemas.microsoft.com/office/word" w:val="1"/>
+  </w:compat>
+  <w:rsids>
+    <w:rsidRoot w:val="0020766C"/>
+    <w:rsid w:val="0020766C"/>
+    <w:rsid w:val="00455807"/>
+  </w:rsids>
+  <m:mathPr>
+    <m:mathFont m:val="Cambria Math"/>
+    <m:brkBin m:val="before"/>
+    <m:brkBinSub m:val="--"/>
+    <m:smallFrac m:val="0"/>
+    <m:dispDef/>
+    <m:lMargin m:val="0"/>
+    <m:rMargin m:val="0"/>
+    <m:defJc m:val="centerGroup"/>
+    <m:wrapIndent m:val="1440"/>
+    <m:intLim m:val="subSup"/>
+    <m:naryLim m:val="undOvr"/>
+  </m:mathPr>
+  <w:themeFontLang w:val="hr-HR"/>
+  <w:clrSchemeMapping w:bg1="light1" w:t1="dark1" w:bg2="light2" w:t2="dark2" w:accent1="accent1" w:accent2="accent2" w:accent3="accent3" w:accent4="accent4" w:accent5="accent5" w:accent6="accent6" w:hyperlink="hyperlink" w:followedHyperlink="followedHyperlink"/>
+  <w:decimalSymbol w:val=","/>
+  <w:listSeparator w:val=";"/>
+</w:settings>
+</file>
+
+<file path=word/glossary/styles.xml><?xml version="1.0" encoding="utf-8"?>
+<w:styles xmlns:mc="http://schemas.openxmlformats.org/markup-compatibility/2006" xmlns:r="http://schemas.openxmlformats.org/officeDocument/2006/relationships" xmlns:w="http://schemas.openxmlformats.org/wordprocessingml/2006/main" xmlns:w14="http://schemas.microsoft.com/office/word/2010/wordml" mc:Ignorable="w14">
+  <w:docDefaults>
+    <w:rPrDefault>
+      <w:rPr>
+        <w:rFonts w:asciiTheme="minorHAnsi" w:eastAsiaTheme="minorEastAsia" w:hAnsiTheme="minorHAnsi" w:cstheme="minorBidi"/>
+        <w:sz w:val="22"/>
+        <w:szCs w:val="22"/>
+        <w:lang w:val="hr-HR" w:eastAsia="hr-HR" w:bidi="ar-SA"/>
+      </w:rPr>
+    </w:rPrDefault>
+    <w:pPrDefault>
+      <w:pPr>
+        <w:spacing w:after="200" w:line="276" w:lineRule="auto"/>
+      </w:pPr>
+    </w:pPrDefault>
+  </w:docDefaults>
+  <w:latentStyles w:defLockedState="0" w:defUIPriority="99" w:defSemiHidden="1" w:defUnhideWhenUsed="1" w:defQFormat="0" w:count="267">
+    <w:lsdException w:name="Normal" w:semiHidden="0" w:uiPriority="0" w:unhideWhenUsed="0" w:qFormat="1"/>
+    <w:lsdException w:name="heading 1" w:semiHidden="0" w:uiPriority="9" w:unhideWhenUsed="0" w:qFormat="1"/>
+    <w:lsdException w:name="heading 2" w:uiPriority="9" w:qFormat="1"/>
+    <w:lsdException w:name="heading 3" w:uiPriority="9" w:qFormat="1"/>
+    <w:lsdException w:name="heading 4" w:uiPriority="9" w:qFormat="1"/>
+    <w:lsdException w:name="heading 5" w:uiPriority="9" w:qFormat="1"/>
+    <w:lsdException w:name="heading 6" w:uiPriority="9" w:qFormat="1"/>
+    <w:lsdException w:name="heading 7" w:uiPriority="9" w:qFormat="1"/>
+    <w:lsdException w:name="heading 8" w:uiPriority="9" w:qFormat="1"/>
+    <w:lsdException w:name="heading 9" w:uiPriority="9" w:qFormat="1"/>
+    <w:lsdException w:name="toc 1" w:uiPriority="39"/>
+    <w:lsdException w:name="toc 2" w:uiPriority="39"/>
+    <w:lsdException w:name="toc 3" w:uiPriority="39"/>
+    <w:lsdException w:name="toc 4" w:uiPriority="39"/>
+    <w:lsdException w:name="toc 5" w:uiPriority="39"/>
+    <w:lsdException w:name="toc 6" w:uiPriority="39"/>
+    <w:lsdException w:name="toc 7" w:uiPriority="39"/>
+    <w:lsdException w:name="toc 8" w:uiPriority="39"/>
+    <w:lsdException w:name="toc 9" w:uiPriority="39"/>
+    <w:lsdException w:name="caption" w:uiPriority="35" w:qFormat="1"/>
+    <w:lsdException w:name="Title" w:semiHidden="0" w:uiPriority="10" w:unhideWhenUsed="0" w:qFormat="1"/>
+    <w:lsdException w:name="Default Paragraph Font" w:uiPriority="1"/>
+    <w:lsdException w:name="Subtitle" w:semiHidden="0" w:uiPriority="11" w:unhideWhenUsed="0" w:qFormat="1"/>
+    <w:lsdException w:name="Strong" w:semiHidden="0" w:uiPriority="22" w:unhideWhenUsed="0" w:qFormat="1"/>
+    <w:lsdException w:name="Emphasis" w:semiHidden="0" w:uiPriority="20" w:unhideWhenUsed="0" w:qFormat="1"/>
+    <w:lsdException w:name="Table Grid" w:semiHidden="0" w:uiPriority="59" w:unhideWhenUsed="0"/>
+    <w:lsdException w:name="Placeholder Text" w:unhideWhenUsed="0"/>
+    <w:lsdException w:name="No Spacing" w:semiHidden="0" w:uiPriority="1" w:unhideWhenUsed="0" w:qFormat="1"/>
+    <w:lsdException w:name="Light Shading" w:semiHidden="0" w:uiPriority="60" w:unhideWhenUsed="0"/>
+    <w:lsdException w:name="Light List" w:semiHidden="0" w:uiPriority="61" w:unhideWhenUsed="0"/>
+    <w:lsdException w:name="Light Grid" w:semiHidden="0" w:uiPriority="62" w:unhideWhenUsed="0"/>
+    <w:lsdException w:name="Medium Shading 1" w:semiHidden="0" w:uiPriority="63" w:unhideWhenUsed="0"/>
+    <w:lsdException w:name="Medium Shading 2" w:semiHidden="0" w:uiPriority="64" w:unhideWhenUsed="0"/>
+    <w:lsdException w:name="Medium List 1" w:semiHidden="0" w:uiPriority="65" w:unhideWhenUsed="0"/>
+    <w:lsdException w:name="Medium List 2" w:semiHidden="0" w:uiPriority="66" w:unhideWhenUsed="0"/>
+    <w:lsdException w:name="Medium Grid 1" w:semiHidden="0" w:uiPriority="67" w:unhideWhenUsed="0"/>
+    <w:lsdException w:name="Medium Grid 2" w:semiHidden="0" w:uiPriority="68" w:unhideWhenUsed="0"/>
+    <w:lsdException w:name="Medium Grid 3" w:semiHidden="0" w:uiPriority="69" w:unhideWhenUsed="0"/>
+    <w:lsdException w:name="Dark List" w:semiHidden="0" w:uiPriority="70" w:unhideWhenUsed="0"/>
+    <w:lsdException w:name="Colorful Shading" w:semiHidden="0" w:uiPriority="71" w:unhideWhenUsed="0"/>
+    <w:lsdException w:name="Colorful List" w:semiHidden="0" w:uiPriority="72" w:unhideWhenUsed="0"/>
+    <w:lsdException w:name="Colorful Grid" w:semiHidden="0" w:uiPriority="73" w:unhideWhenUsed="0"/>
+    <w:lsdException w:name="Light Shading Accent 1" w:semiHidden="0" w:uiPriority="60" w:unhideWhenUsed="0"/>
+    <w:lsdException w:name="Light List Accent 1" w:semiHidden="0" w:uiPriority="61" w:unhideWhenUsed="0"/>
+    <w:lsdException w:name="Light Grid Accent 1" w:semiHidden="0" w:uiPriority="62" w:unhideWhenUsed="0"/>
+    <w:lsdException w:name="Medium Shading 1 Accent 1" w:semiHidden="0" w:uiPriority="63" w:unhideWhenUsed="0"/>
+    <w:lsdException w:name="Medium Shading 2 Accent 1" w:semiHidden="0" w:uiPriority="64" w:unhideWhenUsed="0"/>
+    <w:lsdException w:name="Medium List 1 Accent 1" w:semiHidden="0" w:uiPriority="65" w:unhideWhenUsed="0"/>
+    <w:lsdException w:name="Revision" w:unhideWhenUsed="0"/>
+    <w:lsdException w:name="List Paragraph" w:semiHidden="0" w:uiPriority="34" w:unhideWhenUsed="0" w:qFormat="1"/>
+    <w:lsdException w:name="Quote" w:semiHidden="0" w:uiPriority="29" w:unhideWhenUsed="0" w:qFormat="1"/>
+    <w:lsdException w:name="Intense Quote" w:semiHidden="0" w:uiPriority="30" w:unhideWhenUsed="0" w:qFormat="1"/>
+    <w:lsdException w:name="Medium List 2 Accent 1" w:semiHidden="0" w:uiPriority="66" w:unhideWhenUsed="0"/>
+    <w:lsdException w:name="Medium Grid 1 Accent 1" w:semiHidden="0" w:uiPriority="67" w:unhideWhenUsed="0"/>
+    <w:lsdException w:name="Medium Grid 2 Accent 1" w:semiHidden="0" w:uiPriority="68" w:unhideWhenUsed="0"/>
+    <w:lsdException w:name="Medium Grid 3 Accent 1" w:semiHidden="0" w:uiPriority="69" w:unhideWhenUsed="0"/>
+    <w:lsdException w:name="Dark List Accent 1" w:semiHidden="0" w:uiPriority="70" w:unhideWhenUsed="0"/>
+    <w:lsdException w:name="Colorful Shading Accent 1" w:semiHidden="0" w:uiPriority="71" w:unhideWhenUsed="0"/>
+    <w:lsdException w:name="Colorful List Accent 1" w:semiHidden="0" w:uiPriority="72" w:unhideWhenUsed="0"/>
+    <w:lsdException w:name="Colorful Grid Accent 1" w:semiHidden="0" w:uiPriority="73" w:unhideWhenUsed="0"/>
+    <w:lsdException w:name="Light Shading Accent 2" w:semiHidden="0" w:uiPriority="60" w:unhideWhenUsed="0"/>
+    <w:lsdException w:name="Light List Accent 2" w:semiHidden="0" w:uiPriority="61" w:unhideWhenUsed="0"/>
+    <w:lsdException w:name="Light Grid Accent 2" w:semiHidden="0" w:uiPriority="62" w:unhideWhenUsed="0"/>
+    <w:lsdException w:name="Medium Shading 1 Accent 2" w:semiHidden="0" w:uiPriority="63" w:unhideWhenUsed="0"/>
+    <w:lsdException w:name="Medium Shading 2 Accent 2" w:semiHidden="0" w:uiPriority="64" w:unhideWhenUsed="0"/>
+    <w:lsdException w:name="Medium List 1 Accent 2" w:semiHidden="0" w:uiPriority="65" w:unhideWhenUsed="0"/>
+    <w:lsdException w:name="Medium List 2 Accent 2" w:semiHidden="0" w:uiPriority="66" w:unhideWhenUsed="0"/>
+    <w:lsdException w:name="Medium Grid 1 Accent 2" w:semiHidden="0" w:uiPriority="67" w:unhideWhenUsed="0"/>
+    <w:lsdException w:name="Medium Grid 2 Accent 2" w:semiHidden="0" w:uiPriority="68" w:unhideWhenUsed="0"/>
+    <w:lsdException w:name="Medium Grid 3 Accent 2" w:semiHidden="0" w:uiPriority="69" w:unhideWhenUsed="0"/>
+    <w:lsdException w:name="Dark List Accent 2" w:semiHidden="0" w:uiPriority="70" w:unhideWhenUsed="0"/>
+    <w:lsdException w:name="Colorful Shading Accent 2" w:semiHidden="0" w:uiPriority="71" w:unhideWhenUsed="0"/>
+    <w:lsdException w:name="Colorful List Accent 2" w:semiHidden="0" w:uiPriority="72" w:unhideWhenUsed="0"/>
+    <w:lsdException w:name="Colorful Grid Accent 2" w:semiHidden="0" w:uiPriority="73" w:unhideWhenUsed="0"/>
+    <w:lsdException w:name="Light Shading Accent 3" w:semiHidden="0" w:uiPriority="60" w:unhideWhenUsed="0"/>
+    <w:lsdException w:name="Light List Accent 3" w:semiHidden="0" w:uiPriority="61" w:unhideWhenUsed="0"/>
+    <w:lsdException w:name="Light Grid Accent 3" w:semiHidden="0" w:uiPriority="62" w:unhideWhenUsed="0"/>
+    <w:lsdException w:name="Medium Shading 1 Accent 3" w:semiHidden="0" w:uiPriority="63" w:unhideWhenUsed="0"/>
+    <w:lsdException w:name="Medium Shading 2 Accent 3" w:semiHidden="0" w:uiPriority="64" w:unhideWhenUsed="0"/>
+    <w:lsdException w:name="Medium List 1 Accent 3" w:semiHidden="0" w:uiPriority="65" w:unhideWhenUsed="0"/>
+    <w:lsdException w:name="Medium List 2 Accent 3" w:semiHidden="0" w:uiPriority="66" w:unhideWhenUsed="0"/>
+    <w:lsdException w:name="Medium Grid 1 Accent 3" w:semiHidden="0" w:uiPriority="67" w:unhideWhenUsed="0"/>
+    <w:lsdException w:name="Medium Grid 2 Accent 3" w:semiHidden="0" w:uiPriority="68" w:unhideWhenUsed="0"/>
+    <w:lsdException w:name="Medium Grid 3 Accent 3" w:semiHidden="0" w:uiPriority="69" w:unhideWhenUsed="0"/>
+    <w:lsdException w:name="Dark List Accent 3" w:semiHidden="0" w:uiPriority="70" w:unhideWhenUsed="0"/>
+    <w:lsdException w:name="Colorful Shading Accent 3" w:semiHidden="0" w:uiPriority="71" w:unhideWhenUsed="0"/>
+    <w:lsdException w:name="Colorful List Accent 3" w:semiHidden="0" w:uiPriority="72" w:unhideWhenUsed="0"/>
+    <w:lsdException w:name="Colorful Grid Accent 3" w:semiHidden="0" w:uiPriority="73" w:unhideWhenUsed="0"/>
+    <w:lsdException w:name="Light Shading Accent 4" w:semiHidden="0" w:uiPriority="60" w:unhideWhenUsed="0"/>
+    <w:lsdException w:name="Light List Accent 4" w:semiHidden="0" w:uiPriority="61" w:unhideWhenUsed="0"/>
+    <w:lsdException w:name="Light Grid Accent 4" w:semiHidden="0" w:uiPriority="62" w:unhideWhenUsed="0"/>
+    <w:lsdException w:name="Medium Shading 1 Accent 4" w:semiHidden="0" w:uiPriority="63" w:unhideWhenUsed="0"/>
+    <w:lsdException w:name="Medium Shading 2 Accent 4" w:semiHidden="0" w:uiPriority="64" w:unhideWhenUsed="0"/>
+    <w:lsdException w:name="Medium List 1 Accent 4" w:semiHidden="0" w:uiPriority="65" w:unhideWhenUsed="0"/>
+    <w:lsdException w:name="Medium List 2 Accent 4" w:semiHidden="0" w:uiPriority="66" w:unhideWhenUsed="0"/>
+    <w:lsdException w:name="Medium Grid 1 Accent 4" w:semiHidden="0" w:uiPriority="67" w:unhideWhenUsed="0"/>
+    <w:lsdException w:name="Medium Grid 2 Accent 4" w:semiHidden="0" w:uiPriority="68" w:unhideWhenUsed="0"/>
+    <w:lsdException w:name="Medium Grid 3 Accent 4" w:semiHidden="0" w:uiPriority="69" w:unhideWhenUsed="0"/>
+    <w:lsdException w:name="Dark List Accent 4" w:semiHidden="0" w:uiPriority="70" w:unhideWhenUsed="0"/>
+    <w:lsdException w:name="Colorful Shading Accent 4" w:semiHidden="0" w:uiPriority="71" w:unhideWhenUsed="0"/>
+    <w:lsdException w:name="Colorful List Accent 4" w:semiHidden="0" w:uiPriority="72" w:unhideWhenUsed="0"/>
+    <w:lsdException w:name="Colorful Grid Accent 4" w:semiHidden="0" w:uiPriority="73" w:unhideWhenUsed="0"/>
+    <w:lsdException w:name="Light Shading Accent 5" w:semiHidden="0" w:uiPriority="60" w:unhideWhenUsed="0"/>
+    <w:lsdException w:name="Light List Accent 5" w:semiHidden="0" w:uiPriority="61" w:unhideWhenUsed="0"/>
+    <w:lsdException w:name="Light Grid Accent 5" w:semiHidden="0" w:uiPriority="62" w:unhideWhenUsed="0"/>
+    <w:lsdException w:name="Medium Shading 1 Accent 5" w:semiHidden="0" w:uiPriority="63" w:unhideWhenUsed="0"/>
+    <w:lsdException w:name="Medium Shading 2 Accent 5" w:semiHidden="0" w:uiPriority="64" w:unhideWhenUsed="0"/>
+    <w:lsdException w:name="Medium List 1 Accent 5" w:semiHidden="0" w:uiPriority="65" w:unhideWhenUsed="0"/>
+    <w:lsdException w:name="Medium List 2 Accent 5" w:semiHidden="0" w:uiPriority="66" w:unhideWhenUsed="0"/>
+    <w:lsdException w:name="Medium Grid 1 Accent 5" w:semiHidden="0" w:uiPriority="67" w:unhideWhenUsed="0"/>
+    <w:lsdException w:name="Medium Grid 2 Accent 5" w:semiHidden="0" w:uiPriority="68" w:unhideWhenUsed="0"/>
+    <w:lsdException w:name="Medium Grid 3 Accent 5" w:semiHidden="0" w:uiPriority="69" w:unhideWhenUsed="0"/>
+    <w:lsdException w:name="Dark List Accent 5" w:semiHidden="0" w:uiPriority="70" w:unhideWhenUsed="0"/>
+    <w:lsdException w:name="Colorful Shading Accent 5" w:semiHidden="0" w:uiPriority="71" w:unhideWhenUsed="0"/>
+    <w:lsdException w:name="Colorful List Accent 5" w:semiHidden="0" w:uiPriority="72" w:unhideWhenUsed="0"/>
+    <w:lsdException w:name="Colorful Grid Accent 5" w:semiHidden="0" w:uiPriority="73" w:unhideWhenUsed="0"/>
+    <w:lsdException w:name="Light Shading Accent 6" w:semiHidden="0" w:uiPriority="60" w:unhideWhenUsed="0"/>
+    <w:lsdException w:name="Light List Accent 6" w:semiHidden="0" w:uiPriority="61" w:unhideWhenUsed="0"/>
+    <w:lsdException w:name="Light Grid Accent 6" w:semiHidden="0" w:uiPriority="62" w:unhideWhenUsed="0"/>
+    <w:lsdException w:name="Medium Shading 1 Accent 6" w:semiHidden="0" w:uiPriority="63" w:unhideWhenUsed="0"/>
+    <w:lsdException w:name="Medium Shading 2 Accent 6" w:semiHidden="0" w:uiPriority="64" w:unhideWhenUsed="0"/>
+    <w:lsdException w:name="Medium List 1 Accent 6" w:semiHidden="0" w:uiPriority="65" w:unhideWhenUsed="0"/>
+    <w:lsdException w:name="Medium List 2 Accent 6" w:semiHidden="0" w:uiPriority="66" w:unhideWhenUsed="0"/>
+    <w:lsdException w:name="Medium Grid 1 Accent 6" w:semiHidden="0" w:uiPriority="67" w:unhideWhenUsed="0"/>
+    <w:lsdException w:name="Medium Grid 2 Accent 6" w:semiHidden="0" w:uiPriority="68" w:unhideWhenUsed="0"/>
+    <w:lsdException w:name="Medium Grid 3 Accent 6" w:semiHidden="0" w:uiPriority="69" w:unhideWhenUsed="0"/>
+    <w:lsdException w:name="Dark List Accent 6" w:semiHidden="0" w:uiPriority="70" w:unhideWhenUsed="0"/>
+    <w:lsdException w:name="Colorful Shading Accent 6" w:semiHidden="0" w:uiPriority="71" w:unhideWhenUsed="0"/>
+    <w:lsdException w:name="Colorful List Accent 6" w:semiHidden="0" w:uiPriority="72" w:unhideWhenUsed="0"/>
+    <w:lsdException w:name="Colorful Grid Accent 6" w:semiHidden="0" w:uiPriority="73" w:unhideWhenUsed="0"/>
+    <w:lsdException w:name="Subtle Emphasis" w:semiHidden="0" w:uiPriority="19" w:unhideWhenUsed="0" w:qFormat="1"/>
+    <w:lsdException w:name="Intense Emphasis" w:semiHidden="0" w:uiPriority="21" w:unhideWhenUsed="0" w:qFormat="1"/>
+    <w:lsdException w:name="Subtle Reference" w:semiHidden="0" w:uiPriority="31" w:unhideWhenUsed="0" w:qFormat="1"/>
+    <w:lsdException w:name="Intense Reference" w:semiHidden="0" w:uiPriority="32" w:unhideWhenUsed="0" w:qFormat="1"/>
+    <w:lsdException w:name="Book Title" w:semiHidden="0" w:uiPriority="33" w:unhideWhenUsed="0" w:qFormat="1"/>
+    <w:lsdException w:name="Bibliography" w:uiPriority="37"/>
+    <w:lsdException w:name="TOC Heading" w:uiPriority="39" w:qFormat="1"/>
+  </w:latentStyles>
+  <w:style w:type="paragraph" w:default="1" w:styleId="Normal">
+    <w:name w:val="Normal"/>
+    <w:qFormat/>
+  </w:style>
+  <w:style w:type="character" w:default="1" w:styleId="DefaultParagraphFont">
+    <w:name w:val="Default Paragraph Font"/>
+    <w:uiPriority w:val="1"/>
+    <w:semiHidden/>
+    <w:unhideWhenUsed/>
+  </w:style>
+  <w:style w:type="table" w:default="1" w:styleId="TableNormal">
+    <w:name w:val="Normal Table"/>
+    <w:uiPriority w:val="99"/>
+    <w:semiHidden/>
+    <w:unhideWhenUsed/>
+    <w:tblPr>
+      <w:tblInd w:w="0" w:type="dxa"/>
+      <w:tblCellMar>
+        <w:top w:w="0" w:type="dxa"/>
+        <w:left w:w="108" w:type="dxa"/>
+        <w:bottom w:w="0" w:type="dxa"/>
+        <w:right w:w="108" w:type="dxa"/>
+      </w:tblCellMar>
+    </w:tblPr>
+  </w:style>
+  <w:style w:type="numbering" w:default="1" w:styleId="NoList">
+    <w:name w:val="No List"/>
+    <w:uiPriority w:val="99"/>
+    <w:semiHidden/>
+    <w:unhideWhenUsed/>
+  </w:style>
+  <w:style w:type="paragraph" w:customStyle="1" w:styleId="7B623738E9FC41CA86E91E62BF775C75">
+    <w:name w:val="7B623738E9FC41CA86E91E62BF775C75"/>
+    <w:rsid w:val="0020766C"/>
+  </w:style>
+  <w:style w:type="paragraph" w:customStyle="1" w:styleId="64F381CD9C9C4F149E7AE3A7857FF2BC">
+    <w:name w:val="64F381CD9C9C4F149E7AE3A7857FF2BC"/>
+    <w:rsid w:val="0020766C"/>
+  </w:style>
+  <w:style w:type="paragraph" w:customStyle="1" w:styleId="7A9B55C6D91844F6B5D1DAC0D462C712">
+    <w:name w:val="7A9B55C6D91844F6B5D1DAC0D462C712"/>
+    <w:rsid w:val="0020766C"/>
+  </w:style>
+  <w:style w:type="paragraph" w:customStyle="1" w:styleId="75F1DCE4228846AF9BF6B9DC4726A2FF">
+    <w:name w:val="75F1DCE4228846AF9BF6B9DC4726A2FF"/>
+    <w:rsid w:val="0020766C"/>
+  </w:style>
+  <w:style w:type="paragraph" w:customStyle="1" w:styleId="DE849D2B7FB541BD810245B7A1482D3A">
+    <w:name w:val="DE849D2B7FB541BD810245B7A1482D3A"/>
+    <w:rsid w:val="0020766C"/>
+  </w:style>
+  <w:style w:type="paragraph" w:customStyle="1" w:styleId="7211D0CD3B7C4EB387E77FA7468FD98D">
+    <w:name w:val="7211D0CD3B7C4EB387E77FA7468FD98D"/>
+    <w:rsid w:val="0020766C"/>
+  </w:style>
+  <w:style w:type="paragraph" w:customStyle="1" w:styleId="DD31E17D5C0A45D6B8A1012859C1FF14">
+    <w:name w:val="DD31E17D5C0A45D6B8A1012859C1FF14"/>
+    <w:rsid w:val="0020766C"/>
+  </w:style>
+  <w:style w:type="paragraph" w:customStyle="1" w:styleId="C98136006D594E3FB16438190B13D8E7">
+    <w:name w:val="C98136006D594E3FB16438190B13D8E7"/>
+    <w:rsid w:val="0020766C"/>
+  </w:style>
+</w:styles>
+</file>
+
+<file path=word/glossary/stylesWithEffects.xml><?xml version="1.0" encoding="utf-8"?>
+<w:styles xmlns:wpc="http://schemas.microsoft.com/office/word/2010/wordprocessingCanvas" xmlns:mc="http://schemas.openxmlformats.org/markup-compatibility/2006" xmlns:o="urn:schemas-microsoft-com:office:office" xmlns:r="http://schemas.openxmlformats.org/officeDocument/2006/relationships" xmlns:m="http://schemas.openxmlformats.org/officeDocument/2006/math" xmlns:v="urn:schemas-microsoft-com:vml" xmlns:wp14="http://schemas.microsoft.com/office/word/2010/wordprocessingDrawing" xmlns:wp="http://schemas.openxmlformats.org/drawingml/2006/wordprocessingDrawing" xmlns:w10="urn:schemas-microsoft-com:office:word" xmlns:w="http://schemas.openxmlformats.org/wordprocessingml/2006/main" xmlns:w14="http://schemas.microsoft.com/office/word/2010/wordml" xmlns:wpg="http://schemas.microsoft.com/office/word/2010/wordprocessingGroup" xmlns:wpi="http://schemas.microsoft.com/office/word/2010/wordprocessingInk" xmlns:wne="http://schemas.microsoft.com/office/word/2006/wordml" xmlns:wps="http://schemas.microsoft.com/office/word/2010/wordprocessingShape" mc:Ignorable="w14 wp14">
+  <w:docDefaults>
+    <w:rPrDefault>
+      <w:rPr>
+        <w:rFonts w:asciiTheme="minorHAnsi" w:eastAsiaTheme="minorEastAsia" w:hAnsiTheme="minorHAnsi" w:cstheme="minorBidi"/>
+        <w:sz w:val="22"/>
+        <w:szCs w:val="22"/>
+        <w:lang w:val="hr-HR" w:eastAsia="hr-HR" w:bidi="ar-SA"/>
+      </w:rPr>
+    </w:rPrDefault>
+    <w:pPrDefault>
+      <w:pPr>
+        <w:spacing w:after="200" w:line="276" w:lineRule="auto"/>
+      </w:pPr>
+    </w:pPrDefault>
+  </w:docDefaults>
+  <w:latentStyles w:defLockedState="0" w:defUIPriority="99" w:defSemiHidden="1" w:defUnhideWhenUsed="1" w:defQFormat="0" w:count="267">
+    <w:lsdException w:name="Normal" w:semiHidden="0" w:uiPriority="0" w:unhideWhenUsed="0" w:qFormat="1"/>
+    <w:lsdException w:name="heading 1" w:semiHidden="0" w:uiPriority="9" w:unhideWhenUsed="0" w:qFormat="1"/>
+    <w:lsdException w:name="heading 2" w:uiPriority="9" w:qFormat="1"/>
+    <w:lsdException w:name="heading 3" w:uiPriority="9" w:qFormat="1"/>
+    <w:lsdException w:name="heading 4" w:uiPriority="9" w:qFormat="1"/>
+    <w:lsdException w:name="heading 5" w:uiPriority="9" w:qFormat="1"/>
+    <w:lsdException w:name="heading 6" w:uiPriority="9" w:qFormat="1"/>
+    <w:lsdException w:name="heading 7" w:uiPriority="9" w:qFormat="1"/>
+    <w:lsdException w:name="heading 8" w:uiPriority="9" w:qFormat="1"/>
+    <w:lsdException w:name="heading 9" w:uiPriority="9" w:qFormat="1"/>
+    <w:lsdException w:name="toc 1" w:uiPriority="39"/>
+    <w:lsdException w:name="toc 2" w:uiPriority="39"/>
+    <w:lsdException w:name="toc 3" w:uiPriority="39"/>
+    <w:lsdException w:name="toc 4" w:uiPriority="39"/>
+    <w:lsdException w:name="toc 5" w:uiPriority="39"/>
+    <w:lsdException w:name="toc 6" w:uiPriority="39"/>
+    <w:lsdException w:name="toc 7" w:uiPriority="39"/>
+    <w:lsdException w:name="toc 8" w:uiPriority="39"/>
+    <w:lsdException w:name="toc 9" w:uiPriority="39"/>
+    <w:lsdException w:name="caption" w:uiPriority="35" w:qFormat="1"/>
+    <w:lsdException w:name="Title" w:semiHidden="0" w:uiPriority="10" w:unhideWhenUsed="0" w:qFormat="1"/>
+    <w:lsdException w:name="Default Paragraph Font" w:uiPriority="1"/>
+    <w:lsdException w:name="Subtitle" w:semiHidden="0" w:uiPriority="11" w:unhideWhenUsed="0" w:qFormat="1"/>
+    <w:lsdException w:name="Strong" w:semiHidden="0" w:uiPriority="22" w:unhideWhenUsed="0" w:qFormat="1"/>
+    <w:lsdException w:name="Emphasis" w:semiHidden="0" w:uiPriority="20" w:unhideWhenUsed="0" w:qFormat="1"/>
+    <w:lsdException w:name="Table Grid" w:semiHidden="0" w:uiPriority="59" w:unhideWhenUsed="0"/>
+    <w:lsdException w:name="Placeholder Text" w:unhideWhenUsed="0"/>
+    <w:lsdException w:name="No Spacing" w:semiHidden="0" w:uiPriority="1" w:unhideWhenUsed="0" w:qFormat="1"/>
+    <w:lsdException w:name="Light Shading" w:semiHidden="0" w:uiPriority="60" w:unhideWhenUsed="0"/>
+    <w:lsdException w:name="Light List" w:semiHidden="0" w:uiPriority="61" w:unhideWhenUsed="0"/>
+    <w:lsdException w:name="Light Grid" w:semiHidden="0" w:uiPriority="62" w:unhideWhenUsed="0"/>
+    <w:lsdException w:name="Medium Shading 1" w:semiHidden="0" w:uiPriority="63" w:unhideWhenUsed="0"/>
+    <w:lsdException w:name="Medium Shading 2" w:semiHidden="0" w:uiPriority="64" w:unhideWhenUsed="0"/>
+    <w:lsdException w:name="Medium List 1" w:semiHidden="0" w:uiPriority="65" w:unhideWhenUsed="0"/>
+    <w:lsdException w:name="Medium List 2" w:semiHidden="0" w:uiPriority="66" w:unhideWhenUsed="0"/>
+    <w:lsdException w:name="Medium Grid 1" w:semiHidden="0" w:uiPriority="67" w:unhideWhenUsed="0"/>
+    <w:lsdException w:name="Medium Grid 2" w:semiHidden="0" w:uiPriority="68" w:unhideWhenUsed="0"/>
+    <w:lsdException w:name="Medium Grid 3" w:semiHidden="0" w:uiPriority="69" w:unhideWhenUsed="0"/>
+    <w:lsdException w:name="Dark List" w:semiHidden="0" w:uiPriority="70" w:unhideWhenUsed="0"/>
+    <w:lsdException w:name="Colorful Shading" w:semiHidden="0" w:uiPriority="71" w:unhideWhenUsed="0"/>
+    <w:lsdException w:name="Colorful List" w:semiHidden="0" w:uiPriority="72" w:unhideWhenUsed="0"/>
+    <w:lsdException w:name="Colorful Grid" w:semiHidden="0" w:uiPriority="73" w:unhideWhenUsed="0"/>
+    <w:lsdException w:name="Light Shading Accent 1" w:semiHidden="0" w:uiPriority="60" w:unhideWhenUsed="0"/>
+    <w:lsdException w:name="Light List Accent 1" w:semiHidden="0" w:uiPriority="61" w:unhideWhenUsed="0"/>
+    <w:lsdException w:name="Light Grid Accent 1" w:semiHidden="0" w:uiPriority="62" w:unhideWhenUsed="0"/>
+    <w:lsdException w:name="Medium Shading 1 Accent 1" w:semiHidden="0" w:uiPriority="63" w:unhideWhenUsed="0"/>
+    <w:lsdException w:name="Medium Shading 2 Accent 1" w:semiHidden="0" w:uiPriority="64" w:unhideWhenUsed="0"/>
+    <w:lsdException w:name="Medium List 1 Accent 1" w:semiHidden="0" w:uiPriority="65" w:unhideWhenUsed="0"/>
+    <w:lsdException w:name="Revision" w:unhideWhenUsed="0"/>
+    <w:lsdException w:name="List Paragraph" w:semiHidden="0" w:uiPriority="34" w:unhideWhenUsed="0" w:qFormat="1"/>
+    <w:lsdException w:name="Quote" w:semiHidden="0" w:uiPriority="29" w:unhideWhenUsed="0" w:qFormat="1"/>
+    <w:lsdException w:name="Intense Quote" w:semiHidden="0" w:uiPriority="30" w:unhideWhenUsed="0" w:qFormat="1"/>
+    <w:lsdException w:name="Medium List 2 Accent 1" w:semiHidden="0" w:uiPriority="66" w:unhideWhenUsed="0"/>
+    <w:lsdException w:name="Medium Grid 1 Accent 1" w:semiHidden="0" w:uiPriority="67" w:unhideWhenUsed="0"/>
+    <w:lsdException w:name="Medium Grid 2 Accent 1" w:semiHidden="0" w:uiPriority="68" w:unhideWhenUsed="0"/>
+    <w:lsdException w:name="Medium Grid 3 Accent 1" w:semiHidden="0" w:uiPriority="69" w:unhideWhenUsed="0"/>
+    <w:lsdException w:name="Dark List Accent 1" w:semiHidden="0" w:uiPriority="70" w:unhideWhenUsed="0"/>
+    <w:lsdException w:name="Colorful Shading Accent 1" w:semiHidden="0" w:uiPriority="71" w:unhideWhenUsed="0"/>
+    <w:lsdException w:name="Colorful List Accent 1" w:semiHidden="0" w:uiPriority="72" w:unhideWhenUsed="0"/>
+    <w:lsdException w:name="Colorful Grid Accent 1" w:semiHidden="0" w:uiPriority="73" w:unhideWhenUsed="0"/>
+    <w:lsdException w:name="Light Shading Accent 2" w:semiHidden="0" w:uiPriority="60" w:unhideWhenUsed="0"/>
+    <w:lsdException w:name="Light List Accent 2" w:semiHidden="0" w:uiPriority="61" w:unhideWhenUsed="0"/>
+    <w:lsdException w:name="Light Grid Accent 2" w:semiHidden="0" w:uiPriority="62" w:unhideWhenUsed="0"/>
+    <w:lsdException w:name="Medium Shading 1 Accent 2" w:semiHidden="0" w:uiPriority="63" w:unhideWhenUsed="0"/>
+    <w:lsdException w:name="Medium Shading 2 Accent 2" w:semiHidden="0" w:uiPriority="64" w:unhideWhenUsed="0"/>
+    <w:lsdException w:name="Medium List 1 Accent 2" w:semiHidden="0" w:uiPriority="65" w:unhideWhenUsed="0"/>
+    <w:lsdException w:name="Medium List 2 Accent 2" w:semiHidden="0" w:uiPriority="66" w:unhideWhenUsed="0"/>
+    <w:lsdException w:name="Medium Grid 1 Accent 2" w:semiHidden="0" w:uiPriority="67" w:unhideWhenUsed="0"/>
+    <w:lsdException w:name="Medium Grid 2 Accent 2" w:semiHidden="0" w:uiPriority="68" w:unhideWhenUsed="0"/>
+    <w:lsdException w:name="Medium Grid 3 Accent 2" w:semiHidden="0" w:uiPriority="69" w:unhideWhenUsed="0"/>
+    <w:lsdException w:name="Dark List Accent 2" w:semiHidden="0" w:uiPriority="70" w:unhideWhenUsed="0"/>
+    <w:lsdException w:name="Colorful Shading Accent 2" w:semiHidden="0" w:uiPriority="71" w:unhideWhenUsed="0"/>
+    <w:lsdException w:name="Colorful List Accent 2" w:semiHidden="0" w:uiPriority="72" w:unhideWhenUsed="0"/>
+    <w:lsdException w:name="Colorful Grid Accent 2" w:semiHidden="0" w:uiPriority="73" w:unhideWhenUsed="0"/>
+    <w:lsdException w:name="Light Shading Accent 3" w:semiHidden="0" w:uiPriority="60" w:unhideWhenUsed="0"/>
+    <w:lsdException w:name="Light List Accent 3" w:semiHidden="0" w:uiPriority="61" w:unhideWhenUsed="0"/>
+    <w:lsdException w:name="Light Grid Accent 3" w:semiHidden="0" w:uiPriority="62" w:unhideWhenUsed="0"/>
+    <w:lsdException w:name="Medium Shading 1 Accent 3" w:semiHidden="0" w:uiPriority="63" w:unhideWhenUsed="0"/>
+    <w:lsdException w:name="Medium Shading 2 Accent 3" w:semiHidden="0" w:uiPriority="64" w:unhideWhenUsed="0"/>
+    <w:lsdException w:name="Medium List 1 Accent 3" w:semiHidden="0" w:uiPriority="65" w:unhideWhenUsed="0"/>
+    <w:lsdException w:name="Medium List 2 Accent 3" w:semiHidden="0" w:uiPriority="66" w:unhideWhenUsed="0"/>
+    <w:lsdException w:name="Medium Grid 1 Accent 3" w:semiHidden="0" w:uiPriority="67" w:unhideWhenUsed="0"/>
+    <w:lsdException w:name="Medium Grid 2 Accent 3" w:semiHidden="0" w:uiPriority="68" w:unhideWhenUsed="0"/>
+    <w:lsdException w:name="Medium Grid 3 Accent 3" w:semiHidden="0" w:uiPriority="69" w:unhideWhenUsed="0"/>
+    <w:lsdException w:name="Dark List Accent 3" w:semiHidden="0" w:uiPriority="70" w:unhideWhenUsed="0"/>
+    <w:lsdException w:name="Colorful Shading Accent 3" w:semiHidden="0" w:uiPriority="71" w:unhideWhenUsed="0"/>
+    <w:lsdException w:name="Colorful List Accent 3" w:semiHidden="0" w:uiPriority="72" w:unhideWhenUsed="0"/>
+    <w:lsdException w:name="Colorful Grid Accent 3" w:semiHidden="0" w:uiPriority="73" w:unhideWhenUsed="0"/>
+    <w:lsdException w:name="Light Shading Accent 4" w:semiHidden="0" w:uiPriority="60" w:unhideWhenUsed="0"/>
+    <w:lsdException w:name="Light List Accent 4" w:semiHidden="0" w:uiPriority="61" w:unhideWhenUsed="0"/>
+    <w:lsdException w:name="Light Grid Accent 4" w:semiHidden="0" w:uiPriority="62" w:unhideWhenUsed="0"/>
+    <w:lsdException w:name="Medium Shading 1 Accent 4" w:semiHidden="0" w:uiPriority="63" w:unhideWhenUsed="0"/>
+    <w:lsdException w:name="Medium Shading 2 Accent 4" w:semiHidden="0" w:uiPriority="64" w:unhideWhenUsed="0"/>
+    <w:lsdException w:name="Medium List 1 Accent 4" w:semiHidden="0" w:uiPriority="65" w:unhideWhenUsed="0"/>
+    <w:lsdException w:name="Medium List 2 Accent 4" w:semiHidden="0" w:uiPriority="66" w:unhideWhenUsed="0"/>
+    <w:lsdException w:name="Medium Grid 1 Accent 4" w:semiHidden="0" w:uiPriority="67" w:unhideWhenUsed="0"/>
+    <w:lsdException w:name="Medium Grid 2 Accent 4" w:semiHidden="0" w:uiPriority="68" w:unhideWhenUsed="0"/>
+    <w:lsdException w:name="Medium Grid 3 Accent 4" w:semiHidden="0" w:uiPriority="69" w:unhideWhenUsed="0"/>
+    <w:lsdException w:name="Dark List Accent 4" w:semiHidden="0" w:uiPriority="70" w:unhideWhenUsed="0"/>
+    <w:lsdException w:name="Colorful Shading Accent 4" w:semiHidden="0" w:uiPriority="71" w:unhideWhenUsed="0"/>
+    <w:lsdException w:name="Colorful List Accent 4" w:semiHidden="0" w:uiPriority="72" w:unhideWhenUsed="0"/>
+    <w:lsdException w:name="Colorful Grid Accent 4" w:semiHidden="0" w:uiPriority="73" w:unhideWhenUsed="0"/>
+    <w:lsdException w:name="Light Shading Accent 5" w:semiHidden="0" w:uiPriority="60" w:unhideWhenUsed="0"/>
+    <w:lsdException w:name="Light List Accent 5" w:semiHidden="0" w:uiPriority="61" w:unhideWhenUsed="0"/>
+    <w:lsdException w:name="Light Grid Accent 5" w:semiHidden="0" w:uiPriority="62" w:unhideWhenUsed="0"/>
+    <w:lsdException w:name="Medium Shading 1 Accent 5" w:semiHidden="0" w:uiPriority="63" w:unhideWhenUsed="0"/>
+    <w:lsdException w:name="Medium Shading 2 Accent 5" w:semiHidden="0" w:uiPriority="64" w:unhideWhenUsed="0"/>
+    <w:lsdException w:name="Medium List 1 Accent 5" w:semiHidden="0" w:uiPriority="65" w:unhideWhenUsed="0"/>
+    <w:lsdException w:name="Medium List 2 Accent 5" w:semiHidden="0" w:uiPriority="66" w:unhideWhenUsed="0"/>
+    <w:lsdException w:name="Medium Grid 1 Accent 5" w:semiHidden="0" w:uiPriority="67" w:unhideWhenUsed="0"/>
+    <w:lsdException w:name="Medium Grid 2 Accent 5" w:semiHidden="0" w:uiPriority="68" w:unhideWhenUsed="0"/>
+    <w:lsdException w:name="Medium Grid 3 Accent 5" w:semiHidden="0" w:uiPriority="69" w:unhideWhenUsed="0"/>
+    <w:lsdException w:name="Dark List Accent 5" w:semiHidden="0" w:uiPriority="70" w:unhideWhenUsed="0"/>
+    <w:lsdException w:name="Colorful Shading Accent 5" w:semiHidden="0" w:uiPriority="71" w:unhideWhenUsed="0"/>
+    <w:lsdException w:name="Colorful List Accent 5" w:semiHidden="0" w:uiPriority="72" w:unhideWhenUsed="0"/>
+    <w:lsdException w:name="Colorful Grid Accent 5" w:semiHidden="0" w:uiPriority="73" w:unhideWhenUsed="0"/>
+    <w:lsdException w:name="Light Shading Accent 6" w:semiHidden="0" w:uiPriority="60" w:unhideWhenUsed="0"/>
+    <w:lsdException w:name="Light List Accent 6" w:semiHidden="0" w:uiPriority="61" w:unhideWhenUsed="0"/>
+    <w:lsdException w:name="Light Grid Accent 6" w:semiHidden="0" w:uiPriority="62" w:unhideWhenUsed="0"/>
+    <w:lsdException w:name="Medium Shading 1 Accent 6" w:semiHidden="0" w:uiPriority="63" w:unhideWhenUsed="0"/>
+    <w:lsdException w:name="Medium Shading 2 Accent 6" w:semiHidden="0" w:uiPriority="64" w:unhideWhenUsed="0"/>
+    <w:lsdException w:name="Medium List 1 Accent 6" w:semiHidden="0" w:uiPriority="65" w:unhideWhenUsed="0"/>
+    <w:lsdException w:name="Medium List 2 Accent 6" w:semiHidden="0" w:uiPriority="66" w:unhideWhenUsed="0"/>
+    <w:lsdException w:name="Medium Grid 1 Accent 6" w:semiHidden="0" w:uiPriority="67" w:unhideWhenUsed="0"/>
+    <w:lsdException w:name="Medium Grid 2 Accent 6" w:semiHidden="0" w:uiPriority="68" w:unhideWhenUsed="0"/>
+    <w:lsdException w:name="Medium Grid 3 Accent 6" w:semiHidden="0" w:uiPriority="69" w:unhideWhenUsed="0"/>
+    <w:lsdException w:name="Dark List Accent 6" w:semiHidden="0" w:uiPriority="70" w:unhideWhenUsed="0"/>
+    <w:lsdException w:name="Colorful Shading Accent 6" w:semiHidden="0" w:uiPriority="71" w:unhideWhenUsed="0"/>
+    <w:lsdException w:name="Colorful List Accent 6" w:semiHidden="0" w:uiPriority="72" w:unhideWhenUsed="0"/>
+    <w:lsdException w:name="Colorful Grid Accent 6" w:semiHidden="0" w:uiPriority="73" w:unhideWhenUsed="0"/>
+    <w:lsdException w:name="Subtle Emphasis" w:semiHidden="0" w:uiPriority="19" w:unhideWhenUsed="0" w:qFormat="1"/>
+    <w:lsdException w:name="Intense Emphasis" w:semiHidden="0" w:uiPriority="21" w:unhideWhenUsed="0" w:qFormat="1"/>
+    <w:lsdException w:name="Subtle Reference" w:semiHidden="0" w:uiPriority="31" w:unhideWhenUsed="0" w:qFormat="1"/>
+    <w:lsdException w:name="Intense Reference" w:semiHidden="0" w:uiPriority="32" w:unhideWhenUsed="0" w:qFormat="1"/>
+    <w:lsdException w:name="Book Title" w:semiHidden="0" w:uiPriority="33" w:unhideWhenUsed="0" w:qFormat="1"/>
+    <w:lsdException w:name="Bibliography" w:uiPriority="37"/>
+    <w:lsdException w:name="TOC Heading" w:uiPriority="39" w:qFormat="1"/>
+  </w:latentStyles>
+  <w:style w:type="paragraph" w:default="1" w:styleId="Normal">
+    <w:name w:val="Normal"/>
+    <w:qFormat/>
+  </w:style>
+  <w:style w:type="character" w:default="1" w:styleId="DefaultParagraphFont">
+    <w:name w:val="Default Paragraph Font"/>
+    <w:uiPriority w:val="1"/>
+    <w:semiHidden/>
+    <w:unhideWhenUsed/>
+  </w:style>
+  <w:style w:type="table" w:default="1" w:styleId="TableNormal">
+    <w:name w:val="Normal Table"/>
+    <w:uiPriority w:val="99"/>
+    <w:semiHidden/>
+    <w:unhideWhenUsed/>
+    <w:tblPr>
+      <w:tblInd w:w="0" w:type="dxa"/>
+      <w:tblCellMar>
+        <w:top w:w="0" w:type="dxa"/>
+        <w:left w:w="108" w:type="dxa"/>
+        <w:bottom w:w="0" w:type="dxa"/>
+        <w:right w:w="108" w:type="dxa"/>
+      </w:tblCellMar>
+    </w:tblPr>
+  </w:style>
+  <w:style w:type="numbering" w:default="1" w:styleId="NoList">
+    <w:name w:val="No List"/>
+    <w:uiPriority w:val="99"/>
+    <w:semiHidden/>
+    <w:unhideWhenUsed/>
+  </w:style>
+  <w:style w:type="paragraph" w:customStyle="1" w:styleId="7B623738E9FC41CA86E91E62BF775C75">
+    <w:name w:val="7B623738E9FC41CA86E91E62BF775C75"/>
+    <w:rsid w:val="0020766C"/>
+  </w:style>
+  <w:style w:type="paragraph" w:customStyle="1" w:styleId="64F381CD9C9C4F149E7AE3A7857FF2BC">
+    <w:name w:val="64F381CD9C9C4F149E7AE3A7857FF2BC"/>
+    <w:rsid w:val="0020766C"/>
+  </w:style>
+  <w:style w:type="paragraph" w:customStyle="1" w:styleId="7A9B55C6D91844F6B5D1DAC0D462C712">
+    <w:name w:val="7A9B55C6D91844F6B5D1DAC0D462C712"/>
+    <w:rsid w:val="0020766C"/>
+  </w:style>
+  <w:style w:type="paragraph" w:customStyle="1" w:styleId="75F1DCE4228846AF9BF6B9DC4726A2FF">
+    <w:name w:val="75F1DCE4228846AF9BF6B9DC4726A2FF"/>
+    <w:rsid w:val="0020766C"/>
+  </w:style>
+  <w:style w:type="paragraph" w:customStyle="1" w:styleId="DE849D2B7FB541BD810245B7A1482D3A">
+    <w:name w:val="DE849D2B7FB541BD810245B7A1482D3A"/>
+    <w:rsid w:val="0020766C"/>
+  </w:style>
+  <w:style w:type="paragraph" w:customStyle="1" w:styleId="7211D0CD3B7C4EB387E77FA7468FD98D">
+    <w:name w:val="7211D0CD3B7C4EB387E77FA7468FD98D"/>
+    <w:rsid w:val="0020766C"/>
+  </w:style>
+  <w:style w:type="paragraph" w:customStyle="1" w:styleId="DD31E17D5C0A45D6B8A1012859C1FF14">
+    <w:name w:val="DD31E17D5C0A45D6B8A1012859C1FF14"/>
+    <w:rsid w:val="0020766C"/>
+  </w:style>
+  <w:style w:type="paragraph" w:customStyle="1" w:styleId="C98136006D594E3FB16438190B13D8E7">
+    <w:name w:val="C98136006D594E3FB16438190B13D8E7"/>
+    <w:rsid w:val="0020766C"/>
+  </w:style>
+</w:styles>
+</file>
+
+<file path=word/glossary/webSettings.xml><?xml version="1.0" encoding="utf-8"?>
+<w:webSettings xmlns:mc="http://schemas.openxmlformats.org/markup-compatibility/2006" xmlns:r="http://schemas.openxmlformats.org/officeDocument/2006/relationships" xmlns:w="http://schemas.openxmlformats.org/wordprocessingml/2006/main" xmlns:w14="http://schemas.microsoft.com/office/word/2010/wordml" mc:Ignorable="w14">
+  <w:optimizeForBrowser/>
+  <w:allowPNG/>
+</w:webSettings>
 </file>
 
 <file path=word/theme/theme1.xml><?xml version="1.0" encoding="utf-8"?>
@@ -4147,7 +5383,7 @@
   <a:extraClrSchemeLst/>
   <a:extLst>
     <a:ext uri="{05A4C25C-085E-4340-85A3-A5531E510DB2}">
-      <thm15:themeFamily xmlns:thm15="http://schemas.microsoft.com/office/thememl/2012/main" xmlns="" name="Office Theme" id="{62F939B6-93AF-4DB8-9C6B-D6C7DFDC589F}" vid="{4A3C46E8-61CC-4603-A589-7422A47A8E4A}"/>
+      <thm15:themeFamily xmlns="" xmlns:thm15="http://schemas.microsoft.com/office/thememl/2012/main" name="Office Theme" id="{62F939B6-93AF-4DB8-9C6B-D6C7DFDC589F}" vid="{4A3C46E8-61CC-4603-A589-7422A47A8E4A}"/>
     </a:ext>
   </a:extLst>
 </a:theme>
@@ -4158,7 +5394,7 @@
 </file>
 
 <file path=customXml/itemProps1.xml><?xml version="1.0" encoding="utf-8"?>
-<ds:datastoreItem xmlns:ds="http://schemas.openxmlformats.org/officeDocument/2006/customXml" ds:itemID="{AB41ABBB-D5CA-46B5-BF84-825D05DC4A82}">
+<ds:datastoreItem xmlns:ds="http://schemas.openxmlformats.org/officeDocument/2006/customXml" ds:itemID="{38B9AD46-413A-4756-B55F-8FBD936035E6}">
   <ds:schemaRefs>
     <ds:schemaRef ds:uri="http://schemas.openxmlformats.org/officeDocument/2006/bibliography"/>
   </ds:schemaRefs>

</xml_diff>

<commit_message>
Ispravak dokumenta zahtjeva i dizajna
</commit_message>
<xml_diff>
--- a/Dokumenti/Specifikacija zahtjeva.docx
+++ b/Dokumenti/Specifikacija zahtjeva.docx
@@ -487,7 +487,6 @@
     <w:p>
       <w:pPr>
         <w:spacing w:after="120" w:line="312" w:lineRule="auto"/>
-        <w:jc w:val="both"/>
         <w:rPr>
           <w:rFonts w:ascii="Arial" w:hAnsi="Arial" w:cs="Arial"/>
         </w:rPr>
@@ -506,8 +505,6 @@
           <w:rFonts w:ascii="Arial" w:hAnsi="Arial" w:cs="Arial"/>
         </w:rPr>
       </w:pPr>
-      <w:bookmarkStart w:id="0" w:name="_GoBack"/>
-      <w:bookmarkEnd w:id="0"/>
     </w:p>
     <w:p>
       <w:pPr>
@@ -532,7 +529,6 @@
     <w:p>
       <w:pPr>
         <w:spacing w:after="120" w:line="312" w:lineRule="auto"/>
-        <w:jc w:val="both"/>
         <w:rPr>
           <w:rFonts w:ascii="Arial" w:hAnsi="Arial" w:cs="Arial"/>
         </w:rPr>
@@ -586,7 +582,6 @@
     <w:p>
       <w:pPr>
         <w:spacing w:after="120" w:line="312" w:lineRule="auto"/>
-        <w:jc w:val="both"/>
         <w:rPr>
           <w:rFonts w:ascii="Arial" w:hAnsi="Arial" w:cs="Arial"/>
         </w:rPr>
@@ -601,7 +596,6 @@
     <w:p>
       <w:pPr>
         <w:spacing w:after="120" w:line="312" w:lineRule="auto"/>
-        <w:jc w:val="both"/>
         <w:rPr>
           <w:rFonts w:ascii="Arial" w:hAnsi="Arial" w:cs="Arial"/>
         </w:rPr>
@@ -616,7 +610,6 @@
     <w:p>
       <w:pPr>
         <w:spacing w:after="120" w:line="312" w:lineRule="auto"/>
-        <w:jc w:val="both"/>
         <w:rPr>
           <w:rFonts w:ascii="Arial" w:hAnsi="Arial" w:cs="Arial"/>
         </w:rPr>
@@ -631,7 +624,6 @@
     <w:p>
       <w:pPr>
         <w:spacing w:after="120" w:line="312" w:lineRule="auto"/>
-        <w:jc w:val="both"/>
         <w:rPr>
           <w:rFonts w:ascii="Arial" w:hAnsi="Arial" w:cs="Arial"/>
         </w:rPr>
@@ -646,7 +638,6 @@
     <w:p>
       <w:pPr>
         <w:spacing w:after="120" w:line="312" w:lineRule="auto"/>
-        <w:jc w:val="both"/>
         <w:rPr>
           <w:rFonts w:ascii="Arial" w:hAnsi="Arial" w:cs="Arial"/>
         </w:rPr>
@@ -716,7 +707,6 @@
           </w:tcPr>
           <w:p>
             <w:pPr>
-              <w:jc w:val="center"/>
               <w:rPr>
                 <w:rFonts w:ascii="Arial" w:hAnsi="Arial" w:cs="Arial"/>
                 <w:b/>
@@ -743,7 +733,6 @@
           </w:tcPr>
           <w:p>
             <w:pPr>
-              <w:jc w:val="center"/>
               <w:rPr>
                 <w:rFonts w:ascii="Arial" w:hAnsi="Arial" w:cs="Arial"/>
                 <w:b/>
@@ -799,7 +788,6 @@
           </w:tcPr>
           <w:p>
             <w:pPr>
-              <w:jc w:val="center"/>
               <w:rPr>
                 <w:rFonts w:ascii="Arial" w:hAnsi="Arial" w:cs="Arial"/>
                 <w:b/>
@@ -846,7 +834,6 @@
           </w:tcPr>
           <w:p>
             <w:pPr>
-              <w:jc w:val="center"/>
               <w:rPr>
                 <w:rFonts w:ascii="Arial" w:hAnsi="Arial" w:cs="Arial"/>
                 <w:b/>
@@ -887,7 +874,6 @@
           </w:tcPr>
           <w:p>
             <w:pPr>
-              <w:jc w:val="center"/>
               <w:rPr>
                 <w:rFonts w:ascii="Arial" w:hAnsi="Arial" w:cs="Arial"/>
                 <w:sz w:val="24"/>
@@ -912,7 +898,6 @@
           </w:tcPr>
           <w:p>
             <w:pPr>
-              <w:jc w:val="center"/>
               <w:rPr>
                 <w:rFonts w:ascii="Arial" w:hAnsi="Arial" w:cs="Arial"/>
                 <w:sz w:val="24"/>
@@ -955,7 +940,6 @@
           </w:tcPr>
           <w:p>
             <w:pPr>
-              <w:jc w:val="center"/>
               <w:rPr>
                 <w:rFonts w:ascii="Arial" w:hAnsi="Arial" w:cs="Arial"/>
                 <w:sz w:val="24"/>
@@ -1016,7 +1000,6 @@
           </w:tcPr>
           <w:p>
             <w:pPr>
-              <w:jc w:val="center"/>
               <w:rPr>
                 <w:rFonts w:ascii="Arial" w:hAnsi="Arial" w:cs="Arial"/>
                 <w:sz w:val="24"/>
@@ -1055,6 +1038,149 @@
               </w:rPr>
               <w:t>.2019</w:t>
             </w:r>
+            <w:r>
+              <w:rPr>
+                <w:rFonts w:ascii="Arial" w:hAnsi="Arial" w:cs="Arial"/>
+                <w:sz w:val="24"/>
+                <w:szCs w:val="24"/>
+              </w:rPr>
+              <w:t>.</w:t>
+            </w:r>
+          </w:p>
+        </w:tc>
+      </w:tr>
+      <w:tr>
+        <w:trPr>
+          <w:trHeight w:val="510"/>
+        </w:trPr>
+        <w:tc>
+          <w:tcPr>
+            <w:tcW w:w="1951" w:type="dxa"/>
+          </w:tcPr>
+          <w:p>
+            <w:pPr>
+              <w:rPr>
+                <w:rFonts w:ascii="Arial" w:hAnsi="Arial" w:cs="Arial"/>
+                <w:sz w:val="24"/>
+                <w:szCs w:val="24"/>
+              </w:rPr>
+            </w:pPr>
+            <w:proofErr w:type="spellStart"/>
+            <w:r>
+              <w:rPr>
+                <w:rFonts w:ascii="Arial" w:hAnsi="Arial" w:cs="Arial"/>
+                <w:sz w:val="24"/>
+                <w:szCs w:val="24"/>
+              </w:rPr>
+              <w:t>Radna</w:t>
+            </w:r>
+            <w:proofErr w:type="spellEnd"/>
+          </w:p>
+        </w:tc>
+        <w:tc>
+          <w:tcPr>
+            <w:tcW w:w="2410" w:type="dxa"/>
+          </w:tcPr>
+          <w:p>
+            <w:pPr>
+              <w:rPr>
+                <w:rFonts w:ascii="Arial" w:hAnsi="Arial" w:cs="Arial"/>
+                <w:sz w:val="24"/>
+                <w:szCs w:val="24"/>
+              </w:rPr>
+            </w:pPr>
+            <w:proofErr w:type="spellStart"/>
+            <w:r>
+              <w:rPr>
+                <w:rFonts w:ascii="Arial" w:hAnsi="Arial" w:cs="Arial"/>
+                <w:sz w:val="24"/>
+                <w:szCs w:val="24"/>
+              </w:rPr>
+              <w:t>Borna</w:t>
+            </w:r>
+            <w:proofErr w:type="spellEnd"/>
+            <w:r>
+              <w:rPr>
+                <w:rFonts w:ascii="Arial" w:hAnsi="Arial" w:cs="Arial"/>
+                <w:sz w:val="24"/>
+                <w:szCs w:val="24"/>
+              </w:rPr>
+              <w:t xml:space="preserve"> </w:t>
+            </w:r>
+            <w:proofErr w:type="spellStart"/>
+            <w:r>
+              <w:rPr>
+                <w:rFonts w:ascii="Arial" w:hAnsi="Arial" w:cs="Arial"/>
+                <w:sz w:val="24"/>
+                <w:szCs w:val="24"/>
+              </w:rPr>
+              <w:t>Gilja</w:t>
+            </w:r>
+            <w:proofErr w:type="spellEnd"/>
+          </w:p>
+        </w:tc>
+        <w:tc>
+          <w:tcPr>
+            <w:tcW w:w="2693" w:type="dxa"/>
+          </w:tcPr>
+          <w:p>
+            <w:pPr>
+              <w:rPr>
+                <w:rFonts w:ascii="Arial" w:hAnsi="Arial" w:cs="Arial"/>
+                <w:sz w:val="24"/>
+                <w:szCs w:val="24"/>
+              </w:rPr>
+            </w:pPr>
+            <w:proofErr w:type="spellStart"/>
+            <w:r>
+              <w:rPr>
+                <w:rFonts w:ascii="Arial" w:hAnsi="Arial" w:cs="Arial"/>
+                <w:sz w:val="24"/>
+                <w:szCs w:val="24"/>
+              </w:rPr>
+              <w:t>Ispravak</w:t>
+            </w:r>
+            <w:proofErr w:type="spellEnd"/>
+            <w:r>
+              <w:rPr>
+                <w:rFonts w:ascii="Arial" w:hAnsi="Arial" w:cs="Arial"/>
+                <w:sz w:val="24"/>
+                <w:szCs w:val="24"/>
+              </w:rPr>
+              <w:t xml:space="preserve"> </w:t>
+            </w:r>
+            <w:proofErr w:type="spellStart"/>
+            <w:r>
+              <w:rPr>
+                <w:rFonts w:ascii="Arial" w:hAnsi="Arial" w:cs="Arial"/>
+                <w:sz w:val="24"/>
+                <w:szCs w:val="24"/>
+              </w:rPr>
+              <w:t>dokumenta</w:t>
+            </w:r>
+            <w:proofErr w:type="spellEnd"/>
+          </w:p>
+        </w:tc>
+        <w:tc>
+          <w:tcPr>
+            <w:tcW w:w="2400" w:type="dxa"/>
+          </w:tcPr>
+          <w:p>
+            <w:pPr>
+              <w:rPr>
+                <w:rFonts w:ascii="Arial" w:hAnsi="Arial" w:cs="Arial"/>
+                <w:sz w:val="24"/>
+                <w:szCs w:val="24"/>
+              </w:rPr>
+            </w:pPr>
+            <w:r>
+              <w:rPr>
+                <w:rFonts w:ascii="Arial" w:hAnsi="Arial" w:cs="Arial"/>
+                <w:sz w:val="24"/>
+                <w:szCs w:val="24"/>
+              </w:rPr>
+              <w:t>09.06.2019.</w:t>
+            </w:r>
           </w:p>
         </w:tc>
       </w:tr>
@@ -1094,7 +1220,6 @@
     <w:p>
       <w:pPr>
         <w:spacing w:after="120"/>
-        <w:jc w:val="center"/>
         <w:rPr>
           <w:rFonts w:ascii="Arial" w:hAnsi="Arial" w:cs="Arial"/>
           <w:sz w:val="24"/>
@@ -1289,7 +1414,7 @@
               <w:rFonts w:ascii="Arial" w:hAnsi="Arial" w:cs="Arial"/>
               <w:sz w:val="28"/>
             </w:rPr>
-            <w:t>4</w:t>
+            <w:t>3</w:t>
           </w:r>
         </w:p>
         <w:p>
@@ -1320,7 +1445,7 @@
               <w:rFonts w:ascii="Arial" w:hAnsi="Arial" w:cs="Arial"/>
               <w:sz w:val="22"/>
             </w:rPr>
-            <w:t>4</w:t>
+            <w:t>3</w:t>
           </w:r>
         </w:p>
         <w:p>
@@ -1461,131 +1586,7 @@
               <w:rFonts w:ascii="Arial" w:hAnsi="Arial" w:cs="Arial"/>
               <w:sz w:val="22"/>
             </w:rPr>
-            <w:t>Atributi softwaerskog produkta</w:t>
-          </w:r>
-          <w:r>
-            <w:rPr>
-              <w:rFonts w:ascii="Arial" w:hAnsi="Arial" w:cs="Arial"/>
-              <w:sz w:val="22"/>
-            </w:rPr>
-            <w:ptab w:relativeTo="margin" w:alignment="right" w:leader="dot"/>
-          </w:r>
-          <w:r>
-            <w:rPr>
-              <w:rFonts w:ascii="Arial" w:hAnsi="Arial" w:cs="Arial"/>
-              <w:sz w:val="22"/>
-            </w:rPr>
-            <w:t>5</w:t>
-          </w:r>
-        </w:p>
-        <w:p>
-          <w:pPr>
-            <w:pStyle w:val="TOC3"/>
-            <w:ind w:left="446"/>
-            <w:rPr>
-              <w:rFonts w:ascii="Arial" w:hAnsi="Arial" w:cs="Arial"/>
-              <w:sz w:val="22"/>
-            </w:rPr>
-          </w:pPr>
-          <w:r>
-            <w:rPr>
-              <w:rFonts w:ascii="Arial" w:hAnsi="Arial" w:cs="Arial"/>
-              <w:sz w:val="22"/>
-            </w:rPr>
-            <w:t>Pouzdanost</w:t>
-          </w:r>
-          <w:r>
-            <w:rPr>
-              <w:rFonts w:ascii="Arial" w:hAnsi="Arial" w:cs="Arial"/>
-              <w:sz w:val="22"/>
-            </w:rPr>
-            <w:ptab w:relativeTo="margin" w:alignment="right" w:leader="dot"/>
-          </w:r>
-          <w:r>
-            <w:rPr>
-              <w:rFonts w:ascii="Arial" w:hAnsi="Arial" w:cs="Arial"/>
-              <w:sz w:val="22"/>
-            </w:rPr>
-            <w:t>5</w:t>
-          </w:r>
-        </w:p>
-        <w:p>
-          <w:pPr>
-            <w:pStyle w:val="TOC3"/>
-            <w:ind w:left="446"/>
-            <w:rPr>
-              <w:rFonts w:ascii="Arial" w:hAnsi="Arial" w:cs="Arial"/>
-              <w:sz w:val="22"/>
-            </w:rPr>
-          </w:pPr>
-          <w:r>
-            <w:rPr>
-              <w:rFonts w:ascii="Arial" w:hAnsi="Arial" w:cs="Arial"/>
-              <w:sz w:val="22"/>
-            </w:rPr>
-            <w:t>Dostupnost</w:t>
-          </w:r>
-          <w:r>
-            <w:rPr>
-              <w:rFonts w:ascii="Arial" w:hAnsi="Arial" w:cs="Arial"/>
-              <w:sz w:val="22"/>
-            </w:rPr>
-            <w:ptab w:relativeTo="margin" w:alignment="right" w:leader="dot"/>
-          </w:r>
-          <w:r>
-            <w:rPr>
-              <w:rFonts w:ascii="Arial" w:hAnsi="Arial" w:cs="Arial"/>
-              <w:sz w:val="22"/>
-            </w:rPr>
-            <w:t>5</w:t>
-          </w:r>
-        </w:p>
-        <w:p>
-          <w:pPr>
-            <w:pStyle w:val="TOC3"/>
-            <w:ind w:left="446"/>
-            <w:rPr>
-              <w:rFonts w:ascii="Arial" w:hAnsi="Arial" w:cs="Arial"/>
-              <w:sz w:val="22"/>
-            </w:rPr>
-          </w:pPr>
-          <w:r>
-            <w:rPr>
-              <w:rFonts w:ascii="Arial" w:hAnsi="Arial" w:cs="Arial"/>
-              <w:sz w:val="22"/>
-            </w:rPr>
-            <w:t>Sigurnost</w:t>
-          </w:r>
-          <w:r>
-            <w:rPr>
-              <w:rFonts w:ascii="Arial" w:hAnsi="Arial" w:cs="Arial"/>
-              <w:sz w:val="22"/>
-            </w:rPr>
-            <w:ptab w:relativeTo="margin" w:alignment="right" w:leader="dot"/>
-          </w:r>
-          <w:r>
-            <w:rPr>
-              <w:rFonts w:ascii="Arial" w:hAnsi="Arial" w:cs="Arial"/>
-              <w:sz w:val="22"/>
-            </w:rPr>
-            <w:t>5</w:t>
-          </w:r>
-        </w:p>
-        <w:p>
-          <w:pPr>
-            <w:pStyle w:val="TOC3"/>
-            <w:ind w:left="446"/>
-            <w:rPr>
-              <w:rFonts w:ascii="Arial" w:hAnsi="Arial" w:cs="Arial"/>
-              <w:sz w:val="22"/>
-            </w:rPr>
-          </w:pPr>
-          <w:r>
-            <w:rPr>
-              <w:rFonts w:ascii="Arial" w:hAnsi="Arial" w:cs="Arial"/>
-              <w:sz w:val="22"/>
-            </w:rPr>
-            <w:t>Održivost</w:t>
+            <w:t>Atributi softwaerskog sustava</w:t>
           </w:r>
           <w:r>
             <w:rPr>
@@ -1616,6 +1617,130 @@
               <w:rFonts w:ascii="Arial" w:hAnsi="Arial" w:cs="Arial"/>
               <w:sz w:val="22"/>
             </w:rPr>
+            <w:t>Pouzdanost</w:t>
+          </w:r>
+          <w:r>
+            <w:rPr>
+              <w:rFonts w:ascii="Arial" w:hAnsi="Arial" w:cs="Arial"/>
+              <w:sz w:val="22"/>
+            </w:rPr>
+            <w:ptab w:relativeTo="margin" w:alignment="right" w:leader="dot"/>
+          </w:r>
+          <w:r>
+            <w:rPr>
+              <w:rFonts w:ascii="Arial" w:hAnsi="Arial" w:cs="Arial"/>
+              <w:sz w:val="22"/>
+            </w:rPr>
+            <w:t>6</w:t>
+          </w:r>
+        </w:p>
+        <w:p>
+          <w:pPr>
+            <w:pStyle w:val="TOC3"/>
+            <w:ind w:left="446"/>
+            <w:rPr>
+              <w:rFonts w:ascii="Arial" w:hAnsi="Arial" w:cs="Arial"/>
+              <w:sz w:val="22"/>
+            </w:rPr>
+          </w:pPr>
+          <w:r>
+            <w:rPr>
+              <w:rFonts w:ascii="Arial" w:hAnsi="Arial" w:cs="Arial"/>
+              <w:sz w:val="22"/>
+            </w:rPr>
+            <w:t>Dostupnost</w:t>
+          </w:r>
+          <w:r>
+            <w:rPr>
+              <w:rFonts w:ascii="Arial" w:hAnsi="Arial" w:cs="Arial"/>
+              <w:sz w:val="22"/>
+            </w:rPr>
+            <w:ptab w:relativeTo="margin" w:alignment="right" w:leader="dot"/>
+          </w:r>
+          <w:r>
+            <w:rPr>
+              <w:rFonts w:ascii="Arial" w:hAnsi="Arial" w:cs="Arial"/>
+              <w:sz w:val="22"/>
+            </w:rPr>
+            <w:t>6</w:t>
+          </w:r>
+        </w:p>
+        <w:p>
+          <w:pPr>
+            <w:pStyle w:val="TOC3"/>
+            <w:ind w:left="446"/>
+            <w:rPr>
+              <w:rFonts w:ascii="Arial" w:hAnsi="Arial" w:cs="Arial"/>
+              <w:sz w:val="22"/>
+            </w:rPr>
+          </w:pPr>
+          <w:r>
+            <w:rPr>
+              <w:rFonts w:ascii="Arial" w:hAnsi="Arial" w:cs="Arial"/>
+              <w:sz w:val="22"/>
+            </w:rPr>
+            <w:t>Sigurnost</w:t>
+          </w:r>
+          <w:r>
+            <w:rPr>
+              <w:rFonts w:ascii="Arial" w:hAnsi="Arial" w:cs="Arial"/>
+              <w:sz w:val="22"/>
+            </w:rPr>
+            <w:ptab w:relativeTo="margin" w:alignment="right" w:leader="dot"/>
+          </w:r>
+          <w:r>
+            <w:rPr>
+              <w:rFonts w:ascii="Arial" w:hAnsi="Arial" w:cs="Arial"/>
+              <w:sz w:val="22"/>
+            </w:rPr>
+            <w:t>6</w:t>
+          </w:r>
+        </w:p>
+        <w:p>
+          <w:pPr>
+            <w:pStyle w:val="TOC3"/>
+            <w:ind w:left="446"/>
+            <w:rPr>
+              <w:rFonts w:ascii="Arial" w:hAnsi="Arial" w:cs="Arial"/>
+              <w:sz w:val="22"/>
+            </w:rPr>
+          </w:pPr>
+          <w:r>
+            <w:rPr>
+              <w:rFonts w:ascii="Arial" w:hAnsi="Arial" w:cs="Arial"/>
+              <w:sz w:val="22"/>
+            </w:rPr>
+            <w:t>Održivost</w:t>
+          </w:r>
+          <w:r>
+            <w:rPr>
+              <w:rFonts w:ascii="Arial" w:hAnsi="Arial" w:cs="Arial"/>
+              <w:sz w:val="22"/>
+            </w:rPr>
+            <w:ptab w:relativeTo="margin" w:alignment="right" w:leader="dot"/>
+          </w:r>
+          <w:r>
+            <w:rPr>
+              <w:rFonts w:ascii="Arial" w:hAnsi="Arial" w:cs="Arial"/>
+              <w:sz w:val="22"/>
+            </w:rPr>
+            <w:t>6</w:t>
+          </w:r>
+        </w:p>
+        <w:p>
+          <w:pPr>
+            <w:pStyle w:val="TOC3"/>
+            <w:ind w:left="446"/>
+            <w:rPr>
+              <w:rFonts w:ascii="Arial" w:hAnsi="Arial" w:cs="Arial"/>
+              <w:sz w:val="22"/>
+            </w:rPr>
+          </w:pPr>
+          <w:r>
+            <w:rPr>
+              <w:rFonts w:ascii="Arial" w:hAnsi="Arial" w:cs="Arial"/>
+              <w:sz w:val="22"/>
+            </w:rPr>
             <w:t>Prenosivost</w:t>
           </w:r>
           <w:r>
@@ -1758,7 +1883,13 @@
         <w:rPr>
           <w:rFonts w:ascii="Arial" w:hAnsi="Arial" w:cs="Arial"/>
         </w:rPr>
-        <w:t xml:space="preserve">Tema ovog projekta je Association Rule Mining. To je pojam otkrivanje relacija između vrijednosti atributa u velikim bazama podataka. Pronalaze se pravila o vezama između vrijednosti atributa pomoću kojih se može predvidjeti vrijednosti atributa na temelju vrijednosti drugog atributa. </w:t>
+        <w:t>Tema ovog projekta je Association Rule Mining. To je pojam otkrivanje relacija između vrijednosti atributa u velikim bazama podataka. Pronalaze se pravila o vezama između vrijednosti atributa pomoću kojih se može predvidjeti vrijednosti atributa na temelju</w:t>
+      </w:r>
+      <w:r>
+        <w:rPr>
+          <w:rFonts w:ascii="Arial" w:hAnsi="Arial" w:cs="Arial"/>
+        </w:rPr>
+        <w:t xml:space="preserve"> vrijednosti drugog atributa.</w:t>
       </w:r>
     </w:p>
     <w:p>
@@ -1767,6 +1898,69 @@
         <w:ind w:left="360"/>
         <w:rPr>
           <w:rFonts w:ascii="Arial" w:hAnsi="Arial" w:cs="Arial"/>
+        </w:rPr>
+      </w:pPr>
+      <w:r>
+        <w:rPr>
+          <w:rFonts w:ascii="Arial" w:hAnsi="Arial" w:cs="Arial"/>
+        </w:rPr>
+        <w:t>Završni produkt ovog projekta je aplikacija koja će ana</w:t>
+      </w:r>
+      <w:r>
+        <w:rPr>
+          <w:rFonts w:ascii="Arial" w:hAnsi="Arial" w:cs="Arial"/>
+        </w:rPr>
+        <w:t xml:space="preserve">lizirati učestalost kriminalnih </w:t>
+      </w:r>
+      <w:r>
+        <w:rPr>
+          <w:rFonts w:ascii="Arial" w:hAnsi="Arial" w:cs="Arial"/>
+        </w:rPr>
+        <w:t xml:space="preserve">radnji u </w:t>
+      </w:r>
+      <w:r>
+        <w:rPr>
+          <w:rFonts w:ascii="Arial" w:hAnsi="Arial" w:cs="Arial"/>
+        </w:rPr>
+        <w:t>Seattleu</w:t>
+      </w:r>
+      <w:r>
+        <w:rPr>
+          <w:rFonts w:ascii="Arial" w:hAnsi="Arial" w:cs="Arial"/>
+        </w:rPr>
+        <w:t>. Cilj je prikazati podatke dobivene pre</w:t>
+      </w:r>
+      <w:r>
+        <w:rPr>
+          <w:rFonts w:ascii="Arial" w:hAnsi="Arial" w:cs="Arial"/>
+        </w:rPr>
+        <w:t xml:space="preserve">ko FP-growth algoritma vezanog uz </w:t>
+      </w:r>
+      <w:r>
+        <w:rPr>
+          <w:rFonts w:ascii="Arial" w:hAnsi="Arial" w:cs="Arial"/>
+        </w:rPr>
+        <w:t>Association Ru</w:t>
+      </w:r>
+      <w:r>
+        <w:rPr>
+          <w:rFonts w:ascii="Arial" w:hAnsi="Arial" w:cs="Arial"/>
+        </w:rPr>
+        <w:t>le Mining</w:t>
+      </w:r>
+      <w:r>
+        <w:rPr>
+          <w:rFonts w:ascii="Arial" w:hAnsi="Arial" w:cs="Arial"/>
+        </w:rPr>
+        <w:t>.</w:t>
+      </w:r>
+    </w:p>
+    <w:p>
+      <w:pPr>
+        <w:spacing w:after="120"/>
+        <w:ind w:left="360"/>
+        <w:rPr>
+          <w:rFonts w:ascii="Arial" w:hAnsi="Arial" w:cs="Arial"/>
           <w:b/>
           <w:sz w:val="24"/>
           <w:szCs w:val="20"/>
@@ -1778,24 +1972,6 @@
         </w:rPr>
         <w:t>Ciljana publika ovog dokumenta su profesor i asistent koji pregledavaju naše rješenje te predanu dokumentaciju te svaki inženjer koji nadopunjuje produkt i korisnici.</w:t>
       </w:r>
-      <w:r>
-        <w:rPr>
-          <w:rFonts w:ascii="Arial" w:hAnsi="Arial" w:cs="Arial"/>
-          <w:sz w:val="24"/>
-          <w:szCs w:val="20"/>
-        </w:rPr>
-        <w:br w:type="page"/>
-      </w:r>
-    </w:p>
-    <w:p>
-      <w:pPr>
-        <w:spacing w:after="120"/>
-        <w:rPr>
-          <w:rFonts w:ascii="Arial" w:hAnsi="Arial" w:cs="Arial"/>
-          <w:sz w:val="24"/>
-          <w:szCs w:val="20"/>
-        </w:rPr>
-      </w:pPr>
     </w:p>
     <w:p>
       <w:pPr>
@@ -1854,16 +2030,102 @@
         </w:rPr>
         <w:t>Zahtjevi vanjskog sučelja</w:t>
       </w:r>
-      <w:r>
-        <w:rPr>
+    </w:p>
+    <w:p>
+      <w:pPr>
+        <w:spacing w:after="120"/>
+        <w:ind w:left="360"/>
+        <w:rPr>
+          <w:rFonts w:ascii="Arial" w:hAnsi="Arial" w:cs="Arial"/>
+          <w:szCs w:val="26"/>
+        </w:rPr>
+      </w:pPr>
+      <w:r>
+        <w:rPr>
+          <w:rFonts w:ascii="Arial" w:hAnsi="Arial" w:cs="Arial"/>
+          <w:szCs w:val="26"/>
+        </w:rPr>
+        <w:t>Naš proizvod biti će desktop aplikacija koja će omoguća</w:t>
+      </w:r>
+      <w:r>
+        <w:rPr>
+          <w:rFonts w:ascii="Arial" w:hAnsi="Arial" w:cs="Arial"/>
+          <w:szCs w:val="26"/>
+        </w:rPr>
+        <w:t xml:space="preserve">vati prijavu korisnika i odabir </w:t>
+      </w:r>
+      <w:r>
+        <w:rPr>
+          <w:rFonts w:ascii="Arial" w:hAnsi="Arial" w:cs="Arial"/>
+          <w:szCs w:val="26"/>
+        </w:rPr>
+        <w:t>parametara pomoću kojih će aplikacija vratiti tražene rezult</w:t>
+      </w:r>
+      <w:r>
+        <w:rPr>
+          <w:rFonts w:ascii="Arial" w:hAnsi="Arial" w:cs="Arial"/>
+          <w:szCs w:val="26"/>
+        </w:rPr>
+        <w:t>ate.</w:t>
+      </w:r>
+    </w:p>
+    <w:p>
+      <w:pPr>
+        <w:spacing w:after="120"/>
+        <w:ind w:left="360"/>
+        <w:rPr>
+          <w:rFonts w:ascii="Arial" w:hAnsi="Arial" w:cs="Arial"/>
+          <w:szCs w:val="26"/>
+        </w:rPr>
+      </w:pPr>
+      <w:r>
+        <w:rPr>
+          <w:rFonts w:ascii="Arial" w:hAnsi="Arial" w:cs="Arial"/>
+          <w:szCs w:val="26"/>
+        </w:rPr>
+        <w:t>Navedeni dijagrami pomažu u predstavljanju funkcionalnost</w:t>
+      </w:r>
+      <w:r>
+        <w:rPr>
+          <w:rFonts w:ascii="Arial" w:hAnsi="Arial" w:cs="Arial"/>
+          <w:szCs w:val="26"/>
+        </w:rPr>
+        <w:t xml:space="preserve">i aplikacije korisniku, kao i u </w:t>
+      </w:r>
+      <w:r>
+        <w:rPr>
+          <w:rFonts w:ascii="Arial" w:hAnsi="Arial" w:cs="Arial"/>
+          <w:szCs w:val="26"/>
+        </w:rPr>
+        <w:t>izradi aplikacije, te u testiranju.</w:t>
+      </w:r>
+    </w:p>
+    <w:p>
+      <w:pPr>
+        <w:pStyle w:val="ListParagraph"/>
+        <w:spacing w:after="120"/>
+        <w:ind w:left="792"/>
+        <w:rPr>
+          <w:rFonts w:ascii="Arial" w:hAnsi="Arial" w:cs="Arial"/>
+          <w:b/>
+          <w:sz w:val="24"/>
+          <w:szCs w:val="26"/>
+        </w:rPr>
+      </w:pPr>
+      <w:r>
+        <w:rPr>
+          <w:rFonts w:ascii="Arial" w:hAnsi="Arial" w:cs="Arial"/>
+          <w:b/>
           <w:noProof/>
+          <w:sz w:val="24"/>
+          <w:szCs w:val="26"/>
           <w:lang w:eastAsia="hr-HR"/>
         </w:rPr>
         <w:drawing>
-          <wp:inline distT="0" distB="0" distL="0" distR="0" wp14:anchorId="76925B45" wp14:editId="67C44D2A">
-            <wp:extent cx="5438775" cy="2905125"/>
-            <wp:effectExtent l="0" t="0" r="9525" b="9525"/>
-            <wp:docPr id="2" name="Picture 2"/>
+          <wp:inline distT="0" distB="0" distL="0" distR="0">
+            <wp:extent cx="5760083" cy="5133975"/>
+            <wp:effectExtent l="0" t="0" r="0" b="0"/>
+            <wp:docPr id="3" name="Picture 3"/>
             <wp:cNvGraphicFramePr>
               <a:graphicFrameLocks xmlns:a="http://schemas.openxmlformats.org/drawingml/2006/main" noChangeAspect="1"/>
             </wp:cNvGraphicFramePr>
@@ -1871,11 +2133,17 @@
               <a:graphicData uri="http://schemas.openxmlformats.org/drawingml/2006/picture">
                 <pic:pic xmlns:pic="http://schemas.openxmlformats.org/drawingml/2006/picture">
                   <pic:nvPicPr>
-                    <pic:cNvPr id="0" name=""/>
+                    <pic:cNvPr id="0" name="UseCase.PNG"/>
                     <pic:cNvPicPr/>
                   </pic:nvPicPr>
                   <pic:blipFill>
-                    <a:blip r:embed="rId9"/>
+                    <a:blip r:embed="rId9">
+                      <a:extLst>
+                        <a:ext uri="{28A0092B-C50C-407E-A947-70E740481C1C}">
+                          <a14:useLocalDpi xmlns:a14="http://schemas.microsoft.com/office/drawing/2010/main" val="0"/>
+                        </a:ext>
+                      </a:extLst>
+                    </a:blip>
                     <a:stretch>
                       <a:fillRect/>
                     </a:stretch>
@@ -1883,7 +2151,7 @@
                   <pic:spPr>
                     <a:xfrm>
                       <a:off x="0" y="0"/>
-                      <a:ext cx="5438775" cy="2905125"/>
+                      <a:ext cx="5760720" cy="5134543"/>
                     </a:xfrm>
                     <a:prstGeom prst="rect">
                       <a:avLst/>
@@ -1906,40 +2174,20 @@
           <w:szCs w:val="26"/>
         </w:rPr>
       </w:pPr>
-    </w:p>
-    <w:p>
-      <w:pPr>
-        <w:spacing w:after="120"/>
-        <w:ind w:left="360"/>
-        <w:rPr>
-          <w:rFonts w:ascii="Arial" w:hAnsi="Arial" w:cs="Arial"/>
+      <w:r>
+        <w:rPr>
+          <w:rFonts w:ascii="Arial" w:hAnsi="Arial" w:cs="Arial"/>
+          <w:noProof/>
           <w:sz w:val="24"/>
           <w:szCs w:val="26"/>
-        </w:rPr>
-      </w:pPr>
-    </w:p>
-    <w:p>
-      <w:pPr>
-        <w:spacing w:after="120"/>
-        <w:ind w:left="360"/>
-        <w:jc w:val="center"/>
-        <w:rPr>
-          <w:rFonts w:ascii="Arial" w:hAnsi="Arial" w:cs="Arial"/>
-          <w:sz w:val="24"/>
-          <w:szCs w:val="26"/>
-        </w:rPr>
-      </w:pPr>
-      <w:r>
-        <w:rPr>
-          <w:rFonts w:ascii="Arial" w:hAnsi="Arial" w:cs="Arial"/>
-          <w:noProof/>
           <w:lang w:eastAsia="hr-HR"/>
         </w:rPr>
+        <w:lastRenderedPageBreak/>
         <w:drawing>
-          <wp:inline distT="0" distB="0" distL="0" distR="0" wp14:anchorId="644034D2" wp14:editId="0E374BB6">
-            <wp:extent cx="4857750" cy="4552950"/>
+          <wp:inline distT="0" distB="0" distL="0" distR="0">
+            <wp:extent cx="5757744" cy="5762625"/>
             <wp:effectExtent l="0" t="0" r="0" b="0"/>
-            <wp:docPr id="1" name="Picture 1"/>
+            <wp:docPr id="5" name="Picture 5"/>
             <wp:cNvGraphicFramePr>
               <a:graphicFrameLocks xmlns:a="http://schemas.openxmlformats.org/drawingml/2006/main" noChangeAspect="1"/>
             </wp:cNvGraphicFramePr>
@@ -1947,11 +2195,17 @@
               <a:graphicData uri="http://schemas.openxmlformats.org/drawingml/2006/picture">
                 <pic:pic xmlns:pic="http://schemas.openxmlformats.org/drawingml/2006/picture">
                   <pic:nvPicPr>
-                    <pic:cNvPr id="0" name=""/>
+                    <pic:cNvPr id="0" name="Activity.PNG"/>
                     <pic:cNvPicPr/>
                   </pic:nvPicPr>
                   <pic:blipFill>
-                    <a:blip r:embed="rId10"/>
+                    <a:blip r:embed="rId10">
+                      <a:extLst>
+                        <a:ext uri="{28A0092B-C50C-407E-A947-70E740481C1C}">
+                          <a14:useLocalDpi xmlns:a14="http://schemas.microsoft.com/office/drawing/2010/main" val="0"/>
+                        </a:ext>
+                      </a:extLst>
+                    </a:blip>
                     <a:stretch>
                       <a:fillRect/>
                     </a:stretch>
@@ -1959,7 +2213,7 @@
                   <pic:spPr>
                     <a:xfrm>
                       <a:off x="0" y="0"/>
-                      <a:ext cx="4864685" cy="4559450"/>
+                      <a:ext cx="5760720" cy="5765603"/>
                     </a:xfrm>
                     <a:prstGeom prst="rect">
                       <a:avLst/>
@@ -1974,255 +2228,25 @@
     </w:p>
     <w:p>
       <w:pPr>
-        <w:pStyle w:val="ListParagraph"/>
-        <w:numPr>
-          <w:ilvl w:val="2"/>
-          <w:numId w:val="2"/>
-        </w:numPr>
-        <w:spacing w:after="120"/>
-        <w:rPr>
-          <w:rFonts w:ascii="Arial" w:hAnsi="Arial" w:cs="Arial"/>
-          <w:b/>
-          <w:sz w:val="24"/>
-          <w:szCs w:val="20"/>
-        </w:rPr>
-      </w:pPr>
-      <w:r>
-        <w:rPr>
-          <w:rFonts w:ascii="Arial" w:hAnsi="Arial" w:cs="Arial"/>
-          <w:b/>
-          <w:sz w:val="24"/>
-          <w:szCs w:val="20"/>
-        </w:rPr>
-        <w:lastRenderedPageBreak/>
-        <w:t>Korisničko sučelje</w:t>
-      </w:r>
-    </w:p>
-    <w:p>
-      <w:pPr>
-        <w:spacing w:after="120"/>
-        <w:ind w:left="720"/>
-        <w:rPr>
-          <w:rFonts w:ascii="Arial" w:hAnsi="Arial" w:cs="Arial"/>
-        </w:rPr>
-      </w:pPr>
-      <w:r>
-        <w:rPr>
-          <w:rFonts w:ascii="Arial" w:hAnsi="Arial" w:cs="Arial"/>
-        </w:rPr>
-        <w:t>Nakon pokretanja proizvoda otvara se korisničko sučelje koje se sadrži od nekoliko funkcijskih tipki, tablice za ispis rezultata te teksta koji obaviještava korisnika o napredovanju programa pri izvođenju operacija nad podacima (</w:t>
-      </w:r>
-      <w:r>
-        <w:rPr>
-          <w:rFonts w:ascii="Arial" w:hAnsi="Arial" w:cs="Arial"/>
-          <w:i/>
-        </w:rPr>
-        <w:t>progress information</w:t>
-      </w:r>
-      <w:r>
-        <w:rPr>
-          <w:rFonts w:ascii="Arial" w:hAnsi="Arial" w:cs="Arial"/>
-        </w:rPr>
-        <w:t>).</w:t>
-      </w:r>
-    </w:p>
-    <w:p>
-      <w:pPr>
-        <w:spacing w:after="120"/>
-        <w:ind w:left="720"/>
-        <w:rPr>
-          <w:rFonts w:ascii="Arial" w:hAnsi="Arial" w:cs="Arial"/>
-        </w:rPr>
-      </w:pPr>
-      <w:r>
-        <w:rPr>
-          <w:rFonts w:ascii="Arial" w:hAnsi="Arial" w:cs="Arial"/>
-        </w:rPr>
-        <w:t>Pod funkcijske tipke ubrajamo tipku za odabir željenih atributa (odbacivanje nepotrebnih stupaca iz tablice)</w:t>
-      </w:r>
-      <w:r>
-        <w:rPr>
-          <w:rFonts w:ascii="Arial" w:hAnsi="Arial" w:cs="Arial"/>
-        </w:rPr>
-        <w:t xml:space="preserve">, tipke za početak izvođenja i prisilni prekid izvođenja programa te </w:t>
-      </w:r>
-      <w:r>
-        <w:rPr>
-          <w:rFonts w:ascii="Arial" w:hAnsi="Arial" w:cs="Arial"/>
-          <w:i/>
-        </w:rPr>
-        <w:t>minimize</w:t>
-      </w:r>
-      <w:r>
-        <w:rPr>
-          <w:rFonts w:ascii="Arial" w:hAnsi="Arial" w:cs="Arial"/>
-        </w:rPr>
-        <w:t xml:space="preserve">, </w:t>
-      </w:r>
-      <w:r>
-        <w:rPr>
-          <w:rFonts w:ascii="Arial" w:hAnsi="Arial" w:cs="Arial"/>
-          <w:i/>
-        </w:rPr>
-        <w:t>maximize /restore</w:t>
-      </w:r>
-      <w:r>
-        <w:rPr>
-          <w:rFonts w:ascii="Arial" w:hAnsi="Arial" w:cs="Arial"/>
-        </w:rPr>
-        <w:t xml:space="preserve"> </w:t>
-      </w:r>
-      <w:r>
-        <w:rPr>
-          <w:rFonts w:ascii="Arial" w:hAnsi="Arial" w:cs="Arial"/>
-          <w:i/>
-        </w:rPr>
-        <w:t>down</w:t>
-      </w:r>
-      <w:r>
-        <w:rPr>
-          <w:rFonts w:ascii="Arial" w:hAnsi="Arial" w:cs="Arial"/>
-        </w:rPr>
-        <w:t xml:space="preserve"> i close tipke okvira sučelja za upravljanje programom.</w:t>
-      </w:r>
-    </w:p>
-    <w:p>
-      <w:pPr>
-        <w:spacing w:after="120"/>
-        <w:ind w:left="720"/>
-        <w:rPr>
-          <w:rFonts w:ascii="Arial" w:hAnsi="Arial" w:cs="Arial"/>
-        </w:rPr>
-      </w:pPr>
-      <w:r>
-        <w:rPr>
-          <w:rFonts w:ascii="Arial" w:hAnsi="Arial" w:cs="Arial"/>
-        </w:rPr>
-        <w:t xml:space="preserve">Tablica ispisa se popunjava na samom kraju izvođenja programa te njezina veličina ovisi o samom datasetu i korisničkim </w:t>
-      </w:r>
-      <w:r>
-        <w:rPr>
-          <w:rFonts w:ascii="Arial" w:hAnsi="Arial" w:cs="Arial"/>
-        </w:rPr>
-        <w:t>odabirom atributa prije početka izvođenja</w:t>
-      </w:r>
-      <w:r>
-        <w:rPr>
-          <w:rFonts w:ascii="Arial" w:hAnsi="Arial" w:cs="Arial"/>
-        </w:rPr>
-        <w:t>.</w:t>
-      </w:r>
-    </w:p>
-    <w:p>
-      <w:pPr>
-        <w:pStyle w:val="ListParagraph"/>
-        <w:numPr>
-          <w:ilvl w:val="2"/>
-          <w:numId w:val="2"/>
-        </w:numPr>
-        <w:spacing w:after="120"/>
-        <w:rPr>
-          <w:rFonts w:ascii="Arial" w:hAnsi="Arial" w:cs="Arial"/>
-          <w:b/>
-          <w:sz w:val="24"/>
-          <w:szCs w:val="20"/>
-        </w:rPr>
-      </w:pPr>
-      <w:r>
-        <w:rPr>
-          <w:rFonts w:ascii="Arial" w:hAnsi="Arial" w:cs="Arial"/>
-          <w:b/>
-          <w:sz w:val="24"/>
-          <w:szCs w:val="20"/>
-        </w:rPr>
-        <w:t>Hardwaresko sučelje</w:t>
-      </w:r>
-    </w:p>
-    <w:p>
-      <w:pPr>
-        <w:spacing w:after="120"/>
-        <w:ind w:left="720"/>
-        <w:rPr>
-          <w:rFonts w:ascii="Arial" w:hAnsi="Arial" w:cs="Arial"/>
-        </w:rPr>
-      </w:pPr>
-      <w:r>
-        <w:rPr>
-          <w:rFonts w:ascii="Arial" w:hAnsi="Arial" w:cs="Arial"/>
-        </w:rPr>
-        <w:t>Logičke veze hardwera i softwera ne postoje.</w:t>
-      </w:r>
-    </w:p>
-    <w:p>
-      <w:pPr>
-        <w:pStyle w:val="ListParagraph"/>
-        <w:numPr>
-          <w:ilvl w:val="2"/>
-          <w:numId w:val="2"/>
-        </w:numPr>
-        <w:spacing w:after="120"/>
-        <w:rPr>
-          <w:rFonts w:ascii="Arial" w:hAnsi="Arial" w:cs="Arial"/>
-          <w:b/>
-          <w:sz w:val="24"/>
-          <w:szCs w:val="20"/>
-        </w:rPr>
-      </w:pPr>
-      <w:r>
-        <w:rPr>
-          <w:rFonts w:ascii="Arial" w:hAnsi="Arial" w:cs="Arial"/>
-          <w:b/>
-          <w:sz w:val="24"/>
-          <w:szCs w:val="20"/>
-        </w:rPr>
-        <w:t>Softwaresko sučelje</w:t>
-      </w:r>
-    </w:p>
-    <w:p>
-      <w:pPr>
-        <w:spacing w:after="120"/>
-        <w:ind w:left="720"/>
-        <w:rPr>
-          <w:rFonts w:ascii="Arial" w:hAnsi="Arial" w:cs="Arial"/>
-        </w:rPr>
-      </w:pPr>
-      <w:r>
-        <w:rPr>
-          <w:rFonts w:ascii="Arial" w:hAnsi="Arial" w:cs="Arial"/>
-        </w:rPr>
-        <w:t>Kako ovaj proizvod koristi unutarnju bazu podataka</w:t>
-      </w:r>
-      <w:r>
-        <w:rPr>
-          <w:rFonts w:ascii="Arial" w:hAnsi="Arial" w:cs="Arial"/>
-        </w:rPr>
-        <w:t>, program radi zajedno sa bazom podataka te se očekuje da će korisnik napuniti bazu podacima ili će ubaciti već gotovu tablicu u bazu podataka. Program povlači podatke iz tablice.</w:t>
-      </w:r>
-    </w:p>
-    <w:p>
-      <w:pPr>
-        <w:pStyle w:val="ListParagraph"/>
-        <w:numPr>
-          <w:ilvl w:val="1"/>
-          <w:numId w:val="2"/>
-        </w:numPr>
-        <w:spacing w:after="120"/>
-        <w:rPr>
-          <w:rFonts w:ascii="Arial" w:hAnsi="Arial" w:cs="Arial"/>
-          <w:b/>
+        <w:spacing w:after="120"/>
+        <w:ind w:left="360"/>
+        <w:rPr>
+          <w:rFonts w:ascii="Arial" w:hAnsi="Arial" w:cs="Arial"/>
           <w:sz w:val="24"/>
           <w:szCs w:val="26"/>
         </w:rPr>
       </w:pPr>
-      <w:r>
-        <w:rPr>
-          <w:rFonts w:ascii="Arial" w:hAnsi="Arial" w:cs="Arial"/>
-          <w:b/>
+    </w:p>
+    <w:p>
+      <w:pPr>
+        <w:spacing w:after="120"/>
+        <w:ind w:left="360"/>
+        <w:rPr>
+          <w:rFonts w:ascii="Arial" w:hAnsi="Arial" w:cs="Arial"/>
           <w:sz w:val="24"/>
           <w:szCs w:val="26"/>
         </w:rPr>
-        <w:t>Svojstva softwareskog produkta</w:t>
-      </w:r>
+      </w:pPr>
     </w:p>
     <w:p>
       <w:pPr>
@@ -2230,54 +2254,6 @@
         <w:ind w:left="360"/>
         <w:rPr>
           <w:rFonts w:ascii="Arial" w:hAnsi="Arial" w:cs="Arial"/>
-        </w:rPr>
-      </w:pPr>
-      <w:r>
-        <w:rPr>
-          <w:rFonts w:ascii="Arial" w:hAnsi="Arial" w:cs="Arial"/>
-        </w:rPr>
-        <w:t>Glavna funkcija aplikacije je stvaranje veza (</w:t>
-      </w:r>
-      <w:r>
-        <w:rPr>
-          <w:rFonts w:ascii="Arial" w:hAnsi="Arial" w:cs="Arial"/>
-          <w:i/>
-        </w:rPr>
-        <w:t>rule mining</w:t>
-      </w:r>
-      <w:r>
-        <w:rPr>
-          <w:rFonts w:ascii="Arial" w:hAnsi="Arial" w:cs="Arial"/>
-        </w:rPr>
-        <w:t xml:space="preserve">) između atributa nekog objekta na nekom setu podataka. Što je taj set veći, krajnji rezultat je precizniji. </w:t>
-      </w:r>
-    </w:p>
-    <w:p>
-      <w:pPr>
-        <w:spacing w:after="120"/>
-        <w:ind w:left="360"/>
-        <w:rPr>
-          <w:rFonts w:ascii="Arial" w:hAnsi="Arial" w:cs="Arial"/>
-        </w:rPr>
-      </w:pPr>
-      <w:r>
-        <w:rPr>
-          <w:rFonts w:ascii="Arial" w:hAnsi="Arial" w:cs="Arial"/>
-        </w:rPr>
-        <w:t>Kao sporedne funkcije aplikacije možemo navesti odabir atributa nekog objekta. Korisnik prije pokretanja glavne funkcije aplikacije odabire atribute koje smatra korisnima i odbacuje one koji mu nisu važni u trenutku izvođenja programa. Na taj način smo osigurali da će se aplikacija moći koristiti na više različitih setova podataka te na taj način povećavamo broj potencijalnih kupaca.</w:t>
-      </w:r>
-    </w:p>
-    <w:p>
-      <w:pPr>
-        <w:pStyle w:val="ListParagraph"/>
-        <w:numPr>
-          <w:ilvl w:val="1"/>
-          <w:numId w:val="2"/>
-        </w:numPr>
-        <w:spacing w:after="120"/>
-        <w:rPr>
-          <w:rFonts w:ascii="Arial" w:hAnsi="Arial" w:cs="Arial"/>
-          <w:b/>
           <w:sz w:val="24"/>
           <w:szCs w:val="26"/>
         </w:rPr>
@@ -2285,357 +2261,16 @@
       <w:r>
         <w:rPr>
           <w:rFonts w:ascii="Arial" w:hAnsi="Arial" w:cs="Arial"/>
+          <w:noProof/>
           <w:sz w:val="24"/>
           <w:szCs w:val="26"/>
-        </w:rPr>
-        <w:t xml:space="preserve"> </w:t>
-      </w:r>
-      <w:r>
-        <w:rPr>
-          <w:rFonts w:ascii="Arial" w:hAnsi="Arial" w:cs="Arial"/>
-          <w:b/>
-          <w:sz w:val="24"/>
-          <w:szCs w:val="26"/>
-        </w:rPr>
-        <w:t>Atributi softwareskog sustava</w:t>
-      </w:r>
-    </w:p>
-    <w:p>
-      <w:pPr>
-        <w:pStyle w:val="ListParagraph"/>
-        <w:numPr>
-          <w:ilvl w:val="2"/>
-          <w:numId w:val="2"/>
-        </w:numPr>
-        <w:spacing w:after="120"/>
-        <w:rPr>
-          <w:rFonts w:ascii="Arial" w:hAnsi="Arial" w:cs="Arial"/>
-          <w:b/>
-          <w:sz w:val="24"/>
-          <w:szCs w:val="20"/>
-        </w:rPr>
-      </w:pPr>
-      <w:r>
-        <w:rPr>
-          <w:rFonts w:ascii="Arial" w:hAnsi="Arial" w:cs="Arial"/>
-          <w:b/>
-          <w:sz w:val="24"/>
-          <w:szCs w:val="20"/>
-        </w:rPr>
-        <w:t>Pouzdanost</w:t>
-      </w:r>
-    </w:p>
-    <w:p>
-      <w:pPr>
-        <w:spacing w:after="120"/>
-        <w:ind w:left="720"/>
-        <w:jc w:val="both"/>
-        <w:rPr>
-          <w:rFonts w:ascii="Arial" w:hAnsi="Arial" w:cs="Arial"/>
-        </w:rPr>
-      </w:pPr>
-      <w:r>
-        <w:rPr>
-          <w:rFonts w:ascii="Arial" w:hAnsi="Arial" w:cs="Arial"/>
-        </w:rPr>
-        <w:t>Softver smatramo pouzdanim ukoliko obavlja svoju zadaću u skladu sa specifikacijom bez grešaka koje mogu dovesti do neželjenih rezultata ili potpunog prestanka rada sustava. U praksi softversku pouzdanost češće izražavamo kao postotak ili očekivano vrijeme rada bez grešaka.</w:t>
-      </w:r>
-    </w:p>
-    <w:p>
-      <w:pPr>
-        <w:spacing w:after="120"/>
-        <w:ind w:left="720"/>
-        <w:rPr>
-          <w:rFonts w:ascii="Arial" w:hAnsi="Arial" w:cs="Arial"/>
-        </w:rPr>
-      </w:pPr>
-      <w:r>
-        <w:rPr>
-          <w:rFonts w:ascii="Arial" w:hAnsi="Arial" w:cs="Arial"/>
-        </w:rPr>
-        <w:t xml:space="preserve">Program je pouzdan zbog toga što ima točno definiranu zadaću. Nakon što korisnik izabere željene atribute na početku, program uzima podatke iz baze podataka, obrađuje ih te ispisuje u sučelju programa. </w:t>
-      </w:r>
-    </w:p>
-    <w:p>
-      <w:pPr>
-        <w:pStyle w:val="ListParagraph"/>
-        <w:numPr>
-          <w:ilvl w:val="2"/>
-          <w:numId w:val="2"/>
-        </w:numPr>
-        <w:spacing w:after="120"/>
-        <w:rPr>
-          <w:rFonts w:ascii="Arial" w:hAnsi="Arial" w:cs="Arial"/>
-          <w:b/>
-          <w:sz w:val="24"/>
-          <w:szCs w:val="20"/>
-        </w:rPr>
-      </w:pPr>
-      <w:r>
-        <w:rPr>
-          <w:rFonts w:ascii="Arial" w:hAnsi="Arial" w:cs="Arial"/>
-          <w:b/>
-          <w:sz w:val="24"/>
-          <w:szCs w:val="20"/>
-        </w:rPr>
-        <w:t>Dostupnost</w:t>
-      </w:r>
-    </w:p>
-    <w:p>
-      <w:pPr>
-        <w:spacing w:after="120"/>
-        <w:ind w:left="720"/>
-        <w:jc w:val="both"/>
-        <w:rPr>
-          <w:rFonts w:ascii="Arial" w:hAnsi="Arial" w:cs="Arial"/>
-        </w:rPr>
-      </w:pPr>
-      <w:r>
-        <w:rPr>
-          <w:rFonts w:ascii="Arial" w:hAnsi="Arial" w:cs="Arial"/>
-        </w:rPr>
-        <w:t xml:space="preserve">Programski proizvod može se koristiti (i biti će spreman za rad) odmah nakon preuzimanja te kako je to prenosiv proizvod, ne zahtijeva instalaciju prije korištenja. </w:t>
-      </w:r>
-    </w:p>
-    <w:p>
-      <w:pPr>
-        <w:pStyle w:val="ListParagraph"/>
-        <w:numPr>
-          <w:ilvl w:val="2"/>
-          <w:numId w:val="2"/>
-        </w:numPr>
-        <w:spacing w:after="120"/>
-        <w:rPr>
-          <w:rFonts w:ascii="Arial" w:hAnsi="Arial" w:cs="Arial"/>
-          <w:b/>
-          <w:sz w:val="24"/>
-          <w:szCs w:val="20"/>
-        </w:rPr>
-      </w:pPr>
-      <w:r>
-        <w:rPr>
-          <w:rFonts w:ascii="Arial" w:hAnsi="Arial" w:cs="Arial"/>
-          <w:b/>
-          <w:sz w:val="24"/>
-          <w:szCs w:val="20"/>
-        </w:rPr>
-        <w:t>Sigurnost</w:t>
-      </w:r>
-    </w:p>
-    <w:p>
-      <w:pPr>
-        <w:spacing w:after="120"/>
-        <w:ind w:left="720"/>
-        <w:rPr>
-          <w:rFonts w:ascii="Arial" w:hAnsi="Arial" w:cs="Arial"/>
-        </w:rPr>
-      </w:pPr>
-      <w:r>
-        <w:rPr>
-          <w:rFonts w:ascii="Arial" w:hAnsi="Arial" w:cs="Arial"/>
-        </w:rPr>
-        <w:t>Program je vrlo siguran. Korisnik pri instalaciji dobiva svoje korisničko ime i lozinku koju može naknadno promijeniti. Ostatak sigurnosti ovisi sigurnosti baze podataka i operativnog sustava.</w:t>
-      </w:r>
-    </w:p>
-    <w:p>
-      <w:pPr>
-        <w:spacing w:after="120"/>
-        <w:ind w:left="720"/>
-        <w:rPr>
-          <w:rFonts w:ascii="Arial" w:hAnsi="Arial" w:cs="Arial"/>
-        </w:rPr>
-      </w:pPr>
-    </w:p>
-    <w:p>
-      <w:pPr>
-        <w:spacing w:after="120"/>
-        <w:ind w:left="720"/>
-        <w:rPr>
-          <w:rFonts w:ascii="Arial" w:hAnsi="Arial" w:cs="Arial"/>
-        </w:rPr>
-      </w:pPr>
-    </w:p>
-    <w:p>
-      <w:pPr>
-        <w:pStyle w:val="ListParagraph"/>
-        <w:numPr>
-          <w:ilvl w:val="2"/>
-          <w:numId w:val="2"/>
-        </w:numPr>
-        <w:spacing w:after="120"/>
-        <w:rPr>
-          <w:rFonts w:ascii="Arial" w:hAnsi="Arial" w:cs="Arial"/>
-          <w:b/>
-          <w:sz w:val="24"/>
-          <w:szCs w:val="20"/>
-        </w:rPr>
-      </w:pPr>
-      <w:r>
-        <w:rPr>
-          <w:rFonts w:ascii="Arial" w:hAnsi="Arial" w:cs="Arial"/>
-          <w:b/>
-          <w:sz w:val="24"/>
-          <w:szCs w:val="20"/>
-        </w:rPr>
-        <w:lastRenderedPageBreak/>
-        <w:t>Održivost</w:t>
-      </w:r>
-    </w:p>
-    <w:p>
-      <w:pPr>
-        <w:spacing w:after="120"/>
-        <w:ind w:left="720"/>
-        <w:rPr>
-          <w:rFonts w:ascii="Arial" w:hAnsi="Arial" w:cs="Arial"/>
-        </w:rPr>
-      </w:pPr>
-      <w:r>
-        <w:rPr>
-          <w:rFonts w:ascii="Arial" w:hAnsi="Arial" w:cs="Arial"/>
-        </w:rPr>
-        <w:t xml:space="preserve">Na žalost, ako dođe do kvara prilikom </w:t>
-      </w:r>
-      <w:r>
-        <w:rPr>
-          <w:rFonts w:ascii="Arial" w:hAnsi="Arial" w:cs="Arial"/>
-        </w:rPr>
-        <w:t xml:space="preserve">izvođenja glavne funkcije aplikacije, program neće biti u mogućnosti nastaviti izvođenje nego će morati ponovno započeti. </w:t>
-      </w:r>
-    </w:p>
-    <w:p>
-      <w:pPr>
-        <w:pStyle w:val="ListParagraph"/>
-        <w:numPr>
-          <w:ilvl w:val="2"/>
-          <w:numId w:val="2"/>
-        </w:numPr>
-        <w:spacing w:after="120"/>
-        <w:rPr>
-          <w:rFonts w:ascii="Arial" w:hAnsi="Arial" w:cs="Arial"/>
-          <w:b/>
-          <w:sz w:val="24"/>
-          <w:szCs w:val="20"/>
-        </w:rPr>
-      </w:pPr>
-      <w:r>
-        <w:rPr>
-          <w:rFonts w:ascii="Arial" w:hAnsi="Arial" w:cs="Arial"/>
-          <w:b/>
-          <w:sz w:val="24"/>
-          <w:szCs w:val="20"/>
-        </w:rPr>
-        <w:t>Prenosivost</w:t>
-      </w:r>
-    </w:p>
-    <w:p>
-      <w:pPr>
-        <w:spacing w:after="120"/>
-        <w:ind w:left="720"/>
-        <w:jc w:val="both"/>
-        <w:rPr>
-          <w:rFonts w:ascii="Arial" w:hAnsi="Arial" w:cs="Arial"/>
-        </w:rPr>
-      </w:pPr>
-      <w:r>
-        <w:rPr>
-          <w:rFonts w:ascii="Arial" w:hAnsi="Arial" w:cs="Arial"/>
-        </w:rPr>
-        <w:t xml:space="preserve">Aplikacija je u potpunosti prenosiva. </w:t>
-      </w:r>
-      <w:r>
-        <w:rPr>
-          <w:rFonts w:ascii="Arial" w:hAnsi="Arial" w:cs="Arial"/>
-        </w:rPr>
-        <w:t xml:space="preserve">Programski proizvod je moguće pokretati sa različitih operativnih sustava (Windows, Linux, Mac, ...). </w:t>
-      </w:r>
-      <w:r>
-        <w:rPr>
-          <w:rFonts w:ascii="Arial" w:hAnsi="Arial" w:cs="Arial"/>
-        </w:rPr>
-        <w:t xml:space="preserve">Kako je aplikacija izrađena u Java programskoj okolini, tako i njezino pokretanje zahtijeva prijašnju instalaciju </w:t>
-      </w:r>
-      <w:r>
-        <w:rPr>
-          <w:rFonts w:ascii="Arial" w:hAnsi="Arial" w:cs="Arial"/>
-        </w:rPr>
-        <w:t>programskog proizvoda JRE (</w:t>
-      </w:r>
-      <w:r>
-        <w:rPr>
-          <w:rStyle w:val="Strong"/>
-          <w:rFonts w:ascii="Arial" w:hAnsi="Arial" w:cs="Arial"/>
-          <w:color w:val="242729"/>
-          <w:bdr w:val="none" w:sz="0" w:space="0" w:color="auto" w:frame="1"/>
-          <w:shd w:val="clear" w:color="auto" w:fill="FFFFFF"/>
-        </w:rPr>
-        <w:t>Java Runtime Environment</w:t>
-      </w:r>
-      <w:r>
-        <w:rPr>
-          <w:rFonts w:ascii="Arial" w:hAnsi="Arial" w:cs="Arial"/>
-        </w:rPr>
-        <w:t>). JRE postavlja nekoliko hardwareskih uvjeta, ali uvjeti su takvi da veliki br</w:t>
-      </w:r>
-      <w:r>
-        <w:rPr>
-          <w:rFonts w:ascii="Arial" w:hAnsi="Arial" w:cs="Arial"/>
-        </w:rPr>
-        <w:t>oj uređaja ispunjava te uvjete.</w:t>
-      </w:r>
-    </w:p>
-    <w:p>
-      <w:pPr>
-        <w:pStyle w:val="ListParagraph"/>
-        <w:numPr>
-          <w:ilvl w:val="1"/>
-          <w:numId w:val="2"/>
-        </w:numPr>
-        <w:spacing w:after="120"/>
-        <w:jc w:val="both"/>
-        <w:rPr>
-          <w:rFonts w:ascii="Arial" w:hAnsi="Arial" w:cs="Arial"/>
-          <w:b/>
-          <w:sz w:val="24"/>
-        </w:rPr>
-      </w:pPr>
-      <w:r>
-        <w:rPr>
-          <w:rFonts w:ascii="Arial" w:hAnsi="Arial" w:cs="Arial"/>
-          <w:b/>
-          <w:sz w:val="24"/>
-        </w:rPr>
-        <w:t>Zahtjevi baze podataka</w:t>
-      </w:r>
-    </w:p>
-    <w:p>
-      <w:pPr>
-        <w:spacing w:after="120"/>
-        <w:ind w:left="720"/>
-        <w:jc w:val="both"/>
-        <w:rPr>
-          <w:rFonts w:ascii="Arial" w:hAnsi="Arial" w:cs="Arial"/>
-        </w:rPr>
-      </w:pPr>
-    </w:p>
-    <w:p>
-      <w:pPr>
-        <w:spacing w:after="120"/>
-        <w:ind w:left="720"/>
-        <w:jc w:val="both"/>
-        <w:rPr>
-          <w:rFonts w:ascii="Arial" w:hAnsi="Arial" w:cs="Arial"/>
-        </w:rPr>
-      </w:pPr>
-      <w:r>
-        <w:rPr>
-          <w:noProof/>
           <w:lang w:eastAsia="hr-HR"/>
         </w:rPr>
         <w:drawing>
-          <wp:inline distT="0" distB="0" distL="0" distR="0" wp14:anchorId="1A9D1B59" wp14:editId="182EE3AD">
-            <wp:extent cx="5750318" cy="3533775"/>
-            <wp:effectExtent l="0" t="0" r="3175" b="0"/>
-            <wp:docPr id="6" name="Picture 6"/>
+          <wp:inline distT="0" distB="0" distL="0" distR="0">
+            <wp:extent cx="5760720" cy="2268855"/>
+            <wp:effectExtent l="0" t="0" r="0" b="0"/>
+            <wp:docPr id="4" name="Picture 4"/>
             <wp:cNvGraphicFramePr>
               <a:graphicFrameLocks xmlns:a="http://schemas.openxmlformats.org/drawingml/2006/main" noChangeAspect="1"/>
             </wp:cNvGraphicFramePr>
@@ -2643,11 +2278,17 @@
               <a:graphicData uri="http://schemas.openxmlformats.org/drawingml/2006/picture">
                 <pic:pic xmlns:pic="http://schemas.openxmlformats.org/drawingml/2006/picture">
                   <pic:nvPicPr>
-                    <pic:cNvPr id="0" name=""/>
+                    <pic:cNvPr id="0" name="ER.PNG"/>
                     <pic:cNvPicPr/>
                   </pic:nvPicPr>
                   <pic:blipFill>
-                    <a:blip r:embed="rId11"/>
+                    <a:blip r:embed="rId11">
+                      <a:extLst>
+                        <a:ext uri="{28A0092B-C50C-407E-A947-70E740481C1C}">
+                          <a14:useLocalDpi xmlns:a14="http://schemas.microsoft.com/office/drawing/2010/main" val="0"/>
+                        </a:ext>
+                      </a:extLst>
+                    </a:blip>
                     <a:stretch>
                       <a:fillRect/>
                     </a:stretch>
@@ -2655,7 +2296,7 @@
                   <pic:spPr>
                     <a:xfrm>
                       <a:off x="0" y="0"/>
-                      <a:ext cx="5760720" cy="3540167"/>
+                      <a:ext cx="5760720" cy="2268855"/>
                     </a:xfrm>
                     <a:prstGeom prst="rect">
                       <a:avLst/>
@@ -2666,6 +2307,964 @@
             </a:graphic>
           </wp:inline>
         </w:drawing>
+      </w:r>
+    </w:p>
+    <w:p>
+      <w:pPr>
+        <w:pStyle w:val="ListParagraph"/>
+        <w:numPr>
+          <w:ilvl w:val="2"/>
+          <w:numId w:val="2"/>
+        </w:numPr>
+        <w:spacing w:after="120"/>
+        <w:rPr>
+          <w:rFonts w:ascii="Arial" w:hAnsi="Arial" w:cs="Arial"/>
+          <w:b/>
+          <w:sz w:val="24"/>
+          <w:szCs w:val="20"/>
+        </w:rPr>
+      </w:pPr>
+      <w:r>
+        <w:rPr>
+          <w:rFonts w:ascii="Arial" w:hAnsi="Arial" w:cs="Arial"/>
+          <w:b/>
+          <w:sz w:val="24"/>
+          <w:szCs w:val="20"/>
+        </w:rPr>
+        <w:lastRenderedPageBreak/>
+        <w:t>Korisničko sučelje</w:t>
+      </w:r>
+    </w:p>
+    <w:p>
+      <w:pPr>
+        <w:spacing w:after="120"/>
+        <w:ind w:left="720"/>
+        <w:rPr>
+          <w:rFonts w:ascii="Arial" w:hAnsi="Arial" w:cs="Arial"/>
+        </w:rPr>
+      </w:pPr>
+      <w:r>
+        <w:rPr>
+          <w:rFonts w:ascii="Arial" w:hAnsi="Arial" w:cs="Arial"/>
+        </w:rPr>
+        <w:t>Korisnik koristi proizvod putem grafičkog sučelja. K</w:t>
+      </w:r>
+      <w:r>
+        <w:rPr>
+          <w:rFonts w:ascii="Arial" w:hAnsi="Arial" w:cs="Arial"/>
+        </w:rPr>
+        <w:t xml:space="preserve">orisnici imaju svoje korisničke </w:t>
+      </w:r>
+      <w:r>
+        <w:rPr>
+          <w:rFonts w:ascii="Arial" w:hAnsi="Arial" w:cs="Arial"/>
+        </w:rPr>
+        <w:t>račune, te prvo nailaze na “Log in” dio aplikacije.</w:t>
+      </w:r>
+      <w:r>
+        <w:rPr>
+          <w:rFonts w:ascii="Arial" w:hAnsi="Arial" w:cs="Arial"/>
+        </w:rPr>
+        <w:t xml:space="preserve"> Jedan korisnik ima posebne ovlasti i njega zovemo Administrator.</w:t>
+      </w:r>
+    </w:p>
+    <w:p>
+      <w:pPr>
+        <w:spacing w:after="120"/>
+        <w:ind w:left="720"/>
+        <w:rPr>
+          <w:rFonts w:ascii="Arial" w:hAnsi="Arial" w:cs="Arial"/>
+        </w:rPr>
+      </w:pPr>
+      <w:r>
+        <w:rPr>
+          <w:rFonts w:ascii="Arial" w:hAnsi="Arial" w:cs="Arial"/>
+        </w:rPr>
+        <w:t>Nakon pokretanja proizvoda otvara se korisničko sučelje koje se sadrži od nekoliko funkcijskih tipki, tablice za ispis rezultata te teksta koji obaviještava korisnika o napredovanju programa pri izvođenju operacija nad podacima (</w:t>
+      </w:r>
+      <w:r>
+        <w:rPr>
+          <w:rFonts w:ascii="Arial" w:hAnsi="Arial" w:cs="Arial"/>
+          <w:i/>
+        </w:rPr>
+        <w:t>progress information</w:t>
+      </w:r>
+      <w:r>
+        <w:rPr>
+          <w:rFonts w:ascii="Arial" w:hAnsi="Arial" w:cs="Arial"/>
+        </w:rPr>
+        <w:t>).</w:t>
+      </w:r>
+    </w:p>
+    <w:p>
+      <w:pPr>
+        <w:spacing w:after="120"/>
+        <w:ind w:left="720"/>
+        <w:rPr>
+          <w:rFonts w:ascii="Arial" w:hAnsi="Arial" w:cs="Arial"/>
+        </w:rPr>
+      </w:pPr>
+      <w:r>
+        <w:rPr>
+          <w:rFonts w:ascii="Arial" w:hAnsi="Arial" w:cs="Arial"/>
+        </w:rPr>
+        <w:t>Pod funkcijske tipke ubrajamo tipku za odabir željenih atributa (odbacivanje nepotrebnih stupaca iz tablice)</w:t>
+      </w:r>
+      <w:r>
+        <w:rPr>
+          <w:rFonts w:ascii="Arial" w:hAnsi="Arial" w:cs="Arial"/>
+        </w:rPr>
+        <w:t xml:space="preserve">, tipke za početak izvođenja i prisilni prekid izvođenja programa te </w:t>
+      </w:r>
+      <w:r>
+        <w:rPr>
+          <w:rFonts w:ascii="Arial" w:hAnsi="Arial" w:cs="Arial"/>
+          <w:i/>
+        </w:rPr>
+        <w:t>minimize</w:t>
+      </w:r>
+      <w:r>
+        <w:rPr>
+          <w:rFonts w:ascii="Arial" w:hAnsi="Arial" w:cs="Arial"/>
+        </w:rPr>
+        <w:t xml:space="preserve">, </w:t>
+      </w:r>
+      <w:r>
+        <w:rPr>
+          <w:rFonts w:ascii="Arial" w:hAnsi="Arial" w:cs="Arial"/>
+          <w:i/>
+        </w:rPr>
+        <w:t>maximize /restore</w:t>
+      </w:r>
+      <w:r>
+        <w:rPr>
+          <w:rFonts w:ascii="Arial" w:hAnsi="Arial" w:cs="Arial"/>
+        </w:rPr>
+        <w:t xml:space="preserve"> </w:t>
+      </w:r>
+      <w:r>
+        <w:rPr>
+          <w:rFonts w:ascii="Arial" w:hAnsi="Arial" w:cs="Arial"/>
+          <w:i/>
+        </w:rPr>
+        <w:t>down</w:t>
+      </w:r>
+      <w:r>
+        <w:rPr>
+          <w:rFonts w:ascii="Arial" w:hAnsi="Arial" w:cs="Arial"/>
+        </w:rPr>
+        <w:t xml:space="preserve"> i close tipke okvira sučelja za upravljanje programom.</w:t>
+      </w:r>
+    </w:p>
+    <w:p>
+      <w:pPr>
+        <w:spacing w:after="120"/>
+        <w:ind w:left="720"/>
+        <w:rPr>
+          <w:rFonts w:ascii="Arial" w:hAnsi="Arial" w:cs="Arial"/>
+        </w:rPr>
+      </w:pPr>
+      <w:r>
+        <w:rPr>
+          <w:rFonts w:ascii="Arial" w:hAnsi="Arial" w:cs="Arial"/>
+        </w:rPr>
+        <w:t xml:space="preserve">Tablica ispisa se popunjava na samom kraju izvođenja programa te njezina veličina ovisi o samom datasetu i korisničkim </w:t>
+      </w:r>
+      <w:r>
+        <w:rPr>
+          <w:rFonts w:ascii="Arial" w:hAnsi="Arial" w:cs="Arial"/>
+        </w:rPr>
+        <w:t>odabirom atributa prije početka izvođenja</w:t>
+      </w:r>
+      <w:r>
+        <w:rPr>
+          <w:rFonts w:ascii="Arial" w:hAnsi="Arial" w:cs="Arial"/>
+        </w:rPr>
+        <w:t>.</w:t>
+      </w:r>
+    </w:p>
+    <w:p>
+      <w:pPr>
+        <w:pStyle w:val="ListParagraph"/>
+        <w:numPr>
+          <w:ilvl w:val="2"/>
+          <w:numId w:val="2"/>
+        </w:numPr>
+        <w:spacing w:after="120"/>
+        <w:rPr>
+          <w:rFonts w:ascii="Arial" w:hAnsi="Arial" w:cs="Arial"/>
+          <w:b/>
+          <w:sz w:val="24"/>
+          <w:szCs w:val="20"/>
+        </w:rPr>
+      </w:pPr>
+      <w:r>
+        <w:rPr>
+          <w:rFonts w:ascii="Arial" w:hAnsi="Arial" w:cs="Arial"/>
+          <w:b/>
+          <w:sz w:val="24"/>
+          <w:szCs w:val="20"/>
+        </w:rPr>
+        <w:t>Hardwaresko sučelje</w:t>
+      </w:r>
+    </w:p>
+    <w:p>
+      <w:pPr>
+        <w:spacing w:after="120"/>
+        <w:ind w:left="720"/>
+        <w:rPr>
+          <w:rFonts w:ascii="Arial" w:hAnsi="Arial" w:cs="Arial"/>
+        </w:rPr>
+      </w:pPr>
+      <w:r>
+        <w:rPr>
+          <w:rFonts w:ascii="Arial" w:hAnsi="Arial" w:cs="Arial"/>
+        </w:rPr>
+        <w:t>Logičke veze hardwera i softwera ne postoje.</w:t>
+      </w:r>
+    </w:p>
+    <w:p>
+      <w:pPr>
+        <w:pStyle w:val="ListParagraph"/>
+        <w:numPr>
+          <w:ilvl w:val="2"/>
+          <w:numId w:val="2"/>
+        </w:numPr>
+        <w:spacing w:after="120"/>
+        <w:rPr>
+          <w:rFonts w:ascii="Arial" w:hAnsi="Arial" w:cs="Arial"/>
+          <w:b/>
+          <w:sz w:val="24"/>
+          <w:szCs w:val="20"/>
+        </w:rPr>
+      </w:pPr>
+      <w:r>
+        <w:rPr>
+          <w:rFonts w:ascii="Arial" w:hAnsi="Arial" w:cs="Arial"/>
+          <w:b/>
+          <w:sz w:val="24"/>
+          <w:szCs w:val="20"/>
+        </w:rPr>
+        <w:t>Softwaresko sučelje</w:t>
+      </w:r>
+    </w:p>
+    <w:p>
+      <w:pPr>
+        <w:spacing w:after="120"/>
+        <w:ind w:left="720"/>
+        <w:rPr>
+          <w:rFonts w:ascii="Arial" w:hAnsi="Arial" w:cs="Arial"/>
+          <w:szCs w:val="20"/>
+        </w:rPr>
+      </w:pPr>
+      <w:r>
+        <w:rPr>
+          <w:rFonts w:ascii="Arial" w:hAnsi="Arial" w:cs="Arial"/>
+          <w:szCs w:val="20"/>
+        </w:rPr>
+        <w:t>Proizvod je pisan u programskom jeziku Java. Za pokretanje i izvođenje Java programa potreban je JVM (Java Virtual Machine) koji nam omogućava rad proizvoda na svakom operativnom sustavu. Samim time, rezultati testiranja ne ovise o operativnom sustavu nego isključivo o proizvodu.</w:t>
+      </w:r>
+    </w:p>
+    <w:p>
+      <w:pPr>
+        <w:spacing w:after="120"/>
+        <w:ind w:left="720"/>
+        <w:rPr>
+          <w:rFonts w:ascii="Arial" w:hAnsi="Arial" w:cs="Arial"/>
+          <w:szCs w:val="20"/>
+        </w:rPr>
+      </w:pPr>
+      <w:r>
+        <w:rPr>
+          <w:rFonts w:ascii="Arial" w:hAnsi="Arial" w:cs="Arial"/>
+          <w:szCs w:val="20"/>
+        </w:rPr>
+        <w:t>Kako ovaj proizvod koristi unutarnju bazu podataka, program radi zajedno sa bazom podataka te se očekuje da će korisnik napuniti bazu podacima ili će ubaciti već gotovu tablicu u bazu podataka. Program povlači podatke iz tablice. Za pokretanje i izvođenje programa od korisnika se zahtjeva prethodna instalacija MySQL baze podataka te popratnih programa.</w:t>
+      </w:r>
+    </w:p>
+    <w:p>
+      <w:pPr>
+        <w:spacing w:after="120"/>
+        <w:ind w:left="720"/>
+        <w:rPr>
+          <w:rFonts w:ascii="Arial" w:hAnsi="Arial" w:cs="Arial"/>
+          <w:szCs w:val="20"/>
+        </w:rPr>
+      </w:pPr>
+      <w:r>
+        <w:rPr>
+          <w:rFonts w:ascii="Arial" w:hAnsi="Arial" w:cs="Arial"/>
+          <w:szCs w:val="20"/>
+        </w:rPr>
+        <w:t>Program je pisan u sklopu edukativnog projekta te je slobodan za korištenje. Samim time programski kod može slobodno preuzeti sa društvene mreže (“social network for programmers“) GitHub što se može ostvariti putem bilo kojeg web preglednika.</w:t>
+      </w:r>
+    </w:p>
+    <w:p>
+      <w:pPr>
+        <w:spacing w:after="120"/>
+        <w:ind w:left="720"/>
+        <w:rPr>
+          <w:rFonts w:ascii="Arial" w:hAnsi="Arial" w:cs="Arial"/>
+          <w:szCs w:val="20"/>
+        </w:rPr>
+      </w:pPr>
+      <w:r>
+        <w:rPr>
+          <w:rFonts w:ascii="Arial" w:hAnsi="Arial" w:cs="Arial"/>
+          <w:szCs w:val="20"/>
+        </w:rPr>
+        <w:t>Za čitanje, izmijenjivanje te samim time i pokretanje proizvoda preporuča se korištenje Eclipse programa kojeg se može instalirati na svim operativnim sustavima.</w:t>
+      </w:r>
+    </w:p>
+    <w:p>
+      <w:pPr>
+        <w:pStyle w:val="ListParagraph"/>
+        <w:numPr>
+          <w:ilvl w:val="2"/>
+          <w:numId w:val="2"/>
+        </w:numPr>
+        <w:spacing w:after="120"/>
+        <w:rPr>
+          <w:rFonts w:ascii="Arial" w:hAnsi="Arial" w:cs="Arial"/>
+          <w:b/>
+          <w:sz w:val="24"/>
+          <w:szCs w:val="20"/>
+        </w:rPr>
+      </w:pPr>
+      <w:r>
+        <w:rPr>
+          <w:rFonts w:ascii="Arial" w:hAnsi="Arial" w:cs="Arial"/>
+          <w:b/>
+          <w:sz w:val="24"/>
+          <w:szCs w:val="20"/>
+        </w:rPr>
+        <w:t>Komunikacijski protokoli</w:t>
+      </w:r>
+      <w:bookmarkStart w:id="0" w:name="_GoBack"/>
+      <w:bookmarkEnd w:id="0"/>
+    </w:p>
+    <w:p>
+      <w:pPr>
+        <w:spacing w:after="120"/>
+        <w:ind w:left="720"/>
+        <w:rPr>
+          <w:rFonts w:ascii="Arial" w:hAnsi="Arial" w:cs="Arial"/>
+        </w:rPr>
+      </w:pPr>
+      <w:r>
+        <w:rPr>
+          <w:rFonts w:ascii="Arial" w:hAnsi="Arial" w:cs="Arial"/>
+        </w:rPr>
+        <w:t>Obzirom da je naš proizvod osmišljen kao desktop apl</w:t>
+      </w:r>
+      <w:r>
+        <w:rPr>
+          <w:rFonts w:ascii="Arial" w:hAnsi="Arial" w:cs="Arial"/>
+        </w:rPr>
+        <w:t xml:space="preserve">ikacija, neće koristiti nikakve </w:t>
+      </w:r>
+      <w:r>
+        <w:rPr>
+          <w:rFonts w:ascii="Arial" w:hAnsi="Arial" w:cs="Arial"/>
+        </w:rPr>
+        <w:t>komunikacijske protokole.</w:t>
+      </w:r>
+    </w:p>
+    <w:p>
+      <w:pPr>
+        <w:pStyle w:val="ListParagraph"/>
+        <w:numPr>
+          <w:ilvl w:val="1"/>
+          <w:numId w:val="2"/>
+        </w:numPr>
+        <w:spacing w:after="120"/>
+        <w:rPr>
+          <w:rFonts w:ascii="Arial" w:hAnsi="Arial" w:cs="Arial"/>
+          <w:b/>
+          <w:sz w:val="24"/>
+          <w:szCs w:val="26"/>
+        </w:rPr>
+      </w:pPr>
+      <w:r>
+        <w:rPr>
+          <w:rFonts w:ascii="Arial" w:hAnsi="Arial" w:cs="Arial"/>
+          <w:b/>
+          <w:sz w:val="24"/>
+          <w:szCs w:val="26"/>
+        </w:rPr>
+        <w:t>Svojstva softwareskog produkta</w:t>
+      </w:r>
+    </w:p>
+    <w:p>
+      <w:pPr>
+        <w:spacing w:after="120"/>
+        <w:ind w:left="360"/>
+        <w:rPr>
+          <w:rFonts w:ascii="Arial" w:hAnsi="Arial" w:cs="Arial"/>
+        </w:rPr>
+      </w:pPr>
+      <w:r>
+        <w:rPr>
+          <w:rFonts w:ascii="Arial" w:hAnsi="Arial" w:cs="Arial"/>
+        </w:rPr>
+        <w:t>Glavna funkcija aplikacije je stvaranje veza (</w:t>
+      </w:r>
+      <w:r>
+        <w:rPr>
+          <w:rFonts w:ascii="Arial" w:hAnsi="Arial" w:cs="Arial"/>
+          <w:i/>
+        </w:rPr>
+        <w:t>rule mining</w:t>
+      </w:r>
+      <w:r>
+        <w:rPr>
+          <w:rFonts w:ascii="Arial" w:hAnsi="Arial" w:cs="Arial"/>
+        </w:rPr>
+        <w:t xml:space="preserve">) između atributa nekog objekta na nekom setu podataka. Što je taj set veći, krajnji rezultat je precizniji. </w:t>
+      </w:r>
+    </w:p>
+    <w:p>
+      <w:pPr>
+        <w:spacing w:after="120"/>
+        <w:ind w:left="360"/>
+        <w:rPr>
+          <w:rFonts w:ascii="Arial" w:hAnsi="Arial" w:cs="Arial"/>
+        </w:rPr>
+      </w:pPr>
+      <w:r>
+        <w:rPr>
+          <w:rFonts w:ascii="Arial" w:hAnsi="Arial" w:cs="Arial"/>
+        </w:rPr>
+        <w:t xml:space="preserve">Kao sporedne funkcije aplikacije možemo navesti odabir atributa nekog objekta. Korisnik prije pokretanja glavne funkcije aplikacije odabire atribute koje smatra korisnima i odbacuje one koji mu nisu važni u trenutku izvođenja programa. Na taj način smo osigurali da će se aplikacija moći koristiti na više različitih setova podataka te na taj način povećavamo broj potencijalnih </w:t>
+      </w:r>
+      <w:r>
+        <w:rPr>
+          <w:rFonts w:ascii="Arial" w:hAnsi="Arial" w:cs="Arial"/>
+        </w:rPr>
+        <w:t>korisnika</w:t>
+      </w:r>
+      <w:r>
+        <w:rPr>
+          <w:rFonts w:ascii="Arial" w:hAnsi="Arial" w:cs="Arial"/>
+        </w:rPr>
+        <w:t>.</w:t>
+      </w:r>
+      <w:r>
+        <w:rPr>
+          <w:rFonts w:ascii="Arial" w:hAnsi="Arial" w:cs="Arial"/>
+        </w:rPr>
+        <w:t xml:space="preserve"> </w:t>
+      </w:r>
+    </w:p>
+    <w:p>
+      <w:pPr>
+        <w:spacing w:after="120"/>
+        <w:ind w:left="360"/>
+        <w:rPr>
+          <w:rFonts w:ascii="Arial" w:hAnsi="Arial" w:cs="Arial"/>
+        </w:rPr>
+      </w:pPr>
+      <w:r>
+        <w:rPr>
+          <w:rFonts w:ascii="Arial" w:hAnsi="Arial" w:cs="Arial"/>
+        </w:rPr>
+        <w:lastRenderedPageBreak/>
+        <w:t>Aplikaciji može pristupiti Administrator te bilo koji korisnik dodan od strane Administratora. Također, korisnici se trebaju prijaviti prije korištenja programa te se mogu odjaviti nakon završetka pretraživanja.</w:t>
+      </w:r>
+    </w:p>
+    <w:p>
+      <w:pPr>
+        <w:pStyle w:val="ListParagraph"/>
+        <w:numPr>
+          <w:ilvl w:val="1"/>
+          <w:numId w:val="2"/>
+        </w:numPr>
+        <w:spacing w:after="120"/>
+        <w:rPr>
+          <w:rFonts w:ascii="Arial" w:hAnsi="Arial" w:cs="Arial"/>
+          <w:b/>
+          <w:sz w:val="24"/>
+          <w:szCs w:val="26"/>
+        </w:rPr>
+      </w:pPr>
+      <w:r>
+        <w:rPr>
+          <w:rFonts w:ascii="Arial" w:hAnsi="Arial" w:cs="Arial"/>
+          <w:sz w:val="24"/>
+          <w:szCs w:val="26"/>
+        </w:rPr>
+        <w:t xml:space="preserve"> </w:t>
+      </w:r>
+      <w:r>
+        <w:rPr>
+          <w:rFonts w:ascii="Arial" w:hAnsi="Arial" w:cs="Arial"/>
+          <w:b/>
+          <w:sz w:val="24"/>
+          <w:szCs w:val="26"/>
+        </w:rPr>
+        <w:t>Atributi softwareskog sustava</w:t>
+      </w:r>
+    </w:p>
+    <w:p>
+      <w:pPr>
+        <w:pStyle w:val="ListParagraph"/>
+        <w:numPr>
+          <w:ilvl w:val="2"/>
+          <w:numId w:val="2"/>
+        </w:numPr>
+        <w:spacing w:after="120"/>
+        <w:rPr>
+          <w:rFonts w:ascii="Arial" w:hAnsi="Arial" w:cs="Arial"/>
+          <w:b/>
+          <w:sz w:val="24"/>
+          <w:szCs w:val="20"/>
+        </w:rPr>
+      </w:pPr>
+      <w:r>
+        <w:rPr>
+          <w:rFonts w:ascii="Arial" w:hAnsi="Arial" w:cs="Arial"/>
+          <w:b/>
+          <w:sz w:val="24"/>
+          <w:szCs w:val="20"/>
+        </w:rPr>
+        <w:t>Pouzdanost</w:t>
+      </w:r>
+    </w:p>
+    <w:p>
+      <w:pPr>
+        <w:spacing w:after="120"/>
+        <w:ind w:left="720"/>
+        <w:rPr>
+          <w:rFonts w:ascii="Arial" w:hAnsi="Arial" w:cs="Arial"/>
+        </w:rPr>
+      </w:pPr>
+      <w:r>
+        <w:rPr>
+          <w:rFonts w:ascii="Arial" w:hAnsi="Arial" w:cs="Arial"/>
+        </w:rPr>
+        <w:t>Softver smatramo pouzdanim ukoliko obavlja svoju zadaću u skladu sa specifikacijom bez grešaka koje mogu dovesti do neželjenih rezultata ili p</w:t>
+      </w:r>
+      <w:r>
+        <w:rPr>
+          <w:rFonts w:ascii="Arial" w:hAnsi="Arial" w:cs="Arial"/>
+        </w:rPr>
+        <w:t xml:space="preserve">otpunog prestanka rada sustava. </w:t>
+      </w:r>
+      <w:r>
+        <w:rPr>
+          <w:rFonts w:ascii="Arial" w:hAnsi="Arial" w:cs="Arial"/>
+        </w:rPr>
+        <w:t>Pouzdanost rada same aplikacije većinom se zasniva na pouzdanosti sam</w:t>
+      </w:r>
+      <w:r>
+        <w:rPr>
+          <w:rFonts w:ascii="Arial" w:hAnsi="Arial" w:cs="Arial"/>
+        </w:rPr>
+        <w:t xml:space="preserve">ih knjižnica koje </w:t>
+      </w:r>
+      <w:r>
+        <w:rPr>
+          <w:rFonts w:ascii="Arial" w:hAnsi="Arial" w:cs="Arial"/>
+        </w:rPr>
+        <w:t>su korištene</w:t>
+      </w:r>
+      <w:r>
+        <w:rPr>
+          <w:rFonts w:ascii="Arial" w:hAnsi="Arial" w:cs="Arial"/>
+        </w:rPr>
+        <w:t>, a to je teško za procijeniti zbog toga što su pisane od strance drugih programera.</w:t>
+      </w:r>
+    </w:p>
+    <w:p>
+      <w:pPr>
+        <w:spacing w:after="120"/>
+        <w:ind w:left="720"/>
+        <w:rPr>
+          <w:rFonts w:ascii="Arial" w:hAnsi="Arial" w:cs="Arial"/>
+        </w:rPr>
+      </w:pPr>
+      <w:r>
+        <w:rPr>
+          <w:rFonts w:ascii="Arial" w:hAnsi="Arial" w:cs="Arial"/>
+        </w:rPr>
+        <w:t xml:space="preserve">Program je pouzdan zbog toga što ima točno definiranu zadaću. Nakon što korisnik izabere željene atribute na početku, program uzima podatke iz baze podataka, obrađuje ih te ispisuje u sučelju programa. </w:t>
+      </w:r>
+    </w:p>
+    <w:p>
+      <w:pPr>
+        <w:pStyle w:val="ListParagraph"/>
+        <w:numPr>
+          <w:ilvl w:val="2"/>
+          <w:numId w:val="2"/>
+        </w:numPr>
+        <w:spacing w:after="120"/>
+        <w:rPr>
+          <w:rFonts w:ascii="Arial" w:hAnsi="Arial" w:cs="Arial"/>
+          <w:b/>
+          <w:sz w:val="24"/>
+          <w:szCs w:val="20"/>
+        </w:rPr>
+      </w:pPr>
+      <w:r>
+        <w:rPr>
+          <w:rFonts w:ascii="Arial" w:hAnsi="Arial" w:cs="Arial"/>
+          <w:b/>
+          <w:sz w:val="24"/>
+          <w:szCs w:val="20"/>
+        </w:rPr>
+        <w:t>Dostupnost</w:t>
+      </w:r>
+    </w:p>
+    <w:p>
+      <w:pPr>
+        <w:spacing w:after="120"/>
+        <w:ind w:left="720"/>
+        <w:rPr>
+          <w:rFonts w:ascii="Arial" w:hAnsi="Arial" w:cs="Arial"/>
+        </w:rPr>
+      </w:pPr>
+      <w:r>
+        <w:rPr>
+          <w:rFonts w:ascii="Arial" w:hAnsi="Arial" w:cs="Arial"/>
+        </w:rPr>
+        <w:t>Programski proizvod može se koristiti (i biti će spreman za rad</w:t>
+      </w:r>
+      <w:r>
+        <w:rPr>
+          <w:rFonts w:ascii="Arial" w:hAnsi="Arial" w:cs="Arial"/>
+        </w:rPr>
+        <w:t xml:space="preserve"> ako izuzmemo postavljanje baze podataka</w:t>
+      </w:r>
+      <w:r>
+        <w:rPr>
+          <w:rFonts w:ascii="Arial" w:hAnsi="Arial" w:cs="Arial"/>
+        </w:rPr>
+        <w:t>) odmah nakon preuzimanja te kako je to prenosiv proizvod, ne zahtijeva instalaciju prije korištenja.</w:t>
+      </w:r>
+    </w:p>
+    <w:p>
+      <w:pPr>
+        <w:spacing w:after="120"/>
+        <w:ind w:left="720"/>
+        <w:rPr>
+          <w:rFonts w:ascii="Arial" w:hAnsi="Arial" w:cs="Arial"/>
+        </w:rPr>
+      </w:pPr>
+      <w:r>
+        <w:rPr>
+          <w:rFonts w:ascii="Arial" w:hAnsi="Arial" w:cs="Arial"/>
+        </w:rPr>
+        <w:t>Programu na početku može pristupiti Administrator koji po želji može dodavati korisnike.</w:t>
+      </w:r>
+      <w:r>
+        <w:rPr>
+          <w:rFonts w:ascii="Arial" w:hAnsi="Arial" w:cs="Arial"/>
+        </w:rPr>
+        <w:t xml:space="preserve"> </w:t>
+      </w:r>
+    </w:p>
+    <w:p>
+      <w:pPr>
+        <w:pStyle w:val="ListParagraph"/>
+        <w:numPr>
+          <w:ilvl w:val="2"/>
+          <w:numId w:val="2"/>
+        </w:numPr>
+        <w:spacing w:after="120"/>
+        <w:rPr>
+          <w:rFonts w:ascii="Arial" w:hAnsi="Arial" w:cs="Arial"/>
+          <w:b/>
+          <w:sz w:val="24"/>
+          <w:szCs w:val="20"/>
+        </w:rPr>
+      </w:pPr>
+      <w:r>
+        <w:rPr>
+          <w:rFonts w:ascii="Arial" w:hAnsi="Arial" w:cs="Arial"/>
+          <w:b/>
+          <w:sz w:val="24"/>
+          <w:szCs w:val="20"/>
+        </w:rPr>
+        <w:t>Sigurnost</w:t>
+      </w:r>
+    </w:p>
+    <w:p>
+      <w:pPr>
+        <w:spacing w:after="120"/>
+        <w:ind w:left="720"/>
+        <w:rPr>
+          <w:rFonts w:ascii="Arial" w:hAnsi="Arial" w:cs="Arial"/>
+        </w:rPr>
+      </w:pPr>
+      <w:r>
+        <w:rPr>
+          <w:rFonts w:ascii="Arial" w:hAnsi="Arial" w:cs="Arial"/>
+        </w:rPr>
+        <w:t>Aplikacija ne koristi internetsku vezu, stoga nema ri</w:t>
+      </w:r>
+      <w:r>
+        <w:rPr>
+          <w:rFonts w:ascii="Arial" w:hAnsi="Arial" w:cs="Arial"/>
+        </w:rPr>
+        <w:t xml:space="preserve">zika od zaraze osobnog računala </w:t>
+      </w:r>
+      <w:r>
+        <w:rPr>
+          <w:rFonts w:ascii="Arial" w:hAnsi="Arial" w:cs="Arial"/>
+        </w:rPr>
+        <w:t>štetnim programima prenesenim putem mreže.</w:t>
+      </w:r>
+    </w:p>
+    <w:p>
+      <w:pPr>
+        <w:spacing w:after="120"/>
+        <w:ind w:left="720"/>
+        <w:rPr>
+          <w:rFonts w:ascii="Arial" w:hAnsi="Arial" w:cs="Arial"/>
+        </w:rPr>
+      </w:pPr>
+      <w:r>
+        <w:rPr>
+          <w:rFonts w:ascii="Arial" w:hAnsi="Arial" w:cs="Arial"/>
+        </w:rPr>
+        <w:t>Program je vrlo siguran. Korisnik pri instalaciji dobiva svoje korisničko ime i lozinku koju može naknadno promijeniti. Ostatak sigurnosti ovisi sigurnosti baze podataka i operativnog sustava.</w:t>
+      </w:r>
+    </w:p>
+    <w:p>
+      <w:pPr>
+        <w:spacing w:after="120"/>
+        <w:ind w:left="720"/>
+        <w:rPr>
+          <w:rFonts w:ascii="Arial" w:hAnsi="Arial" w:cs="Arial"/>
+        </w:rPr>
+      </w:pPr>
+      <w:r>
+        <w:rPr>
+          <w:rFonts w:ascii="Arial" w:hAnsi="Arial" w:cs="Arial"/>
+        </w:rPr>
+        <w:t xml:space="preserve">Za kriptiranje korisničkih informacija se koristi MD5 algoritam koji se ubraja u </w:t>
+      </w:r>
+      <w:r>
+        <w:rPr>
+          <w:rFonts w:ascii="Arial" w:hAnsi="Arial" w:cs="Arial"/>
+          <w:i/>
+        </w:rPr>
+        <w:t>hash</w:t>
+      </w:r>
+      <w:r>
+        <w:rPr>
+          <w:rFonts w:ascii="Arial" w:hAnsi="Arial" w:cs="Arial"/>
+        </w:rPr>
+        <w:t xml:space="preserve"> funkcije.</w:t>
+      </w:r>
+    </w:p>
+    <w:p>
+      <w:pPr>
+        <w:pStyle w:val="ListParagraph"/>
+        <w:numPr>
+          <w:ilvl w:val="2"/>
+          <w:numId w:val="2"/>
+        </w:numPr>
+        <w:spacing w:after="120"/>
+        <w:rPr>
+          <w:rFonts w:ascii="Arial" w:hAnsi="Arial" w:cs="Arial"/>
+          <w:b/>
+          <w:sz w:val="24"/>
+          <w:szCs w:val="20"/>
+        </w:rPr>
+      </w:pPr>
+      <w:r>
+        <w:rPr>
+          <w:rFonts w:ascii="Arial" w:hAnsi="Arial" w:cs="Arial"/>
+          <w:b/>
+          <w:sz w:val="24"/>
+          <w:szCs w:val="20"/>
+        </w:rPr>
+        <w:t>Održivost</w:t>
+      </w:r>
+    </w:p>
+    <w:p>
+      <w:pPr>
+        <w:spacing w:after="120"/>
+        <w:ind w:left="720"/>
+        <w:rPr>
+          <w:rFonts w:ascii="Arial" w:hAnsi="Arial" w:cs="Arial"/>
+        </w:rPr>
+      </w:pPr>
+      <w:r>
+        <w:rPr>
+          <w:rFonts w:ascii="Arial" w:hAnsi="Arial" w:cs="Arial"/>
+        </w:rPr>
+        <w:t xml:space="preserve">Na žalost, ako dođe do kvara prilikom </w:t>
+      </w:r>
+      <w:r>
+        <w:rPr>
+          <w:rFonts w:ascii="Arial" w:hAnsi="Arial" w:cs="Arial"/>
+        </w:rPr>
+        <w:t xml:space="preserve">izvođenja glavne funkcije aplikacije, program neće biti u mogućnosti nastaviti izvođenje nego će morati ponovno započeti. </w:t>
+      </w:r>
+    </w:p>
+    <w:p>
+      <w:pPr>
+        <w:spacing w:after="120"/>
+        <w:ind w:left="720"/>
+        <w:rPr>
+          <w:rFonts w:ascii="Arial" w:hAnsi="Arial" w:cs="Arial"/>
+        </w:rPr>
+      </w:pPr>
+      <w:r>
+        <w:rPr>
+          <w:rFonts w:ascii="Arial" w:hAnsi="Arial" w:cs="Arial"/>
+        </w:rPr>
+        <w:t>Također, ne postoji mehanizam koji će poništiti operaciju i vratiti na prijašnje stanje ako se sustavna greška dogodi prilikom ubacivanja korisnika u sustav.</w:t>
+      </w:r>
+    </w:p>
+    <w:p>
+      <w:pPr>
+        <w:pStyle w:val="ListParagraph"/>
+        <w:numPr>
+          <w:ilvl w:val="2"/>
+          <w:numId w:val="2"/>
+        </w:numPr>
+        <w:spacing w:after="120"/>
+        <w:rPr>
+          <w:rFonts w:ascii="Arial" w:hAnsi="Arial" w:cs="Arial"/>
+          <w:b/>
+          <w:sz w:val="24"/>
+          <w:szCs w:val="20"/>
+        </w:rPr>
+      </w:pPr>
+      <w:r>
+        <w:rPr>
+          <w:rFonts w:ascii="Arial" w:hAnsi="Arial" w:cs="Arial"/>
+          <w:b/>
+          <w:sz w:val="24"/>
+          <w:szCs w:val="20"/>
+        </w:rPr>
+        <w:t>Prenosivost</w:t>
+      </w:r>
+    </w:p>
+    <w:p>
+      <w:pPr>
+        <w:spacing w:after="120"/>
+        <w:ind w:left="720"/>
+        <w:rPr>
+          <w:rFonts w:ascii="Arial" w:hAnsi="Arial" w:cs="Arial"/>
+        </w:rPr>
+      </w:pPr>
+      <w:r>
+        <w:rPr>
+          <w:rFonts w:ascii="Arial" w:hAnsi="Arial" w:cs="Arial"/>
+        </w:rPr>
+        <w:t xml:space="preserve">Aplikacija je u potpunosti prenosiva. </w:t>
+      </w:r>
+      <w:r>
+        <w:rPr>
+          <w:rFonts w:ascii="Arial" w:hAnsi="Arial" w:cs="Arial"/>
+        </w:rPr>
+        <w:t xml:space="preserve">Programski proizvod je moguće pokretati sa različitih operativnih sustava (Windows, Linux, Mac, ...). </w:t>
+      </w:r>
+      <w:r>
+        <w:rPr>
+          <w:rFonts w:ascii="Arial" w:hAnsi="Arial" w:cs="Arial"/>
+        </w:rPr>
+        <w:t xml:space="preserve">Kako je aplikacija izrađena u Java programskoj okolini, tako i njezino pokretanje zahtijeva prijašnju instalaciju </w:t>
+      </w:r>
+      <w:r>
+        <w:rPr>
+          <w:rFonts w:ascii="Arial" w:hAnsi="Arial" w:cs="Arial"/>
+        </w:rPr>
+        <w:t>programskog proizvoda JRE (</w:t>
+      </w:r>
+      <w:r>
+        <w:rPr>
+          <w:rStyle w:val="Strong"/>
+          <w:rFonts w:ascii="Arial" w:hAnsi="Arial" w:cs="Arial"/>
+          <w:color w:val="242729"/>
+          <w:bdr w:val="none" w:sz="0" w:space="0" w:color="auto" w:frame="1"/>
+          <w:shd w:val="clear" w:color="auto" w:fill="FFFFFF"/>
+        </w:rPr>
+        <w:t>Java Runtime Environment</w:t>
+      </w:r>
+      <w:r>
+        <w:rPr>
+          <w:rFonts w:ascii="Arial" w:hAnsi="Arial" w:cs="Arial"/>
+        </w:rPr>
+        <w:t>). JRE postavlja nekoliko hardwareskih uvjeta, ali uvjeti su takvi da veliki br</w:t>
+      </w:r>
+      <w:r>
+        <w:rPr>
+          <w:rFonts w:ascii="Arial" w:hAnsi="Arial" w:cs="Arial"/>
+        </w:rPr>
+        <w:t>oj uređaja ispunjava te uvjete.</w:t>
+      </w:r>
+    </w:p>
+    <w:p>
+      <w:pPr>
+        <w:pStyle w:val="ListParagraph"/>
+        <w:numPr>
+          <w:ilvl w:val="1"/>
+          <w:numId w:val="2"/>
+        </w:numPr>
+        <w:spacing w:after="120"/>
+        <w:rPr>
+          <w:rFonts w:ascii="Arial" w:hAnsi="Arial" w:cs="Arial"/>
+          <w:b/>
+          <w:sz w:val="24"/>
+        </w:rPr>
+      </w:pPr>
+      <w:r>
+        <w:rPr>
+          <w:rFonts w:ascii="Arial" w:hAnsi="Arial" w:cs="Arial"/>
+          <w:b/>
+          <w:sz w:val="24"/>
+        </w:rPr>
+        <w:t>Zahtjevi baze podataka</w:t>
+      </w:r>
+    </w:p>
+    <w:p>
+      <w:pPr>
+        <w:spacing w:after="120"/>
+        <w:ind w:left="360"/>
+        <w:rPr>
+          <w:rFonts w:ascii="Arial" w:hAnsi="Arial" w:cs="Arial"/>
+        </w:rPr>
+      </w:pPr>
+      <w:r>
+        <w:rPr>
+          <w:rFonts w:ascii="Arial" w:hAnsi="Arial" w:cs="Arial"/>
+        </w:rPr>
+        <w:t>Baza podataka na kojoj će aplikac</w:t>
+      </w:r>
+      <w:r>
+        <w:rPr>
+          <w:rFonts w:ascii="Arial" w:hAnsi="Arial" w:cs="Arial"/>
+        </w:rPr>
+        <w:t>ija bit bazirana sadržiti će dvije</w:t>
+      </w:r>
+      <w:r>
+        <w:rPr>
+          <w:rFonts w:ascii="Arial" w:hAnsi="Arial" w:cs="Arial"/>
+        </w:rPr>
+        <w:t xml:space="preserve"> tablic</w:t>
+      </w:r>
+      <w:r>
+        <w:rPr>
+          <w:rFonts w:ascii="Arial" w:hAnsi="Arial" w:cs="Arial"/>
+        </w:rPr>
+        <w:t>e: zločin i korisnik</w:t>
+      </w:r>
+      <w:r>
+        <w:rPr>
+          <w:rFonts w:ascii="Arial" w:hAnsi="Arial" w:cs="Arial"/>
+        </w:rPr>
+        <w:t>.</w:t>
+      </w:r>
+      <w:r>
+        <w:rPr>
+          <w:rFonts w:ascii="Arial" w:hAnsi="Arial" w:cs="Arial"/>
+        </w:rPr>
+        <w:t xml:space="preserve"> U tablici zločin će biti sačuvani podaci o zločinu (datum i vrijeme događanja, opis zločina, lokacija zločina i sl.) dok će u tablici korisnik biti sačuvani podaci o korisniku (korisničko ime i kriptirana lozinka). </w:t>
       </w:r>
     </w:p>
     <w:sectPr>
@@ -2740,7 +3339,7 @@
           <w:rPr>
             <w:noProof/>
           </w:rPr>
-          <w:t>6</w:t>
+          <w:t>5</w:t>
         </w:r>
         <w:r>
           <w:rPr>
@@ -4820,7 +5419,7 @@
 </file>
 
 <file path=customXml/itemProps1.xml><?xml version="1.0" encoding="utf-8"?>
-<ds:datastoreItem xmlns:ds="http://schemas.openxmlformats.org/officeDocument/2006/customXml" ds:itemID="{5D2A3531-2BC9-4A76-A2D7-12E98A6B50F8}">
+<ds:datastoreItem xmlns:ds="http://schemas.openxmlformats.org/officeDocument/2006/customXml" ds:itemID="{4554E7C2-EDAF-4EB4-9BFD-7DE578C41C24}">
   <ds:schemaRefs>
     <ds:schemaRef ds:uri="http://schemas.openxmlformats.org/officeDocument/2006/bibliography"/>
   </ds:schemaRefs>

</xml_diff>

<commit_message>
administrator ne dodaje korisnika
</commit_message>
<xml_diff>
--- a/Dokumenti/Specifikacija zahtjeva.docx
+++ b/Dokumenti/Specifikacija zahtjeva.docx
@@ -1,6 +1,6 @@
 
 <file path=word/document.xml><?xml version="1.0" encoding="utf-8"?>
-<w:document xmlns:wpc="http://schemas.microsoft.com/office/word/2010/wordprocessingCanvas" xmlns:mc="http://schemas.openxmlformats.org/markup-compatibility/2006" xmlns:o="urn:schemas-microsoft-com:office:office" xmlns:r="http://schemas.openxmlformats.org/officeDocument/2006/relationships" xmlns:m="http://schemas.openxmlformats.org/officeDocument/2006/math" xmlns:v="urn:schemas-microsoft-com:vml" xmlns:wp14="http://schemas.microsoft.com/office/word/2010/wordprocessingDrawing" xmlns:wp="http://schemas.openxmlformats.org/drawingml/2006/wordprocessingDrawing" xmlns:w10="urn:schemas-microsoft-com:office:word" xmlns:w="http://schemas.openxmlformats.org/wordprocessingml/2006/main" xmlns:w14="http://schemas.microsoft.com/office/word/2010/wordml" xmlns:wpg="http://schemas.microsoft.com/office/word/2010/wordprocessingGroup" xmlns:wpi="http://schemas.microsoft.com/office/word/2010/wordprocessingInk" xmlns:wne="http://schemas.microsoft.com/office/word/2006/wordml" xmlns:wps="http://schemas.microsoft.com/office/word/2010/wordprocessingShape" mc:Ignorable="w14 wp14">
+<w:document xmlns:wpc="http://schemas.microsoft.com/office/word/2010/wordprocessingCanvas" xmlns:cx="http://schemas.microsoft.com/office/drawing/2014/chartex" xmlns:cx1="http://schemas.microsoft.com/office/drawing/2015/9/8/chartex" xmlns:mc="http://schemas.openxmlformats.org/markup-compatibility/2006" xmlns:o="urn:schemas-microsoft-com:office:office" xmlns:r="http://schemas.openxmlformats.org/officeDocument/2006/relationships" xmlns:m="http://schemas.openxmlformats.org/officeDocument/2006/math" xmlns:v="urn:schemas-microsoft-com:vml" xmlns:wp14="http://schemas.microsoft.com/office/word/2010/wordprocessingDrawing" xmlns:wp="http://schemas.openxmlformats.org/drawingml/2006/wordprocessingDrawing" xmlns:w10="urn:schemas-microsoft-com:office:word" xmlns:w="http://schemas.openxmlformats.org/wordprocessingml/2006/main" xmlns:w14="http://schemas.microsoft.com/office/word/2010/wordml" xmlns:w15="http://schemas.microsoft.com/office/word/2012/wordml" xmlns:w16se="http://schemas.microsoft.com/office/word/2015/wordml/symex" xmlns:wpg="http://schemas.microsoft.com/office/word/2010/wordprocessingGroup" xmlns:wpi="http://schemas.microsoft.com/office/word/2010/wordprocessingInk" xmlns:wne="http://schemas.microsoft.com/office/word/2006/wordml" xmlns:wps="http://schemas.microsoft.com/office/word/2010/wordprocessingShape" mc:Ignorable="w14 w15 w16se wp14">
   <w:body>
     <w:p>
       <w:pPr>
@@ -714,7 +714,6 @@
                 <w:szCs w:val="24"/>
               </w:rPr>
             </w:pPr>
-            <w:proofErr w:type="spellStart"/>
             <w:r>
               <w:rPr>
                 <w:rFonts w:ascii="Arial" w:hAnsi="Arial" w:cs="Arial"/>
@@ -724,7 +723,6 @@
               </w:rPr>
               <w:t>Verzija</w:t>
             </w:r>
-            <w:proofErr w:type="spellEnd"/>
           </w:p>
         </w:tc>
         <w:tc>
@@ -740,7 +738,6 @@
                 <w:szCs w:val="24"/>
               </w:rPr>
             </w:pPr>
-            <w:proofErr w:type="spellStart"/>
             <w:r>
               <w:rPr>
                 <w:rFonts w:ascii="Arial" w:hAnsi="Arial" w:cs="Arial"/>
@@ -748,37 +745,7 @@
                 <w:sz w:val="24"/>
                 <w:szCs w:val="24"/>
               </w:rPr>
-              <w:t>Primarni</w:t>
-            </w:r>
-            <w:proofErr w:type="spellEnd"/>
-            <w:r>
-              <w:rPr>
-                <w:rFonts w:ascii="Arial" w:hAnsi="Arial" w:cs="Arial"/>
-                <w:b/>
-                <w:sz w:val="24"/>
-                <w:szCs w:val="24"/>
-              </w:rPr>
-              <w:t xml:space="preserve"> </w:t>
-            </w:r>
-            <w:proofErr w:type="spellStart"/>
-            <w:r>
-              <w:rPr>
-                <w:rFonts w:ascii="Arial" w:hAnsi="Arial" w:cs="Arial"/>
-                <w:b/>
-                <w:sz w:val="24"/>
-                <w:szCs w:val="24"/>
-              </w:rPr>
-              <w:t>autor</w:t>
-            </w:r>
-            <w:proofErr w:type="spellEnd"/>
-            <w:r>
-              <w:rPr>
-                <w:rFonts w:ascii="Arial" w:hAnsi="Arial" w:cs="Arial"/>
-                <w:b/>
-                <w:sz w:val="24"/>
-                <w:szCs w:val="24"/>
-              </w:rPr>
-              <w:t>(i)</w:t>
+              <w:t>Primarni autor(i)</w:t>
             </w:r>
           </w:p>
         </w:tc>
@@ -795,7 +762,6 @@
                 <w:szCs w:val="24"/>
               </w:rPr>
             </w:pPr>
-            <w:proofErr w:type="spellStart"/>
             <w:r>
               <w:rPr>
                 <w:rFonts w:ascii="Arial" w:hAnsi="Arial" w:cs="Arial"/>
@@ -803,29 +769,8 @@
                 <w:sz w:val="24"/>
                 <w:szCs w:val="24"/>
               </w:rPr>
-              <w:t>Opis</w:t>
+              <w:t>Opis verzije</w:t>
             </w:r>
-            <w:proofErr w:type="spellEnd"/>
-            <w:r>
-              <w:rPr>
-                <w:rFonts w:ascii="Arial" w:hAnsi="Arial" w:cs="Arial"/>
-                <w:b/>
-                <w:sz w:val="24"/>
-                <w:szCs w:val="24"/>
-              </w:rPr>
-              <w:t xml:space="preserve"> </w:t>
-            </w:r>
-            <w:proofErr w:type="spellStart"/>
-            <w:r>
-              <w:rPr>
-                <w:rFonts w:ascii="Arial" w:hAnsi="Arial" w:cs="Arial"/>
-                <w:b/>
-                <w:sz w:val="24"/>
-                <w:szCs w:val="24"/>
-              </w:rPr>
-              <w:t>verzije</w:t>
-            </w:r>
-            <w:proofErr w:type="spellEnd"/>
           </w:p>
         </w:tc>
         <w:tc>
@@ -848,19 +793,8 @@
                 <w:sz w:val="24"/>
                 <w:szCs w:val="24"/>
               </w:rPr>
-              <w:t xml:space="preserve">Datum </w:t>
+              <w:t>Datum završetka</w:t>
             </w:r>
-            <w:proofErr w:type="spellStart"/>
-            <w:r>
-              <w:rPr>
-                <w:rFonts w:ascii="Arial" w:hAnsi="Arial" w:cs="Arial"/>
-                <w:b/>
-                <w:sz w:val="24"/>
-                <w:szCs w:val="24"/>
-              </w:rPr>
-              <w:t>završetka</w:t>
-            </w:r>
-            <w:proofErr w:type="spellEnd"/>
           </w:p>
         </w:tc>
       </w:tr>
@@ -880,7 +814,6 @@
                 <w:szCs w:val="24"/>
               </w:rPr>
             </w:pPr>
-            <w:proofErr w:type="spellStart"/>
             <w:r>
               <w:rPr>
                 <w:rFonts w:ascii="Arial" w:hAnsi="Arial" w:cs="Arial"/>
@@ -889,7 +822,6 @@
               </w:rPr>
               <w:t>Radna</w:t>
             </w:r>
-            <w:proofErr w:type="spellEnd"/>
           </w:p>
         </w:tc>
         <w:tc>
@@ -904,34 +836,14 @@
                 <w:szCs w:val="24"/>
               </w:rPr>
             </w:pPr>
-            <w:proofErr w:type="spellStart"/>
             <w:r>
               <w:rPr>
                 <w:rFonts w:ascii="Arial" w:hAnsi="Arial" w:cs="Arial"/>
                 <w:sz w:val="24"/>
                 <w:szCs w:val="24"/>
               </w:rPr>
-              <w:t>Borna</w:t>
+              <w:t>Borna Gilja</w:t>
             </w:r>
-            <w:proofErr w:type="spellEnd"/>
-            <w:r>
-              <w:rPr>
-                <w:rFonts w:ascii="Arial" w:hAnsi="Arial" w:cs="Arial"/>
-                <w:sz w:val="24"/>
-                <w:szCs w:val="24"/>
-              </w:rPr>
-              <w:t xml:space="preserve"> </w:t>
-            </w:r>
-            <w:proofErr w:type="spellStart"/>
-            <w:r>
-              <w:rPr>
-                <w:rFonts w:ascii="Arial" w:hAnsi="Arial" w:cs="Arial"/>
-                <w:sz w:val="24"/>
-                <w:szCs w:val="24"/>
-              </w:rPr>
-              <w:t>Gilja</w:t>
-            </w:r>
-            <w:proofErr w:type="spellEnd"/>
           </w:p>
         </w:tc>
         <w:tc>
@@ -946,52 +858,14 @@
                 <w:szCs w:val="24"/>
               </w:rPr>
             </w:pPr>
-            <w:proofErr w:type="spellStart"/>
             <w:r>
               <w:rPr>
                 <w:rFonts w:ascii="Arial" w:hAnsi="Arial" w:cs="Arial"/>
                 <w:sz w:val="24"/>
                 <w:szCs w:val="24"/>
               </w:rPr>
-              <w:t>Početak</w:t>
+              <w:t>Početak pisanja plana</w:t>
             </w:r>
-            <w:proofErr w:type="spellEnd"/>
-            <w:r>
-              <w:rPr>
-                <w:rFonts w:ascii="Arial" w:hAnsi="Arial" w:cs="Arial"/>
-                <w:sz w:val="24"/>
-                <w:szCs w:val="24"/>
-              </w:rPr>
-              <w:t xml:space="preserve"> </w:t>
-            </w:r>
-            <w:proofErr w:type="spellStart"/>
-            <w:r>
-              <w:rPr>
-                <w:rFonts w:ascii="Arial" w:hAnsi="Arial" w:cs="Arial"/>
-                <w:sz w:val="24"/>
-                <w:szCs w:val="24"/>
-              </w:rPr>
-              <w:t>pisanja</w:t>
-            </w:r>
-            <w:proofErr w:type="spellEnd"/>
-            <w:r>
-              <w:rPr>
-                <w:rFonts w:ascii="Arial" w:hAnsi="Arial" w:cs="Arial"/>
-                <w:sz w:val="24"/>
-                <w:szCs w:val="24"/>
-              </w:rPr>
-              <w:t xml:space="preserve"> </w:t>
-            </w:r>
-            <w:proofErr w:type="spellStart"/>
-            <w:r>
-              <w:rPr>
-                <w:rFonts w:ascii="Arial" w:hAnsi="Arial" w:cs="Arial"/>
-                <w:sz w:val="24"/>
-                <w:szCs w:val="24"/>
-              </w:rPr>
-              <w:t>plana</w:t>
-            </w:r>
-            <w:proofErr w:type="spellEnd"/>
           </w:p>
         </w:tc>
         <w:tc>
@@ -1065,7 +939,6 @@
                 <w:szCs w:val="24"/>
               </w:rPr>
             </w:pPr>
-            <w:proofErr w:type="spellStart"/>
             <w:r>
               <w:rPr>
                 <w:rFonts w:ascii="Arial" w:hAnsi="Arial" w:cs="Arial"/>
@@ -1074,7 +947,6 @@
               </w:rPr>
               <w:t>Radna</w:t>
             </w:r>
-            <w:proofErr w:type="spellEnd"/>
           </w:p>
         </w:tc>
         <w:tc>
@@ -1089,34 +961,14 @@
                 <w:szCs w:val="24"/>
               </w:rPr>
             </w:pPr>
-            <w:proofErr w:type="spellStart"/>
             <w:r>
               <w:rPr>
                 <w:rFonts w:ascii="Arial" w:hAnsi="Arial" w:cs="Arial"/>
                 <w:sz w:val="24"/>
                 <w:szCs w:val="24"/>
               </w:rPr>
-              <w:t>Borna</w:t>
+              <w:t>Borna Gilja</w:t>
             </w:r>
-            <w:proofErr w:type="spellEnd"/>
-            <w:r>
-              <w:rPr>
-                <w:rFonts w:ascii="Arial" w:hAnsi="Arial" w:cs="Arial"/>
-                <w:sz w:val="24"/>
-                <w:szCs w:val="24"/>
-              </w:rPr>
-              <w:t xml:space="preserve"> </w:t>
-            </w:r>
-            <w:proofErr w:type="spellStart"/>
-            <w:r>
-              <w:rPr>
-                <w:rFonts w:ascii="Arial" w:hAnsi="Arial" w:cs="Arial"/>
-                <w:sz w:val="24"/>
-                <w:szCs w:val="24"/>
-              </w:rPr>
-              <w:t>Gilja</w:t>
-            </w:r>
-            <w:proofErr w:type="spellEnd"/>
           </w:p>
         </w:tc>
         <w:tc>
@@ -1131,34 +983,14 @@
                 <w:szCs w:val="24"/>
               </w:rPr>
             </w:pPr>
-            <w:proofErr w:type="spellStart"/>
             <w:r>
               <w:rPr>
                 <w:rFonts w:ascii="Arial" w:hAnsi="Arial" w:cs="Arial"/>
                 <w:sz w:val="24"/>
                 <w:szCs w:val="24"/>
               </w:rPr>
-              <w:t>Ispravak</w:t>
+              <w:t>Ispravak dokumenta</w:t>
             </w:r>
-            <w:proofErr w:type="spellEnd"/>
-            <w:r>
-              <w:rPr>
-                <w:rFonts w:ascii="Arial" w:hAnsi="Arial" w:cs="Arial"/>
-                <w:sz w:val="24"/>
-                <w:szCs w:val="24"/>
-              </w:rPr>
-              <w:t xml:space="preserve"> </w:t>
-            </w:r>
-            <w:proofErr w:type="spellStart"/>
-            <w:r>
-              <w:rPr>
-                <w:rFonts w:ascii="Arial" w:hAnsi="Arial" w:cs="Arial"/>
-                <w:sz w:val="24"/>
-                <w:szCs w:val="24"/>
-              </w:rPr>
-              <w:t>dokumenta</w:t>
-            </w:r>
-            <w:proofErr w:type="spellEnd"/>
           </w:p>
         </w:tc>
         <w:tc>
@@ -1313,7 +1145,6 @@
               <w:color w:val="000000" w:themeColor="text1"/>
             </w:rPr>
           </w:pPr>
-          <w:proofErr w:type="spellStart"/>
           <w:r>
             <w:rPr>
               <w:rFonts w:ascii="Arial" w:hAnsi="Arial" w:cs="Arial"/>
@@ -1322,7 +1153,6 @@
             </w:rPr>
             <w:t>Sadržaj</w:t>
           </w:r>
-          <w:proofErr w:type="spellEnd"/>
         </w:p>
         <w:p>
           <w:pPr>
@@ -2137,7 +1967,7 @@
                     <pic:cNvPicPr/>
                   </pic:nvPicPr>
                   <pic:blipFill>
-                    <a:blip r:embed="rId9">
+                    <a:blip r:embed="rId8">
                       <a:extLst>
                         <a:ext uri="{28A0092B-C50C-407E-A947-70E740481C1C}">
                           <a14:useLocalDpi xmlns:a14="http://schemas.microsoft.com/office/drawing/2010/main" val="0"/>
@@ -2199,7 +2029,7 @@
                     <pic:cNvPicPr/>
                   </pic:nvPicPr>
                   <pic:blipFill>
-                    <a:blip r:embed="rId10">
+                    <a:blip r:embed="rId9">
                       <a:extLst>
                         <a:ext uri="{28A0092B-C50C-407E-A947-70E740481C1C}">
                           <a14:useLocalDpi xmlns:a14="http://schemas.microsoft.com/office/drawing/2010/main" val="0"/>
@@ -2282,7 +2112,7 @@
                     <pic:cNvPicPr/>
                   </pic:nvPicPr>
                   <pic:blipFill>
-                    <a:blip r:embed="rId11">
+                    <a:blip r:embed="rId10">
                       <a:extLst>
                         <a:ext uri="{28A0092B-C50C-407E-A947-70E740481C1C}">
                           <a14:useLocalDpi xmlns:a14="http://schemas.microsoft.com/office/drawing/2010/main" val="0"/>
@@ -2640,8 +2470,6 @@
         </w:rPr>
         <w:t>Komunikacijski protokoli</w:t>
       </w:r>
-      <w:bookmarkStart w:id="0" w:name="_GoBack"/>
-      <w:bookmarkEnd w:id="0"/>
     </w:p>
     <w:p>
       <w:pPr>
@@ -2764,12 +2592,13 @@
           <w:rFonts w:ascii="Arial" w:hAnsi="Arial" w:cs="Arial"/>
         </w:rPr>
       </w:pPr>
-      <w:r>
-        <w:rPr>
-          <w:rFonts w:ascii="Arial" w:hAnsi="Arial" w:cs="Arial"/>
-        </w:rPr>
-        <w:lastRenderedPageBreak/>
-        <w:t>Aplikaciji može pristupiti Administrator te bilo koji korisnik dodan od strane Administratora. Također, korisnici se trebaju prijaviti prije korištenja programa te se mogu odjaviti nakon završetka pretraživanja.</w:t>
+      <w:bookmarkStart w:id="0" w:name="_GoBack"/>
+      <w:bookmarkEnd w:id="0"/>
+      <w:r>
+        <w:rPr>
+          <w:rFonts w:ascii="Arial" w:hAnsi="Arial" w:cs="Arial"/>
+        </w:rPr>
+        <w:t>Također, korisnici se trebaju prijaviti prije korištenja programa te se mogu odjaviti nakon završetka pretraživanja.</w:t>
       </w:r>
     </w:p>
     <w:p>
@@ -2793,6 +2622,7 @@
           <w:sz w:val="24"/>
           <w:szCs w:val="26"/>
         </w:rPr>
+        <w:lastRenderedPageBreak/>
         <w:t xml:space="preserve"> </w:t>
       </w:r>
       <w:r>
@@ -3268,7 +3098,7 @@
       </w:r>
     </w:p>
     <w:sectPr>
-      <w:footerReference w:type="default" r:id="rId12"/>
+      <w:footerReference w:type="default" r:id="rId11"/>
       <w:pgSz w:w="11906" w:h="16838"/>
       <w:pgMar w:top="1417" w:right="1417" w:bottom="1417" w:left="1417" w:header="708" w:footer="708" w:gutter="0"/>
       <w:pgNumType w:start="0"/>
@@ -3281,7 +3111,7 @@
 </file>
 
 <file path=word/endnotes.xml><?xml version="1.0" encoding="utf-8"?>
-<w:endnotes xmlns:wpc="http://schemas.microsoft.com/office/word/2010/wordprocessingCanvas" xmlns:mc="http://schemas.openxmlformats.org/markup-compatibility/2006" xmlns:o="urn:schemas-microsoft-com:office:office" xmlns:r="http://schemas.openxmlformats.org/officeDocument/2006/relationships" xmlns:m="http://schemas.openxmlformats.org/officeDocument/2006/math" xmlns:v="urn:schemas-microsoft-com:vml" xmlns:wp14="http://schemas.microsoft.com/office/word/2010/wordprocessingDrawing" xmlns:wp="http://schemas.openxmlformats.org/drawingml/2006/wordprocessingDrawing" xmlns:w10="urn:schemas-microsoft-com:office:word" xmlns:w="http://schemas.openxmlformats.org/wordprocessingml/2006/main" xmlns:w14="http://schemas.microsoft.com/office/word/2010/wordml" xmlns:wpg="http://schemas.microsoft.com/office/word/2010/wordprocessingGroup" xmlns:wpi="http://schemas.microsoft.com/office/word/2010/wordprocessingInk" xmlns:wne="http://schemas.microsoft.com/office/word/2006/wordml" xmlns:wps="http://schemas.microsoft.com/office/word/2010/wordprocessingShape" mc:Ignorable="w14 wp14">
+<w:endnotes xmlns:wpc="http://schemas.microsoft.com/office/word/2010/wordprocessingCanvas" xmlns:cx="http://schemas.microsoft.com/office/drawing/2014/chartex" xmlns:cx1="http://schemas.microsoft.com/office/drawing/2015/9/8/chartex" xmlns:mc="http://schemas.openxmlformats.org/markup-compatibility/2006" xmlns:o="urn:schemas-microsoft-com:office:office" xmlns:r="http://schemas.openxmlformats.org/officeDocument/2006/relationships" xmlns:m="http://schemas.openxmlformats.org/officeDocument/2006/math" xmlns:v="urn:schemas-microsoft-com:vml" xmlns:wp14="http://schemas.microsoft.com/office/word/2010/wordprocessingDrawing" xmlns:wp="http://schemas.openxmlformats.org/drawingml/2006/wordprocessingDrawing" xmlns:w10="urn:schemas-microsoft-com:office:word" xmlns:w="http://schemas.openxmlformats.org/wordprocessingml/2006/main" xmlns:w14="http://schemas.microsoft.com/office/word/2010/wordml" xmlns:w15="http://schemas.microsoft.com/office/word/2012/wordml" xmlns:w16se="http://schemas.microsoft.com/office/word/2015/wordml/symex" xmlns:wpg="http://schemas.microsoft.com/office/word/2010/wordprocessingGroup" xmlns:wpi="http://schemas.microsoft.com/office/word/2010/wordprocessingInk" xmlns:wne="http://schemas.microsoft.com/office/word/2006/wordml" xmlns:wps="http://schemas.microsoft.com/office/word/2010/wordprocessingShape" mc:Ignorable="w14 w15 w16se wp14">
   <w:endnote w:type="separator" w:id="-1">
     <w:p>
       <w:pPr>
@@ -3306,7 +3136,7 @@
 </file>
 
 <file path=word/footer1.xml><?xml version="1.0" encoding="utf-8"?>
-<w:ftr xmlns:wpc="http://schemas.microsoft.com/office/word/2010/wordprocessingCanvas" xmlns:mc="http://schemas.openxmlformats.org/markup-compatibility/2006" xmlns:o="urn:schemas-microsoft-com:office:office" xmlns:r="http://schemas.openxmlformats.org/officeDocument/2006/relationships" xmlns:m="http://schemas.openxmlformats.org/officeDocument/2006/math" xmlns:v="urn:schemas-microsoft-com:vml" xmlns:wp14="http://schemas.microsoft.com/office/word/2010/wordprocessingDrawing" xmlns:wp="http://schemas.openxmlformats.org/drawingml/2006/wordprocessingDrawing" xmlns:w10="urn:schemas-microsoft-com:office:word" xmlns:w="http://schemas.openxmlformats.org/wordprocessingml/2006/main" xmlns:w14="http://schemas.microsoft.com/office/word/2010/wordml" xmlns:wpg="http://schemas.microsoft.com/office/word/2010/wordprocessingGroup" xmlns:wpi="http://schemas.microsoft.com/office/word/2010/wordprocessingInk" xmlns:wne="http://schemas.microsoft.com/office/word/2006/wordml" xmlns:wps="http://schemas.microsoft.com/office/word/2010/wordprocessingShape" mc:Ignorable="w14 wp14">
+<w:ftr xmlns:wpc="http://schemas.microsoft.com/office/word/2010/wordprocessingCanvas" xmlns:cx="http://schemas.microsoft.com/office/drawing/2014/chartex" xmlns:cx1="http://schemas.microsoft.com/office/drawing/2015/9/8/chartex" xmlns:mc="http://schemas.openxmlformats.org/markup-compatibility/2006" xmlns:o="urn:schemas-microsoft-com:office:office" xmlns:r="http://schemas.openxmlformats.org/officeDocument/2006/relationships" xmlns:m="http://schemas.openxmlformats.org/officeDocument/2006/math" xmlns:v="urn:schemas-microsoft-com:vml" xmlns:wp14="http://schemas.microsoft.com/office/word/2010/wordprocessingDrawing" xmlns:wp="http://schemas.openxmlformats.org/drawingml/2006/wordprocessingDrawing" xmlns:w10="urn:schemas-microsoft-com:office:word" xmlns:w="http://schemas.openxmlformats.org/wordprocessingml/2006/main" xmlns:w14="http://schemas.microsoft.com/office/word/2010/wordml" xmlns:w15="http://schemas.microsoft.com/office/word/2012/wordml" xmlns:w16se="http://schemas.microsoft.com/office/word/2015/wordml/symex" xmlns:wpg="http://schemas.microsoft.com/office/word/2010/wordprocessingGroup" xmlns:wpi="http://schemas.microsoft.com/office/word/2010/wordprocessingInk" xmlns:wne="http://schemas.microsoft.com/office/word/2006/wordml" xmlns:wps="http://schemas.microsoft.com/office/word/2010/wordprocessingShape" mc:Ignorable="w14 w15 w16se wp14">
   <w:sdt>
     <w:sdtPr>
       <w:id w:val="-315723610"/>
@@ -3359,7 +3189,7 @@
 </file>
 
 <file path=word/footnotes.xml><?xml version="1.0" encoding="utf-8"?>
-<w:footnotes xmlns:wpc="http://schemas.microsoft.com/office/word/2010/wordprocessingCanvas" xmlns:mc="http://schemas.openxmlformats.org/markup-compatibility/2006" xmlns:o="urn:schemas-microsoft-com:office:office" xmlns:r="http://schemas.openxmlformats.org/officeDocument/2006/relationships" xmlns:m="http://schemas.openxmlformats.org/officeDocument/2006/math" xmlns:v="urn:schemas-microsoft-com:vml" xmlns:wp14="http://schemas.microsoft.com/office/word/2010/wordprocessingDrawing" xmlns:wp="http://schemas.openxmlformats.org/drawingml/2006/wordprocessingDrawing" xmlns:w10="urn:schemas-microsoft-com:office:word" xmlns:w="http://schemas.openxmlformats.org/wordprocessingml/2006/main" xmlns:w14="http://schemas.microsoft.com/office/word/2010/wordml" xmlns:wpg="http://schemas.microsoft.com/office/word/2010/wordprocessingGroup" xmlns:wpi="http://schemas.microsoft.com/office/word/2010/wordprocessingInk" xmlns:wne="http://schemas.microsoft.com/office/word/2006/wordml" xmlns:wps="http://schemas.microsoft.com/office/word/2010/wordprocessingShape" mc:Ignorable="w14 wp14">
+<w:footnotes xmlns:wpc="http://schemas.microsoft.com/office/word/2010/wordprocessingCanvas" xmlns:cx="http://schemas.microsoft.com/office/drawing/2014/chartex" xmlns:cx1="http://schemas.microsoft.com/office/drawing/2015/9/8/chartex" xmlns:mc="http://schemas.openxmlformats.org/markup-compatibility/2006" xmlns:o="urn:schemas-microsoft-com:office:office" xmlns:r="http://schemas.openxmlformats.org/officeDocument/2006/relationships" xmlns:m="http://schemas.openxmlformats.org/officeDocument/2006/math" xmlns:v="urn:schemas-microsoft-com:vml" xmlns:wp14="http://schemas.microsoft.com/office/word/2010/wordprocessingDrawing" xmlns:wp="http://schemas.openxmlformats.org/drawingml/2006/wordprocessingDrawing" xmlns:w10="urn:schemas-microsoft-com:office:word" xmlns:w="http://schemas.openxmlformats.org/wordprocessingml/2006/main" xmlns:w14="http://schemas.microsoft.com/office/word/2010/wordml" xmlns:w15="http://schemas.microsoft.com/office/word/2012/wordml" xmlns:w16se="http://schemas.microsoft.com/office/word/2015/wordml/symex" xmlns:wpg="http://schemas.microsoft.com/office/word/2010/wordprocessingGroup" xmlns:wpi="http://schemas.microsoft.com/office/word/2010/wordprocessingInk" xmlns:wne="http://schemas.microsoft.com/office/word/2006/wordml" xmlns:wps="http://schemas.microsoft.com/office/word/2010/wordprocessingShape" mc:Ignorable="w14 w15 w16se wp14">
   <w:footnote w:type="separator" w:id="-1">
     <w:p>
       <w:pPr>
@@ -3384,8 +3214,8 @@
 </file>
 
 <file path=word/numbering.xml><?xml version="1.0" encoding="utf-8"?>
-<w:numbering xmlns:wpc="http://schemas.microsoft.com/office/word/2010/wordprocessingCanvas" xmlns:mc="http://schemas.openxmlformats.org/markup-compatibility/2006" xmlns:o="urn:schemas-microsoft-com:office:office" xmlns:r="http://schemas.openxmlformats.org/officeDocument/2006/relationships" xmlns:m="http://schemas.openxmlformats.org/officeDocument/2006/math" xmlns:v="urn:schemas-microsoft-com:vml" xmlns:wp14="http://schemas.microsoft.com/office/word/2010/wordprocessingDrawing" xmlns:wp="http://schemas.openxmlformats.org/drawingml/2006/wordprocessingDrawing" xmlns:w10="urn:schemas-microsoft-com:office:word" xmlns:w="http://schemas.openxmlformats.org/wordprocessingml/2006/main" xmlns:w14="http://schemas.microsoft.com/office/word/2010/wordml" xmlns:wpg="http://schemas.microsoft.com/office/word/2010/wordprocessingGroup" xmlns:wpi="http://schemas.microsoft.com/office/word/2010/wordprocessingInk" xmlns:wne="http://schemas.microsoft.com/office/word/2006/wordml" xmlns:wps="http://schemas.microsoft.com/office/word/2010/wordprocessingShape" mc:Ignorable="w14 wp14">
-  <w:abstractNum w:abstractNumId="0">
+<w:numbering xmlns:wpc="http://schemas.microsoft.com/office/word/2010/wordprocessingCanvas" xmlns:cx="http://schemas.microsoft.com/office/drawing/2014/chartex" xmlns:cx1="http://schemas.microsoft.com/office/drawing/2015/9/8/chartex" xmlns:mc="http://schemas.openxmlformats.org/markup-compatibility/2006" xmlns:o="urn:schemas-microsoft-com:office:office" xmlns:r="http://schemas.openxmlformats.org/officeDocument/2006/relationships" xmlns:m="http://schemas.openxmlformats.org/officeDocument/2006/math" xmlns:v="urn:schemas-microsoft-com:vml" xmlns:wp14="http://schemas.microsoft.com/office/word/2010/wordprocessingDrawing" xmlns:wp="http://schemas.openxmlformats.org/drawingml/2006/wordprocessingDrawing" xmlns:w10="urn:schemas-microsoft-com:office:word" xmlns:w="http://schemas.openxmlformats.org/wordprocessingml/2006/main" xmlns:w14="http://schemas.microsoft.com/office/word/2010/wordml" xmlns:w15="http://schemas.microsoft.com/office/word/2012/wordml" xmlns:w16se="http://schemas.microsoft.com/office/word/2015/wordml/symex" xmlns:wpg="http://schemas.microsoft.com/office/word/2010/wordprocessingGroup" xmlns:wpi="http://schemas.microsoft.com/office/word/2010/wordprocessingInk" xmlns:wne="http://schemas.microsoft.com/office/word/2006/wordml" xmlns:wps="http://schemas.microsoft.com/office/word/2010/wordprocessingShape" mc:Ignorable="w14 w15 w16se wp14">
+  <w:abstractNum w:abstractNumId="0" w15:restartNumberingAfterBreak="0">
     <w:nsid w:val="03FB607E"/>
     <w:multiLevelType w:val="multilevel"/>
     <w:tmpl w:val="3FAAE14C"/>
@@ -3475,7 +3305,7 @@
       </w:pPr>
     </w:lvl>
   </w:abstractNum>
-  <w:abstractNum w:abstractNumId="1">
+  <w:abstractNum w:abstractNumId="1" w15:restartNumberingAfterBreak="0">
     <w:nsid w:val="36841F22"/>
     <w:multiLevelType w:val="hybridMultilevel"/>
     <w:tmpl w:val="E0B88068"/>
@@ -3564,7 +3394,7 @@
       </w:pPr>
     </w:lvl>
   </w:abstractNum>
-  <w:abstractNum w:abstractNumId="2">
+  <w:abstractNum w:abstractNumId="2" w15:restartNumberingAfterBreak="0">
     <w:nsid w:val="376C60B3"/>
     <w:multiLevelType w:val="hybridMultilevel"/>
     <w:tmpl w:val="D748A152"/>
@@ -3653,7 +3483,7 @@
       </w:pPr>
     </w:lvl>
   </w:abstractNum>
-  <w:abstractNum w:abstractNumId="3">
+  <w:abstractNum w:abstractNumId="3" w15:restartNumberingAfterBreak="0">
     <w:nsid w:val="55335325"/>
     <w:multiLevelType w:val="hybridMultilevel"/>
     <w:tmpl w:val="E9389CEC"/>
@@ -3739,7 +3569,7 @@
       </w:pPr>
     </w:lvl>
   </w:abstractNum>
-  <w:abstractNum w:abstractNumId="4">
+  <w:abstractNum w:abstractNumId="4" w15:restartNumberingAfterBreak="0">
     <w:nsid w:val="59705B17"/>
     <w:multiLevelType w:val="hybridMultilevel"/>
     <w:tmpl w:val="9ADEBE96"/>
@@ -3829,7 +3659,7 @@
       </w:pPr>
     </w:lvl>
   </w:abstractNum>
-  <w:abstractNum w:abstractNumId="5">
+  <w:abstractNum w:abstractNumId="5" w15:restartNumberingAfterBreak="0">
     <w:nsid w:val="70EF6343"/>
     <w:multiLevelType w:val="hybridMultilevel"/>
     <w:tmpl w:val="FC783C74"/>
@@ -3940,7 +3770,7 @@
 </file>
 
 <file path=word/styles.xml><?xml version="1.0" encoding="utf-8"?>
-<w:styles xmlns:mc="http://schemas.openxmlformats.org/markup-compatibility/2006" xmlns:r="http://schemas.openxmlformats.org/officeDocument/2006/relationships" xmlns:w="http://schemas.openxmlformats.org/wordprocessingml/2006/main" xmlns:w14="http://schemas.microsoft.com/office/word/2010/wordml" mc:Ignorable="w14">
+<w:styles xmlns:mc="http://schemas.openxmlformats.org/markup-compatibility/2006" xmlns:r="http://schemas.openxmlformats.org/officeDocument/2006/relationships" xmlns:w="http://schemas.openxmlformats.org/wordprocessingml/2006/main" xmlns:w14="http://schemas.microsoft.com/office/word/2010/wordml" xmlns:w15="http://schemas.microsoft.com/office/word/2012/wordml" xmlns:w16se="http://schemas.microsoft.com/office/word/2015/wordml/symex" mc:Ignorable="w14 w15 w16se">
   <w:docDefaults>
     <w:rPrDefault>
       <w:rPr>
@@ -3956,144 +3786,378 @@
       </w:pPr>
     </w:pPrDefault>
   </w:docDefaults>
-  <w:latentStyles w:defLockedState="0" w:defUIPriority="99" w:defSemiHidden="1" w:defUnhideWhenUsed="1" w:defQFormat="0" w:count="267">
-    <w:lsdException w:name="Normal" w:semiHidden="0" w:uiPriority="0" w:unhideWhenUsed="0" w:qFormat="1"/>
-    <w:lsdException w:name="heading 1" w:semiHidden="0" w:uiPriority="9" w:unhideWhenUsed="0" w:qFormat="1"/>
-    <w:lsdException w:name="heading 2" w:uiPriority="9" w:qFormat="1"/>
-    <w:lsdException w:name="heading 3" w:uiPriority="9" w:qFormat="1"/>
-    <w:lsdException w:name="heading 4" w:uiPriority="9" w:qFormat="1"/>
-    <w:lsdException w:name="heading 5" w:uiPriority="9" w:qFormat="1"/>
-    <w:lsdException w:name="heading 6" w:uiPriority="9" w:qFormat="1"/>
-    <w:lsdException w:name="heading 7" w:uiPriority="9" w:qFormat="1"/>
-    <w:lsdException w:name="heading 8" w:uiPriority="9" w:qFormat="1"/>
-    <w:lsdException w:name="heading 9" w:uiPriority="9" w:qFormat="1"/>
-    <w:lsdException w:name="toc 1" w:uiPriority="39" w:qFormat="1"/>
-    <w:lsdException w:name="toc 2" w:uiPriority="39" w:qFormat="1"/>
-    <w:lsdException w:name="toc 3" w:uiPriority="39" w:qFormat="1"/>
-    <w:lsdException w:name="toc 4" w:uiPriority="39"/>
-    <w:lsdException w:name="toc 5" w:uiPriority="39"/>
-    <w:lsdException w:name="toc 6" w:uiPriority="39"/>
-    <w:lsdException w:name="toc 7" w:uiPriority="39"/>
-    <w:lsdException w:name="toc 8" w:uiPriority="39"/>
-    <w:lsdException w:name="toc 9" w:uiPriority="39"/>
-    <w:lsdException w:name="caption" w:uiPriority="35" w:qFormat="1"/>
-    <w:lsdException w:name="Title" w:semiHidden="0" w:uiPriority="10" w:unhideWhenUsed="0" w:qFormat="1"/>
-    <w:lsdException w:name="Default Paragraph Font" w:uiPriority="1"/>
-    <w:lsdException w:name="Subtitle" w:semiHidden="0" w:uiPriority="11" w:unhideWhenUsed="0" w:qFormat="1"/>
-    <w:lsdException w:name="Strong" w:semiHidden="0" w:uiPriority="22" w:unhideWhenUsed="0" w:qFormat="1"/>
-    <w:lsdException w:name="Emphasis" w:semiHidden="0" w:uiPriority="20" w:unhideWhenUsed="0" w:qFormat="1"/>
-    <w:lsdException w:name="Table Grid" w:semiHidden="0" w:uiPriority="39" w:unhideWhenUsed="0"/>
-    <w:lsdException w:name="Placeholder Text" w:unhideWhenUsed="0"/>
-    <w:lsdException w:name="No Spacing" w:semiHidden="0" w:uiPriority="1" w:unhideWhenUsed="0" w:qFormat="1"/>
-    <w:lsdException w:name="Light Shading" w:semiHidden="0" w:uiPriority="60" w:unhideWhenUsed="0"/>
-    <w:lsdException w:name="Light List" w:semiHidden="0" w:uiPriority="61" w:unhideWhenUsed="0"/>
-    <w:lsdException w:name="Light Grid" w:semiHidden="0" w:uiPriority="62" w:unhideWhenUsed="0"/>
-    <w:lsdException w:name="Medium Shading 1" w:semiHidden="0" w:uiPriority="63" w:unhideWhenUsed="0"/>
-    <w:lsdException w:name="Medium Shading 2" w:semiHidden="0" w:uiPriority="64" w:unhideWhenUsed="0"/>
-    <w:lsdException w:name="Medium List 1" w:semiHidden="0" w:uiPriority="65" w:unhideWhenUsed="0"/>
-    <w:lsdException w:name="Medium List 2" w:semiHidden="0" w:uiPriority="66" w:unhideWhenUsed="0"/>
-    <w:lsdException w:name="Medium Grid 1" w:semiHidden="0" w:uiPriority="67" w:unhideWhenUsed="0"/>
-    <w:lsdException w:name="Medium Grid 2" w:semiHidden="0" w:uiPriority="68" w:unhideWhenUsed="0"/>
-    <w:lsdException w:name="Medium Grid 3" w:semiHidden="0" w:uiPriority="69" w:unhideWhenUsed="0"/>
-    <w:lsdException w:name="Dark List" w:semiHidden="0" w:uiPriority="70" w:unhideWhenUsed="0"/>
-    <w:lsdException w:name="Colorful Shading" w:semiHidden="0" w:uiPriority="71" w:unhideWhenUsed="0"/>
-    <w:lsdException w:name="Colorful List" w:semiHidden="0" w:uiPriority="72" w:unhideWhenUsed="0"/>
-    <w:lsdException w:name="Colorful Grid" w:semiHidden="0" w:uiPriority="73" w:unhideWhenUsed="0"/>
-    <w:lsdException w:name="Light Shading Accent 1" w:semiHidden="0" w:uiPriority="60" w:unhideWhenUsed="0"/>
-    <w:lsdException w:name="Light List Accent 1" w:semiHidden="0" w:uiPriority="61" w:unhideWhenUsed="0"/>
-    <w:lsdException w:name="Light Grid Accent 1" w:semiHidden="0" w:uiPriority="62" w:unhideWhenUsed="0"/>
-    <w:lsdException w:name="Medium Shading 1 Accent 1" w:semiHidden="0" w:uiPriority="63" w:unhideWhenUsed="0"/>
-    <w:lsdException w:name="Medium Shading 2 Accent 1" w:semiHidden="0" w:uiPriority="64" w:unhideWhenUsed="0"/>
-    <w:lsdException w:name="Medium List 1 Accent 1" w:semiHidden="0" w:uiPriority="65" w:unhideWhenUsed="0"/>
-    <w:lsdException w:name="Revision" w:unhideWhenUsed="0"/>
-    <w:lsdException w:name="List Paragraph" w:semiHidden="0" w:uiPriority="34" w:unhideWhenUsed="0" w:qFormat="1"/>
-    <w:lsdException w:name="Quote" w:semiHidden="0" w:uiPriority="29" w:unhideWhenUsed="0" w:qFormat="1"/>
-    <w:lsdException w:name="Intense Quote" w:semiHidden="0" w:uiPriority="30" w:unhideWhenUsed="0" w:qFormat="1"/>
-    <w:lsdException w:name="Medium List 2 Accent 1" w:semiHidden="0" w:uiPriority="66" w:unhideWhenUsed="0"/>
-    <w:lsdException w:name="Medium Grid 1 Accent 1" w:semiHidden="0" w:uiPriority="67" w:unhideWhenUsed="0"/>
-    <w:lsdException w:name="Medium Grid 2 Accent 1" w:semiHidden="0" w:uiPriority="68" w:unhideWhenUsed="0"/>
-    <w:lsdException w:name="Medium Grid 3 Accent 1" w:semiHidden="0" w:uiPriority="69" w:unhideWhenUsed="0"/>
-    <w:lsdException w:name="Dark List Accent 1" w:semiHidden="0" w:uiPriority="70" w:unhideWhenUsed="0"/>
-    <w:lsdException w:name="Colorful Shading Accent 1" w:semiHidden="0" w:uiPriority="71" w:unhideWhenUsed="0"/>
-    <w:lsdException w:name="Colorful List Accent 1" w:semiHidden="0" w:uiPriority="72" w:unhideWhenUsed="0"/>
-    <w:lsdException w:name="Colorful Grid Accent 1" w:semiHidden="0" w:uiPriority="73" w:unhideWhenUsed="0"/>
-    <w:lsdException w:name="Light Shading Accent 2" w:semiHidden="0" w:uiPriority="60" w:unhideWhenUsed="0"/>
-    <w:lsdException w:name="Light List Accent 2" w:semiHidden="0" w:uiPriority="61" w:unhideWhenUsed="0"/>
-    <w:lsdException w:name="Light Grid Accent 2" w:semiHidden="0" w:uiPriority="62" w:unhideWhenUsed="0"/>
-    <w:lsdException w:name="Medium Shading 1 Accent 2" w:semiHidden="0" w:uiPriority="63" w:unhideWhenUsed="0"/>
-    <w:lsdException w:name="Medium Shading 2 Accent 2" w:semiHidden="0" w:uiPriority="64" w:unhideWhenUsed="0"/>
-    <w:lsdException w:name="Medium List 1 Accent 2" w:semiHidden="0" w:uiPriority="65" w:unhideWhenUsed="0"/>
-    <w:lsdException w:name="Medium List 2 Accent 2" w:semiHidden="0" w:uiPriority="66" w:unhideWhenUsed="0"/>
-    <w:lsdException w:name="Medium Grid 1 Accent 2" w:semiHidden="0" w:uiPriority="67" w:unhideWhenUsed="0"/>
-    <w:lsdException w:name="Medium Grid 2 Accent 2" w:semiHidden="0" w:uiPriority="68" w:unhideWhenUsed="0"/>
-    <w:lsdException w:name="Medium Grid 3 Accent 2" w:semiHidden="0" w:uiPriority="69" w:unhideWhenUsed="0"/>
-    <w:lsdException w:name="Dark List Accent 2" w:semiHidden="0" w:uiPriority="70" w:unhideWhenUsed="0"/>
-    <w:lsdException w:name="Colorful Shading Accent 2" w:semiHidden="0" w:uiPriority="71" w:unhideWhenUsed="0"/>
-    <w:lsdException w:name="Colorful List Accent 2" w:semiHidden="0" w:uiPriority="72" w:unhideWhenUsed="0"/>
-    <w:lsdException w:name="Colorful Grid Accent 2" w:semiHidden="0" w:uiPriority="73" w:unhideWhenUsed="0"/>
-    <w:lsdException w:name="Light Shading Accent 3" w:semiHidden="0" w:uiPriority="60" w:unhideWhenUsed="0"/>
-    <w:lsdException w:name="Light List Accent 3" w:semiHidden="0" w:uiPriority="61" w:unhideWhenUsed="0"/>
-    <w:lsdException w:name="Light Grid Accent 3" w:semiHidden="0" w:uiPriority="62" w:unhideWhenUsed="0"/>
-    <w:lsdException w:name="Medium Shading 1 Accent 3" w:semiHidden="0" w:uiPriority="63" w:unhideWhenUsed="0"/>
-    <w:lsdException w:name="Medium Shading 2 Accent 3" w:semiHidden="0" w:uiPriority="64" w:unhideWhenUsed="0"/>
-    <w:lsdException w:name="Medium List 1 Accent 3" w:semiHidden="0" w:uiPriority="65" w:unhideWhenUsed="0"/>
-    <w:lsdException w:name="Medium List 2 Accent 3" w:semiHidden="0" w:uiPriority="66" w:unhideWhenUsed="0"/>
-    <w:lsdException w:name="Medium Grid 1 Accent 3" w:semiHidden="0" w:uiPriority="67" w:unhideWhenUsed="0"/>
-    <w:lsdException w:name="Medium Grid 2 Accent 3" w:semiHidden="0" w:uiPriority="68" w:unhideWhenUsed="0"/>
-    <w:lsdException w:name="Medium Grid 3 Accent 3" w:semiHidden="0" w:uiPriority="69" w:unhideWhenUsed="0"/>
-    <w:lsdException w:name="Dark List Accent 3" w:semiHidden="0" w:uiPriority="70" w:unhideWhenUsed="0"/>
-    <w:lsdException w:name="Colorful Shading Accent 3" w:semiHidden="0" w:uiPriority="71" w:unhideWhenUsed="0"/>
-    <w:lsdException w:name="Colorful List Accent 3" w:semiHidden="0" w:uiPriority="72" w:unhideWhenUsed="0"/>
-    <w:lsdException w:name="Colorful Grid Accent 3" w:semiHidden="0" w:uiPriority="73" w:unhideWhenUsed="0"/>
-    <w:lsdException w:name="Light Shading Accent 4" w:semiHidden="0" w:uiPriority="60" w:unhideWhenUsed="0"/>
-    <w:lsdException w:name="Light List Accent 4" w:semiHidden="0" w:uiPriority="61" w:unhideWhenUsed="0"/>
-    <w:lsdException w:name="Light Grid Accent 4" w:semiHidden="0" w:uiPriority="62" w:unhideWhenUsed="0"/>
-    <w:lsdException w:name="Medium Shading 1 Accent 4" w:semiHidden="0" w:uiPriority="63" w:unhideWhenUsed="0"/>
-    <w:lsdException w:name="Medium Shading 2 Accent 4" w:semiHidden="0" w:uiPriority="64" w:unhideWhenUsed="0"/>
-    <w:lsdException w:name="Medium List 1 Accent 4" w:semiHidden="0" w:uiPriority="65" w:unhideWhenUsed="0"/>
-    <w:lsdException w:name="Medium List 2 Accent 4" w:semiHidden="0" w:uiPriority="66" w:unhideWhenUsed="0"/>
-    <w:lsdException w:name="Medium Grid 1 Accent 4" w:semiHidden="0" w:uiPriority="67" w:unhideWhenUsed="0"/>
-    <w:lsdException w:name="Medium Grid 2 Accent 4" w:semiHidden="0" w:uiPriority="68" w:unhideWhenUsed="0"/>
-    <w:lsdException w:name="Medium Grid 3 Accent 4" w:semiHidden="0" w:uiPriority="69" w:unhideWhenUsed="0"/>
-    <w:lsdException w:name="Dark List Accent 4" w:semiHidden="0" w:uiPriority="70" w:unhideWhenUsed="0"/>
-    <w:lsdException w:name="Colorful Shading Accent 4" w:semiHidden="0" w:uiPriority="71" w:unhideWhenUsed="0"/>
-    <w:lsdException w:name="Colorful List Accent 4" w:semiHidden="0" w:uiPriority="72" w:unhideWhenUsed="0"/>
-    <w:lsdException w:name="Colorful Grid Accent 4" w:semiHidden="0" w:uiPriority="73" w:unhideWhenUsed="0"/>
-    <w:lsdException w:name="Light Shading Accent 5" w:semiHidden="0" w:uiPriority="60" w:unhideWhenUsed="0"/>
-    <w:lsdException w:name="Light List Accent 5" w:semiHidden="0" w:uiPriority="61" w:unhideWhenUsed="0"/>
-    <w:lsdException w:name="Light Grid Accent 5" w:semiHidden="0" w:uiPriority="62" w:unhideWhenUsed="0"/>
-    <w:lsdException w:name="Medium Shading 1 Accent 5" w:semiHidden="0" w:uiPriority="63" w:unhideWhenUsed="0"/>
-    <w:lsdException w:name="Medium Shading 2 Accent 5" w:semiHidden="0" w:uiPriority="64" w:unhideWhenUsed="0"/>
-    <w:lsdException w:name="Medium List 1 Accent 5" w:semiHidden="0" w:uiPriority="65" w:unhideWhenUsed="0"/>
-    <w:lsdException w:name="Medium List 2 Accent 5" w:semiHidden="0" w:uiPriority="66" w:unhideWhenUsed="0"/>
-    <w:lsdException w:name="Medium Grid 1 Accent 5" w:semiHidden="0" w:uiPriority="67" w:unhideWhenUsed="0"/>
-    <w:lsdException w:name="Medium Grid 2 Accent 5" w:semiHidden="0" w:uiPriority="68" w:unhideWhenUsed="0"/>
-    <w:lsdException w:name="Medium Grid 3 Accent 5" w:semiHidden="0" w:uiPriority="69" w:unhideWhenUsed="0"/>
-    <w:lsdException w:name="Dark List Accent 5" w:semiHidden="0" w:uiPriority="70" w:unhideWhenUsed="0"/>
-    <w:lsdException w:name="Colorful Shading Accent 5" w:semiHidden="0" w:uiPriority="71" w:unhideWhenUsed="0"/>
-    <w:lsdException w:name="Colorful List Accent 5" w:semiHidden="0" w:uiPriority="72" w:unhideWhenUsed="0"/>
-    <w:lsdException w:name="Colorful Grid Accent 5" w:semiHidden="0" w:uiPriority="73" w:unhideWhenUsed="0"/>
-    <w:lsdException w:name="Light Shading Accent 6" w:semiHidden="0" w:uiPriority="60" w:unhideWhenUsed="0"/>
-    <w:lsdException w:name="Light List Accent 6" w:semiHidden="0" w:uiPriority="61" w:unhideWhenUsed="0"/>
-    <w:lsdException w:name="Light Grid Accent 6" w:semiHidden="0" w:uiPriority="62" w:unhideWhenUsed="0"/>
-    <w:lsdException w:name="Medium Shading 1 Accent 6" w:semiHidden="0" w:uiPriority="63" w:unhideWhenUsed="0"/>
-    <w:lsdException w:name="Medium Shading 2 Accent 6" w:semiHidden="0" w:uiPriority="64" w:unhideWhenUsed="0"/>
-    <w:lsdException w:name="Medium List 1 Accent 6" w:semiHidden="0" w:uiPriority="65" w:unhideWhenUsed="0"/>
-    <w:lsdException w:name="Medium List 2 Accent 6" w:semiHidden="0" w:uiPriority="66" w:unhideWhenUsed="0"/>
-    <w:lsdException w:name="Medium Grid 1 Accent 6" w:semiHidden="0" w:uiPriority="67" w:unhideWhenUsed="0"/>
-    <w:lsdException w:name="Medium Grid 2 Accent 6" w:semiHidden="0" w:uiPriority="68" w:unhideWhenUsed="0"/>
-    <w:lsdException w:name="Medium Grid 3 Accent 6" w:semiHidden="0" w:uiPriority="69" w:unhideWhenUsed="0"/>
-    <w:lsdException w:name="Dark List Accent 6" w:semiHidden="0" w:uiPriority="70" w:unhideWhenUsed="0"/>
-    <w:lsdException w:name="Colorful Shading Accent 6" w:semiHidden="0" w:uiPriority="71" w:unhideWhenUsed="0"/>
-    <w:lsdException w:name="Colorful List Accent 6" w:semiHidden="0" w:uiPriority="72" w:unhideWhenUsed="0"/>
-    <w:lsdException w:name="Colorful Grid Accent 6" w:semiHidden="0" w:uiPriority="73" w:unhideWhenUsed="0"/>
-    <w:lsdException w:name="Subtle Emphasis" w:semiHidden="0" w:uiPriority="19" w:unhideWhenUsed="0" w:qFormat="1"/>
-    <w:lsdException w:name="Intense Emphasis" w:semiHidden="0" w:uiPriority="21" w:unhideWhenUsed="0" w:qFormat="1"/>
-    <w:lsdException w:name="Subtle Reference" w:semiHidden="0" w:uiPriority="31" w:unhideWhenUsed="0" w:qFormat="1"/>
-    <w:lsdException w:name="Intense Reference" w:semiHidden="0" w:uiPriority="32" w:unhideWhenUsed="0" w:qFormat="1"/>
-    <w:lsdException w:name="Book Title" w:semiHidden="0" w:uiPriority="33" w:unhideWhenUsed="0" w:qFormat="1"/>
-    <w:lsdException w:name="Bibliography" w:uiPriority="37"/>
-    <w:lsdException w:name="TOC Heading" w:uiPriority="39" w:qFormat="1"/>
+  <w:latentStyles w:defLockedState="0" w:defUIPriority="99" w:defSemiHidden="0" w:defUnhideWhenUsed="0" w:defQFormat="0" w:count="371">
+    <w:lsdException w:name="Normal" w:uiPriority="0" w:qFormat="1"/>
+    <w:lsdException w:name="heading 1" w:uiPriority="9" w:qFormat="1"/>
+    <w:lsdException w:name="heading 2" w:semiHidden="1" w:uiPriority="9" w:unhideWhenUsed="1" w:qFormat="1"/>
+    <w:lsdException w:name="heading 3" w:semiHidden="1" w:uiPriority="9" w:unhideWhenUsed="1" w:qFormat="1"/>
+    <w:lsdException w:name="heading 4" w:semiHidden="1" w:uiPriority="9" w:unhideWhenUsed="1" w:qFormat="1"/>
+    <w:lsdException w:name="heading 5" w:semiHidden="1" w:uiPriority="9" w:unhideWhenUsed="1" w:qFormat="1"/>
+    <w:lsdException w:name="heading 6" w:semiHidden="1" w:uiPriority="9" w:unhideWhenUsed="1" w:qFormat="1"/>
+    <w:lsdException w:name="heading 7" w:semiHidden="1" w:uiPriority="9" w:unhideWhenUsed="1" w:qFormat="1"/>
+    <w:lsdException w:name="heading 8" w:semiHidden="1" w:uiPriority="9" w:unhideWhenUsed="1" w:qFormat="1"/>
+    <w:lsdException w:name="heading 9" w:semiHidden="1" w:uiPriority="9" w:unhideWhenUsed="1" w:qFormat="1"/>
+    <w:lsdException w:name="index 1" w:semiHidden="1" w:unhideWhenUsed="1"/>
+    <w:lsdException w:name="index 2" w:semiHidden="1" w:unhideWhenUsed="1"/>
+    <w:lsdException w:name="index 3" w:semiHidden="1" w:unhideWhenUsed="1"/>
+    <w:lsdException w:name="index 4" w:semiHidden="1" w:unhideWhenUsed="1"/>
+    <w:lsdException w:name="index 5" w:semiHidden="1" w:unhideWhenUsed="1"/>
+    <w:lsdException w:name="index 6" w:semiHidden="1" w:unhideWhenUsed="1"/>
+    <w:lsdException w:name="index 7" w:semiHidden="1" w:unhideWhenUsed="1"/>
+    <w:lsdException w:name="index 8" w:semiHidden="1" w:unhideWhenUsed="1"/>
+    <w:lsdException w:name="index 9" w:semiHidden="1" w:unhideWhenUsed="1"/>
+    <w:lsdException w:name="toc 1" w:semiHidden="1" w:uiPriority="39" w:unhideWhenUsed="1" w:qFormat="1"/>
+    <w:lsdException w:name="toc 2" w:semiHidden="1" w:uiPriority="39" w:unhideWhenUsed="1" w:qFormat="1"/>
+    <w:lsdException w:name="toc 3" w:semiHidden="1" w:uiPriority="39" w:unhideWhenUsed="1" w:qFormat="1"/>
+    <w:lsdException w:name="toc 4" w:semiHidden="1" w:uiPriority="39" w:unhideWhenUsed="1"/>
+    <w:lsdException w:name="toc 5" w:semiHidden="1" w:uiPriority="39" w:unhideWhenUsed="1"/>
+    <w:lsdException w:name="toc 6" w:semiHidden="1" w:uiPriority="39" w:unhideWhenUsed="1"/>
+    <w:lsdException w:name="toc 7" w:semiHidden="1" w:uiPriority="39" w:unhideWhenUsed="1"/>
+    <w:lsdException w:name="toc 8" w:semiHidden="1" w:uiPriority="39" w:unhideWhenUsed="1"/>
+    <w:lsdException w:name="toc 9" w:semiHidden="1" w:uiPriority="39" w:unhideWhenUsed="1"/>
+    <w:lsdException w:name="Normal Indent" w:semiHidden="1" w:unhideWhenUsed="1"/>
+    <w:lsdException w:name="footnote text" w:semiHidden="1" w:unhideWhenUsed="1"/>
+    <w:lsdException w:name="annotation text" w:semiHidden="1" w:unhideWhenUsed="1"/>
+    <w:lsdException w:name="header" w:semiHidden="1" w:unhideWhenUsed="1"/>
+    <w:lsdException w:name="footer" w:semiHidden="1" w:unhideWhenUsed="1"/>
+    <w:lsdException w:name="index heading" w:semiHidden="1" w:unhideWhenUsed="1"/>
+    <w:lsdException w:name="caption" w:semiHidden="1" w:uiPriority="35" w:unhideWhenUsed="1" w:qFormat="1"/>
+    <w:lsdException w:name="table of figures" w:semiHidden="1" w:unhideWhenUsed="1"/>
+    <w:lsdException w:name="envelope address" w:semiHidden="1" w:unhideWhenUsed="1"/>
+    <w:lsdException w:name="envelope return" w:semiHidden="1" w:unhideWhenUsed="1"/>
+    <w:lsdException w:name="footnote reference" w:semiHidden="1" w:unhideWhenUsed="1"/>
+    <w:lsdException w:name="annotation reference" w:semiHidden="1" w:unhideWhenUsed="1"/>
+    <w:lsdException w:name="line number" w:semiHidden="1" w:unhideWhenUsed="1"/>
+    <w:lsdException w:name="page number" w:semiHidden="1" w:unhideWhenUsed="1"/>
+    <w:lsdException w:name="endnote reference" w:semiHidden="1" w:unhideWhenUsed="1"/>
+    <w:lsdException w:name="endnote text" w:semiHidden="1" w:unhideWhenUsed="1"/>
+    <w:lsdException w:name="table of authorities" w:semiHidden="1" w:unhideWhenUsed="1"/>
+    <w:lsdException w:name="macro" w:semiHidden="1" w:unhideWhenUsed="1"/>
+    <w:lsdException w:name="toa heading" w:semiHidden="1" w:unhideWhenUsed="1"/>
+    <w:lsdException w:name="List" w:semiHidden="1" w:unhideWhenUsed="1"/>
+    <w:lsdException w:name="List Bullet" w:semiHidden="1" w:unhideWhenUsed="1"/>
+    <w:lsdException w:name="List Number" w:semiHidden="1" w:unhideWhenUsed="1"/>
+    <w:lsdException w:name="List 2" w:semiHidden="1" w:unhideWhenUsed="1"/>
+    <w:lsdException w:name="List 3" w:semiHidden="1" w:unhideWhenUsed="1"/>
+    <w:lsdException w:name="List 4" w:semiHidden="1" w:unhideWhenUsed="1"/>
+    <w:lsdException w:name="List 5" w:semiHidden="1" w:unhideWhenUsed="1"/>
+    <w:lsdException w:name="List Bullet 2" w:semiHidden="1" w:unhideWhenUsed="1"/>
+    <w:lsdException w:name="List Bullet 3" w:semiHidden="1" w:unhideWhenUsed="1"/>
+    <w:lsdException w:name="List Bullet 4" w:semiHidden="1" w:unhideWhenUsed="1"/>
+    <w:lsdException w:name="List Bullet 5" w:semiHidden="1" w:unhideWhenUsed="1"/>
+    <w:lsdException w:name="List Number 2" w:semiHidden="1" w:unhideWhenUsed="1"/>
+    <w:lsdException w:name="List Number 3" w:semiHidden="1" w:unhideWhenUsed="1"/>
+    <w:lsdException w:name="List Number 4" w:semiHidden="1" w:unhideWhenUsed="1"/>
+    <w:lsdException w:name="List Number 5" w:semiHidden="1" w:unhideWhenUsed="1"/>
+    <w:lsdException w:name="Title" w:uiPriority="10" w:qFormat="1"/>
+    <w:lsdException w:name="Closing" w:semiHidden="1" w:unhideWhenUsed="1"/>
+    <w:lsdException w:name="Signature" w:semiHidden="1" w:unhideWhenUsed="1"/>
+    <w:lsdException w:name="Default Paragraph Font" w:semiHidden="1" w:uiPriority="1" w:unhideWhenUsed="1"/>
+    <w:lsdException w:name="Body Text" w:semiHidden="1" w:unhideWhenUsed="1"/>
+    <w:lsdException w:name="Body Text Indent" w:semiHidden="1" w:unhideWhenUsed="1"/>
+    <w:lsdException w:name="List Continue" w:semiHidden="1" w:unhideWhenUsed="1"/>
+    <w:lsdException w:name="List Continue 2" w:semiHidden="1" w:unhideWhenUsed="1"/>
+    <w:lsdException w:name="List Continue 3" w:semiHidden="1" w:unhideWhenUsed="1"/>
+    <w:lsdException w:name="List Continue 4" w:semiHidden="1" w:unhideWhenUsed="1"/>
+    <w:lsdException w:name="List Continue 5" w:semiHidden="1" w:unhideWhenUsed="1"/>
+    <w:lsdException w:name="Message Header" w:semiHidden="1" w:unhideWhenUsed="1"/>
+    <w:lsdException w:name="Subtitle" w:uiPriority="11" w:qFormat="1"/>
+    <w:lsdException w:name="Salutation" w:semiHidden="1" w:unhideWhenUsed="1"/>
+    <w:lsdException w:name="Date" w:semiHidden="1" w:unhideWhenUsed="1"/>
+    <w:lsdException w:name="Body Text First Indent" w:semiHidden="1" w:unhideWhenUsed="1"/>
+    <w:lsdException w:name="Body Text First Indent 2" w:semiHidden="1" w:unhideWhenUsed="1"/>
+    <w:lsdException w:name="Note Heading" w:semiHidden="1" w:unhideWhenUsed="1"/>
+    <w:lsdException w:name="Body Text 2" w:semiHidden="1" w:unhideWhenUsed="1"/>
+    <w:lsdException w:name="Body Text 3" w:semiHidden="1" w:unhideWhenUsed="1"/>
+    <w:lsdException w:name="Body Text Indent 2" w:semiHidden="1" w:unhideWhenUsed="1"/>
+    <w:lsdException w:name="Body Text Indent 3" w:semiHidden="1" w:unhideWhenUsed="1"/>
+    <w:lsdException w:name="Block Text" w:semiHidden="1" w:unhideWhenUsed="1"/>
+    <w:lsdException w:name="Hyperlink" w:semiHidden="1" w:unhideWhenUsed="1"/>
+    <w:lsdException w:name="FollowedHyperlink" w:semiHidden="1" w:unhideWhenUsed="1"/>
+    <w:lsdException w:name="Strong" w:uiPriority="22" w:qFormat="1"/>
+    <w:lsdException w:name="Emphasis" w:uiPriority="20" w:qFormat="1"/>
+    <w:lsdException w:name="Document Map" w:semiHidden="1" w:unhideWhenUsed="1"/>
+    <w:lsdException w:name="Plain Text" w:semiHidden="1" w:unhideWhenUsed="1"/>
+    <w:lsdException w:name="E-mail Signature" w:semiHidden="1" w:unhideWhenUsed="1"/>
+    <w:lsdException w:name="HTML Top of Form" w:semiHidden="1" w:unhideWhenUsed="1"/>
+    <w:lsdException w:name="HTML Bottom of Form" w:semiHidden="1" w:unhideWhenUsed="1"/>
+    <w:lsdException w:name="Normal (Web)" w:semiHidden="1" w:unhideWhenUsed="1"/>
+    <w:lsdException w:name="HTML Acronym" w:semiHidden="1" w:unhideWhenUsed="1"/>
+    <w:lsdException w:name="HTML Address" w:semiHidden="1" w:unhideWhenUsed="1"/>
+    <w:lsdException w:name="HTML Cite" w:semiHidden="1" w:unhideWhenUsed="1"/>
+    <w:lsdException w:name="HTML Code" w:semiHidden="1" w:unhideWhenUsed="1"/>
+    <w:lsdException w:name="HTML Definition" w:semiHidden="1" w:unhideWhenUsed="1"/>
+    <w:lsdException w:name="HTML Keyboard" w:semiHidden="1" w:unhideWhenUsed="1"/>
+    <w:lsdException w:name="HTML Preformatted" w:semiHidden="1" w:unhideWhenUsed="1"/>
+    <w:lsdException w:name="HTML Sample" w:semiHidden="1" w:unhideWhenUsed="1"/>
+    <w:lsdException w:name="HTML Typewriter" w:semiHidden="1" w:unhideWhenUsed="1"/>
+    <w:lsdException w:name="HTML Variable" w:semiHidden="1" w:unhideWhenUsed="1"/>
+    <w:lsdException w:name="Normal Table" w:semiHidden="1" w:unhideWhenUsed="1"/>
+    <w:lsdException w:name="annotation subject" w:semiHidden="1" w:unhideWhenUsed="1"/>
+    <w:lsdException w:name="No List" w:semiHidden="1" w:unhideWhenUsed="1"/>
+    <w:lsdException w:name="Outline List 1" w:semiHidden="1" w:unhideWhenUsed="1"/>
+    <w:lsdException w:name="Outline List 2" w:semiHidden="1" w:unhideWhenUsed="1"/>
+    <w:lsdException w:name="Outline List 3" w:semiHidden="1" w:unhideWhenUsed="1"/>
+    <w:lsdException w:name="Table Simple 1" w:semiHidden="1" w:unhideWhenUsed="1"/>
+    <w:lsdException w:name="Table Simple 2" w:semiHidden="1" w:unhideWhenUsed="1"/>
+    <w:lsdException w:name="Table Simple 3" w:semiHidden="1" w:unhideWhenUsed="1"/>
+    <w:lsdException w:name="Table Classic 1" w:semiHidden="1" w:unhideWhenUsed="1"/>
+    <w:lsdException w:name="Table Classic 2" w:semiHidden="1" w:unhideWhenUsed="1"/>
+    <w:lsdException w:name="Table Classic 3" w:semiHidden="1" w:unhideWhenUsed="1"/>
+    <w:lsdException w:name="Table Classic 4" w:semiHidden="1" w:unhideWhenUsed="1"/>
+    <w:lsdException w:name="Table Colorful 1" w:semiHidden="1" w:unhideWhenUsed="1"/>
+    <w:lsdException w:name="Table Colorful 2" w:semiHidden="1" w:unhideWhenUsed="1"/>
+    <w:lsdException w:name="Table Colorful 3" w:semiHidden="1" w:unhideWhenUsed="1"/>
+    <w:lsdException w:name="Table Columns 1" w:semiHidden="1" w:unhideWhenUsed="1"/>
+    <w:lsdException w:name="Table Columns 2" w:semiHidden="1" w:unhideWhenUsed="1"/>
+    <w:lsdException w:name="Table Columns 3" w:semiHidden="1" w:unhideWhenUsed="1"/>
+    <w:lsdException w:name="Table Columns 4" w:semiHidden="1" w:unhideWhenUsed="1"/>
+    <w:lsdException w:name="Table Columns 5" w:semiHidden="1" w:unhideWhenUsed="1"/>
+    <w:lsdException w:name="Table Grid 1" w:semiHidden="1" w:unhideWhenUsed="1"/>
+    <w:lsdException w:name="Table Grid 2" w:semiHidden="1" w:unhideWhenUsed="1"/>
+    <w:lsdException w:name="Table Grid 3" w:semiHidden="1" w:unhideWhenUsed="1"/>
+    <w:lsdException w:name="Table Grid 4" w:semiHidden="1" w:unhideWhenUsed="1"/>
+    <w:lsdException w:name="Table Grid 5" w:semiHidden="1" w:unhideWhenUsed="1"/>
+    <w:lsdException w:name="Table Grid 6" w:semiHidden="1" w:unhideWhenUsed="1"/>
+    <w:lsdException w:name="Table Grid 7" w:semiHidden="1" w:unhideWhenUsed="1"/>
+    <w:lsdException w:name="Table Grid 8" w:semiHidden="1" w:unhideWhenUsed="1"/>
+    <w:lsdException w:name="Table List 1" w:semiHidden="1" w:unhideWhenUsed="1"/>
+    <w:lsdException w:name="Table List 2" w:semiHidden="1" w:unhideWhenUsed="1"/>
+    <w:lsdException w:name="Table List 3" w:semiHidden="1" w:unhideWhenUsed="1"/>
+    <w:lsdException w:name="Table List 4" w:semiHidden="1" w:unhideWhenUsed="1"/>
+    <w:lsdException w:name="Table List 5" w:semiHidden="1" w:unhideWhenUsed="1"/>
+    <w:lsdException w:name="Table List 6" w:semiHidden="1" w:unhideWhenUsed="1"/>
+    <w:lsdException w:name="Table List 7" w:semiHidden="1" w:unhideWhenUsed="1"/>
+    <w:lsdException w:name="Table List 8" w:semiHidden="1" w:unhideWhenUsed="1"/>
+    <w:lsdException w:name="Table 3D effects 1" w:semiHidden="1" w:unhideWhenUsed="1"/>
+    <w:lsdException w:name="Table 3D effects 2" w:semiHidden="1" w:unhideWhenUsed="1"/>
+    <w:lsdException w:name="Table 3D effects 3" w:semiHidden="1" w:unhideWhenUsed="1"/>
+    <w:lsdException w:name="Table Contemporary" w:semiHidden="1" w:unhideWhenUsed="1"/>
+    <w:lsdException w:name="Table Elegant" w:semiHidden="1" w:unhideWhenUsed="1"/>
+    <w:lsdException w:name="Table Professional" w:semiHidden="1" w:unhideWhenUsed="1"/>
+    <w:lsdException w:name="Table Subtle 1" w:semiHidden="1" w:unhideWhenUsed="1"/>
+    <w:lsdException w:name="Table Subtle 2" w:semiHidden="1" w:unhideWhenUsed="1"/>
+    <w:lsdException w:name="Table Web 1" w:semiHidden="1" w:unhideWhenUsed="1"/>
+    <w:lsdException w:name="Table Web 2" w:semiHidden="1" w:unhideWhenUsed="1"/>
+    <w:lsdException w:name="Table Web 3" w:semiHidden="1" w:unhideWhenUsed="1"/>
+    <w:lsdException w:name="Balloon Text" w:semiHidden="1" w:unhideWhenUsed="1"/>
+    <w:lsdException w:name="Table Grid" w:uiPriority="39"/>
+    <w:lsdException w:name="Table Theme" w:semiHidden="1" w:unhideWhenUsed="1"/>
+    <w:lsdException w:name="Placeholder Text" w:semiHidden="1"/>
+    <w:lsdException w:name="No Spacing" w:uiPriority="1" w:qFormat="1"/>
+    <w:lsdException w:name="Light Shading" w:uiPriority="60"/>
+    <w:lsdException w:name="Light List" w:uiPriority="61"/>
+    <w:lsdException w:name="Light Grid" w:uiPriority="62"/>
+    <w:lsdException w:name="Medium Shading 1" w:uiPriority="63"/>
+    <w:lsdException w:name="Medium Shading 2" w:uiPriority="64"/>
+    <w:lsdException w:name="Medium List 1" w:uiPriority="65"/>
+    <w:lsdException w:name="Medium List 2" w:uiPriority="66"/>
+    <w:lsdException w:name="Medium Grid 1" w:uiPriority="67"/>
+    <w:lsdException w:name="Medium Grid 2" w:uiPriority="68"/>
+    <w:lsdException w:name="Medium Grid 3" w:uiPriority="69"/>
+    <w:lsdException w:name="Dark List" w:uiPriority="70"/>
+    <w:lsdException w:name="Colorful Shading" w:uiPriority="71"/>
+    <w:lsdException w:name="Colorful List" w:uiPriority="72"/>
+    <w:lsdException w:name="Colorful Grid" w:uiPriority="73"/>
+    <w:lsdException w:name="Light Shading Accent 1" w:uiPriority="60"/>
+    <w:lsdException w:name="Light List Accent 1" w:uiPriority="61"/>
+    <w:lsdException w:name="Light Grid Accent 1" w:uiPriority="62"/>
+    <w:lsdException w:name="Medium Shading 1 Accent 1" w:uiPriority="63"/>
+    <w:lsdException w:name="Medium Shading 2 Accent 1" w:uiPriority="64"/>
+    <w:lsdException w:name="Medium List 1 Accent 1" w:uiPriority="65"/>
+    <w:lsdException w:name="Revision" w:semiHidden="1"/>
+    <w:lsdException w:name="List Paragraph" w:uiPriority="34" w:qFormat="1"/>
+    <w:lsdException w:name="Quote" w:uiPriority="29" w:qFormat="1"/>
+    <w:lsdException w:name="Intense Quote" w:uiPriority="30" w:qFormat="1"/>
+    <w:lsdException w:name="Medium List 2 Accent 1" w:uiPriority="66"/>
+    <w:lsdException w:name="Medium Grid 1 Accent 1" w:uiPriority="67"/>
+    <w:lsdException w:name="Medium Grid 2 Accent 1" w:uiPriority="68"/>
+    <w:lsdException w:name="Medium Grid 3 Accent 1" w:uiPriority="69"/>
+    <w:lsdException w:name="Dark List Accent 1" w:uiPriority="70"/>
+    <w:lsdException w:name="Colorful Shading Accent 1" w:uiPriority="71"/>
+    <w:lsdException w:name="Colorful List Accent 1" w:uiPriority="72"/>
+    <w:lsdException w:name="Colorful Grid Accent 1" w:uiPriority="73"/>
+    <w:lsdException w:name="Light Shading Accent 2" w:uiPriority="60"/>
+    <w:lsdException w:name="Light List Accent 2" w:uiPriority="61"/>
+    <w:lsdException w:name="Light Grid Accent 2" w:uiPriority="62"/>
+    <w:lsdException w:name="Medium Shading 1 Accent 2" w:uiPriority="63"/>
+    <w:lsdException w:name="Medium Shading 2 Accent 2" w:uiPriority="64"/>
+    <w:lsdException w:name="Medium List 1 Accent 2" w:uiPriority="65"/>
+    <w:lsdException w:name="Medium List 2 Accent 2" w:uiPriority="66"/>
+    <w:lsdException w:name="Medium Grid 1 Accent 2" w:uiPriority="67"/>
+    <w:lsdException w:name="Medium Grid 2 Accent 2" w:uiPriority="68"/>
+    <w:lsdException w:name="Medium Grid 3 Accent 2" w:uiPriority="69"/>
+    <w:lsdException w:name="Dark List Accent 2" w:uiPriority="70"/>
+    <w:lsdException w:name="Colorful Shading Accent 2" w:uiPriority="71"/>
+    <w:lsdException w:name="Colorful List Accent 2" w:uiPriority="72"/>
+    <w:lsdException w:name="Colorful Grid Accent 2" w:uiPriority="73"/>
+    <w:lsdException w:name="Light Shading Accent 3" w:uiPriority="60"/>
+    <w:lsdException w:name="Light List Accent 3" w:uiPriority="61"/>
+    <w:lsdException w:name="Light Grid Accent 3" w:uiPriority="62"/>
+    <w:lsdException w:name="Medium Shading 1 Accent 3" w:uiPriority="63"/>
+    <w:lsdException w:name="Medium Shading 2 Accent 3" w:uiPriority="64"/>
+    <w:lsdException w:name="Medium List 1 Accent 3" w:uiPriority="65"/>
+    <w:lsdException w:name="Medium List 2 Accent 3" w:uiPriority="66"/>
+    <w:lsdException w:name="Medium Grid 1 Accent 3" w:uiPriority="67"/>
+    <w:lsdException w:name="Medium Grid 2 Accent 3" w:uiPriority="68"/>
+    <w:lsdException w:name="Medium Grid 3 Accent 3" w:uiPriority="69"/>
+    <w:lsdException w:name="Dark List Accent 3" w:uiPriority="70"/>
+    <w:lsdException w:name="Colorful Shading Accent 3" w:uiPriority="71"/>
+    <w:lsdException w:name="Colorful List Accent 3" w:uiPriority="72"/>
+    <w:lsdException w:name="Colorful Grid Accent 3" w:uiPriority="73"/>
+    <w:lsdException w:name="Light Shading Accent 4" w:uiPriority="60"/>
+    <w:lsdException w:name="Light List Accent 4" w:uiPriority="61"/>
+    <w:lsdException w:name="Light Grid Accent 4" w:uiPriority="62"/>
+    <w:lsdException w:name="Medium Shading 1 Accent 4" w:uiPriority="63"/>
+    <w:lsdException w:name="Medium Shading 2 Accent 4" w:uiPriority="64"/>
+    <w:lsdException w:name="Medium List 1 Accent 4" w:uiPriority="65"/>
+    <w:lsdException w:name="Medium List 2 Accent 4" w:uiPriority="66"/>
+    <w:lsdException w:name="Medium Grid 1 Accent 4" w:uiPriority="67"/>
+    <w:lsdException w:name="Medium Grid 2 Accent 4" w:uiPriority="68"/>
+    <w:lsdException w:name="Medium Grid 3 Accent 4" w:uiPriority="69"/>
+    <w:lsdException w:name="Dark List Accent 4" w:uiPriority="70"/>
+    <w:lsdException w:name="Colorful Shading Accent 4" w:uiPriority="71"/>
+    <w:lsdException w:name="Colorful List Accent 4" w:uiPriority="72"/>
+    <w:lsdException w:name="Colorful Grid Accent 4" w:uiPriority="73"/>
+    <w:lsdException w:name="Light Shading Accent 5" w:uiPriority="60"/>
+    <w:lsdException w:name="Light List Accent 5" w:uiPriority="61"/>
+    <w:lsdException w:name="Light Grid Accent 5" w:uiPriority="62"/>
+    <w:lsdException w:name="Medium Shading 1 Accent 5" w:uiPriority="63"/>
+    <w:lsdException w:name="Medium Shading 2 Accent 5" w:uiPriority="64"/>
+    <w:lsdException w:name="Medium List 1 Accent 5" w:uiPriority="65"/>
+    <w:lsdException w:name="Medium List 2 Accent 5" w:uiPriority="66"/>
+    <w:lsdException w:name="Medium Grid 1 Accent 5" w:uiPriority="67"/>
+    <w:lsdException w:name="Medium Grid 2 Accent 5" w:uiPriority="68"/>
+    <w:lsdException w:name="Medium Grid 3 Accent 5" w:uiPriority="69"/>
+    <w:lsdException w:name="Dark List Accent 5" w:uiPriority="70"/>
+    <w:lsdException w:name="Colorful Shading Accent 5" w:uiPriority="71"/>
+    <w:lsdException w:name="Colorful List Accent 5" w:uiPriority="72"/>
+    <w:lsdException w:name="Colorful Grid Accent 5" w:uiPriority="73"/>
+    <w:lsdException w:name="Light Shading Accent 6" w:uiPriority="60"/>
+    <w:lsdException w:name="Light List Accent 6" w:uiPriority="61"/>
+    <w:lsdException w:name="Light Grid Accent 6" w:uiPriority="62"/>
+    <w:lsdException w:name="Medium Shading 1 Accent 6" w:uiPriority="63"/>
+    <w:lsdException w:name="Medium Shading 2 Accent 6" w:uiPriority="64"/>
+    <w:lsdException w:name="Medium List 1 Accent 6" w:uiPriority="65"/>
+    <w:lsdException w:name="Medium List 2 Accent 6" w:uiPriority="66"/>
+    <w:lsdException w:name="Medium Grid 1 Accent 6" w:uiPriority="67"/>
+    <w:lsdException w:name="Medium Grid 2 Accent 6" w:uiPriority="68"/>
+    <w:lsdException w:name="Medium Grid 3 Accent 6" w:uiPriority="69"/>
+    <w:lsdException w:name="Dark List Accent 6" w:uiPriority="70"/>
+    <w:lsdException w:name="Colorful Shading Accent 6" w:uiPriority="71"/>
+    <w:lsdException w:name="Colorful List Accent 6" w:uiPriority="72"/>
+    <w:lsdException w:name="Colorful Grid Accent 6" w:uiPriority="73"/>
+    <w:lsdException w:name="Subtle Emphasis" w:uiPriority="19" w:qFormat="1"/>
+    <w:lsdException w:name="Intense Emphasis" w:uiPriority="21" w:qFormat="1"/>
+    <w:lsdException w:name="Subtle Reference" w:uiPriority="31" w:qFormat="1"/>
+    <w:lsdException w:name="Intense Reference" w:uiPriority="32" w:qFormat="1"/>
+    <w:lsdException w:name="Book Title" w:uiPriority="33" w:qFormat="1"/>
+    <w:lsdException w:name="Bibliography" w:semiHidden="1" w:uiPriority="37" w:unhideWhenUsed="1"/>
+    <w:lsdException w:name="TOC Heading" w:semiHidden="1" w:uiPriority="39" w:unhideWhenUsed="1" w:qFormat="1"/>
+    <w:lsdException w:name="Plain Table 1" w:uiPriority="41"/>
+    <w:lsdException w:name="Plain Table 2" w:uiPriority="42"/>
+    <w:lsdException w:name="Plain Table 3" w:uiPriority="43"/>
+    <w:lsdException w:name="Plain Table 4" w:uiPriority="44"/>
+    <w:lsdException w:name="Plain Table 5" w:uiPriority="45"/>
+    <w:lsdException w:name="Grid Table Light" w:uiPriority="40"/>
+    <w:lsdException w:name="Grid Table 1 Light" w:uiPriority="46"/>
+    <w:lsdException w:name="Grid Table 2" w:uiPriority="47"/>
+    <w:lsdException w:name="Grid Table 3" w:uiPriority="48"/>
+    <w:lsdException w:name="Grid Table 4" w:uiPriority="49"/>
+    <w:lsdException w:name="Grid Table 5 Dark" w:uiPriority="50"/>
+    <w:lsdException w:name="Grid Table 6 Colorful" w:uiPriority="51"/>
+    <w:lsdException w:name="Grid Table 7 Colorful" w:uiPriority="52"/>
+    <w:lsdException w:name="Grid Table 1 Light Accent 1" w:uiPriority="46"/>
+    <w:lsdException w:name="Grid Table 2 Accent 1" w:uiPriority="47"/>
+    <w:lsdException w:name="Grid Table 3 Accent 1" w:uiPriority="48"/>
+    <w:lsdException w:name="Grid Table 4 Accent 1" w:uiPriority="49"/>
+    <w:lsdException w:name="Grid Table 5 Dark Accent 1" w:uiPriority="50"/>
+    <w:lsdException w:name="Grid Table 6 Colorful Accent 1" w:uiPriority="51"/>
+    <w:lsdException w:name="Grid Table 7 Colorful Accent 1" w:uiPriority="52"/>
+    <w:lsdException w:name="Grid Table 1 Light Accent 2" w:uiPriority="46"/>
+    <w:lsdException w:name="Grid Table 2 Accent 2" w:uiPriority="47"/>
+    <w:lsdException w:name="Grid Table 3 Accent 2" w:uiPriority="48"/>
+    <w:lsdException w:name="Grid Table 4 Accent 2" w:uiPriority="49"/>
+    <w:lsdException w:name="Grid Table 5 Dark Accent 2" w:uiPriority="50"/>
+    <w:lsdException w:name="Grid Table 6 Colorful Accent 2" w:uiPriority="51"/>
+    <w:lsdException w:name="Grid Table 7 Colorful Accent 2" w:uiPriority="52"/>
+    <w:lsdException w:name="Grid Table 1 Light Accent 3" w:uiPriority="46"/>
+    <w:lsdException w:name="Grid Table 2 Accent 3" w:uiPriority="47"/>
+    <w:lsdException w:name="Grid Table 3 Accent 3" w:uiPriority="48"/>
+    <w:lsdException w:name="Grid Table 4 Accent 3" w:uiPriority="49"/>
+    <w:lsdException w:name="Grid Table 5 Dark Accent 3" w:uiPriority="50"/>
+    <w:lsdException w:name="Grid Table 6 Colorful Accent 3" w:uiPriority="51"/>
+    <w:lsdException w:name="Grid Table 7 Colorful Accent 3" w:uiPriority="52"/>
+    <w:lsdException w:name="Grid Table 1 Light Accent 4" w:uiPriority="46"/>
+    <w:lsdException w:name="Grid Table 2 Accent 4" w:uiPriority="47"/>
+    <w:lsdException w:name="Grid Table 3 Accent 4" w:uiPriority="48"/>
+    <w:lsdException w:name="Grid Table 4 Accent 4" w:uiPriority="49"/>
+    <w:lsdException w:name="Grid Table 5 Dark Accent 4" w:uiPriority="50"/>
+    <w:lsdException w:name="Grid Table 6 Colorful Accent 4" w:uiPriority="51"/>
+    <w:lsdException w:name="Grid Table 7 Colorful Accent 4" w:uiPriority="52"/>
+    <w:lsdException w:name="Grid Table 1 Light Accent 5" w:uiPriority="46"/>
+    <w:lsdException w:name="Grid Table 2 Accent 5" w:uiPriority="47"/>
+    <w:lsdException w:name="Grid Table 3 Accent 5" w:uiPriority="48"/>
+    <w:lsdException w:name="Grid Table 4 Accent 5" w:uiPriority="49"/>
+    <w:lsdException w:name="Grid Table 5 Dark Accent 5" w:uiPriority="50"/>
+    <w:lsdException w:name="Grid Table 6 Colorful Accent 5" w:uiPriority="51"/>
+    <w:lsdException w:name="Grid Table 7 Colorful Accent 5" w:uiPriority="52"/>
+    <w:lsdException w:name="Grid Table 1 Light Accent 6" w:uiPriority="46"/>
+    <w:lsdException w:name="Grid Table 2 Accent 6" w:uiPriority="47"/>
+    <w:lsdException w:name="Grid Table 3 Accent 6" w:uiPriority="48"/>
+    <w:lsdException w:name="Grid Table 4 Accent 6" w:uiPriority="49"/>
+    <w:lsdException w:name="Grid Table 5 Dark Accent 6" w:uiPriority="50"/>
+    <w:lsdException w:name="Grid Table 6 Colorful Accent 6" w:uiPriority="51"/>
+    <w:lsdException w:name="Grid Table 7 Colorful Accent 6" w:uiPriority="52"/>
+    <w:lsdException w:name="List Table 1 Light" w:uiPriority="46"/>
+    <w:lsdException w:name="List Table 2" w:uiPriority="47"/>
+    <w:lsdException w:name="List Table 3" w:uiPriority="48"/>
+    <w:lsdException w:name="List Table 4" w:uiPriority="49"/>
+    <w:lsdException w:name="List Table 5 Dark" w:uiPriority="50"/>
+    <w:lsdException w:name="List Table 6 Colorful" w:uiPriority="51"/>
+    <w:lsdException w:name="List Table 7 Colorful" w:uiPriority="52"/>
+    <w:lsdException w:name="List Table 1 Light Accent 1" w:uiPriority="46"/>
+    <w:lsdException w:name="List Table 2 Accent 1" w:uiPriority="47"/>
+    <w:lsdException w:name="List Table 3 Accent 1" w:uiPriority="48"/>
+    <w:lsdException w:name="List Table 4 Accent 1" w:uiPriority="49"/>
+    <w:lsdException w:name="List Table 5 Dark Accent 1" w:uiPriority="50"/>
+    <w:lsdException w:name="List Table 6 Colorful Accent 1" w:uiPriority="51"/>
+    <w:lsdException w:name="List Table 7 Colorful Accent 1" w:uiPriority="52"/>
+    <w:lsdException w:name="List Table 1 Light Accent 2" w:uiPriority="46"/>
+    <w:lsdException w:name="List Table 2 Accent 2" w:uiPriority="47"/>
+    <w:lsdException w:name="List Table 3 Accent 2" w:uiPriority="48"/>
+    <w:lsdException w:name="List Table 4 Accent 2" w:uiPriority="49"/>
+    <w:lsdException w:name="List Table 5 Dark Accent 2" w:uiPriority="50"/>
+    <w:lsdException w:name="List Table 6 Colorful Accent 2" w:uiPriority="51"/>
+    <w:lsdException w:name="List Table 7 Colorful Accent 2" w:uiPriority="52"/>
+    <w:lsdException w:name="List Table 1 Light Accent 3" w:uiPriority="46"/>
+    <w:lsdException w:name="List Table 2 Accent 3" w:uiPriority="47"/>
+    <w:lsdException w:name="List Table 3 Accent 3" w:uiPriority="48"/>
+    <w:lsdException w:name="List Table 4 Accent 3" w:uiPriority="49"/>
+    <w:lsdException w:name="List Table 5 Dark Accent 3" w:uiPriority="50"/>
+    <w:lsdException w:name="List Table 6 Colorful Accent 3" w:uiPriority="51"/>
+    <w:lsdException w:name="List Table 7 Colorful Accent 3" w:uiPriority="52"/>
+    <w:lsdException w:name="List Table 1 Light Accent 4" w:uiPriority="46"/>
+    <w:lsdException w:name="List Table 2 Accent 4" w:uiPriority="47"/>
+    <w:lsdException w:name="List Table 3 Accent 4" w:uiPriority="48"/>
+    <w:lsdException w:name="List Table 4 Accent 4" w:uiPriority="49"/>
+    <w:lsdException w:name="List Table 5 Dark Accent 4" w:uiPriority="50"/>
+    <w:lsdException w:name="List Table 6 Colorful Accent 4" w:uiPriority="51"/>
+    <w:lsdException w:name="List Table 7 Colorful Accent 4" w:uiPriority="52"/>
+    <w:lsdException w:name="List Table 1 Light Accent 5" w:uiPriority="46"/>
+    <w:lsdException w:name="List Table 2 Accent 5" w:uiPriority="47"/>
+    <w:lsdException w:name="List Table 3 Accent 5" w:uiPriority="48"/>
+    <w:lsdException w:name="List Table 4 Accent 5" w:uiPriority="49"/>
+    <w:lsdException w:name="List Table 5 Dark Accent 5" w:uiPriority="50"/>
+    <w:lsdException w:name="List Table 6 Colorful Accent 5" w:uiPriority="51"/>
+    <w:lsdException w:name="List Table 7 Colorful Accent 5" w:uiPriority="52"/>
+    <w:lsdException w:name="List Table 1 Light Accent 6" w:uiPriority="46"/>
+    <w:lsdException w:name="List Table 2 Accent 6" w:uiPriority="47"/>
+    <w:lsdException w:name="List Table 3 Accent 6" w:uiPriority="48"/>
+    <w:lsdException w:name="List Table 4 Accent 6" w:uiPriority="49"/>
+    <w:lsdException w:name="List Table 5 Dark Accent 6" w:uiPriority="50"/>
+    <w:lsdException w:name="List Table 6 Colorful Accent 6" w:uiPriority="51"/>
+    <w:lsdException w:name="List Table 7 Colorful Accent 6" w:uiPriority="52"/>
   </w:latentStyles>
   <w:style w:type="paragraph" w:default="1" w:styleId="Normal">
     <w:name w:val="Normal"/>
@@ -4393,7 +4457,6 @@
       <w:lang w:val="en-US"/>
     </w:rPr>
     <w:tblPr>
-      <w:tblInd w:w="0" w:type="dxa"/>
       <w:tblBorders>
         <w:top w:val="single" w:sz="4" w:space="0" w:color="auto"/>
         <w:left w:val="single" w:sz="4" w:space="0" w:color="auto"/>
@@ -4402,619 +4465,6 @@
         <w:insideH w:val="single" w:sz="4" w:space="0" w:color="auto"/>
         <w:insideV w:val="single" w:sz="4" w:space="0" w:color="auto"/>
       </w:tblBorders>
-      <w:tblCellMar>
-        <w:top w:w="0" w:type="dxa"/>
-        <w:left w:w="108" w:type="dxa"/>
-        <w:bottom w:w="0" w:type="dxa"/>
-        <w:right w:w="108" w:type="dxa"/>
-      </w:tblCellMar>
-    </w:tblPr>
-  </w:style>
-  <w:style w:type="paragraph" w:styleId="BalloonText">
-    <w:name w:val="Balloon Text"/>
-    <w:basedOn w:val="Normal"/>
-    <w:link w:val="BalloonTextChar"/>
-    <w:uiPriority w:val="99"/>
-    <w:semiHidden/>
-    <w:unhideWhenUsed/>
-    <w:rsid w:val="009D1DD5"/>
-    <w:pPr>
-      <w:spacing w:after="0" w:line="240" w:lineRule="auto"/>
-    </w:pPr>
-    <w:rPr>
-      <w:rFonts w:ascii="Tahoma" w:hAnsi="Tahoma" w:cs="Tahoma"/>
-      <w:sz w:val="16"/>
-      <w:szCs w:val="16"/>
-    </w:rPr>
-  </w:style>
-  <w:style w:type="character" w:customStyle="1" w:styleId="BalloonTextChar">
-    <w:name w:val="Balloon Text Char"/>
-    <w:basedOn w:val="DefaultParagraphFont"/>
-    <w:link w:val="BalloonText"/>
-    <w:uiPriority w:val="99"/>
-    <w:semiHidden/>
-    <w:rsid w:val="009D1DD5"/>
-    <w:rPr>
-      <w:rFonts w:ascii="Tahoma" w:hAnsi="Tahoma" w:cs="Tahoma"/>
-      <w:sz w:val="16"/>
-      <w:szCs w:val="16"/>
-    </w:rPr>
-  </w:style>
-  <w:style w:type="paragraph" w:styleId="NoSpacing">
-    <w:name w:val="No Spacing"/>
-    <w:uiPriority w:val="1"/>
-    <w:qFormat/>
-    <w:rsid w:val="000863B8"/>
-    <w:pPr>
-      <w:spacing w:after="0" w:line="240" w:lineRule="auto"/>
-    </w:pPr>
-  </w:style>
-  <w:style w:type="paragraph" w:styleId="EndnoteText">
-    <w:name w:val="endnote text"/>
-    <w:basedOn w:val="Normal"/>
-    <w:link w:val="EndnoteTextChar"/>
-    <w:uiPriority w:val="99"/>
-    <w:semiHidden/>
-    <w:unhideWhenUsed/>
-    <w:rsid w:val="004452D2"/>
-    <w:pPr>
-      <w:spacing w:after="0" w:line="240" w:lineRule="auto"/>
-    </w:pPr>
-    <w:rPr>
-      <w:sz w:val="20"/>
-      <w:szCs w:val="20"/>
-    </w:rPr>
-  </w:style>
-  <w:style w:type="character" w:customStyle="1" w:styleId="EndnoteTextChar">
-    <w:name w:val="Endnote Text Char"/>
-    <w:basedOn w:val="DefaultParagraphFont"/>
-    <w:link w:val="EndnoteText"/>
-    <w:uiPriority w:val="99"/>
-    <w:semiHidden/>
-    <w:rsid w:val="004452D2"/>
-    <w:rPr>
-      <w:sz w:val="20"/>
-      <w:szCs w:val="20"/>
-    </w:rPr>
-  </w:style>
-  <w:style w:type="character" w:styleId="EndnoteReference">
-    <w:name w:val="endnote reference"/>
-    <w:basedOn w:val="DefaultParagraphFont"/>
-    <w:uiPriority w:val="99"/>
-    <w:semiHidden/>
-    <w:unhideWhenUsed/>
-    <w:rsid w:val="004452D2"/>
-    <w:rPr>
-      <w:vertAlign w:val="superscript"/>
-    </w:rPr>
-  </w:style>
-  <w:style w:type="character" w:styleId="Strong">
-    <w:name w:val="Strong"/>
-    <w:basedOn w:val="DefaultParagraphFont"/>
-    <w:uiPriority w:val="22"/>
-    <w:qFormat/>
-    <w:rsid w:val="00741127"/>
-    <w:rPr>
-      <w:b/>
-      <w:bCs/>
-    </w:rPr>
-  </w:style>
-  <w:style w:type="paragraph" w:styleId="Header">
-    <w:name w:val="header"/>
-    <w:basedOn w:val="Normal"/>
-    <w:link w:val="HeaderChar"/>
-    <w:uiPriority w:val="99"/>
-    <w:unhideWhenUsed/>
-    <w:rsid w:val="0056327E"/>
-    <w:pPr>
-      <w:tabs>
-        <w:tab w:val="center" w:pos="4536"/>
-        <w:tab w:val="right" w:pos="9072"/>
-      </w:tabs>
-      <w:spacing w:after="0" w:line="240" w:lineRule="auto"/>
-    </w:pPr>
-  </w:style>
-  <w:style w:type="character" w:customStyle="1" w:styleId="HeaderChar">
-    <w:name w:val="Header Char"/>
-    <w:basedOn w:val="DefaultParagraphFont"/>
-    <w:link w:val="Header"/>
-    <w:uiPriority w:val="99"/>
-    <w:rsid w:val="0056327E"/>
-  </w:style>
-  <w:style w:type="paragraph" w:styleId="Footer">
-    <w:name w:val="footer"/>
-    <w:basedOn w:val="Normal"/>
-    <w:link w:val="FooterChar"/>
-    <w:uiPriority w:val="99"/>
-    <w:unhideWhenUsed/>
-    <w:rsid w:val="0056327E"/>
-    <w:pPr>
-      <w:tabs>
-        <w:tab w:val="center" w:pos="4536"/>
-        <w:tab w:val="right" w:pos="9072"/>
-      </w:tabs>
-      <w:spacing w:after="0" w:line="240" w:lineRule="auto"/>
-    </w:pPr>
-  </w:style>
-  <w:style w:type="character" w:customStyle="1" w:styleId="FooterChar">
-    <w:name w:val="Footer Char"/>
-    <w:basedOn w:val="DefaultParagraphFont"/>
-    <w:link w:val="Footer"/>
-    <w:uiPriority w:val="99"/>
-    <w:rsid w:val="0056327E"/>
-  </w:style>
-</w:styles>
-</file>
-
-<file path=word/stylesWithEffects.xml><?xml version="1.0" encoding="utf-8"?>
-<w:styles xmlns:wpc="http://schemas.microsoft.com/office/word/2010/wordprocessingCanvas" xmlns:mc="http://schemas.openxmlformats.org/markup-compatibility/2006" xmlns:o="urn:schemas-microsoft-com:office:office" xmlns:r="http://schemas.openxmlformats.org/officeDocument/2006/relationships" xmlns:m="http://schemas.openxmlformats.org/officeDocument/2006/math" xmlns:v="urn:schemas-microsoft-com:vml" xmlns:wp14="http://schemas.microsoft.com/office/word/2010/wordprocessingDrawing" xmlns:wp="http://schemas.openxmlformats.org/drawingml/2006/wordprocessingDrawing" xmlns:w10="urn:schemas-microsoft-com:office:word" xmlns:w="http://schemas.openxmlformats.org/wordprocessingml/2006/main" xmlns:w14="http://schemas.microsoft.com/office/word/2010/wordml" xmlns:wpg="http://schemas.microsoft.com/office/word/2010/wordprocessingGroup" xmlns:wpi="http://schemas.microsoft.com/office/word/2010/wordprocessingInk" xmlns:wne="http://schemas.microsoft.com/office/word/2006/wordml" xmlns:wps="http://schemas.microsoft.com/office/word/2010/wordprocessingShape" mc:Ignorable="w14 wp14">
-  <w:docDefaults>
-    <w:rPrDefault>
-      <w:rPr>
-        <w:rFonts w:asciiTheme="minorHAnsi" w:eastAsiaTheme="minorHAnsi" w:hAnsiTheme="minorHAnsi" w:cstheme="minorBidi"/>
-        <w:sz w:val="22"/>
-        <w:szCs w:val="22"/>
-        <w:lang w:val="hr-HR" w:eastAsia="en-US" w:bidi="ar-SA"/>
-      </w:rPr>
-    </w:rPrDefault>
-    <w:pPrDefault>
-      <w:pPr>
-        <w:spacing w:after="160" w:line="259" w:lineRule="auto"/>
-      </w:pPr>
-    </w:pPrDefault>
-  </w:docDefaults>
-  <w:latentStyles w:defLockedState="0" w:defUIPriority="99" w:defSemiHidden="1" w:defUnhideWhenUsed="1" w:defQFormat="0" w:count="267">
-    <w:lsdException w:name="Normal" w:semiHidden="0" w:uiPriority="0" w:unhideWhenUsed="0" w:qFormat="1"/>
-    <w:lsdException w:name="heading 1" w:semiHidden="0" w:uiPriority="9" w:unhideWhenUsed="0" w:qFormat="1"/>
-    <w:lsdException w:name="heading 2" w:uiPriority="9" w:qFormat="1"/>
-    <w:lsdException w:name="heading 3" w:uiPriority="9" w:qFormat="1"/>
-    <w:lsdException w:name="heading 4" w:uiPriority="9" w:qFormat="1"/>
-    <w:lsdException w:name="heading 5" w:uiPriority="9" w:qFormat="1"/>
-    <w:lsdException w:name="heading 6" w:uiPriority="9" w:qFormat="1"/>
-    <w:lsdException w:name="heading 7" w:uiPriority="9" w:qFormat="1"/>
-    <w:lsdException w:name="heading 8" w:uiPriority="9" w:qFormat="1"/>
-    <w:lsdException w:name="heading 9" w:uiPriority="9" w:qFormat="1"/>
-    <w:lsdException w:name="toc 1" w:uiPriority="39" w:qFormat="1"/>
-    <w:lsdException w:name="toc 2" w:uiPriority="39" w:qFormat="1"/>
-    <w:lsdException w:name="toc 3" w:uiPriority="39" w:qFormat="1"/>
-    <w:lsdException w:name="toc 4" w:uiPriority="39"/>
-    <w:lsdException w:name="toc 5" w:uiPriority="39"/>
-    <w:lsdException w:name="toc 6" w:uiPriority="39"/>
-    <w:lsdException w:name="toc 7" w:uiPriority="39"/>
-    <w:lsdException w:name="toc 8" w:uiPriority="39"/>
-    <w:lsdException w:name="toc 9" w:uiPriority="39"/>
-    <w:lsdException w:name="caption" w:uiPriority="35" w:qFormat="1"/>
-    <w:lsdException w:name="Title" w:semiHidden="0" w:uiPriority="10" w:unhideWhenUsed="0" w:qFormat="1"/>
-    <w:lsdException w:name="Default Paragraph Font" w:uiPriority="1"/>
-    <w:lsdException w:name="Subtitle" w:semiHidden="0" w:uiPriority="11" w:unhideWhenUsed="0" w:qFormat="1"/>
-    <w:lsdException w:name="Strong" w:semiHidden="0" w:uiPriority="22" w:unhideWhenUsed="0" w:qFormat="1"/>
-    <w:lsdException w:name="Emphasis" w:semiHidden="0" w:uiPriority="20" w:unhideWhenUsed="0" w:qFormat="1"/>
-    <w:lsdException w:name="Table Grid" w:semiHidden="0" w:uiPriority="39" w:unhideWhenUsed="0"/>
-    <w:lsdException w:name="Placeholder Text" w:unhideWhenUsed="0"/>
-    <w:lsdException w:name="No Spacing" w:semiHidden="0" w:uiPriority="1" w:unhideWhenUsed="0" w:qFormat="1"/>
-    <w:lsdException w:name="Light Shading" w:semiHidden="0" w:uiPriority="60" w:unhideWhenUsed="0"/>
-    <w:lsdException w:name="Light List" w:semiHidden="0" w:uiPriority="61" w:unhideWhenUsed="0"/>
-    <w:lsdException w:name="Light Grid" w:semiHidden="0" w:uiPriority="62" w:unhideWhenUsed="0"/>
-    <w:lsdException w:name="Medium Shading 1" w:semiHidden="0" w:uiPriority="63" w:unhideWhenUsed="0"/>
-    <w:lsdException w:name="Medium Shading 2" w:semiHidden="0" w:uiPriority="64" w:unhideWhenUsed="0"/>
-    <w:lsdException w:name="Medium List 1" w:semiHidden="0" w:uiPriority="65" w:unhideWhenUsed="0"/>
-    <w:lsdException w:name="Medium List 2" w:semiHidden="0" w:uiPriority="66" w:unhideWhenUsed="0"/>
-    <w:lsdException w:name="Medium Grid 1" w:semiHidden="0" w:uiPriority="67" w:unhideWhenUsed="0"/>
-    <w:lsdException w:name="Medium Grid 2" w:semiHidden="0" w:uiPriority="68" w:unhideWhenUsed="0"/>
-    <w:lsdException w:name="Medium Grid 3" w:semiHidden="0" w:uiPriority="69" w:unhideWhenUsed="0"/>
-    <w:lsdException w:name="Dark List" w:semiHidden="0" w:uiPriority="70" w:unhideWhenUsed="0"/>
-    <w:lsdException w:name="Colorful Shading" w:semiHidden="0" w:uiPriority="71" w:unhideWhenUsed="0"/>
-    <w:lsdException w:name="Colorful List" w:semiHidden="0" w:uiPriority="72" w:unhideWhenUsed="0"/>
-    <w:lsdException w:name="Colorful Grid" w:semiHidden="0" w:uiPriority="73" w:unhideWhenUsed="0"/>
-    <w:lsdException w:name="Light Shading Accent 1" w:semiHidden="0" w:uiPriority="60" w:unhideWhenUsed="0"/>
-    <w:lsdException w:name="Light List Accent 1" w:semiHidden="0" w:uiPriority="61" w:unhideWhenUsed="0"/>
-    <w:lsdException w:name="Light Grid Accent 1" w:semiHidden="0" w:uiPriority="62" w:unhideWhenUsed="0"/>
-    <w:lsdException w:name="Medium Shading 1 Accent 1" w:semiHidden="0" w:uiPriority="63" w:unhideWhenUsed="0"/>
-    <w:lsdException w:name="Medium Shading 2 Accent 1" w:semiHidden="0" w:uiPriority="64" w:unhideWhenUsed="0"/>
-    <w:lsdException w:name="Medium List 1 Accent 1" w:semiHidden="0" w:uiPriority="65" w:unhideWhenUsed="0"/>
-    <w:lsdException w:name="Revision" w:unhideWhenUsed="0"/>
-    <w:lsdException w:name="List Paragraph" w:semiHidden="0" w:uiPriority="34" w:unhideWhenUsed="0" w:qFormat="1"/>
-    <w:lsdException w:name="Quote" w:semiHidden="0" w:uiPriority="29" w:unhideWhenUsed="0" w:qFormat="1"/>
-    <w:lsdException w:name="Intense Quote" w:semiHidden="0" w:uiPriority="30" w:unhideWhenUsed="0" w:qFormat="1"/>
-    <w:lsdException w:name="Medium List 2 Accent 1" w:semiHidden="0" w:uiPriority="66" w:unhideWhenUsed="0"/>
-    <w:lsdException w:name="Medium Grid 1 Accent 1" w:semiHidden="0" w:uiPriority="67" w:unhideWhenUsed="0"/>
-    <w:lsdException w:name="Medium Grid 2 Accent 1" w:semiHidden="0" w:uiPriority="68" w:unhideWhenUsed="0"/>
-    <w:lsdException w:name="Medium Grid 3 Accent 1" w:semiHidden="0" w:uiPriority="69" w:unhideWhenUsed="0"/>
-    <w:lsdException w:name="Dark List Accent 1" w:semiHidden="0" w:uiPriority="70" w:unhideWhenUsed="0"/>
-    <w:lsdException w:name="Colorful Shading Accent 1" w:semiHidden="0" w:uiPriority="71" w:unhideWhenUsed="0"/>
-    <w:lsdException w:name="Colorful List Accent 1" w:semiHidden="0" w:uiPriority="72" w:unhideWhenUsed="0"/>
-    <w:lsdException w:name="Colorful Grid Accent 1" w:semiHidden="0" w:uiPriority="73" w:unhideWhenUsed="0"/>
-    <w:lsdException w:name="Light Shading Accent 2" w:semiHidden="0" w:uiPriority="60" w:unhideWhenUsed="0"/>
-    <w:lsdException w:name="Light List Accent 2" w:semiHidden="0" w:uiPriority="61" w:unhideWhenUsed="0"/>
-    <w:lsdException w:name="Light Grid Accent 2" w:semiHidden="0" w:uiPriority="62" w:unhideWhenUsed="0"/>
-    <w:lsdException w:name="Medium Shading 1 Accent 2" w:semiHidden="0" w:uiPriority="63" w:unhideWhenUsed="0"/>
-    <w:lsdException w:name="Medium Shading 2 Accent 2" w:semiHidden="0" w:uiPriority="64" w:unhideWhenUsed="0"/>
-    <w:lsdException w:name="Medium List 1 Accent 2" w:semiHidden="0" w:uiPriority="65" w:unhideWhenUsed="0"/>
-    <w:lsdException w:name="Medium List 2 Accent 2" w:semiHidden="0" w:uiPriority="66" w:unhideWhenUsed="0"/>
-    <w:lsdException w:name="Medium Grid 1 Accent 2" w:semiHidden="0" w:uiPriority="67" w:unhideWhenUsed="0"/>
-    <w:lsdException w:name="Medium Grid 2 Accent 2" w:semiHidden="0" w:uiPriority="68" w:unhideWhenUsed="0"/>
-    <w:lsdException w:name="Medium Grid 3 Accent 2" w:semiHidden="0" w:uiPriority="69" w:unhideWhenUsed="0"/>
-    <w:lsdException w:name="Dark List Accent 2" w:semiHidden="0" w:uiPriority="70" w:unhideWhenUsed="0"/>
-    <w:lsdException w:name="Colorful Shading Accent 2" w:semiHidden="0" w:uiPriority="71" w:unhideWhenUsed="0"/>
-    <w:lsdException w:name="Colorful List Accent 2" w:semiHidden="0" w:uiPriority="72" w:unhideWhenUsed="0"/>
-    <w:lsdException w:name="Colorful Grid Accent 2" w:semiHidden="0" w:uiPriority="73" w:unhideWhenUsed="0"/>
-    <w:lsdException w:name="Light Shading Accent 3" w:semiHidden="0" w:uiPriority="60" w:unhideWhenUsed="0"/>
-    <w:lsdException w:name="Light List Accent 3" w:semiHidden="0" w:uiPriority="61" w:unhideWhenUsed="0"/>
-    <w:lsdException w:name="Light Grid Accent 3" w:semiHidden="0" w:uiPriority="62" w:unhideWhenUsed="0"/>
-    <w:lsdException w:name="Medium Shading 1 Accent 3" w:semiHidden="0" w:uiPriority="63" w:unhideWhenUsed="0"/>
-    <w:lsdException w:name="Medium Shading 2 Accent 3" w:semiHidden="0" w:uiPriority="64" w:unhideWhenUsed="0"/>
-    <w:lsdException w:name="Medium List 1 Accent 3" w:semiHidden="0" w:uiPriority="65" w:unhideWhenUsed="0"/>
-    <w:lsdException w:name="Medium List 2 Accent 3" w:semiHidden="0" w:uiPriority="66" w:unhideWhenUsed="0"/>
-    <w:lsdException w:name="Medium Grid 1 Accent 3" w:semiHidden="0" w:uiPriority="67" w:unhideWhenUsed="0"/>
-    <w:lsdException w:name="Medium Grid 2 Accent 3" w:semiHidden="0" w:uiPriority="68" w:unhideWhenUsed="0"/>
-    <w:lsdException w:name="Medium Grid 3 Accent 3" w:semiHidden="0" w:uiPriority="69" w:unhideWhenUsed="0"/>
-    <w:lsdException w:name="Dark List Accent 3" w:semiHidden="0" w:uiPriority="70" w:unhideWhenUsed="0"/>
-    <w:lsdException w:name="Colorful Shading Accent 3" w:semiHidden="0" w:uiPriority="71" w:unhideWhenUsed="0"/>
-    <w:lsdException w:name="Colorful List Accent 3" w:semiHidden="0" w:uiPriority="72" w:unhideWhenUsed="0"/>
-    <w:lsdException w:name="Colorful Grid Accent 3" w:semiHidden="0" w:uiPriority="73" w:unhideWhenUsed="0"/>
-    <w:lsdException w:name="Light Shading Accent 4" w:semiHidden="0" w:uiPriority="60" w:unhideWhenUsed="0"/>
-    <w:lsdException w:name="Light List Accent 4" w:semiHidden="0" w:uiPriority="61" w:unhideWhenUsed="0"/>
-    <w:lsdException w:name="Light Grid Accent 4" w:semiHidden="0" w:uiPriority="62" w:unhideWhenUsed="0"/>
-    <w:lsdException w:name="Medium Shading 1 Accent 4" w:semiHidden="0" w:uiPriority="63" w:unhideWhenUsed="0"/>
-    <w:lsdException w:name="Medium Shading 2 Accent 4" w:semiHidden="0" w:uiPriority="64" w:unhideWhenUsed="0"/>
-    <w:lsdException w:name="Medium List 1 Accent 4" w:semiHidden="0" w:uiPriority="65" w:unhideWhenUsed="0"/>
-    <w:lsdException w:name="Medium List 2 Accent 4" w:semiHidden="0" w:uiPriority="66" w:unhideWhenUsed="0"/>
-    <w:lsdException w:name="Medium Grid 1 Accent 4" w:semiHidden="0" w:uiPriority="67" w:unhideWhenUsed="0"/>
-    <w:lsdException w:name="Medium Grid 2 Accent 4" w:semiHidden="0" w:uiPriority="68" w:unhideWhenUsed="0"/>
-    <w:lsdException w:name="Medium Grid 3 Accent 4" w:semiHidden="0" w:uiPriority="69" w:unhideWhenUsed="0"/>
-    <w:lsdException w:name="Dark List Accent 4" w:semiHidden="0" w:uiPriority="70" w:unhideWhenUsed="0"/>
-    <w:lsdException w:name="Colorful Shading Accent 4" w:semiHidden="0" w:uiPriority="71" w:unhideWhenUsed="0"/>
-    <w:lsdException w:name="Colorful List Accent 4" w:semiHidden="0" w:uiPriority="72" w:unhideWhenUsed="0"/>
-    <w:lsdException w:name="Colorful Grid Accent 4" w:semiHidden="0" w:uiPriority="73" w:unhideWhenUsed="0"/>
-    <w:lsdException w:name="Light Shading Accent 5" w:semiHidden="0" w:uiPriority="60" w:unhideWhenUsed="0"/>
-    <w:lsdException w:name="Light List Accent 5" w:semiHidden="0" w:uiPriority="61" w:unhideWhenUsed="0"/>
-    <w:lsdException w:name="Light Grid Accent 5" w:semiHidden="0" w:uiPriority="62" w:unhideWhenUsed="0"/>
-    <w:lsdException w:name="Medium Shading 1 Accent 5" w:semiHidden="0" w:uiPriority="63" w:unhideWhenUsed="0"/>
-    <w:lsdException w:name="Medium Shading 2 Accent 5" w:semiHidden="0" w:uiPriority="64" w:unhideWhenUsed="0"/>
-    <w:lsdException w:name="Medium List 1 Accent 5" w:semiHidden="0" w:uiPriority="65" w:unhideWhenUsed="0"/>
-    <w:lsdException w:name="Medium List 2 Accent 5" w:semiHidden="0" w:uiPriority="66" w:unhideWhenUsed="0"/>
-    <w:lsdException w:name="Medium Grid 1 Accent 5" w:semiHidden="0" w:uiPriority="67" w:unhideWhenUsed="0"/>
-    <w:lsdException w:name="Medium Grid 2 Accent 5" w:semiHidden="0" w:uiPriority="68" w:unhideWhenUsed="0"/>
-    <w:lsdException w:name="Medium Grid 3 Accent 5" w:semiHidden="0" w:uiPriority="69" w:unhideWhenUsed="0"/>
-    <w:lsdException w:name="Dark List Accent 5" w:semiHidden="0" w:uiPriority="70" w:unhideWhenUsed="0"/>
-    <w:lsdException w:name="Colorful Shading Accent 5" w:semiHidden="0" w:uiPriority="71" w:unhideWhenUsed="0"/>
-    <w:lsdException w:name="Colorful List Accent 5" w:semiHidden="0" w:uiPriority="72" w:unhideWhenUsed="0"/>
-    <w:lsdException w:name="Colorful Grid Accent 5" w:semiHidden="0" w:uiPriority="73" w:unhideWhenUsed="0"/>
-    <w:lsdException w:name="Light Shading Accent 6" w:semiHidden="0" w:uiPriority="60" w:unhideWhenUsed="0"/>
-    <w:lsdException w:name="Light List Accent 6" w:semiHidden="0" w:uiPriority="61" w:unhideWhenUsed="0"/>
-    <w:lsdException w:name="Light Grid Accent 6" w:semiHidden="0" w:uiPriority="62" w:unhideWhenUsed="0"/>
-    <w:lsdException w:name="Medium Shading 1 Accent 6" w:semiHidden="0" w:uiPriority="63" w:unhideWhenUsed="0"/>
-    <w:lsdException w:name="Medium Shading 2 Accent 6" w:semiHidden="0" w:uiPriority="64" w:unhideWhenUsed="0"/>
-    <w:lsdException w:name="Medium List 1 Accent 6" w:semiHidden="0" w:uiPriority="65" w:unhideWhenUsed="0"/>
-    <w:lsdException w:name="Medium List 2 Accent 6" w:semiHidden="0" w:uiPriority="66" w:unhideWhenUsed="0"/>
-    <w:lsdException w:name="Medium Grid 1 Accent 6" w:semiHidden="0" w:uiPriority="67" w:unhideWhenUsed="0"/>
-    <w:lsdException w:name="Medium Grid 2 Accent 6" w:semiHidden="0" w:uiPriority="68" w:unhideWhenUsed="0"/>
-    <w:lsdException w:name="Medium Grid 3 Accent 6" w:semiHidden="0" w:uiPriority="69" w:unhideWhenUsed="0"/>
-    <w:lsdException w:name="Dark List Accent 6" w:semiHidden="0" w:uiPriority="70" w:unhideWhenUsed="0"/>
-    <w:lsdException w:name="Colorful Shading Accent 6" w:semiHidden="0" w:uiPriority="71" w:unhideWhenUsed="0"/>
-    <w:lsdException w:name="Colorful List Accent 6" w:semiHidden="0" w:uiPriority="72" w:unhideWhenUsed="0"/>
-    <w:lsdException w:name="Colorful Grid Accent 6" w:semiHidden="0" w:uiPriority="73" w:unhideWhenUsed="0"/>
-    <w:lsdException w:name="Subtle Emphasis" w:semiHidden="0" w:uiPriority="19" w:unhideWhenUsed="0" w:qFormat="1"/>
-    <w:lsdException w:name="Intense Emphasis" w:semiHidden="0" w:uiPriority="21" w:unhideWhenUsed="0" w:qFormat="1"/>
-    <w:lsdException w:name="Subtle Reference" w:semiHidden="0" w:uiPriority="31" w:unhideWhenUsed="0" w:qFormat="1"/>
-    <w:lsdException w:name="Intense Reference" w:semiHidden="0" w:uiPriority="32" w:unhideWhenUsed="0" w:qFormat="1"/>
-    <w:lsdException w:name="Book Title" w:semiHidden="0" w:uiPriority="33" w:unhideWhenUsed="0" w:qFormat="1"/>
-    <w:lsdException w:name="Bibliography" w:uiPriority="37"/>
-    <w:lsdException w:name="TOC Heading" w:uiPriority="39" w:qFormat="1"/>
-  </w:latentStyles>
-  <w:style w:type="paragraph" w:default="1" w:styleId="Normal">
-    <w:name w:val="Normal"/>
-    <w:qFormat/>
-    <w:rsid w:val="00AF4854"/>
-  </w:style>
-  <w:style w:type="paragraph" w:styleId="Heading1">
-    <w:name w:val="heading 1"/>
-    <w:basedOn w:val="Normal"/>
-    <w:link w:val="Heading1Char"/>
-    <w:uiPriority w:val="9"/>
-    <w:qFormat/>
-    <w:rsid w:val="000863B8"/>
-    <w:pPr>
-      <w:numPr>
-        <w:numId w:val="3"/>
-      </w:numPr>
-      <w:spacing w:before="100" w:beforeAutospacing="1" w:after="100" w:afterAutospacing="1" w:line="240" w:lineRule="auto"/>
-      <w:outlineLvl w:val="0"/>
-    </w:pPr>
-    <w:rPr>
-      <w:rFonts w:eastAsia="Times New Roman" w:cs="Times New Roman"/>
-      <w:b/>
-      <w:bCs/>
-      <w:kern w:val="36"/>
-      <w:sz w:val="24"/>
-      <w:szCs w:val="48"/>
-      <w:lang w:val="en-US"/>
-    </w:rPr>
-  </w:style>
-  <w:style w:type="character" w:default="1" w:styleId="DefaultParagraphFont">
-    <w:name w:val="Default Paragraph Font"/>
-    <w:uiPriority w:val="1"/>
-    <w:semiHidden/>
-    <w:unhideWhenUsed/>
-  </w:style>
-  <w:style w:type="table" w:default="1" w:styleId="TableNormal">
-    <w:name w:val="Normal Table"/>
-    <w:uiPriority w:val="99"/>
-    <w:semiHidden/>
-    <w:unhideWhenUsed/>
-    <w:tblPr>
-      <w:tblInd w:w="0" w:type="dxa"/>
-      <w:tblCellMar>
-        <w:top w:w="0" w:type="dxa"/>
-        <w:left w:w="108" w:type="dxa"/>
-        <w:bottom w:w="0" w:type="dxa"/>
-        <w:right w:w="108" w:type="dxa"/>
-      </w:tblCellMar>
-    </w:tblPr>
-  </w:style>
-  <w:style w:type="numbering" w:default="1" w:styleId="NoList">
-    <w:name w:val="No List"/>
-    <w:uiPriority w:val="99"/>
-    <w:semiHidden/>
-    <w:unhideWhenUsed/>
-  </w:style>
-  <w:style w:type="character" w:customStyle="1" w:styleId="Heading1Char">
-    <w:name w:val="Heading 1 Char"/>
-    <w:basedOn w:val="DefaultParagraphFont"/>
-    <w:link w:val="Heading1"/>
-    <w:uiPriority w:val="9"/>
-    <w:rsid w:val="000863B8"/>
-    <w:rPr>
-      <w:rFonts w:eastAsia="Times New Roman" w:cs="Times New Roman"/>
-      <w:b/>
-      <w:bCs/>
-      <w:kern w:val="36"/>
-      <w:sz w:val="24"/>
-      <w:szCs w:val="48"/>
-      <w:lang w:val="en-US"/>
-    </w:rPr>
-  </w:style>
-  <w:style w:type="paragraph" w:styleId="ListParagraph">
-    <w:name w:val="List Paragraph"/>
-    <w:basedOn w:val="Normal"/>
-    <w:uiPriority w:val="34"/>
-    <w:qFormat/>
-    <w:rsid w:val="00AF4854"/>
-    <w:pPr>
-      <w:ind w:left="720"/>
-      <w:contextualSpacing/>
-    </w:pPr>
-  </w:style>
-  <w:style w:type="paragraph" w:styleId="TOCHeading">
-    <w:name w:val="TOC Heading"/>
-    <w:basedOn w:val="Heading1"/>
-    <w:next w:val="Normal"/>
-    <w:uiPriority w:val="39"/>
-    <w:unhideWhenUsed/>
-    <w:qFormat/>
-    <w:rsid w:val="00AF4854"/>
-    <w:pPr>
-      <w:keepNext/>
-      <w:keepLines/>
-      <w:spacing w:before="240" w:beforeAutospacing="0" w:after="0" w:afterAutospacing="0" w:line="259" w:lineRule="auto"/>
-      <w:outlineLvl w:val="9"/>
-    </w:pPr>
-    <w:rPr>
-      <w:rFonts w:asciiTheme="majorHAnsi" w:eastAsiaTheme="majorEastAsia" w:hAnsiTheme="majorHAnsi" w:cstheme="majorBidi"/>
-      <w:b w:val="0"/>
-      <w:bCs w:val="0"/>
-      <w:color w:val="2E74B5" w:themeColor="accent1" w:themeShade="BF"/>
-      <w:kern w:val="0"/>
-      <w:sz w:val="32"/>
-      <w:szCs w:val="32"/>
-    </w:rPr>
-  </w:style>
-  <w:style w:type="paragraph" w:styleId="TOC1">
-    <w:name w:val="toc 1"/>
-    <w:basedOn w:val="Normal"/>
-    <w:next w:val="Normal"/>
-    <w:autoRedefine/>
-    <w:uiPriority w:val="39"/>
-    <w:unhideWhenUsed/>
-    <w:qFormat/>
-    <w:rsid w:val="00AF4854"/>
-    <w:pPr>
-      <w:spacing w:before="360" w:after="0"/>
-    </w:pPr>
-    <w:rPr>
-      <w:rFonts w:asciiTheme="majorHAnsi" w:hAnsiTheme="majorHAnsi"/>
-      <w:b/>
-      <w:bCs/>
-      <w:caps/>
-      <w:sz w:val="24"/>
-      <w:szCs w:val="24"/>
-    </w:rPr>
-  </w:style>
-  <w:style w:type="character" w:styleId="Hyperlink">
-    <w:name w:val="Hyperlink"/>
-    <w:basedOn w:val="DefaultParagraphFont"/>
-    <w:uiPriority w:val="99"/>
-    <w:unhideWhenUsed/>
-    <w:rsid w:val="00AF4854"/>
-    <w:rPr>
-      <w:color w:val="0563C1" w:themeColor="hyperlink"/>
-      <w:u w:val="single"/>
-    </w:rPr>
-  </w:style>
-  <w:style w:type="paragraph" w:styleId="TOC2">
-    <w:name w:val="toc 2"/>
-    <w:basedOn w:val="Normal"/>
-    <w:next w:val="Normal"/>
-    <w:autoRedefine/>
-    <w:uiPriority w:val="39"/>
-    <w:unhideWhenUsed/>
-    <w:qFormat/>
-    <w:rsid w:val="002B33AE"/>
-    <w:pPr>
-      <w:spacing w:before="240" w:after="0"/>
-    </w:pPr>
-    <w:rPr>
-      <w:rFonts w:cstheme="minorHAnsi"/>
-      <w:b/>
-      <w:bCs/>
-      <w:sz w:val="20"/>
-      <w:szCs w:val="20"/>
-    </w:rPr>
-  </w:style>
-  <w:style w:type="paragraph" w:styleId="TOC3">
-    <w:name w:val="toc 3"/>
-    <w:basedOn w:val="Normal"/>
-    <w:next w:val="Normal"/>
-    <w:autoRedefine/>
-    <w:uiPriority w:val="39"/>
-    <w:unhideWhenUsed/>
-    <w:qFormat/>
-    <w:rsid w:val="002B33AE"/>
-    <w:pPr>
-      <w:spacing w:after="0"/>
-      <w:ind w:left="220"/>
-    </w:pPr>
-    <w:rPr>
-      <w:rFonts w:cstheme="minorHAnsi"/>
-      <w:sz w:val="20"/>
-      <w:szCs w:val="20"/>
-    </w:rPr>
-  </w:style>
-  <w:style w:type="paragraph" w:styleId="TOC4">
-    <w:name w:val="toc 4"/>
-    <w:basedOn w:val="Normal"/>
-    <w:next w:val="Normal"/>
-    <w:autoRedefine/>
-    <w:uiPriority w:val="39"/>
-    <w:unhideWhenUsed/>
-    <w:rsid w:val="002B33AE"/>
-    <w:pPr>
-      <w:spacing w:after="0"/>
-      <w:ind w:left="440"/>
-    </w:pPr>
-    <w:rPr>
-      <w:rFonts w:cstheme="minorHAnsi"/>
-      <w:sz w:val="20"/>
-      <w:szCs w:val="20"/>
-    </w:rPr>
-  </w:style>
-  <w:style w:type="paragraph" w:styleId="TOC5">
-    <w:name w:val="toc 5"/>
-    <w:basedOn w:val="Normal"/>
-    <w:next w:val="Normal"/>
-    <w:autoRedefine/>
-    <w:uiPriority w:val="39"/>
-    <w:unhideWhenUsed/>
-    <w:rsid w:val="002B33AE"/>
-    <w:pPr>
-      <w:spacing w:after="0"/>
-      <w:ind w:left="660"/>
-    </w:pPr>
-    <w:rPr>
-      <w:rFonts w:cstheme="minorHAnsi"/>
-      <w:sz w:val="20"/>
-      <w:szCs w:val="20"/>
-    </w:rPr>
-  </w:style>
-  <w:style w:type="paragraph" w:styleId="TOC6">
-    <w:name w:val="toc 6"/>
-    <w:basedOn w:val="Normal"/>
-    <w:next w:val="Normal"/>
-    <w:autoRedefine/>
-    <w:uiPriority w:val="39"/>
-    <w:unhideWhenUsed/>
-    <w:rsid w:val="002B33AE"/>
-    <w:pPr>
-      <w:spacing w:after="0"/>
-      <w:ind w:left="880"/>
-    </w:pPr>
-    <w:rPr>
-      <w:rFonts w:cstheme="minorHAnsi"/>
-      <w:sz w:val="20"/>
-      <w:szCs w:val="20"/>
-    </w:rPr>
-  </w:style>
-  <w:style w:type="paragraph" w:styleId="TOC7">
-    <w:name w:val="toc 7"/>
-    <w:basedOn w:val="Normal"/>
-    <w:next w:val="Normal"/>
-    <w:autoRedefine/>
-    <w:uiPriority w:val="39"/>
-    <w:unhideWhenUsed/>
-    <w:rsid w:val="002B33AE"/>
-    <w:pPr>
-      <w:spacing w:after="0"/>
-      <w:ind w:left="1100"/>
-    </w:pPr>
-    <w:rPr>
-      <w:rFonts w:cstheme="minorHAnsi"/>
-      <w:sz w:val="20"/>
-      <w:szCs w:val="20"/>
-    </w:rPr>
-  </w:style>
-  <w:style w:type="paragraph" w:styleId="TOC8">
-    <w:name w:val="toc 8"/>
-    <w:basedOn w:val="Normal"/>
-    <w:next w:val="Normal"/>
-    <w:autoRedefine/>
-    <w:uiPriority w:val="39"/>
-    <w:unhideWhenUsed/>
-    <w:rsid w:val="002B33AE"/>
-    <w:pPr>
-      <w:spacing w:after="0"/>
-      <w:ind w:left="1320"/>
-    </w:pPr>
-    <w:rPr>
-      <w:rFonts w:cstheme="minorHAnsi"/>
-      <w:sz w:val="20"/>
-      <w:szCs w:val="20"/>
-    </w:rPr>
-  </w:style>
-  <w:style w:type="paragraph" w:styleId="TOC9">
-    <w:name w:val="toc 9"/>
-    <w:basedOn w:val="Normal"/>
-    <w:next w:val="Normal"/>
-    <w:autoRedefine/>
-    <w:uiPriority w:val="39"/>
-    <w:unhideWhenUsed/>
-    <w:rsid w:val="002B33AE"/>
-    <w:pPr>
-      <w:spacing w:after="0"/>
-      <w:ind w:left="1540"/>
-    </w:pPr>
-    <w:rPr>
-      <w:rFonts w:cstheme="minorHAnsi"/>
-      <w:sz w:val="20"/>
-      <w:szCs w:val="20"/>
-    </w:rPr>
-  </w:style>
-  <w:style w:type="table" w:styleId="TableGrid">
-    <w:name w:val="Table Grid"/>
-    <w:basedOn w:val="TableNormal"/>
-    <w:uiPriority w:val="39"/>
-    <w:rsid w:val="00F56120"/>
-    <w:pPr>
-      <w:spacing w:after="0" w:line="240" w:lineRule="auto"/>
-    </w:pPr>
-    <w:rPr>
-      <w:lang w:val="en-US"/>
-    </w:rPr>
-    <w:tblPr>
-      <w:tblInd w:w="0" w:type="dxa"/>
-      <w:tblBorders>
-        <w:top w:val="single" w:sz="4" w:space="0" w:color="auto"/>
-        <w:left w:val="single" w:sz="4" w:space="0" w:color="auto"/>
-        <w:bottom w:val="single" w:sz="4" w:space="0" w:color="auto"/>
-        <w:right w:val="single" w:sz="4" w:space="0" w:color="auto"/>
-        <w:insideH w:val="single" w:sz="4" w:space="0" w:color="auto"/>
-        <w:insideV w:val="single" w:sz="4" w:space="0" w:color="auto"/>
-      </w:tblBorders>
-      <w:tblCellMar>
-        <w:top w:w="0" w:type="dxa"/>
-        <w:left w:w="108" w:type="dxa"/>
-        <w:bottom w:w="0" w:type="dxa"/>
-        <w:right w:w="108" w:type="dxa"/>
-      </w:tblCellMar>
     </w:tblPr>
   </w:style>
   <w:style w:type="paragraph" w:styleId="BalloonText">
@@ -5408,7 +4858,7 @@
   <a:extraClrSchemeLst/>
   <a:extLst>
     <a:ext uri="{05A4C25C-085E-4340-85A3-A5531E510DB2}">
-      <thm15:themeFamily xmlns:thm15="http://schemas.microsoft.com/office/thememl/2012/main" xmlns="" name="Office Theme" id="{62F939B6-93AF-4DB8-9C6B-D6C7DFDC589F}" vid="{4A3C46E8-61CC-4603-A589-7422A47A8E4A}"/>
+      <thm15:themeFamily xmlns:thm15="http://schemas.microsoft.com/office/thememl/2012/main" name="Office Theme" id="{62F939B6-93AF-4DB8-9C6B-D6C7DFDC589F}" vid="{4A3C46E8-61CC-4603-A589-7422A47A8E4A}"/>
     </a:ext>
   </a:extLst>
 </a:theme>
@@ -5419,7 +4869,7 @@
 </file>
 
 <file path=customXml/itemProps1.xml><?xml version="1.0" encoding="utf-8"?>
-<ds:datastoreItem xmlns:ds="http://schemas.openxmlformats.org/officeDocument/2006/customXml" ds:itemID="{4554E7C2-EDAF-4EB4-9BFD-7DE578C41C24}">
+<ds:datastoreItem xmlns:ds="http://schemas.openxmlformats.org/officeDocument/2006/customXml" ds:itemID="{FCBFCAB7-BA9E-4627-86E1-C0E7B1ADDFDD}">
   <ds:schemaRefs>
     <ds:schemaRef ds:uri="http://schemas.openxmlformats.org/officeDocument/2006/bibliography"/>
   </ds:schemaRefs>

</xml_diff>